<commit_message>
CSS changes, looks more appropriate
</commit_message>
<xml_diff>
--- a/Gautam M - Computer Science IA.docx
+++ b/Gautam M - Computer Science IA.docx
@@ -534,12 +534,7 @@
         <w:pStyle w:val="Heading3"/>
       </w:pPr>
       <w:r>
-        <w:t xml:space="preserve">Record </w:t>
-      </w:r>
-      <w:bookmarkStart w:id="6" w:name="_GoBack"/>
-      <w:bookmarkEnd w:id="6"/>
-      <w:r>
-        <w:t>of tasks</w:t>
+        <w:t>Record of tasks</w:t>
       </w:r>
     </w:p>
     <w:p/>
@@ -563,12 +558,6 @@
         <w:gridCol w:w="1126"/>
       </w:tblGrid>
       <w:tr>
-        <w:tblPrEx>
-          <w:tblCellMar>
-            <w:top w:w="0" w:type="dxa"/>
-            <w:bottom w:w="0" w:type="dxa"/>
-          </w:tblCellMar>
-        </w:tblPrEx>
         <w:trPr>
           <w:trHeight w:val="455"/>
         </w:trPr>
@@ -787,12 +776,6 @@
         </w:tc>
       </w:tr>
       <w:tr>
-        <w:tblPrEx>
-          <w:tblCellMar>
-            <w:top w:w="0" w:type="dxa"/>
-            <w:bottom w:w="0" w:type="dxa"/>
-          </w:tblCellMar>
-        </w:tblPrEx>
         <w:trPr>
           <w:trHeight w:val="510"/>
         </w:trPr>
@@ -950,12 +933,6 @@
         </w:tc>
       </w:tr>
       <w:tr>
-        <w:tblPrEx>
-          <w:tblCellMar>
-            <w:top w:w="0" w:type="dxa"/>
-            <w:bottom w:w="0" w:type="dxa"/>
-          </w:tblCellMar>
-        </w:tblPrEx>
         <w:trPr>
           <w:trHeight w:val="510"/>
         </w:trPr>
@@ -1119,12 +1096,6 @@
         </w:tc>
       </w:tr>
       <w:tr>
-        <w:tblPrEx>
-          <w:tblCellMar>
-            <w:top w:w="0" w:type="dxa"/>
-            <w:bottom w:w="0" w:type="dxa"/>
-          </w:tblCellMar>
-        </w:tblPrEx>
         <w:trPr>
           <w:trHeight w:val="510"/>
         </w:trPr>
@@ -1285,12 +1256,6 @@
         </w:tc>
       </w:tr>
       <w:tr>
-        <w:tblPrEx>
-          <w:tblCellMar>
-            <w:top w:w="0" w:type="dxa"/>
-            <w:bottom w:w="0" w:type="dxa"/>
-          </w:tblCellMar>
-        </w:tblPrEx>
         <w:trPr>
           <w:trHeight w:val="510"/>
         </w:trPr>
@@ -1343,6 +1308,9 @@
             <w:r>
               <w:t>Initial creation of documents for development</w:t>
             </w:r>
+            <w:r>
+              <w:t xml:space="preserve"> &amp; API authorisation</w:t>
+            </w:r>
           </w:p>
         </w:tc>
         <w:tc>
@@ -1391,7 +1359,12 @@
               <w:jc w:val="center"/>
             </w:pPr>
             <w:r>
-              <w:t>15 minutes</w:t>
+              <w:t>30</w:t>
+            </w:r>
+            <w:bookmarkStart w:id="6" w:name="_GoBack"/>
+            <w:bookmarkEnd w:id="6"/>
+            <w:r>
+              <w:t xml:space="preserve"> minutes</w:t>
             </w:r>
           </w:p>
         </w:tc>
@@ -1448,12 +1421,6 @@
         </w:tc>
       </w:tr>
       <w:tr>
-        <w:tblPrEx>
-          <w:tblCellMar>
-            <w:top w:w="0" w:type="dxa"/>
-            <w:bottom w:w="0" w:type="dxa"/>
-          </w:tblCellMar>
-        </w:tblPrEx>
         <w:trPr>
           <w:trHeight w:val="510"/>
         </w:trPr>
@@ -1554,7 +1521,7 @@
               <w:jc w:val="center"/>
             </w:pPr>
             <w:r>
-              <w:t>20</w:t>
+              <w:t>15</w:t>
             </w:r>
             <w:r>
               <w:t xml:space="preserve"> hours</w:t>
@@ -1614,12 +1581,6 @@
         </w:tc>
       </w:tr>
       <w:tr>
-        <w:tblPrEx>
-          <w:tblCellMar>
-            <w:top w:w="0" w:type="dxa"/>
-            <w:bottom w:w="0" w:type="dxa"/>
-          </w:tblCellMar>
-        </w:tblPrEx>
         <w:trPr>
           <w:trHeight w:val="510"/>
         </w:trPr>
@@ -1726,7 +1687,7 @@
               <w:jc w:val="center"/>
             </w:pPr>
             <w:r>
-              <w:t>45</w:t>
+              <w:t>15</w:t>
             </w:r>
             <w:r>
               <w:t xml:space="preserve"> hours</w:t>
@@ -1786,12 +1747,6 @@
         </w:tc>
       </w:tr>
       <w:tr>
-        <w:tblPrEx>
-          <w:tblCellMar>
-            <w:top w:w="0" w:type="dxa"/>
-            <w:bottom w:w="0" w:type="dxa"/>
-          </w:tblCellMar>
-        </w:tblPrEx>
         <w:trPr>
           <w:trHeight w:val="510"/>
         </w:trPr>
@@ -1842,10 +1797,7 @@
               <w:spacing w:before="100" w:after="100"/>
             </w:pPr>
             <w:r>
-              <w:t>Field test with client in a project environment</w:t>
-            </w:r>
-            <w:r>
-              <w:t>; implementation of solution</w:t>
+              <w:t>Field test with client in a project environment; implementation of solution</w:t>
             </w:r>
           </w:p>
         </w:tc>
@@ -1952,12 +1904,6 @@
         </w:tc>
       </w:tr>
       <w:tr>
-        <w:tblPrEx>
-          <w:tblCellMar>
-            <w:top w:w="0" w:type="dxa"/>
-            <w:bottom w:w="0" w:type="dxa"/>
-          </w:tblCellMar>
-        </w:tblPrEx>
         <w:trPr>
           <w:trHeight w:val="510"/>
         </w:trPr>
@@ -2008,7 +1954,11 @@
               <w:spacing w:before="100" w:after="100"/>
             </w:pPr>
             <w:r>
-              <w:t>Interview with client to see if developments are ok, and final adjustments to use cases</w:t>
+              <w:t xml:space="preserve">Interview with client to see if developments are ok, </w:t>
+            </w:r>
+            <w:r>
+              <w:lastRenderedPageBreak/>
+              <w:t>and final adjustments to use cases</w:t>
             </w:r>
           </w:p>
         </w:tc>
@@ -2115,12 +2065,6 @@
         </w:tc>
       </w:tr>
       <w:tr>
-        <w:tblPrEx>
-          <w:tblCellMar>
-            <w:top w:w="0" w:type="dxa"/>
-            <w:bottom w:w="0" w:type="dxa"/>
-          </w:tblCellMar>
-        </w:tblPrEx>
         <w:trPr>
           <w:trHeight w:val="510"/>
         </w:trPr>
@@ -2145,7 +2089,6 @@
               <w:spacing w:before="100" w:after="100"/>
             </w:pPr>
             <w:r>
-              <w:lastRenderedPageBreak/>
               <w:t>9</w:t>
             </w:r>
           </w:p>
@@ -2279,12 +2222,6 @@
         </w:tc>
       </w:tr>
       <w:tr>
-        <w:tblPrEx>
-          <w:tblCellMar>
-            <w:top w:w="0" w:type="dxa"/>
-            <w:bottom w:w="0" w:type="dxa"/>
-          </w:tblCellMar>
-        </w:tblPrEx>
         <w:trPr>
           <w:trHeight w:val="510"/>
         </w:trPr>

</xml_diff>

<commit_message>
restructure of project and some minor changes
</commit_message>
<xml_diff>
--- a/Gautam M - Computer Science IA.docx
+++ b/Gautam M - Computer Science IA.docx
@@ -7,6 +7,12 @@
         <w:pStyle w:val="Heading2"/>
         <w:ind w:left="720" w:hanging="720"/>
       </w:pPr>
+    </w:p>
+    <w:p>
+      <w:pPr>
+        <w:pStyle w:val="Heading2"/>
+        <w:ind w:left="720" w:hanging="720"/>
+      </w:pPr>
       <w:commentRangeStart w:id="0"/>
       <w:r>
         <w:t>Criterion A: Planning</w:t>
@@ -305,6 +311,7 @@
       <w:bookmarkStart w:id="4" w:name="_pykjozj8r6e7" w:colFirst="0" w:colLast="0"/>
       <w:bookmarkEnd w:id="4"/>
       <w:r>
+        <w:lastRenderedPageBreak/>
         <w:t>Success criteria</w:t>
       </w:r>
     </w:p>
@@ -330,7 +337,6 @@
         </w:numPr>
       </w:pPr>
       <w:r>
-        <w:lastRenderedPageBreak/>
         <w:t>Client</w:t>
       </w:r>
       <w:r>
@@ -2769,1106 +2775,15 @@
     <w:p/>
     <w:p>
       <w:pPr>
-        <w:rPr>
-          <w:sz w:val="32"/>
-          <w:szCs w:val="32"/>
-        </w:rPr>
-      </w:pPr>
-      <w:r>
-        <w:br w:type="page"/>
-      </w:r>
-    </w:p>
-    <w:p>
-      <w:pPr>
-        <w:pStyle w:val="Heading2"/>
-      </w:pPr>
-      <w:r>
-        <w:lastRenderedPageBreak/>
-        <w:t xml:space="preserve">Criterion C: </w:t>
-      </w:r>
-      <w:r>
-        <w:t>Development</w:t>
-      </w:r>
-      <w:bookmarkStart w:id="6" w:name="_GoBack"/>
-      <w:bookmarkEnd w:id="6"/>
-    </w:p>
-    <w:p>
-      <w:pPr>
         <w:pStyle w:val="Heading3"/>
       </w:pPr>
       <w:r>
         <w:t>Design overview</w:t>
       </w:r>
-    </w:p>
-    <w:p/>
-    <w:p/>
-    <w:p>
-      <w:pPr>
-        <w:pStyle w:val="Heading2"/>
-      </w:pPr>
-      <w:r>
-        <w:br w:type="page"/>
-      </w:r>
-      <w:r>
-        <w:lastRenderedPageBreak/>
-        <w:t>Appendix</w:t>
-      </w:r>
-    </w:p>
-    <w:p>
-      <w:pPr>
-        <w:pStyle w:val="Heading4"/>
-      </w:pPr>
-      <w:r>
-        <w:t>Interview 1</w:t>
-      </w:r>
-    </w:p>
-    <w:p/>
-    <w:p>
-      <w:pPr>
-        <w:ind w:left="720"/>
-      </w:pPr>
-      <w:r>
-        <w:rPr>
-          <w:b/>
-          <w:bCs/>
-        </w:rPr>
-        <w:t>Me:</w:t>
-      </w:r>
-      <w:r>
-        <w:t xml:space="preserve"> Good afternoon, in this interview we should be able to establish a general idea of the problem and a solution that would fix it.</w:t>
-      </w:r>
-    </w:p>
-    <w:p>
-      <w:pPr>
-        <w:ind w:left="720"/>
-      </w:pPr>
-    </w:p>
-    <w:p>
-      <w:pPr>
-        <w:ind w:left="720"/>
-      </w:pPr>
-      <w:r>
-        <w:rPr>
-          <w:b/>
-          <w:bCs/>
-        </w:rPr>
-        <w:t>Client:</w:t>
-      </w:r>
-      <w:r>
-        <w:t xml:space="preserve"> Absolutely, good afternoon. Essentially, when working on a project, we hire a lot of contractors for every purpose, you know- tiling, electrical work, plumbing, and whatever else. Each one of those contractors has to have appropriate certification to be able to work, otherwise we get charged for the taxes they have to pay.</w:t>
-      </w:r>
-      <w:r>
-        <w:t xml:space="preserve"> There’s no way currently to easily be able to check whether a contractor has valid certification, and that’s the problem.</w:t>
-      </w:r>
-    </w:p>
-    <w:p>
-      <w:pPr>
-        <w:ind w:left="720"/>
-      </w:pPr>
-    </w:p>
-    <w:p>
-      <w:pPr>
-        <w:ind w:left="720"/>
-      </w:pPr>
-      <w:r>
-        <w:rPr>
-          <w:b/>
-          <w:bCs/>
-        </w:rPr>
-        <w:t xml:space="preserve">Me: </w:t>
-      </w:r>
-      <w:r>
-        <w:t>What certification do you have to manage for the contractors? What is your current method of managing these contracts?</w:t>
-      </w:r>
-    </w:p>
-    <w:p>
-      <w:pPr>
-        <w:ind w:left="720"/>
-      </w:pPr>
-    </w:p>
-    <w:p>
-      <w:pPr>
-        <w:ind w:left="720"/>
-      </w:pPr>
-      <w:r>
-        <w:rPr>
-          <w:b/>
-          <w:bCs/>
-        </w:rPr>
-        <w:t xml:space="preserve">Client: </w:t>
-      </w:r>
-      <w:r>
-        <w:t xml:space="preserve">The certification includes an ABN [Australian Business Number] that hasn’t expired and isn’t fake, as well as </w:t>
-      </w:r>
-      <w:proofErr w:type="gramStart"/>
-      <w:r>
-        <w:t>a</w:t>
-      </w:r>
-      <w:proofErr w:type="gramEnd"/>
-      <w:r>
-        <w:t xml:space="preserve"> NSW [New South Wales] Service licence for whatever job they’ve got to do. Currently, my wife inputs everything into a spreadsheet application after checking everything on a weekly basis. It’s not ideal, because if she forgets to check everything for one week when we’re on holidays or something we could receive a big fine</w:t>
-      </w:r>
-      <w:r>
-        <w:t xml:space="preserve"> – it would be like tens of thousands of dollars a year if at its worst</w:t>
-      </w:r>
-      <w:r>
-        <w:t>. If she was free to not do this task, she could use that time to do actually productive things in the company.</w:t>
-      </w:r>
-    </w:p>
-    <w:p>
-      <w:pPr>
-        <w:ind w:left="720"/>
-      </w:pPr>
-    </w:p>
-    <w:p>
-      <w:pPr>
-        <w:ind w:left="720"/>
-      </w:pPr>
-      <w:r>
-        <w:rPr>
-          <w:b/>
-          <w:bCs/>
-        </w:rPr>
-        <w:t xml:space="preserve">Me: </w:t>
-      </w:r>
-      <w:r>
-        <w:t>How do you use your current system? Would it have to be available to be used on the go, or would something like a stationary desktop application be more appropriate? How do you use your current system?</w:t>
-      </w:r>
-    </w:p>
-    <w:p>
-      <w:pPr>
-        <w:ind w:left="720"/>
-      </w:pPr>
-    </w:p>
-    <w:p>
-      <w:pPr>
-        <w:ind w:left="720"/>
-      </w:pPr>
-      <w:r>
-        <w:rPr>
-          <w:b/>
-          <w:bCs/>
-        </w:rPr>
-        <w:t xml:space="preserve">Client: </w:t>
-      </w:r>
-      <w:r>
-        <w:t>I haven’t thought about that- we mainly use our current system on our laptops at home and bring them out to sites when we have to meet a new contractor. It would be quite useful to have a solution on the go, on our phones. We currently use our phones a great deal when calling contractors and clients for our company, so a way to use the solution on our mobile devices would be nice.</w:t>
-      </w:r>
-    </w:p>
-    <w:p>
-      <w:pPr>
-        <w:ind w:left="720"/>
-      </w:pPr>
-    </w:p>
-    <w:p>
-      <w:pPr>
-        <w:ind w:left="720"/>
-      </w:pPr>
-      <w:r>
-        <w:rPr>
-          <w:b/>
-          <w:bCs/>
-        </w:rPr>
-        <w:t xml:space="preserve">Me: </w:t>
-      </w:r>
-      <w:r>
-        <w:t>A mobile system sounds doable and a nice solution to your problem. I imagine that you would also want it to run on your computer at home as well?</w:t>
-      </w:r>
-    </w:p>
-    <w:p>
-      <w:pPr>
-        <w:ind w:left="720"/>
-      </w:pPr>
-    </w:p>
-    <w:p>
-      <w:pPr>
-        <w:ind w:left="720"/>
-      </w:pPr>
-      <w:r>
-        <w:rPr>
-          <w:b/>
-          <w:bCs/>
-        </w:rPr>
-        <w:t xml:space="preserve">Client: </w:t>
-      </w:r>
-      <w:r>
-        <w:t>That would be nice so that we could rely on both platforms, and it wouldn’t take that much time to learn over our current system.</w:t>
-      </w:r>
-    </w:p>
-    <w:p>
-      <w:pPr>
-        <w:ind w:left="720"/>
-      </w:pPr>
-    </w:p>
-    <w:p>
-      <w:pPr>
-        <w:ind w:left="720"/>
-      </w:pPr>
-      <w:r>
-        <w:rPr>
-          <w:b/>
-          <w:bCs/>
-        </w:rPr>
-        <w:t xml:space="preserve">Me: </w:t>
-      </w:r>
-      <w:r>
-        <w:t>Do you have any other concerns with the operation of the solution? Anything else that you want me to consider when developing it?</w:t>
-      </w:r>
-    </w:p>
-    <w:p>
-      <w:pPr>
-        <w:ind w:left="720"/>
-      </w:pPr>
-    </w:p>
-    <w:p>
-      <w:pPr>
-        <w:ind w:left="720"/>
-      </w:pPr>
-      <w:r>
-        <w:rPr>
-          <w:b/>
-          <w:bCs/>
-        </w:rPr>
-        <w:t xml:space="preserve">Client: </w:t>
-      </w:r>
-      <w:r>
-        <w:t xml:space="preserve">Yeah, a few things. I think it would have to be easy to use for people of our age, and something that we could learn to use in a short amount of time. We’re </w:t>
-      </w:r>
-      <w:r>
-        <w:lastRenderedPageBreak/>
-        <w:t xml:space="preserve">constantly getting new clients and building more houses, so the less time it takes to learn, the more time we can save and devote to building better houses. Also, it has to be secure and not lose its data or be compromised or something like that. One benefit of our current system is that it’s </w:t>
-      </w:r>
-      <w:r>
-        <w:t>backed up</w:t>
-      </w:r>
-      <w:r>
-        <w:t xml:space="preserve"> on the cloud, and secure. We always know that it’s going to be there and that we’re not going to lose our information.</w:t>
-      </w:r>
-    </w:p>
-    <w:p>
-      <w:pPr>
-        <w:ind w:left="720"/>
-      </w:pPr>
-    </w:p>
-    <w:p>
-      <w:pPr>
-        <w:ind w:left="720"/>
-      </w:pPr>
-      <w:r>
-        <w:rPr>
-          <w:b/>
-          <w:bCs/>
-        </w:rPr>
-        <w:t xml:space="preserve">Me: </w:t>
-      </w:r>
-      <w:r>
-        <w:t xml:space="preserve">Absolutely, I imagine that you might want a similar cloud-based system with the new solution as well. Anything else to add to the solution? </w:t>
-      </w:r>
-    </w:p>
-    <w:p>
-      <w:pPr>
-        <w:ind w:left="720"/>
-      </w:pPr>
-    </w:p>
-    <w:p>
-      <w:pPr>
-        <w:ind w:left="720"/>
-      </w:pPr>
-      <w:r>
-        <w:rPr>
-          <w:b/>
-          <w:bCs/>
-        </w:rPr>
-        <w:t xml:space="preserve">Client: </w:t>
-      </w:r>
-      <w:r>
-        <w:t>...Oh</w:t>
-      </w:r>
-      <w:r>
-        <w:t>- like a small to-do list for each project so that we have actionable points to plan out our projects and any further action to do with contractors. And,</w:t>
-      </w:r>
-      <w:r>
-        <w:t xml:space="preserve"> yeah, I think we’re good.</w:t>
-      </w:r>
-    </w:p>
-    <w:p>
-      <w:pPr>
-        <w:ind w:left="720"/>
-      </w:pPr>
-    </w:p>
-    <w:p>
-      <w:pPr>
-        <w:ind w:left="720"/>
-      </w:pPr>
-      <w:r>
-        <w:rPr>
-          <w:b/>
-          <w:bCs/>
-        </w:rPr>
-        <w:t xml:space="preserve">Me: </w:t>
-      </w:r>
-      <w:r>
-        <w:t xml:space="preserve">A to-do list sounds like a good idea. </w:t>
-      </w:r>
-      <w:r>
-        <w:t>Thanks for your time, we will schedule a meeting after I’ve made some concept designs and mock</w:t>
-      </w:r>
-      <w:r>
-        <w:t>-</w:t>
-      </w:r>
-      <w:r>
-        <w:t>ups.</w:t>
-      </w:r>
-    </w:p>
-    <w:p>
-      <w:pPr>
-        <w:ind w:left="720"/>
-      </w:pPr>
-    </w:p>
-    <w:p>
-      <w:pPr>
-        <w:ind w:left="720"/>
-      </w:pPr>
-      <w:r>
-        <w:rPr>
-          <w:b/>
-          <w:bCs/>
-        </w:rPr>
-        <w:t xml:space="preserve">Client: </w:t>
-      </w:r>
-      <w:r>
-        <w:t>Thanks, until</w:t>
-      </w:r>
-      <w:r>
-        <w:t xml:space="preserve"> next time.</w:t>
-      </w:r>
-    </w:p>
-    <w:p>
-      <w:pPr>
-        <w:pStyle w:val="Heading4"/>
-      </w:pPr>
-      <w:r>
-        <w:t>Interview 2</w:t>
-      </w:r>
-    </w:p>
-    <w:p/>
-    <w:p>
-      <w:pPr>
-        <w:ind w:left="720"/>
-      </w:pPr>
-      <w:r>
-        <w:rPr>
-          <w:b/>
-          <w:bCs/>
-        </w:rPr>
-        <w:t xml:space="preserve">Me: </w:t>
-      </w:r>
-      <w:r>
-        <w:t>Thanks for making time again. I have come back with mock diagrams using all the information you gave me last interview, and here they are.</w:t>
-      </w:r>
-    </w:p>
-    <w:p>
-      <w:pPr>
-        <w:ind w:left="720"/>
-      </w:pPr>
-    </w:p>
-    <w:p>
-      <w:pPr>
-        <w:ind w:left="720"/>
-      </w:pPr>
-      <w:r>
-        <w:t>*Refer to Figure 1 in Mock Diagrams – Appendix*</w:t>
-      </w:r>
-    </w:p>
-    <w:p>
-      <w:pPr>
-        <w:ind w:left="720"/>
-      </w:pPr>
-    </w:p>
-    <w:p>
-      <w:pPr>
-        <w:ind w:left="720"/>
-      </w:pPr>
-      <w:r>
-        <w:rPr>
-          <w:b/>
-          <w:bCs/>
-        </w:rPr>
-        <w:t xml:space="preserve">Me: </w:t>
-      </w:r>
-      <w:r>
-        <w:t>Would something like this be appropriate for the main view on a laptop?</w:t>
-      </w:r>
-    </w:p>
-    <w:p>
-      <w:pPr>
-        <w:ind w:left="720"/>
-      </w:pPr>
-    </w:p>
-    <w:p>
-      <w:pPr>
-        <w:ind w:left="720"/>
-      </w:pPr>
-      <w:r>
-        <w:rPr>
-          <w:b/>
-          <w:bCs/>
-        </w:rPr>
-        <w:t xml:space="preserve">Client: </w:t>
-      </w:r>
-      <w:r>
-        <w:t>Yeah, this looks nice. I think it contains everything that we would need to use. Is this just the only screen? Or does something happen if you click on one of the project boxes?</w:t>
-      </w:r>
-    </w:p>
-    <w:p>
-      <w:pPr>
-        <w:ind w:left="720"/>
-      </w:pPr>
-    </w:p>
-    <w:p>
-      <w:pPr>
-        <w:ind w:left="720"/>
-      </w:pPr>
-      <w:r>
-        <w:rPr>
-          <w:b/>
-          <w:bCs/>
-        </w:rPr>
-        <w:t xml:space="preserve">Me: </w:t>
-      </w:r>
-      <w:r>
-        <w:t>So this is just the main screen that’s used to give you information about everything that’s stored on the website, and then you will be able to click on each of the projects to get a better view of them and edit whatever you need to.</w:t>
-      </w:r>
-    </w:p>
-    <w:p>
-      <w:pPr>
-        <w:ind w:left="720"/>
-      </w:pPr>
-    </w:p>
-    <w:p>
-      <w:pPr>
-        <w:ind w:left="720"/>
-      </w:pPr>
-      <w:r>
-        <w:rPr>
-          <w:b/>
-          <w:bCs/>
-        </w:rPr>
-        <w:t xml:space="preserve">Client: </w:t>
-      </w:r>
-      <w:r>
-        <w:t>Brilliant. If we’re talking about looking at everything from a glance, would it be possible to get a box up the top or somewhere that rounds up all possible problems in each of the projects? Like if a contractor was to have an item of certification expire soon?</w:t>
-      </w:r>
-    </w:p>
-    <w:p>
-      <w:pPr>
-        <w:ind w:left="720"/>
-      </w:pPr>
-    </w:p>
-    <w:p>
-      <w:pPr>
-        <w:ind w:left="720"/>
-        <w:rPr>
-          <w:bCs/>
-        </w:rPr>
-      </w:pPr>
-      <w:r>
-        <w:rPr>
-          <w:b/>
-        </w:rPr>
-        <w:t xml:space="preserve">Me: </w:t>
-      </w:r>
-      <w:r>
-        <w:rPr>
-          <w:bCs/>
-        </w:rPr>
-        <w:t>Yes, that would be a great idea. I will put that in the final mock-up. I could probably implement upcoming to-do items as well if you want those throughout the project too- I believe I did not add those in the mock-ups.</w:t>
-      </w:r>
-    </w:p>
-    <w:p>
-      <w:pPr>
-        <w:ind w:left="720"/>
-        <w:rPr>
-          <w:bCs/>
-        </w:rPr>
-      </w:pPr>
-    </w:p>
-    <w:p>
-      <w:pPr>
-        <w:ind w:left="720"/>
-        <w:rPr>
-          <w:bCs/>
-        </w:rPr>
-      </w:pPr>
-      <w:r>
-        <w:rPr>
-          <w:b/>
-        </w:rPr>
-        <w:t xml:space="preserve">Client: </w:t>
-      </w:r>
-      <w:r>
-        <w:rPr>
-          <w:bCs/>
-        </w:rPr>
-        <w:t>That would be great, cheers.</w:t>
-      </w:r>
-    </w:p>
-    <w:p>
-      <w:pPr>
-        <w:ind w:left="720"/>
-      </w:pPr>
-    </w:p>
-    <w:p>
-      <w:pPr>
-        <w:ind w:left="720"/>
-      </w:pPr>
-      <w:r>
-        <w:lastRenderedPageBreak/>
-        <w:t>*Refer to changes in blue in Figure 5 in Mock Diagrams - Appendix*</w:t>
-      </w:r>
-    </w:p>
-    <w:p>
-      <w:pPr>
-        <w:ind w:left="720"/>
-      </w:pPr>
-    </w:p>
-    <w:p>
-      <w:pPr>
-        <w:ind w:left="720"/>
-      </w:pPr>
-      <w:r>
-        <w:rPr>
-          <w:b/>
-          <w:bCs/>
-        </w:rPr>
-        <w:t xml:space="preserve">Me: </w:t>
-      </w:r>
-      <w:r>
-        <w:t>Onto the next, this is the screen that you will get after clicking on any particular project.</w:t>
-      </w:r>
-    </w:p>
-    <w:p>
-      <w:pPr>
-        <w:ind w:left="720"/>
-      </w:pPr>
-    </w:p>
-    <w:p>
-      <w:pPr>
-        <w:ind w:left="720"/>
-      </w:pPr>
-      <w:r>
-        <w:t>*Refer to Figure 2 in Mock Diagrams - Appendix*</w:t>
-      </w:r>
-    </w:p>
-    <w:p>
-      <w:pPr>
-        <w:ind w:left="720"/>
-      </w:pPr>
-    </w:p>
-    <w:p>
-      <w:pPr>
-        <w:ind w:left="720"/>
-      </w:pPr>
-      <w:r>
-        <w:rPr>
-          <w:b/>
-          <w:bCs/>
-        </w:rPr>
-        <w:t xml:space="preserve">Me: </w:t>
-      </w:r>
-      <w:r>
-        <w:t>This is what it would look like when you click on a specific project. If you want me to add time stamps for each to-do item that would be possible in the to-do items box.</w:t>
-      </w:r>
-    </w:p>
-    <w:p>
-      <w:pPr>
-        <w:ind w:left="720"/>
-      </w:pPr>
-    </w:p>
-    <w:p>
-      <w:pPr>
-        <w:ind w:left="720"/>
-      </w:pPr>
-      <w:r>
-        <w:rPr>
-          <w:b/>
-          <w:bCs/>
-        </w:rPr>
-        <w:t xml:space="preserve">Client: </w:t>
-      </w:r>
-      <w:r>
-        <w:t>Yep, that would be good. Also, we need to go through what information to display in the contractor’s box. Do you know what you can find online and where to find it?</w:t>
-      </w:r>
-    </w:p>
-    <w:p>
-      <w:pPr>
-        <w:ind w:left="720"/>
-      </w:pPr>
-      <w:r>
-        <w:rPr>
-          <w:b/>
-          <w:bCs/>
-        </w:rPr>
-        <w:t xml:space="preserve">Me: </w:t>
-      </w:r>
-      <w:r>
-        <w:t>Yes, I had a look through all of the websites and APIs that could lend data, and I think that getting the expiry date of their NSW Services licence and ABN. What else would be required?</w:t>
-      </w:r>
       <w:r>
         <w:br/>
       </w:r>
     </w:p>
-    <w:p>
-      <w:pPr>
-        <w:ind w:left="720"/>
-      </w:pPr>
-      <w:r>
-        <w:rPr>
-          <w:b/>
-          <w:bCs/>
-        </w:rPr>
-        <w:t xml:space="preserve">Client: </w:t>
-      </w:r>
-      <w:r>
-        <w:t>Something like the role or job that they’re registered to do, because if they do something else that they don’t have a proper license for the same tax issues come into play.</w:t>
-      </w:r>
-    </w:p>
-    <w:p>
-      <w:pPr>
-        <w:ind w:left="720"/>
-      </w:pPr>
-    </w:p>
-    <w:p>
-      <w:pPr>
-        <w:ind w:left="720"/>
-      </w:pPr>
-      <w:r>
-        <w:rPr>
-          <w:b/>
-          <w:bCs/>
-        </w:rPr>
-        <w:t xml:space="preserve">Me: </w:t>
-      </w:r>
-      <w:r>
-        <w:t>Oh, ok. I will make a note of all of those for the final mock-ups. Anything else on this page?</w:t>
-      </w:r>
-    </w:p>
-    <w:p>
-      <w:pPr>
-        <w:ind w:left="720"/>
-      </w:pPr>
-    </w:p>
-    <w:p>
-      <w:pPr>
-        <w:ind w:left="720"/>
-      </w:pPr>
-      <w:r>
-        <w:rPr>
-          <w:b/>
-          <w:bCs/>
-        </w:rPr>
-        <w:t xml:space="preserve">Client: </w:t>
-      </w:r>
-      <w:r>
-        <w:t>Nothing else, onto the next one.</w:t>
-      </w:r>
-    </w:p>
-    <w:p>
-      <w:pPr>
-        <w:ind w:left="720"/>
-      </w:pPr>
-    </w:p>
-    <w:p>
-      <w:pPr>
-        <w:ind w:left="720"/>
-      </w:pPr>
-      <w:r>
-        <w:t>*Refer to changes in blue in Figure 6 in Mock Diagrams - Appendix*</w:t>
-      </w:r>
-    </w:p>
-    <w:p>
-      <w:pPr>
-        <w:ind w:left="720"/>
-      </w:pPr>
-    </w:p>
-    <w:p>
-      <w:pPr>
-        <w:ind w:left="720"/>
-      </w:pPr>
-      <w:r>
-        <w:t>*Refer to Figure 3 in Mock Diagrams - Appendix*</w:t>
-      </w:r>
-    </w:p>
-    <w:p>
-      <w:pPr>
-        <w:ind w:left="720"/>
-      </w:pPr>
-    </w:p>
-    <w:p>
-      <w:pPr>
-        <w:ind w:left="720"/>
-      </w:pPr>
-      <w:r>
-        <w:rPr>
-          <w:b/>
-          <w:bCs/>
-        </w:rPr>
-        <w:t xml:space="preserve">Me: </w:t>
-      </w:r>
-      <w:r>
-        <w:t xml:space="preserve">This is the screen that you would get when </w:t>
-      </w:r>
-      <w:r>
-        <w:t>you add a new project from the main screen that we looked at earlier. As you said, the dates have to be added to the to-do list section. Anything else you can see that you would want?</w:t>
-      </w:r>
-      <w:r>
-        <w:br/>
-      </w:r>
-    </w:p>
-    <w:p>
-      <w:pPr>
-        <w:ind w:left="720"/>
-      </w:pPr>
-      <w:r>
-        <w:rPr>
-          <w:b/>
-          <w:bCs/>
-        </w:rPr>
-        <w:t xml:space="preserve">Client: </w:t>
-      </w:r>
-      <w:r>
-        <w:t>Again, with the contractor’s section, could we be a little more specific? Like, could you get it to give me a list of everyone with a specific name, Service NSW or ABN? Other than that, and the date added thing, it looks good.</w:t>
-      </w:r>
-    </w:p>
-    <w:p>
-      <w:pPr>
-        <w:ind w:left="720"/>
-      </w:pPr>
-    </w:p>
-    <w:p>
-      <w:pPr>
-        <w:ind w:left="720"/>
-      </w:pPr>
-      <w:r>
-        <w:rPr>
-          <w:b/>
-          <w:bCs/>
-        </w:rPr>
-        <w:t xml:space="preserve">Me: </w:t>
-      </w:r>
-      <w:r>
-        <w:t>I do not think that we would easily be able to get API calls on the go for the ABN because of the way the government has structured the API, but I think that should be fine to do with the Service NSW and names.</w:t>
-      </w:r>
-    </w:p>
-    <w:p>
-      <w:pPr>
-        <w:ind w:left="720"/>
-      </w:pPr>
-    </w:p>
-    <w:p>
-      <w:pPr>
-        <w:ind w:left="720"/>
-      </w:pPr>
-      <w:r>
-        <w:rPr>
-          <w:b/>
-          <w:bCs/>
-        </w:rPr>
-        <w:t xml:space="preserve">Client: </w:t>
-      </w:r>
-      <w:r>
-        <w:t>Ok, that’s alright.</w:t>
-      </w:r>
-    </w:p>
-    <w:p>
-      <w:pPr>
-        <w:ind w:left="720"/>
-      </w:pPr>
-    </w:p>
-    <w:p>
-      <w:pPr>
-        <w:ind w:left="720"/>
-      </w:pPr>
-      <w:r>
-        <w:t>*Refer to changes in blue in Figure 7 in Mock Diagrams - Appendix*</w:t>
-      </w:r>
-    </w:p>
-    <w:p>
-      <w:pPr>
-        <w:ind w:left="720"/>
-      </w:pPr>
-    </w:p>
-    <w:p>
-      <w:pPr>
-        <w:ind w:left="720"/>
-      </w:pPr>
-      <w:r>
-        <w:rPr>
-          <w:b/>
-          <w:bCs/>
-        </w:rPr>
-        <w:lastRenderedPageBreak/>
-        <w:t xml:space="preserve">Me: </w:t>
-      </w:r>
-      <w:r>
-        <w:t>The final mock-up is just of what I think it would look on your phone if you wanted to go mobile. There’s no real difference between this and the main view, just optimised to look better on a smaller screen.</w:t>
-      </w:r>
-    </w:p>
-    <w:p>
-      <w:pPr>
-        <w:ind w:left="720"/>
-      </w:pPr>
-    </w:p>
-    <w:p>
-      <w:pPr>
-        <w:ind w:left="720"/>
-      </w:pPr>
-      <w:r>
-        <w:rPr>
-          <w:b/>
-          <w:bCs/>
-        </w:rPr>
-        <w:t xml:space="preserve">Client: </w:t>
-      </w:r>
-      <w:r>
-        <w:t>Yeah that looks fine. I imagine that the rest of the functionality will do the same thing, like adding new projects and all that?</w:t>
-      </w:r>
-    </w:p>
-    <w:p>
-      <w:pPr>
-        <w:ind w:left="720"/>
-      </w:pPr>
-    </w:p>
-    <w:p>
-      <w:pPr>
-        <w:ind w:left="720"/>
-      </w:pPr>
-      <w:r>
-        <w:rPr>
-          <w:b/>
-          <w:bCs/>
-        </w:rPr>
-        <w:t xml:space="preserve">Me: </w:t>
-      </w:r>
-      <w:r>
-        <w:t>Yes, that’s the aim.</w:t>
-      </w:r>
-    </w:p>
-    <w:p>
-      <w:pPr>
-        <w:ind w:left="720"/>
-      </w:pPr>
-    </w:p>
-    <w:p>
-      <w:pPr>
-        <w:ind w:left="720"/>
-      </w:pPr>
-      <w:r>
-        <w:rPr>
-          <w:b/>
-          <w:bCs/>
-        </w:rPr>
-        <w:t xml:space="preserve">Client: </w:t>
-      </w:r>
-      <w:r>
-        <w:t>Too easy.</w:t>
-      </w:r>
-    </w:p>
-    <w:p>
-      <w:pPr>
-        <w:ind w:left="720"/>
-      </w:pPr>
-    </w:p>
-    <w:p>
-      <w:pPr>
-        <w:ind w:left="720"/>
-      </w:pPr>
-      <w:r>
-        <w:rPr>
-          <w:b/>
-          <w:bCs/>
-        </w:rPr>
-        <w:t xml:space="preserve">Me: </w:t>
-      </w:r>
-      <w:r>
-        <w:t>As for the logistics with how to develop it, I’m planning on developing a website. That way it will be accessible to you both on your laptop and on your phone easily, and I have previous experience developing- so debugging and development will take less time.</w:t>
-      </w:r>
-    </w:p>
-    <w:p>
-      <w:pPr>
-        <w:ind w:left="720"/>
-      </w:pPr>
-    </w:p>
-    <w:p>
-      <w:pPr>
-        <w:ind w:left="720"/>
-      </w:pPr>
-      <w:r>
-        <w:rPr>
-          <w:b/>
-          <w:bCs/>
-        </w:rPr>
-        <w:t xml:space="preserve">Client: </w:t>
-      </w:r>
-      <w:r>
-        <w:t>What about cyber-attacks and other things with compromising data? As I think I said in the first interview, if we lose our data then we’re screwed.</w:t>
-      </w:r>
-    </w:p>
-    <w:p>
-      <w:pPr>
-        <w:ind w:left="720"/>
-      </w:pPr>
-    </w:p>
-    <w:p>
-      <w:pPr>
-        <w:ind w:left="720"/>
-      </w:pPr>
-      <w:r>
-        <w:rPr>
-          <w:b/>
-          <w:bCs/>
-        </w:rPr>
-        <w:t xml:space="preserve">Me: </w:t>
-      </w:r>
-      <w:r>
-        <w:t>I was thinking about that. I’ll try my best to make the website as secure as possible, and I have had previous experience working on websites so that shouldn’t be too hard to cover. There are backup methods of security that we will have to use, however. Can you think of a way that you would use to do that?</w:t>
-      </w:r>
-    </w:p>
-    <w:p>
-      <w:pPr>
-        <w:ind w:left="720"/>
-      </w:pPr>
-    </w:p>
-    <w:p>
-      <w:pPr>
-        <w:ind w:left="720"/>
-      </w:pPr>
-      <w:r>
-        <w:rPr>
-          <w:b/>
-          <w:bCs/>
-        </w:rPr>
-        <w:t xml:space="preserve">Client: </w:t>
-      </w:r>
-      <w:r>
-        <w:t>... Could we download the data or something so that we could store it in the cloud?</w:t>
-      </w:r>
-    </w:p>
-    <w:p>
-      <w:pPr>
-        <w:ind w:left="720"/>
-      </w:pPr>
-    </w:p>
-    <w:p>
-      <w:pPr>
-        <w:ind w:left="720"/>
-      </w:pPr>
-      <w:r>
-        <w:rPr>
-          <w:b/>
-          <w:bCs/>
-        </w:rPr>
-        <w:t xml:space="preserve">Me: </w:t>
-      </w:r>
-      <w:r>
-        <w:t>Yes, something like implementing a download as spreadsheet system could be implemented</w:t>
-      </w:r>
-      <w:r>
-        <w:t>. Would you prefer to use that over a system inbuilt into the app?</w:t>
-      </w:r>
-    </w:p>
-    <w:p>
-      <w:pPr>
-        <w:ind w:left="720"/>
-      </w:pPr>
-    </w:p>
-    <w:p>
-      <w:pPr>
-        <w:ind w:left="720"/>
-      </w:pPr>
-      <w:r>
-        <w:rPr>
-          <w:b/>
-          <w:bCs/>
-        </w:rPr>
-        <w:t xml:space="preserve">Client: </w:t>
-      </w:r>
-      <w:r>
-        <w:t xml:space="preserve">We’ve got our current system that works </w:t>
-      </w:r>
-      <w:r>
-        <w:t>well</w:t>
-      </w:r>
-      <w:r>
-        <w:t xml:space="preserve"> managing cloud storage of data, so I don’t think that we need an implementation of it directly in the app. </w:t>
-      </w:r>
-      <w:r>
-        <w:t>Other than that, ...I’ve got nothing.</w:t>
-      </w:r>
-    </w:p>
-    <w:p>
-      <w:pPr>
-        <w:ind w:left="720"/>
-      </w:pPr>
-    </w:p>
-    <w:p>
-      <w:pPr>
-        <w:ind w:left="720"/>
-        <w:rPr>
-          <w:bCs/>
-        </w:rPr>
-      </w:pPr>
-      <w:r>
-        <w:rPr>
-          <w:b/>
-          <w:bCs/>
-        </w:rPr>
-        <w:t xml:space="preserve">Me: </w:t>
-      </w:r>
-      <w:r>
-        <w:rPr>
-          <w:bCs/>
-        </w:rPr>
-        <w:t>Alright, thanks for that. We’ll schedule another interview when I’ve finished development.</w:t>
-      </w:r>
-    </w:p>
-    <w:p>
-      <w:pPr>
-        <w:ind w:left="720"/>
-        <w:rPr>
-          <w:bCs/>
-        </w:rPr>
-      </w:pPr>
-    </w:p>
-    <w:p>
-      <w:pPr>
-        <w:ind w:left="720"/>
-        <w:rPr>
-          <w:bCs/>
-        </w:rPr>
-      </w:pPr>
-      <w:r>
-        <w:rPr>
-          <w:b/>
-        </w:rPr>
-        <w:t xml:space="preserve">Client: </w:t>
-      </w:r>
-      <w:r>
-        <w:rPr>
-          <w:bCs/>
-        </w:rPr>
-        <w:t>Alright, cheers.</w:t>
-      </w:r>
-    </w:p>
-    <w:p>
-      <w:pPr>
-        <w:pStyle w:val="Heading4"/>
-      </w:pPr>
-      <w:r>
-        <w:t>Mock Diagrams:</w:t>
-      </w:r>
-    </w:p>
-    <w:p/>
     <w:p>
       <w:r>
         <w:tab/>
@@ -3883,7 +2798,7 @@
         </w:rPr>
         <w:lastRenderedPageBreak/>
         <w:drawing>
-          <wp:inline distT="0" distB="0" distL="0" distR="0" wp14:anchorId="1C293A1C" wp14:editId="011873D0">
+          <wp:inline distT="0" distB="0" distL="0" distR="0" wp14:anchorId="16987B44" wp14:editId="72BDA2FC">
             <wp:extent cx="5733415" cy="5219700"/>
             <wp:effectExtent l="0" t="0" r="0" b="0"/>
             <wp:docPr id="11" name="Picture 11"/>
@@ -3949,7 +2864,7 @@
         </w:rPr>
         <w:lastRenderedPageBreak/>
         <w:drawing>
-          <wp:inline distT="0" distB="0" distL="0" distR="0" wp14:anchorId="753114C5" wp14:editId="023A0D73">
+          <wp:inline distT="0" distB="0" distL="0" distR="0" wp14:anchorId="7022A218" wp14:editId="7BB158FE">
             <wp:extent cx="5733415" cy="3225165"/>
             <wp:effectExtent l="0" t="0" r="0" b="635"/>
             <wp:docPr id="12" name="Picture 12" descr="A screenshot of a cell phone&#10;&#10;Description automatically generated"/>
@@ -4018,7 +2933,7 @@
           <w:noProof/>
         </w:rPr>
         <w:drawing>
-          <wp:inline distT="0" distB="0" distL="0" distR="0" wp14:anchorId="309A239D" wp14:editId="4812CCEE">
+          <wp:inline distT="0" distB="0" distL="0" distR="0" wp14:anchorId="5DB0063A" wp14:editId="44EBC5F2">
             <wp:extent cx="5733415" cy="3225165"/>
             <wp:effectExtent l="0" t="0" r="0" b="635"/>
             <wp:docPr id="13" name="Picture 13" descr="A screenshot of a cell phone&#10;&#10;Description automatically generated"/>
@@ -4093,7 +3008,7 @@
         </w:rPr>
         <w:lastRenderedPageBreak/>
         <w:drawing>
-          <wp:inline distT="0" distB="0" distL="0" distR="0" wp14:anchorId="7FE1630A" wp14:editId="6F22E386">
+          <wp:inline distT="0" distB="0" distL="0" distR="0" wp14:anchorId="2415BDD1" wp14:editId="711FB9CA">
             <wp:extent cx="1872483" cy="6886575"/>
             <wp:effectExtent l="0" t="0" r="0" b="0"/>
             <wp:docPr id="14" name="Picture 14" descr="A screenshot of a cell phone&#10;&#10;Description automatically generated"/>
@@ -4158,10 +3073,10 @@
         </w:rPr>
         <w:lastRenderedPageBreak/>
         <w:drawing>
-          <wp:inline distT="0" distB="0" distL="0" distR="0" wp14:anchorId="6B5DD6CF" wp14:editId="08308015">
+          <wp:inline distT="0" distB="0" distL="0" distR="0" wp14:anchorId="6927636E" wp14:editId="271E6647">
             <wp:extent cx="5733415" cy="6205220"/>
             <wp:effectExtent l="0" t="0" r="0" b="5080"/>
-            <wp:docPr id="15" name="Picture 15"/>
+            <wp:docPr id="15" name="Picture 15" descr="A close up of a device&#10;&#10;Description automatically generated"/>
             <wp:cNvGraphicFramePr>
               <a:graphicFrameLocks xmlns:a="http://schemas.openxmlformats.org/drawingml/2006/main" noChangeAspect="1"/>
             </wp:cNvGraphicFramePr>
@@ -4228,7 +3143,7 @@
         </w:rPr>
         <w:lastRenderedPageBreak/>
         <w:drawing>
-          <wp:inline distT="0" distB="0" distL="0" distR="0" wp14:anchorId="755F8EA3" wp14:editId="112F1E0B">
+          <wp:inline distT="0" distB="0" distL="0" distR="0" wp14:anchorId="54467A2C" wp14:editId="2EC9D5A8">
             <wp:extent cx="5733415" cy="3225165"/>
             <wp:effectExtent l="0" t="0" r="0" b="635"/>
             <wp:docPr id="16" name="Picture 16" descr="A screenshot of a cell phone&#10;&#10;Description automatically generated"/>
@@ -4297,7 +3212,7 @@
           <w:noProof/>
         </w:rPr>
         <w:drawing>
-          <wp:inline distT="0" distB="0" distL="0" distR="0" wp14:anchorId="5DB8D2E6" wp14:editId="7BAA8756">
+          <wp:inline distT="0" distB="0" distL="0" distR="0" wp14:anchorId="1016688C" wp14:editId="46B58685">
             <wp:extent cx="5733415" cy="3225165"/>
             <wp:effectExtent l="0" t="0" r="0" b="635"/>
             <wp:docPr id="17" name="Picture 17" descr="A screenshot of a cell phone&#10;&#10;Description automatically generated"/>
@@ -4359,54 +3274,1095 @@
     </w:p>
     <w:p>
       <w:pPr>
-        <w:ind w:firstLine="720"/>
-      </w:pPr>
-      <w:r>
-        <w:rPr>
-          <w:noProof/>
-        </w:rPr>
+        <w:pStyle w:val="Heading3"/>
+      </w:pPr>
+      <w:r>
+        <w:t>UML diagram</w:t>
+      </w:r>
+      <w:bookmarkStart w:id="6" w:name="_GoBack"/>
+      <w:bookmarkEnd w:id="6"/>
+    </w:p>
+    <w:p/>
+    <w:p>
+      <w:pPr>
+        <w:rPr>
+          <w:sz w:val="32"/>
+          <w:szCs w:val="32"/>
+        </w:rPr>
+      </w:pPr>
+      <w:r>
+        <w:br w:type="page"/>
+      </w:r>
+    </w:p>
+    <w:p>
+      <w:pPr>
+        <w:pStyle w:val="Heading2"/>
+      </w:pPr>
+      <w:r>
         <w:lastRenderedPageBreak/>
-        <w:drawing>
-          <wp:inline distT="0" distB="0" distL="0" distR="0" wp14:anchorId="23267EFF" wp14:editId="58C89BB5">
-            <wp:extent cx="1876425" cy="6901073"/>
-            <wp:effectExtent l="0" t="0" r="3175" b="0"/>
-            <wp:docPr id="18" name="Picture 18" descr="A screenshot of a cell phone&#10;&#10;Description automatically generated"/>
-            <wp:cNvGraphicFramePr>
-              <a:graphicFrameLocks xmlns:a="http://schemas.openxmlformats.org/drawingml/2006/main" noChangeAspect="1"/>
-            </wp:cNvGraphicFramePr>
-            <a:graphic xmlns:a="http://schemas.openxmlformats.org/drawingml/2006/main">
-              <a:graphicData uri="http://schemas.openxmlformats.org/drawingml/2006/picture">
-                <pic:pic xmlns:pic="http://schemas.openxmlformats.org/drawingml/2006/picture">
-                  <pic:nvPicPr>
-                    <pic:cNvPr id="18" name="Figure 8 Final Mobile View.png"/>
-                    <pic:cNvPicPr/>
-                  </pic:nvPicPr>
-                  <pic:blipFill>
-                    <a:blip r:embed="rId11">
-                      <a:extLst>
-                        <a:ext uri="{28A0092B-C50C-407E-A947-70E740481C1C}">
-                          <a14:useLocalDpi xmlns:a14="http://schemas.microsoft.com/office/drawing/2010/main" val="0"/>
-                        </a:ext>
-                      </a:extLst>
-                    </a:blip>
-                    <a:stretch>
-                      <a:fillRect/>
-                    </a:stretch>
-                  </pic:blipFill>
-                  <pic:spPr>
-                    <a:xfrm>
-                      <a:off x="0" y="0"/>
-                      <a:ext cx="1903563" cy="7000881"/>
-                    </a:xfrm>
-                    <a:prstGeom prst="rect">
-                      <a:avLst/>
-                    </a:prstGeom>
-                  </pic:spPr>
-                </pic:pic>
-              </a:graphicData>
-            </a:graphic>
-          </wp:inline>
-        </w:drawing>
+        <w:t xml:space="preserve">Criterion C: </w:t>
+      </w:r>
+      <w:r>
+        <w:t>Development</w:t>
+      </w:r>
+    </w:p>
+    <w:p/>
+    <w:p>
+      <w:pPr>
+        <w:pStyle w:val="Heading2"/>
+      </w:pPr>
+      <w:r>
+        <w:br w:type="page"/>
+      </w:r>
+      <w:r>
+        <w:lastRenderedPageBreak/>
+        <w:t>Appendix</w:t>
+      </w:r>
+    </w:p>
+    <w:p>
+      <w:pPr>
+        <w:pStyle w:val="Heading4"/>
+      </w:pPr>
+      <w:r>
+        <w:t>Interview 1</w:t>
+      </w:r>
+    </w:p>
+    <w:p/>
+    <w:p>
+      <w:pPr>
+        <w:ind w:left="720"/>
+      </w:pPr>
+      <w:r>
+        <w:rPr>
+          <w:b/>
+          <w:bCs/>
+        </w:rPr>
+        <w:t>Me:</w:t>
+      </w:r>
+      <w:r>
+        <w:t xml:space="preserve"> Good afternoon, in this interview we should be able to establish a general idea of the problem and a solution that would fix it.</w:t>
+      </w:r>
+    </w:p>
+    <w:p>
+      <w:pPr>
+        <w:ind w:left="720"/>
+      </w:pPr>
+    </w:p>
+    <w:p>
+      <w:pPr>
+        <w:ind w:left="720"/>
+      </w:pPr>
+      <w:r>
+        <w:rPr>
+          <w:b/>
+          <w:bCs/>
+        </w:rPr>
+        <w:t>Client:</w:t>
+      </w:r>
+      <w:r>
+        <w:t xml:space="preserve"> Absolutely, good afternoon. Essentially, when working on a project, we hire a lot of contractors for every purpose, you know- tiling, electrical work, plumbing, and whatever else. Each one of those contractors has to have appropriate certification to be able to work, otherwise we get charged for the taxes they have to pay.</w:t>
+      </w:r>
+      <w:r>
+        <w:t xml:space="preserve"> There’s no way currently to easily be able to check whether a contractor has valid certification, and that’s the problem.</w:t>
+      </w:r>
+    </w:p>
+    <w:p>
+      <w:pPr>
+        <w:ind w:left="720"/>
+      </w:pPr>
+    </w:p>
+    <w:p>
+      <w:pPr>
+        <w:ind w:left="720"/>
+      </w:pPr>
+      <w:r>
+        <w:rPr>
+          <w:b/>
+          <w:bCs/>
+        </w:rPr>
+        <w:t xml:space="preserve">Me: </w:t>
+      </w:r>
+      <w:r>
+        <w:t>What certification do you have to manage for the contractors? What is your current method of managing these contracts?</w:t>
+      </w:r>
+    </w:p>
+    <w:p>
+      <w:pPr>
+        <w:ind w:left="720"/>
+      </w:pPr>
+    </w:p>
+    <w:p>
+      <w:pPr>
+        <w:ind w:left="720"/>
+      </w:pPr>
+      <w:r>
+        <w:rPr>
+          <w:b/>
+          <w:bCs/>
+        </w:rPr>
+        <w:t xml:space="preserve">Client: </w:t>
+      </w:r>
+      <w:r>
+        <w:t xml:space="preserve">The certification includes an ABN [Australian Business Number] that hasn’t expired and isn’t fake, as well as </w:t>
+      </w:r>
+      <w:proofErr w:type="gramStart"/>
+      <w:r>
+        <w:t>a</w:t>
+      </w:r>
+      <w:proofErr w:type="gramEnd"/>
+      <w:r>
+        <w:t xml:space="preserve"> NSW [New South Wales] Service licence for whatever job they’ve got to do. Currently, my wife inputs everything into a spreadsheet application after checking everything on a weekly basis. It’s not ideal, because if she forgets to check everything for one week when we’re on holidays or something we could receive a big fine</w:t>
+      </w:r>
+      <w:r>
+        <w:t xml:space="preserve"> – it would be like tens of thousands of dollars a year if at its worst</w:t>
+      </w:r>
+      <w:r>
+        <w:t>. If she was free to not do this task, she could use that time to do actually productive things in the company.</w:t>
+      </w:r>
+    </w:p>
+    <w:p>
+      <w:pPr>
+        <w:ind w:left="720"/>
+      </w:pPr>
+    </w:p>
+    <w:p>
+      <w:pPr>
+        <w:ind w:left="720"/>
+      </w:pPr>
+      <w:r>
+        <w:rPr>
+          <w:b/>
+          <w:bCs/>
+        </w:rPr>
+        <w:t xml:space="preserve">Me: </w:t>
+      </w:r>
+      <w:r>
+        <w:t>How do you use your current system? Would it have to be available to be used on the go, or would something like a stationary desktop application be more appropriate? How do you use your current system?</w:t>
+      </w:r>
+    </w:p>
+    <w:p>
+      <w:pPr>
+        <w:ind w:left="720"/>
+      </w:pPr>
+    </w:p>
+    <w:p>
+      <w:pPr>
+        <w:ind w:left="720"/>
+      </w:pPr>
+      <w:r>
+        <w:rPr>
+          <w:b/>
+          <w:bCs/>
+        </w:rPr>
+        <w:t xml:space="preserve">Client: </w:t>
+      </w:r>
+      <w:r>
+        <w:t>I haven’t thought about that- we mainly use our current system on our laptops at home and bring them out to sites when we have to meet a new contractor. It would be quite useful to have a solution on the go, on our phones. We currently use our phones a great deal when calling contractors and clients for our company, so a way to use the solution on our mobile devices would be nice.</w:t>
+      </w:r>
+    </w:p>
+    <w:p>
+      <w:pPr>
+        <w:ind w:left="720"/>
+      </w:pPr>
+    </w:p>
+    <w:p>
+      <w:pPr>
+        <w:ind w:left="720"/>
+      </w:pPr>
+      <w:r>
+        <w:rPr>
+          <w:b/>
+          <w:bCs/>
+        </w:rPr>
+        <w:t xml:space="preserve">Me: </w:t>
+      </w:r>
+      <w:r>
+        <w:t>A mobile system sounds doable and a nice solution to your problem. I imagine that you would also want it to run on your computer at home as well?</w:t>
+      </w:r>
+    </w:p>
+    <w:p>
+      <w:pPr>
+        <w:ind w:left="720"/>
+      </w:pPr>
+    </w:p>
+    <w:p>
+      <w:pPr>
+        <w:ind w:left="720"/>
+      </w:pPr>
+      <w:r>
+        <w:rPr>
+          <w:b/>
+          <w:bCs/>
+        </w:rPr>
+        <w:t xml:space="preserve">Client: </w:t>
+      </w:r>
+      <w:r>
+        <w:t>That would be nice so that we could rely on both platforms, and it wouldn’t take that much time to learn over our current system.</w:t>
+      </w:r>
+    </w:p>
+    <w:p>
+      <w:pPr>
+        <w:ind w:left="720"/>
+      </w:pPr>
+    </w:p>
+    <w:p>
+      <w:pPr>
+        <w:ind w:left="720"/>
+      </w:pPr>
+      <w:r>
+        <w:rPr>
+          <w:b/>
+          <w:bCs/>
+        </w:rPr>
+        <w:t xml:space="preserve">Me: </w:t>
+      </w:r>
+      <w:r>
+        <w:t>Do you have any other concerns with the operation of the solution? Anything else that you want me to consider when developing it?</w:t>
+      </w:r>
+    </w:p>
+    <w:p>
+      <w:pPr>
+        <w:ind w:left="720"/>
+      </w:pPr>
+    </w:p>
+    <w:p>
+      <w:pPr>
+        <w:ind w:left="720"/>
+      </w:pPr>
+      <w:r>
+        <w:rPr>
+          <w:b/>
+          <w:bCs/>
+        </w:rPr>
+        <w:t xml:space="preserve">Client: </w:t>
+      </w:r>
+      <w:r>
+        <w:t xml:space="preserve">Yeah, a few things. I think it would have to be easy to use for people of our age, and something that we could learn to use in a short amount of time. We’re </w:t>
+      </w:r>
+      <w:r>
+        <w:lastRenderedPageBreak/>
+        <w:t xml:space="preserve">constantly getting new clients and building more houses, so the less time it takes to learn, the more time we can save and devote to building better houses. Also, it has to be secure and not lose its data or be compromised or something like that. One benefit of our current system is that it’s </w:t>
+      </w:r>
+      <w:r>
+        <w:t>backed up</w:t>
+      </w:r>
+      <w:r>
+        <w:t xml:space="preserve"> on the cloud, and secure. We always know that it’s going to be there and that we’re not going to lose our information.</w:t>
+      </w:r>
+    </w:p>
+    <w:p>
+      <w:pPr>
+        <w:ind w:left="720"/>
+      </w:pPr>
+    </w:p>
+    <w:p>
+      <w:pPr>
+        <w:ind w:left="720"/>
+      </w:pPr>
+      <w:r>
+        <w:rPr>
+          <w:b/>
+          <w:bCs/>
+        </w:rPr>
+        <w:t xml:space="preserve">Me: </w:t>
+      </w:r>
+      <w:r>
+        <w:t xml:space="preserve">Absolutely, I imagine that you might want a similar cloud-based system with the new solution as well. Anything else to add to the solution? </w:t>
+      </w:r>
+    </w:p>
+    <w:p>
+      <w:pPr>
+        <w:ind w:left="720"/>
+      </w:pPr>
+    </w:p>
+    <w:p>
+      <w:pPr>
+        <w:ind w:left="720"/>
+      </w:pPr>
+      <w:r>
+        <w:rPr>
+          <w:b/>
+          <w:bCs/>
+        </w:rPr>
+        <w:t xml:space="preserve">Client: </w:t>
+      </w:r>
+      <w:r>
+        <w:t>...Oh</w:t>
+      </w:r>
+      <w:r>
+        <w:t>- like a small to-do list for each project so that we have actionable points to plan out our projects and any further action to do with contractors. And,</w:t>
+      </w:r>
+      <w:r>
+        <w:t xml:space="preserve"> yeah, I think we’re good.</w:t>
+      </w:r>
+    </w:p>
+    <w:p>
+      <w:pPr>
+        <w:ind w:left="720"/>
+      </w:pPr>
+    </w:p>
+    <w:p>
+      <w:pPr>
+        <w:ind w:left="720"/>
+      </w:pPr>
+      <w:r>
+        <w:rPr>
+          <w:b/>
+          <w:bCs/>
+        </w:rPr>
+        <w:t xml:space="preserve">Me: </w:t>
+      </w:r>
+      <w:r>
+        <w:t xml:space="preserve">A to-do list sounds like a good idea. </w:t>
+      </w:r>
+      <w:r>
+        <w:t>Thanks for your time, we will schedule a meeting after I’ve made some concept designs and mock</w:t>
+      </w:r>
+      <w:r>
+        <w:t>-</w:t>
+      </w:r>
+      <w:r>
+        <w:t>ups.</w:t>
+      </w:r>
+    </w:p>
+    <w:p>
+      <w:pPr>
+        <w:ind w:left="720"/>
+      </w:pPr>
+    </w:p>
+    <w:p>
+      <w:pPr>
+        <w:ind w:left="720"/>
+      </w:pPr>
+      <w:r>
+        <w:rPr>
+          <w:b/>
+          <w:bCs/>
+        </w:rPr>
+        <w:t xml:space="preserve">Client: </w:t>
+      </w:r>
+      <w:r>
+        <w:t>Thanks, until</w:t>
+      </w:r>
+      <w:r>
+        <w:t xml:space="preserve"> next time.</w:t>
+      </w:r>
+    </w:p>
+    <w:p>
+      <w:pPr>
+        <w:pStyle w:val="Heading4"/>
+      </w:pPr>
+      <w:r>
+        <w:t>Interview 2</w:t>
+      </w:r>
+    </w:p>
+    <w:p/>
+    <w:p>
+      <w:pPr>
+        <w:ind w:left="720"/>
+      </w:pPr>
+      <w:r>
+        <w:rPr>
+          <w:b/>
+          <w:bCs/>
+        </w:rPr>
+        <w:t xml:space="preserve">Me: </w:t>
+      </w:r>
+      <w:r>
+        <w:t>Thanks for making time again. I have come back with mock diagrams using all the information you gave me last interview, and here they are.</w:t>
+      </w:r>
+    </w:p>
+    <w:p>
+      <w:pPr>
+        <w:ind w:left="720"/>
+      </w:pPr>
+    </w:p>
+    <w:p>
+      <w:pPr>
+        <w:ind w:left="720"/>
+      </w:pPr>
+      <w:r>
+        <w:t>*Refer to Figure 1 in Mock Diagrams – Appendix*</w:t>
+      </w:r>
+    </w:p>
+    <w:p>
+      <w:pPr>
+        <w:ind w:left="720"/>
+      </w:pPr>
+    </w:p>
+    <w:p>
+      <w:pPr>
+        <w:ind w:left="720"/>
+      </w:pPr>
+      <w:r>
+        <w:rPr>
+          <w:b/>
+          <w:bCs/>
+        </w:rPr>
+        <w:t xml:space="preserve">Me: </w:t>
+      </w:r>
+      <w:r>
+        <w:t>Would something like this be appropriate for the main view on a laptop?</w:t>
+      </w:r>
+    </w:p>
+    <w:p>
+      <w:pPr>
+        <w:ind w:left="720"/>
+      </w:pPr>
+    </w:p>
+    <w:p>
+      <w:pPr>
+        <w:ind w:left="720"/>
+      </w:pPr>
+      <w:r>
+        <w:rPr>
+          <w:b/>
+          <w:bCs/>
+        </w:rPr>
+        <w:t xml:space="preserve">Client: </w:t>
+      </w:r>
+      <w:r>
+        <w:t>Yeah, this looks nice. I think it contains everything that we would need to use. Is this just the only screen? Or does something happen if you click on one of the project boxes?</w:t>
+      </w:r>
+    </w:p>
+    <w:p>
+      <w:pPr>
+        <w:ind w:left="720"/>
+      </w:pPr>
+    </w:p>
+    <w:p>
+      <w:pPr>
+        <w:ind w:left="720"/>
+      </w:pPr>
+      <w:r>
+        <w:rPr>
+          <w:b/>
+          <w:bCs/>
+        </w:rPr>
+        <w:t xml:space="preserve">Me: </w:t>
+      </w:r>
+      <w:r>
+        <w:t>So this is just the main screen that’s used to give you information about everything that’s stored on the website, and then you will be able to click on each of the projects to get a better view of them and edit whatever you need to.</w:t>
+      </w:r>
+    </w:p>
+    <w:p>
+      <w:pPr>
+        <w:ind w:left="720"/>
+      </w:pPr>
+    </w:p>
+    <w:p>
+      <w:pPr>
+        <w:ind w:left="720"/>
+      </w:pPr>
+      <w:r>
+        <w:rPr>
+          <w:b/>
+          <w:bCs/>
+        </w:rPr>
+        <w:t xml:space="preserve">Client: </w:t>
+      </w:r>
+      <w:r>
+        <w:t>Brilliant. If we’re talking about looking at everything from a glance, would it be possible to get a box up the top or somewhere that rounds up all possible problems in each of the projects? Like if a contractor was to have an item of certification expire soon?</w:t>
+      </w:r>
+    </w:p>
+    <w:p>
+      <w:pPr>
+        <w:ind w:left="720"/>
+      </w:pPr>
+    </w:p>
+    <w:p>
+      <w:pPr>
+        <w:ind w:left="720"/>
+        <w:rPr>
+          <w:bCs/>
+        </w:rPr>
+      </w:pPr>
+      <w:r>
+        <w:rPr>
+          <w:b/>
+        </w:rPr>
+        <w:t xml:space="preserve">Me: </w:t>
+      </w:r>
+      <w:r>
+        <w:rPr>
+          <w:bCs/>
+        </w:rPr>
+        <w:t>Yes, that would be a great idea. I will put that in the final mock-up. I could probably implement upcoming to-do items as well if you want those throughout the project too- I believe I did not add those in the mock-ups.</w:t>
+      </w:r>
+    </w:p>
+    <w:p>
+      <w:pPr>
+        <w:ind w:left="720"/>
+        <w:rPr>
+          <w:bCs/>
+        </w:rPr>
+      </w:pPr>
+    </w:p>
+    <w:p>
+      <w:pPr>
+        <w:ind w:left="720"/>
+        <w:rPr>
+          <w:bCs/>
+        </w:rPr>
+      </w:pPr>
+      <w:r>
+        <w:rPr>
+          <w:b/>
+        </w:rPr>
+        <w:t xml:space="preserve">Client: </w:t>
+      </w:r>
+      <w:r>
+        <w:rPr>
+          <w:bCs/>
+        </w:rPr>
+        <w:t>That would be great, cheers.</w:t>
+      </w:r>
+    </w:p>
+    <w:p>
+      <w:pPr>
+        <w:ind w:left="720"/>
+      </w:pPr>
+    </w:p>
+    <w:p>
+      <w:pPr>
+        <w:ind w:left="720"/>
+      </w:pPr>
+      <w:r>
+        <w:lastRenderedPageBreak/>
+        <w:t>*Refer to changes in blue in Figure 5 in Mock Diagrams - Appendix*</w:t>
+      </w:r>
+    </w:p>
+    <w:p>
+      <w:pPr>
+        <w:ind w:left="720"/>
+      </w:pPr>
+    </w:p>
+    <w:p>
+      <w:pPr>
+        <w:ind w:left="720"/>
+      </w:pPr>
+      <w:r>
+        <w:rPr>
+          <w:b/>
+          <w:bCs/>
+        </w:rPr>
+        <w:t xml:space="preserve">Me: </w:t>
+      </w:r>
+      <w:r>
+        <w:t>Onto the next, this is the screen that you will get after clicking on any particular project.</w:t>
+      </w:r>
+    </w:p>
+    <w:p>
+      <w:pPr>
+        <w:ind w:left="720"/>
+      </w:pPr>
+    </w:p>
+    <w:p>
+      <w:pPr>
+        <w:ind w:left="720"/>
+      </w:pPr>
+      <w:r>
+        <w:t>*Refer to Figure 2 in Mock Diagrams - Appendix*</w:t>
+      </w:r>
+    </w:p>
+    <w:p>
+      <w:pPr>
+        <w:ind w:left="720"/>
+      </w:pPr>
+    </w:p>
+    <w:p>
+      <w:pPr>
+        <w:ind w:left="720"/>
+      </w:pPr>
+      <w:r>
+        <w:rPr>
+          <w:b/>
+          <w:bCs/>
+        </w:rPr>
+        <w:t xml:space="preserve">Me: </w:t>
+      </w:r>
+      <w:r>
+        <w:t>This is what it would look like when you click on a specific project. If you want me to add time stamps for each to-do item that would be possible in the to-do items box.</w:t>
+      </w:r>
+    </w:p>
+    <w:p>
+      <w:pPr>
+        <w:ind w:left="720"/>
+      </w:pPr>
+    </w:p>
+    <w:p>
+      <w:pPr>
+        <w:ind w:left="720"/>
+      </w:pPr>
+      <w:r>
+        <w:rPr>
+          <w:b/>
+          <w:bCs/>
+        </w:rPr>
+        <w:t xml:space="preserve">Client: </w:t>
+      </w:r>
+      <w:r>
+        <w:t>Yep, that would be good. Also, we need to go through what information to display in the contractor’s box. Do you know what you can find online and where to find it?</w:t>
+      </w:r>
+    </w:p>
+    <w:p>
+      <w:pPr>
+        <w:ind w:left="720"/>
+      </w:pPr>
+      <w:r>
+        <w:rPr>
+          <w:b/>
+          <w:bCs/>
+        </w:rPr>
+        <w:t xml:space="preserve">Me: </w:t>
+      </w:r>
+      <w:r>
+        <w:t>Yes, I had a look through all of the websites and APIs that could lend data, and I think that getting the expiry date of their NSW Services licence and ABN. What else would be required?</w:t>
+      </w:r>
+      <w:r>
+        <w:br/>
+      </w:r>
+    </w:p>
+    <w:p>
+      <w:pPr>
+        <w:ind w:left="720"/>
+      </w:pPr>
+      <w:r>
+        <w:rPr>
+          <w:b/>
+          <w:bCs/>
+        </w:rPr>
+        <w:t xml:space="preserve">Client: </w:t>
+      </w:r>
+      <w:r>
+        <w:t>Something like the role or job that they’re registered to do, because if they do something else that they don’t have a proper license for the same tax issues come into play.</w:t>
+      </w:r>
+    </w:p>
+    <w:p>
+      <w:pPr>
+        <w:ind w:left="720"/>
+      </w:pPr>
+    </w:p>
+    <w:p>
+      <w:pPr>
+        <w:ind w:left="720"/>
+      </w:pPr>
+      <w:r>
+        <w:rPr>
+          <w:b/>
+          <w:bCs/>
+        </w:rPr>
+        <w:t xml:space="preserve">Me: </w:t>
+      </w:r>
+      <w:r>
+        <w:t>Oh, ok. I will make a note of all of those for the final mock-ups. Anything else on this page?</w:t>
+      </w:r>
+    </w:p>
+    <w:p>
+      <w:pPr>
+        <w:ind w:left="720"/>
+      </w:pPr>
+    </w:p>
+    <w:p>
+      <w:pPr>
+        <w:ind w:left="720"/>
+      </w:pPr>
+      <w:r>
+        <w:rPr>
+          <w:b/>
+          <w:bCs/>
+        </w:rPr>
+        <w:t xml:space="preserve">Client: </w:t>
+      </w:r>
+      <w:r>
+        <w:t>Nothing else, onto the next one.</w:t>
+      </w:r>
+    </w:p>
+    <w:p>
+      <w:pPr>
+        <w:ind w:left="720"/>
+      </w:pPr>
+    </w:p>
+    <w:p>
+      <w:pPr>
+        <w:ind w:left="720"/>
+      </w:pPr>
+      <w:r>
+        <w:t>*Refer to changes in blue in Figure 6 in Mock Diagrams - Appendix*</w:t>
+      </w:r>
+    </w:p>
+    <w:p>
+      <w:pPr>
+        <w:ind w:left="720"/>
+      </w:pPr>
+    </w:p>
+    <w:p>
+      <w:pPr>
+        <w:ind w:left="720"/>
+      </w:pPr>
+      <w:r>
+        <w:t>*Refer to Figure 3 in Mock Diagrams - Appendix*</w:t>
+      </w:r>
+    </w:p>
+    <w:p>
+      <w:pPr>
+        <w:ind w:left="720"/>
+      </w:pPr>
+    </w:p>
+    <w:p>
+      <w:pPr>
+        <w:ind w:left="720"/>
+      </w:pPr>
+      <w:r>
+        <w:rPr>
+          <w:b/>
+          <w:bCs/>
+        </w:rPr>
+        <w:t xml:space="preserve">Me: </w:t>
+      </w:r>
+      <w:r>
+        <w:t xml:space="preserve">This is the screen that you would get when </w:t>
+      </w:r>
+      <w:r>
+        <w:t>you add a new project from the main screen that we looked at earlier. As you said, the dates have to be added to the to-do list section. Anything else you can see that you would want?</w:t>
+      </w:r>
+      <w:r>
+        <w:br/>
+      </w:r>
+    </w:p>
+    <w:p>
+      <w:pPr>
+        <w:ind w:left="720"/>
+      </w:pPr>
+      <w:r>
+        <w:rPr>
+          <w:b/>
+          <w:bCs/>
+        </w:rPr>
+        <w:t xml:space="preserve">Client: </w:t>
+      </w:r>
+      <w:r>
+        <w:t>Again, with the contractor’s section, could we be a little more specific? Like, could you get it to give me a list of everyone with a specific name, Service NSW or ABN? Other than that, and the date added thing, it looks good.</w:t>
+      </w:r>
+    </w:p>
+    <w:p>
+      <w:pPr>
+        <w:ind w:left="720"/>
+      </w:pPr>
+    </w:p>
+    <w:p>
+      <w:pPr>
+        <w:ind w:left="720"/>
+      </w:pPr>
+      <w:r>
+        <w:rPr>
+          <w:b/>
+          <w:bCs/>
+        </w:rPr>
+        <w:t xml:space="preserve">Me: </w:t>
+      </w:r>
+      <w:r>
+        <w:t>I do not think that we would easily be able to get API calls on the go for the ABN because of the way the government has structured the API, but I think that should be fine to do with the Service NSW and names.</w:t>
+      </w:r>
+    </w:p>
+    <w:p>
+      <w:pPr>
+        <w:ind w:left="720"/>
+      </w:pPr>
+    </w:p>
+    <w:p>
+      <w:pPr>
+        <w:ind w:left="720"/>
+      </w:pPr>
+      <w:r>
+        <w:rPr>
+          <w:b/>
+          <w:bCs/>
+        </w:rPr>
+        <w:t xml:space="preserve">Client: </w:t>
+      </w:r>
+      <w:r>
+        <w:t>Ok, that’s alright.</w:t>
+      </w:r>
+    </w:p>
+    <w:p>
+      <w:pPr>
+        <w:ind w:left="720"/>
+      </w:pPr>
+    </w:p>
+    <w:p>
+      <w:pPr>
+        <w:ind w:left="720"/>
+      </w:pPr>
+      <w:r>
+        <w:t>*Refer to changes in blue in Figure 7 in Mock Diagrams - Appendix*</w:t>
+      </w:r>
+    </w:p>
+    <w:p>
+      <w:pPr>
+        <w:ind w:left="720"/>
+      </w:pPr>
+    </w:p>
+    <w:p>
+      <w:pPr>
+        <w:ind w:left="720"/>
+      </w:pPr>
+      <w:r>
+        <w:rPr>
+          <w:b/>
+          <w:bCs/>
+        </w:rPr>
+        <w:lastRenderedPageBreak/>
+        <w:t xml:space="preserve">Me: </w:t>
+      </w:r>
+      <w:r>
+        <w:t>The final mock-up is just of what I think it would look on your phone if you wanted to go mobile. There’s no real difference between this and the main view, just optimised to look better on a smaller screen.</w:t>
+      </w:r>
+    </w:p>
+    <w:p>
+      <w:pPr>
+        <w:ind w:left="720"/>
+      </w:pPr>
+    </w:p>
+    <w:p>
+      <w:pPr>
+        <w:ind w:left="720"/>
+      </w:pPr>
+      <w:r>
+        <w:rPr>
+          <w:b/>
+          <w:bCs/>
+        </w:rPr>
+        <w:t xml:space="preserve">Client: </w:t>
+      </w:r>
+      <w:r>
+        <w:t>Yeah that looks fine. I imagine that the rest of the functionality will do the same thing, like adding new projects and all that?</w:t>
+      </w:r>
+    </w:p>
+    <w:p>
+      <w:pPr>
+        <w:ind w:left="720"/>
+      </w:pPr>
+    </w:p>
+    <w:p>
+      <w:pPr>
+        <w:ind w:left="720"/>
+      </w:pPr>
+      <w:r>
+        <w:rPr>
+          <w:b/>
+          <w:bCs/>
+        </w:rPr>
+        <w:t xml:space="preserve">Me: </w:t>
+      </w:r>
+      <w:r>
+        <w:t>Yes, that’s the aim.</w:t>
+      </w:r>
+    </w:p>
+    <w:p>
+      <w:pPr>
+        <w:ind w:left="720"/>
+      </w:pPr>
+    </w:p>
+    <w:p>
+      <w:pPr>
+        <w:ind w:left="720"/>
+      </w:pPr>
+      <w:r>
+        <w:rPr>
+          <w:b/>
+          <w:bCs/>
+        </w:rPr>
+        <w:t xml:space="preserve">Client: </w:t>
+      </w:r>
+      <w:r>
+        <w:t>Too easy.</w:t>
+      </w:r>
+    </w:p>
+    <w:p>
+      <w:pPr>
+        <w:ind w:left="720"/>
+      </w:pPr>
+    </w:p>
+    <w:p>
+      <w:pPr>
+        <w:ind w:left="720"/>
+      </w:pPr>
+      <w:r>
+        <w:rPr>
+          <w:b/>
+          <w:bCs/>
+        </w:rPr>
+        <w:t xml:space="preserve">Me: </w:t>
+      </w:r>
+      <w:r>
+        <w:t>As for the logistics with how to develop it, I’m planning on developing a website. That way it will be accessible to you both on your laptop and on your phone easily, and I have previous experience developing- so debugging and development will take less time.</w:t>
+      </w:r>
+    </w:p>
+    <w:p>
+      <w:pPr>
+        <w:ind w:left="720"/>
+      </w:pPr>
+    </w:p>
+    <w:p>
+      <w:pPr>
+        <w:ind w:left="720"/>
+      </w:pPr>
+      <w:r>
+        <w:rPr>
+          <w:b/>
+          <w:bCs/>
+        </w:rPr>
+        <w:t xml:space="preserve">Client: </w:t>
+      </w:r>
+      <w:r>
+        <w:t>What about cyber-attacks and other things with compromising data? As I think I said in the first interview, if we lose our data then we’re screwed.</w:t>
+      </w:r>
+    </w:p>
+    <w:p>
+      <w:pPr>
+        <w:ind w:left="720"/>
+      </w:pPr>
+    </w:p>
+    <w:p>
+      <w:pPr>
+        <w:ind w:left="720"/>
+      </w:pPr>
+      <w:r>
+        <w:rPr>
+          <w:b/>
+          <w:bCs/>
+        </w:rPr>
+        <w:t xml:space="preserve">Me: </w:t>
+      </w:r>
+      <w:r>
+        <w:t>I was thinking about that. I’ll try my best to make the website as secure as possible, and I have had previous experience working on websites so that shouldn’t be too hard to cover. There are backup methods of security that we will have to use, however. Can you think of a way that you would use to do that?</w:t>
+      </w:r>
+    </w:p>
+    <w:p>
+      <w:pPr>
+        <w:ind w:left="720"/>
+      </w:pPr>
+    </w:p>
+    <w:p>
+      <w:pPr>
+        <w:ind w:left="720"/>
+      </w:pPr>
+      <w:r>
+        <w:rPr>
+          <w:b/>
+          <w:bCs/>
+        </w:rPr>
+        <w:t xml:space="preserve">Client: </w:t>
+      </w:r>
+      <w:r>
+        <w:t>... Could we download the data or something so that we could store it in the cloud?</w:t>
+      </w:r>
+    </w:p>
+    <w:p>
+      <w:pPr>
+        <w:ind w:left="720"/>
+      </w:pPr>
+    </w:p>
+    <w:p>
+      <w:pPr>
+        <w:ind w:left="720"/>
+      </w:pPr>
+      <w:r>
+        <w:rPr>
+          <w:b/>
+          <w:bCs/>
+        </w:rPr>
+        <w:t xml:space="preserve">Me: </w:t>
+      </w:r>
+      <w:r>
+        <w:t>Yes, something like implementing a download as spreadsheet system could be implemented</w:t>
+      </w:r>
+      <w:r>
+        <w:t>. Would you prefer to use that over a system inbuilt into the app?</w:t>
+      </w:r>
+    </w:p>
+    <w:p>
+      <w:pPr>
+        <w:ind w:left="720"/>
+      </w:pPr>
+    </w:p>
+    <w:p>
+      <w:pPr>
+        <w:ind w:left="720"/>
+      </w:pPr>
+      <w:r>
+        <w:rPr>
+          <w:b/>
+          <w:bCs/>
+        </w:rPr>
+        <w:t xml:space="preserve">Client: </w:t>
+      </w:r>
+      <w:r>
+        <w:t xml:space="preserve">We’ve got our current system that works </w:t>
+      </w:r>
+      <w:r>
+        <w:t>well</w:t>
+      </w:r>
+      <w:r>
+        <w:t xml:space="preserve"> managing cloud storage of data, so I don’t think that we need an implementation of it directly in the app. </w:t>
+      </w:r>
+      <w:r>
+        <w:t>Other than that, ...I’ve got nothing.</w:t>
+      </w:r>
+    </w:p>
+    <w:p>
+      <w:pPr>
+        <w:ind w:left="720"/>
+      </w:pPr>
+    </w:p>
+    <w:p>
+      <w:pPr>
+        <w:ind w:left="720"/>
+        <w:rPr>
+          <w:bCs/>
+        </w:rPr>
+      </w:pPr>
+      <w:r>
+        <w:rPr>
+          <w:b/>
+          <w:bCs/>
+        </w:rPr>
+        <w:t xml:space="preserve">Me: </w:t>
+      </w:r>
+      <w:r>
+        <w:rPr>
+          <w:bCs/>
+        </w:rPr>
+        <w:t>Alright, thanks for that. We’ll schedule another interview when I’ve finished development.</w:t>
+      </w:r>
+    </w:p>
+    <w:p>
+      <w:pPr>
+        <w:ind w:left="720"/>
+        <w:rPr>
+          <w:bCs/>
+        </w:rPr>
+      </w:pPr>
+    </w:p>
+    <w:p>
+      <w:pPr>
+        <w:ind w:left="720"/>
+        <w:rPr>
+          <w:bCs/>
+        </w:rPr>
+      </w:pPr>
+      <w:r>
+        <w:rPr>
+          <w:b/>
+        </w:rPr>
+        <w:t xml:space="preserve">Client: </w:t>
+      </w:r>
+      <w:r>
+        <w:rPr>
+          <w:bCs/>
+        </w:rPr>
+        <w:t>Alright, cheers.</w:t>
       </w:r>
     </w:p>
     <w:sectPr>

</xml_diff>

<commit_message>
Fixing some small front-end bugs
</commit_message>
<xml_diff>
--- a/Gautam M - Computer Science IA.docx
+++ b/Gautam M - Computer Science IA.docx
@@ -517,16 +517,24 @@
       <w:r>
         <w:t xml:space="preserve"> as a CSV file</w:t>
       </w:r>
+    </w:p>
+    <w:p/>
+    <w:p>
+      <w:r>
+        <w:t>Words: 422</w:t>
+      </w:r>
       <w:r>
         <w:br w:type="page"/>
       </w:r>
+      <w:bookmarkStart w:id="5" w:name="_GoBack"/>
+      <w:bookmarkEnd w:id="5"/>
     </w:p>
     <w:p>
       <w:pPr>
         <w:pStyle w:val="Heading2"/>
       </w:pPr>
-      <w:bookmarkStart w:id="5" w:name="_yif8htifevdr" w:colFirst="0" w:colLast="0"/>
-      <w:bookmarkEnd w:id="5"/>
+      <w:bookmarkStart w:id="6" w:name="_yif8htifevdr" w:colFirst="0" w:colLast="0"/>
+      <w:bookmarkEnd w:id="6"/>
       <w:r>
         <w:lastRenderedPageBreak/>
         <w:t>Criterion B:</w:t>
@@ -3618,8 +3626,6 @@
             <w:r>
               <w:t>+ listContractorSpecifications()</w:t>
             </w:r>
-            <w:bookmarkStart w:id="6" w:name="_GoBack"/>
-            <w:bookmarkEnd w:id="6"/>
           </w:p>
         </w:tc>
         <w:tc>

</xml_diff>

<commit_message>
Documentation has been updated to include everythin up to first draft stage
</commit_message>
<xml_diff>
--- a/Gautam M - Computer Science IA.docx
+++ b/Gautam M - Computer Science IA.docx
@@ -13,27 +13,193 @@
         <w:pStyle w:val="Heading2"/>
         <w:ind w:left="720" w:hanging="720"/>
       </w:pPr>
-      <w:commentRangeStart w:id="0"/>
       <w:r>
         <w:t>Criterion A: Planning</w:t>
       </w:r>
-      <w:commentRangeEnd w:id="0"/>
-      <w:r>
-        <w:rPr>
-          <w:rStyle w:val="CommentReference"/>
-          <w:rFonts w:cs="Mangal"/>
-        </w:rPr>
-        <w:commentReference w:id="0"/>
-      </w:r>
     </w:p>
     <w:p>
       <w:pPr>
         <w:pStyle w:val="Heading3"/>
       </w:pPr>
-      <w:bookmarkStart w:id="1" w:name="_90v0310287l" w:colFirst="0" w:colLast="0"/>
+      <w:bookmarkStart w:id="0" w:name="_90v0310287l" w:colFirst="0" w:colLast="0"/>
+      <w:bookmarkEnd w:id="0"/>
+      <w:r>
+        <w:t>The scenario</w:t>
+      </w:r>
+    </w:p>
+    <w:p/>
+    <w:p>
+      <w:pPr>
+        <w:ind w:firstLine="720"/>
+      </w:pPr>
+      <w:r>
+        <w:t>The client and adviser, Mr Sunil Tewari, is the owner and CEO of Mansa Construction Pty</w:t>
+      </w:r>
+      <w:r>
+        <w:t xml:space="preserve">. </w:t>
+      </w:r>
+      <w:r>
+        <w:t>Ltd</w:t>
+      </w:r>
+      <w:r>
+        <w:t xml:space="preserve">, which </w:t>
+      </w:r>
+      <w:r>
+        <w:t>is a</w:t>
+      </w:r>
+      <w:r>
+        <w:t xml:space="preserve"> </w:t>
+      </w:r>
+      <w:r>
+        <w:t xml:space="preserve">housing </w:t>
+      </w:r>
+      <w:r>
+        <w:t>construction company that operates in Sydney, New South Wales</w:t>
+      </w:r>
+      <w:r>
+        <w:t xml:space="preserve"> (NSW)</w:t>
+      </w:r>
+      <w:r>
+        <w:t>, Australia</w:t>
+      </w:r>
+      <w:r>
+        <w:t>.</w:t>
+      </w:r>
+    </w:p>
+    <w:p/>
+    <w:p>
+      <w:r>
+        <w:t>I</w:t>
+      </w:r>
+      <w:r>
+        <w:t>n NSW</w:t>
+      </w:r>
+      <w:r>
+        <w:t>, contractor</w:t>
+      </w:r>
+      <w:r>
+        <w:t>s</w:t>
+      </w:r>
+      <w:r>
+        <w:t xml:space="preserve"> working on a building site </w:t>
+      </w:r>
+      <w:r>
+        <w:t>must have</w:t>
+      </w:r>
+      <w:r>
+        <w:t xml:space="preserve"> appropriate and up-to-date certification</w:t>
+      </w:r>
+      <w:r>
+        <w:t xml:space="preserve">. Certification includes a valid and up-to-date Australian Business Number (ABN) and </w:t>
+      </w:r>
+      <w:r>
+        <w:t xml:space="preserve">Service NSW licence. </w:t>
+      </w:r>
+      <w:r>
+        <w:t>Otherwise, the company</w:t>
+      </w:r>
+      <w:r>
+        <w:t xml:space="preserve"> </w:t>
+      </w:r>
+      <w:r>
+        <w:t>hiring the contractor has to pay the contractor’s business and income taxes. This has substantial implications on my clien</w:t>
+      </w:r>
+      <w:r>
+        <w:t>t</w:t>
+      </w:r>
+      <w:r>
+        <w:t>, as he would have to pay</w:t>
+      </w:r>
+      <w:r>
+        <w:t xml:space="preserve"> </w:t>
+      </w:r>
+      <w:r>
+        <w:t>“</w:t>
+      </w:r>
+      <w:r>
+        <w:t>tens of thousands of dollars in</w:t>
+      </w:r>
+      <w:r>
+        <w:t xml:space="preserve"> contractor’s taxes every year</w:t>
+      </w:r>
+      <w:r>
+        <w:t>”</w:t>
+      </w:r>
+      <w:r>
+        <w:t>.</w:t>
+      </w:r>
+    </w:p>
+    <w:p/>
+    <w:p>
+      <w:r>
+        <w:t>Currently, there is no easy way to check whether a contractor has appropriate</w:t>
+      </w:r>
+      <w:r>
+        <w:t xml:space="preserve">ly valid </w:t>
+      </w:r>
+      <w:r>
+        <w:t xml:space="preserve">certification to work. </w:t>
+      </w:r>
+      <w:r>
+        <w:t xml:space="preserve">The current system </w:t>
+      </w:r>
+      <w:r>
+        <w:t xml:space="preserve">involves </w:t>
+      </w:r>
+      <w:r>
+        <w:t>the</w:t>
+      </w:r>
+      <w:r>
+        <w:t xml:space="preserve"> client’s wife</w:t>
+      </w:r>
+      <w:r>
+        <w:t xml:space="preserve"> logging each </w:t>
+      </w:r>
+      <w:r>
+        <w:t>contractor</w:t>
+      </w:r>
+      <w:r>
+        <w:t xml:space="preserve"> </w:t>
+      </w:r>
+      <w:r>
+        <w:t>in</w:t>
+      </w:r>
+      <w:r>
+        <w:t xml:space="preserve"> a spreadsheet weekly and confirming</w:t>
+      </w:r>
+      <w:r>
+        <w:t xml:space="preserve"> </w:t>
+      </w:r>
+      <w:r>
+        <w:t>contractor’s</w:t>
+      </w:r>
+      <w:r>
+        <w:t xml:space="preserve"> status</w:t>
+      </w:r>
+      <w:r>
+        <w:t>’</w:t>
+      </w:r>
+      <w:r>
+        <w:t xml:space="preserve"> weekly</w:t>
+      </w:r>
+      <w:r>
+        <w:t>, is stored on a cloud drive account once confirmed</w:t>
+      </w:r>
+      <w:r>
+        <w:t>.</w:t>
+      </w:r>
+      <w:r>
+        <w:t xml:space="preserve"> “It’s not ideal” the client states, and if she didn’t have to do this task, she could allocate “time to do [...] productive things in the company.”</w:t>
+      </w:r>
+    </w:p>
+    <w:p>
+      <w:pPr>
+        <w:pStyle w:val="Heading3"/>
+      </w:pPr>
+      <w:bookmarkStart w:id="1" w:name="_3avpgh79g7t9" w:colFirst="0" w:colLast="0"/>
       <w:bookmarkEnd w:id="1"/>
       <w:r>
-        <w:t>The scenario</w:t>
+        <w:t>Rationale for proposed solution</w:t>
       </w:r>
     </w:p>
     <w:p/>
@@ -42,274 +208,90 @@
         <w:ind w:firstLine="720"/>
       </w:pPr>
       <w:r>
-        <w:t>The client and adviser, Mr Sunil Tewari, is the owner and CEO of Mansa Construction Pty</w:t>
-      </w:r>
-      <w:r>
-        <w:t xml:space="preserve">. </w:t>
-      </w:r>
-      <w:r>
-        <w:t>Ltd</w:t>
-      </w:r>
-      <w:r>
-        <w:t xml:space="preserve">, which </w:t>
-      </w:r>
-      <w:r>
-        <w:t>is a</w:t>
-      </w:r>
-      <w:r>
-        <w:t xml:space="preserve"> </w:t>
-      </w:r>
-      <w:r>
-        <w:t xml:space="preserve">housing </w:t>
-      </w:r>
-      <w:r>
-        <w:t>construction company that operates in Sydney, New South Wales</w:t>
-      </w:r>
-      <w:r>
-        <w:t xml:space="preserve"> (NSW)</w:t>
-      </w:r>
-      <w:r>
-        <w:t>, Australia</w:t>
+        <w:t xml:space="preserve">In “Interview 1”, we discussed possible solutions to use fewer human resources. The main goal we established was it should store and validate certification on a site-by-site basis. Supplementary goals we established were that the “security” should be maintained, and it should be easy to use – as losing data would be a great detriment for operations and cause them to “receive [big fines]”. </w:t>
+      </w:r>
+      <w:r>
+        <w:t xml:space="preserve">As the client already has a pre-established cloud storage workflow that works “well”, just the downloading of data is sufficient. This would allow the client to access their important information if there is a hardware failure/breakage. </w:t>
+      </w:r>
+      <w:r>
+        <w:t>It should be available for use “on the go”- as they currently use mobile devices “when calling contractors and clients”. Also, a “to-do list” for further items of action to be noted is required.</w:t>
+      </w:r>
+    </w:p>
+    <w:p/>
+    <w:p>
+      <w:r>
+        <w:t>In “Interview 2” we discussed the implementation details of a solution. Often the client is away from his computer and accessing/validifying contractor’s information “on the go” is ideal</w:t>
+      </w:r>
+      <w:r>
+        <w:t>. A</w:t>
+      </w:r>
+      <w:r>
+        <w:t xml:space="preserve"> front-end</w:t>
+      </w:r>
+      <w:r>
+        <w:t xml:space="preserve"> website </w:t>
+      </w:r>
+      <w:r>
+        <w:t>(</w:t>
+      </w:r>
+      <w:r>
+        <w:t>developed in</w:t>
+      </w:r>
+      <w:r>
+        <w:t xml:space="preserve"> HTML</w:t>
+      </w:r>
+      <w:r>
+        <w:t>,</w:t>
+      </w:r>
+      <w:r>
+        <w:t xml:space="preserve"> CSS</w:t>
+      </w:r>
+      <w:r>
+        <w:t xml:space="preserve"> &amp; JavaScript</w:t>
+      </w:r>
+      <w:r>
+        <w:t xml:space="preserve">) </w:t>
+      </w:r>
+      <w:r>
+        <w:t xml:space="preserve">functional on both a phone and laptop would ensure this workflow </w:t>
+      </w:r>
+      <w:r>
+        <w:t>is possible</w:t>
       </w:r>
       <w:r>
         <w:t>.</w:t>
       </w:r>
-    </w:p>
-    <w:p/>
-    <w:p>
-      <w:r>
-        <w:t>I</w:t>
-      </w:r>
-      <w:r>
-        <w:t>n NSW</w:t>
-      </w:r>
-      <w:r>
-        <w:t>, contractor</w:t>
-      </w:r>
-      <w:r>
-        <w:t>s</w:t>
-      </w:r>
-      <w:r>
-        <w:t xml:space="preserve"> working on a building site </w:t>
-      </w:r>
-      <w:r>
-        <w:t>must have</w:t>
-      </w:r>
-      <w:r>
-        <w:t xml:space="preserve"> appropriate and up-to-date certification</w:t>
-      </w:r>
-      <w:r>
-        <w:t xml:space="preserve">. Certification includes a valid and up-to-date Australian Business Number (ABN) and </w:t>
-      </w:r>
-      <w:r>
-        <w:t xml:space="preserve">Service NSW licence. </w:t>
-      </w:r>
-      <w:r>
-        <w:t>Otherwise, the company</w:t>
-      </w:r>
-      <w:r>
-        <w:t xml:space="preserve"> </w:t>
-      </w:r>
-      <w:r>
-        <w:t>hiring the contractor has to pay the contractor’s business and income taxes. This has substantial implications on my clien</w:t>
-      </w:r>
-      <w:r>
-        <w:t>t</w:t>
-      </w:r>
-      <w:r>
-        <w:t>, as he would have to pay</w:t>
-      </w:r>
-      <w:r>
-        <w:t xml:space="preserve"> </w:t>
-      </w:r>
-      <w:r>
-        <w:t>“</w:t>
-      </w:r>
-      <w:r>
-        <w:t>tens of thousands of dollars in</w:t>
-      </w:r>
-      <w:r>
-        <w:t xml:space="preserve"> contractor’s taxes every year</w:t>
-      </w:r>
-      <w:r>
-        <w:t>”</w:t>
+      <w:r>
+        <w:t xml:space="preserve"> The</w:t>
+      </w:r>
+      <w:r>
+        <w:t xml:space="preserve"> client could create a project on their main computer and save it to the cloud</w:t>
+      </w:r>
+      <w:r>
+        <w:t xml:space="preserve"> to download on their phone, etc</w:t>
       </w:r>
       <w:r>
         <w:t>.</w:t>
       </w:r>
-    </w:p>
-    <w:p/>
-    <w:p>
-      <w:r>
-        <w:t>Currently, there is no easy way to check whether a contractor has appropriate</w:t>
-      </w:r>
-      <w:r>
-        <w:t xml:space="preserve">ly valid </w:t>
-      </w:r>
-      <w:r>
-        <w:t xml:space="preserve">certification to work. </w:t>
-      </w:r>
-      <w:r>
-        <w:t xml:space="preserve">The current system </w:t>
-      </w:r>
-      <w:r>
-        <w:t xml:space="preserve">involves </w:t>
-      </w:r>
-      <w:r>
-        <w:t>the</w:t>
-      </w:r>
-      <w:r>
-        <w:t xml:space="preserve"> client’s wife</w:t>
-      </w:r>
-      <w:r>
-        <w:t xml:space="preserve"> logging each </w:t>
-      </w:r>
-      <w:r>
-        <w:t>contractor</w:t>
-      </w:r>
-      <w:r>
-        <w:t xml:space="preserve"> </w:t>
-      </w:r>
-      <w:r>
-        <w:t>in</w:t>
-      </w:r>
-      <w:r>
-        <w:t xml:space="preserve"> a spreadsheet weekly and confirming</w:t>
-      </w:r>
-      <w:r>
-        <w:t xml:space="preserve"> </w:t>
-      </w:r>
-      <w:r>
-        <w:t>contractor’s</w:t>
-      </w:r>
-      <w:r>
-        <w:t xml:space="preserve"> status</w:t>
-      </w:r>
-      <w:r>
-        <w:t>’</w:t>
-      </w:r>
-      <w:r>
-        <w:t xml:space="preserve"> weekly</w:t>
-      </w:r>
-      <w:r>
-        <w:t>, is stored on a cloud drive account once confirmed</w:t>
-      </w:r>
-      <w:r>
-        <w:t>.</w:t>
-      </w:r>
-      <w:r>
-        <w:t xml:space="preserve"> “It’s not ideal” the client states, and if she didn’t have to do this task, she could allocate “time to do [...] productive things in the company.”</w:t>
+      <w:r>
+        <w:t xml:space="preserve"> The use of Java in the backend will</w:t>
+      </w:r>
+      <w:r>
+        <w:t xml:space="preserve"> allow for the storage and sorting of data for project database management and searching. Java also allows for data collection from NSW </w:t>
+      </w:r>
+      <w:r>
+        <w:t xml:space="preserve">Trades </w:t>
+      </w:r>
+      <w:r>
+        <w:t xml:space="preserve">APIs, and for the importing and formatting of collected data to a CSV document. </w:t>
       </w:r>
     </w:p>
     <w:p>
       <w:pPr>
         <w:pStyle w:val="Heading3"/>
       </w:pPr>
-      <w:bookmarkStart w:id="2" w:name="_3avpgh79g7t9" w:colFirst="0" w:colLast="0"/>
+      <w:bookmarkStart w:id="2" w:name="_pykjozj8r6e7" w:colFirst="0" w:colLast="0"/>
       <w:bookmarkEnd w:id="2"/>
-      <w:r>
-        <w:t>Rationale for proposed solution</w:t>
-      </w:r>
-    </w:p>
-    <w:p/>
-    <w:p>
-      <w:pPr>
-        <w:ind w:firstLine="720"/>
-      </w:pPr>
-      <w:r>
-        <w:t xml:space="preserve">In “Interview 1”, we discussed possible solutions to use fewer human resources. The main goal we established was it should store and validate certification on a site-by-site basis. Supplementary goals we established were that the “security” should be maintained, and it should be easy to use – as losing data would be a great detriment for operations and cause them to “receive [big fines]”. </w:t>
-      </w:r>
-      <w:r>
-        <w:t xml:space="preserve">As the client already has a pre-established cloud storage workflow that works “well”, just the downloading of data is sufficient. This would allow the client to access their important information if there is a hardware failure/breakage. </w:t>
-      </w:r>
-      <w:r>
-        <w:t>It should be available for use “on the go”- as they currently use mobile devices “when calling contractors and clients”. Also, a “to-do list” for further items of action to be noted is required.</w:t>
-      </w:r>
-    </w:p>
-    <w:p/>
-    <w:p>
-      <w:r>
-        <w:t>In “Interview 2” we discussed the implementation details of a solution. Often the client is away from his computer and accessing/validifying contractor’s information “on the go” is ideal</w:t>
-      </w:r>
-      <w:r>
-        <w:t>. A</w:t>
-      </w:r>
-      <w:r>
-        <w:t xml:space="preserve"> front-end</w:t>
-      </w:r>
-      <w:r>
-        <w:t xml:space="preserve"> website </w:t>
-      </w:r>
-      <w:r>
-        <w:t>(</w:t>
-      </w:r>
-      <w:r>
-        <w:t>developed in</w:t>
-      </w:r>
-      <w:r>
-        <w:t xml:space="preserve"> HTML</w:t>
-      </w:r>
-      <w:r>
-        <w:t>,</w:t>
-      </w:r>
-      <w:r>
-        <w:t xml:space="preserve"> CSS</w:t>
-      </w:r>
-      <w:r>
-        <w:t xml:space="preserve"> &amp; JavaScript</w:t>
-      </w:r>
-      <w:r>
-        <w:t xml:space="preserve">) </w:t>
-      </w:r>
-      <w:r>
-        <w:t xml:space="preserve">functional on both a phone and laptop would ensure this workflow </w:t>
-      </w:r>
-      <w:r>
-        <w:t>is possible</w:t>
-      </w:r>
-      <w:r>
-        <w:t>.</w:t>
-      </w:r>
-      <w:r>
-        <w:t xml:space="preserve"> The</w:t>
-      </w:r>
-      <w:r>
-        <w:t xml:space="preserve"> client could create a project on their main computer and save it to the cloud</w:t>
-      </w:r>
-      <w:r>
-        <w:t xml:space="preserve"> to download on their phone, etc</w:t>
-      </w:r>
-      <w:r>
-        <w:t>.</w:t>
-      </w:r>
-      <w:r>
-        <w:t xml:space="preserve"> The use of </w:t>
-      </w:r>
-      <w:commentRangeStart w:id="3"/>
-      <w:r>
-        <w:t xml:space="preserve">Java </w:t>
-      </w:r>
-      <w:commentRangeEnd w:id="3"/>
-      <w:r>
-        <w:rPr>
-          <w:rStyle w:val="CommentReference"/>
-          <w:rFonts w:cs="Mangal"/>
-        </w:rPr>
-        <w:commentReference w:id="3"/>
-      </w:r>
-      <w:r>
-        <w:t>in the backend will</w:t>
-      </w:r>
-      <w:r>
-        <w:t xml:space="preserve"> allow for the storage and sorting of data for project database management and searching. Java also allows for data collection from ABN and Service NSW APIs, and for the importing and formatting of collected data to a CSV document. </w:t>
-      </w:r>
-    </w:p>
-    <w:p>
-      <w:pPr>
-        <w:pStyle w:val="Heading3"/>
-      </w:pPr>
-      <w:bookmarkStart w:id="4" w:name="_pykjozj8r6e7" w:colFirst="0" w:colLast="0"/>
-      <w:bookmarkEnd w:id="4"/>
       <w:r>
         <w:lastRenderedPageBreak/>
         <w:t>Success criteria</w:t>
@@ -340,7 +322,13 @@
         <w:t>Client</w:t>
       </w:r>
       <w:r>
-        <w:t xml:space="preserve"> can log a </w:t>
+        <w:t xml:space="preserve"> can </w:t>
+      </w:r>
+      <w:r>
+        <w:t>get</w:t>
+      </w:r>
+      <w:r>
+        <w:t xml:space="preserve"> </w:t>
       </w:r>
       <w:r>
         <w:t xml:space="preserve">title or address, </w:t>
@@ -358,7 +346,13 @@
         </w:numPr>
       </w:pPr>
       <w:r>
-        <w:t>Client can get appropriate information from Service NSW and ABN APIs</w:t>
+        <w:t>Client can get appropriate information from Service NSW</w:t>
+      </w:r>
+      <w:r>
+        <w:t xml:space="preserve"> </w:t>
+      </w:r>
+      <w:r>
+        <w:t>API</w:t>
       </w:r>
     </w:p>
     <w:p>
@@ -418,19 +412,7 @@
         </w:numPr>
       </w:pPr>
       <w:r>
-        <w:t>ABN</w:t>
-      </w:r>
-    </w:p>
-    <w:p>
-      <w:pPr>
-        <w:pStyle w:val="ListParagraph"/>
-        <w:numPr>
-          <w:ilvl w:val="2"/>
-          <w:numId w:val="1"/>
-        </w:numPr>
-      </w:pPr>
-      <w:r>
-        <w:t>ABN expiry date</w:t>
+        <w:t>Other appropriate pieces of information made publicly available about the builders</w:t>
       </w:r>
     </w:p>
     <w:p>
@@ -521,20 +503,21 @@
     <w:p/>
     <w:p>
       <w:r>
-        <w:t>Words: 422</w:t>
+        <w:t>Words: 42</w:t>
+      </w:r>
+      <w:r>
+        <w:t>0</w:t>
       </w:r>
       <w:r>
         <w:br w:type="page"/>
       </w:r>
-      <w:bookmarkStart w:id="5" w:name="_GoBack"/>
-      <w:bookmarkEnd w:id="5"/>
     </w:p>
     <w:p>
       <w:pPr>
         <w:pStyle w:val="Heading2"/>
       </w:pPr>
-      <w:bookmarkStart w:id="6" w:name="_yif8htifevdr" w:colFirst="0" w:colLast="0"/>
-      <w:bookmarkEnd w:id="6"/>
+      <w:bookmarkStart w:id="3" w:name="_yif8htifevdr" w:colFirst="0" w:colLast="0"/>
+      <w:bookmarkEnd w:id="3"/>
       <w:r>
         <w:lastRenderedPageBreak/>
         <w:t>Criterion B:</w:t>
@@ -918,7 +901,11 @@
           <w:p>
             <w:pPr>
               <w:spacing w:before="100" w:after="100"/>
+              <w:jc w:val="center"/>
             </w:pPr>
+            <w:r>
+              <w:t>06/09/19</w:t>
+            </w:r>
           </w:p>
         </w:tc>
         <w:tc>
@@ -1078,7 +1065,11 @@
           <w:p>
             <w:pPr>
               <w:spacing w:before="100" w:after="100"/>
+              <w:jc w:val="center"/>
             </w:pPr>
+            <w:r>
+              <w:t>07/09/19</w:t>
+            </w:r>
           </w:p>
         </w:tc>
         <w:tc>
@@ -1103,6 +1094,9 @@
               <w:spacing w:before="100" w:after="100"/>
               <w:jc w:val="center"/>
             </w:pPr>
+            <w:r>
+              <w:t>A</w:t>
+            </w:r>
           </w:p>
         </w:tc>
       </w:tr>
@@ -1244,7 +1238,11 @@
           <w:p>
             <w:pPr>
               <w:spacing w:before="100" w:after="100"/>
+              <w:jc w:val="center"/>
             </w:pPr>
+            <w:r>
+              <w:t>12/09/19</w:t>
+            </w:r>
           </w:p>
         </w:tc>
         <w:tc>
@@ -1413,7 +1411,11 @@
           <w:p>
             <w:pPr>
               <w:spacing w:before="100" w:after="100"/>
+              <w:jc w:val="center"/>
             </w:pPr>
+            <w:r>
+              <w:t>14/09/19</w:t>
+            </w:r>
           </w:p>
         </w:tc>
         <w:tc>
@@ -1576,7 +1578,11 @@
           <w:p>
             <w:pPr>
               <w:spacing w:before="100" w:after="100"/>
+              <w:jc w:val="center"/>
             </w:pPr>
+            <w:r>
+              <w:t>21/09/19</w:t>
+            </w:r>
           </w:p>
         </w:tc>
         <w:tc>
@@ -1742,7 +1748,11 @@
           <w:p>
             <w:pPr>
               <w:spacing w:before="100" w:after="100"/>
+              <w:jc w:val="center"/>
             </w:pPr>
+            <w:r>
+              <w:t>19/10/19</w:t>
+            </w:r>
           </w:p>
         </w:tc>
         <w:tc>
@@ -1918,7 +1928,11 @@
           <w:p>
             <w:pPr>
               <w:spacing w:before="100" w:after="100"/>
+              <w:jc w:val="center"/>
             </w:pPr>
+            <w:r>
+              <w:t>16/11/19</w:t>
+            </w:r>
           </w:p>
         </w:tc>
         <w:tc>
@@ -2084,7 +2098,11 @@
           <w:p>
             <w:pPr>
               <w:spacing w:before="100" w:after="100"/>
+              <w:jc w:val="center"/>
             </w:pPr>
+            <w:r>
+              <w:t>18/01/20</w:t>
+            </w:r>
           </w:p>
         </w:tc>
         <w:tc>
@@ -2244,7 +2262,11 @@
           <w:p>
             <w:pPr>
               <w:spacing w:before="100" w:after="100"/>
+              <w:jc w:val="center"/>
             </w:pPr>
+            <w:r>
+              <w:t>01/02/20</w:t>
+            </w:r>
           </w:p>
         </w:tc>
         <w:tc>
@@ -2416,7 +2438,11 @@
           <w:p>
             <w:pPr>
               <w:spacing w:before="100" w:after="100"/>
+              <w:jc w:val="center"/>
             </w:pPr>
+            <w:r>
+              <w:t>06/02/20</w:t>
+            </w:r>
           </w:p>
         </w:tc>
         <w:tc>
@@ -2579,7 +2605,11 @@
           <w:p>
             <w:pPr>
               <w:spacing w:before="100" w:after="100"/>
+              <w:jc w:val="center"/>
             </w:pPr>
+            <w:r>
+              <w:t>12/02/20</w:t>
+            </w:r>
           </w:p>
         </w:tc>
         <w:tc>
@@ -2748,7 +2778,11 @@
           <w:p>
             <w:pPr>
               <w:spacing w:before="100" w:after="100"/>
+              <w:jc w:val="center"/>
             </w:pPr>
+            <w:r>
+              <w:t>22/02/20</w:t>
+            </w:r>
           </w:p>
         </w:tc>
         <w:tc>
@@ -2783,9 +2817,22 @@
     <w:p/>
     <w:p>
       <w:pPr>
+        <w:rPr>
+          <w:color w:val="434343"/>
+          <w:sz w:val="28"/>
+          <w:szCs w:val="28"/>
+        </w:rPr>
+      </w:pPr>
+      <w:r>
+        <w:br w:type="page"/>
+      </w:r>
+    </w:p>
+    <w:p>
+      <w:pPr>
         <w:pStyle w:val="Heading3"/>
       </w:pPr>
       <w:r>
+        <w:lastRenderedPageBreak/>
         <w:t>Design overview</w:t>
       </w:r>
       <w:r>
@@ -2804,7 +2851,6 @@
         <w:rPr>
           <w:noProof/>
         </w:rPr>
-        <w:lastRenderedPageBreak/>
         <w:drawing>
           <wp:inline distT="0" distB="0" distL="0" distR="0" wp14:anchorId="16987B44" wp14:editId="72BDA2FC">
             <wp:extent cx="5733415" cy="5219700"/>
@@ -2821,7 +2867,7 @@
                     <pic:cNvPicPr/>
                   </pic:nvPicPr>
                   <pic:blipFill>
-                    <a:blip r:embed="rId8" cstate="print">
+                    <a:blip r:embed="rId7" cstate="print">
                       <a:extLst>
                         <a:ext uri="{28A0092B-C50C-407E-A947-70E740481C1C}">
                           <a14:useLocalDpi xmlns:a14="http://schemas.microsoft.com/office/drawing/2010/main" val="0"/>
@@ -2884,6 +2930,75 @@
                 <pic:pic xmlns:pic="http://schemas.openxmlformats.org/drawingml/2006/picture">
                   <pic:nvPicPr>
                     <pic:cNvPr id="12" name="Figure 2 Initial In-depth Project View.png"/>
+                    <pic:cNvPicPr/>
+                  </pic:nvPicPr>
+                  <pic:blipFill>
+                    <a:blip r:embed="rId8" cstate="print">
+                      <a:extLst>
+                        <a:ext uri="{28A0092B-C50C-407E-A947-70E740481C1C}">
+                          <a14:useLocalDpi xmlns:a14="http://schemas.microsoft.com/office/drawing/2010/main" val="0"/>
+                        </a:ext>
+                      </a:extLst>
+                    </a:blip>
+                    <a:stretch>
+                      <a:fillRect/>
+                    </a:stretch>
+                  </pic:blipFill>
+                  <pic:spPr>
+                    <a:xfrm>
+                      <a:off x="0" y="0"/>
+                      <a:ext cx="5733415" cy="3225165"/>
+                    </a:xfrm>
+                    <a:prstGeom prst="rect">
+                      <a:avLst/>
+                    </a:prstGeom>
+                  </pic:spPr>
+                </pic:pic>
+              </a:graphicData>
+            </a:graphic>
+          </wp:inline>
+        </w:drawing>
+      </w:r>
+    </w:p>
+    <w:p>
+      <w:pPr>
+        <w:ind w:firstLine="720"/>
+      </w:pPr>
+    </w:p>
+    <w:p>
+      <w:pPr>
+        <w:ind w:firstLine="720"/>
+      </w:pPr>
+      <w:r>
+        <w:t>Figure 3: Initial Add New Project View</w:t>
+      </w:r>
+    </w:p>
+    <w:p>
+      <w:pPr>
+        <w:ind w:firstLine="720"/>
+      </w:pPr>
+    </w:p>
+    <w:p>
+      <w:pPr>
+        <w:ind w:firstLine="720"/>
+      </w:pPr>
+      <w:r>
+        <w:rPr>
+          <w:noProof/>
+        </w:rPr>
+        <w:drawing>
+          <wp:inline distT="0" distB="0" distL="0" distR="0" wp14:anchorId="5DB0063A" wp14:editId="44EBC5F2">
+            <wp:extent cx="5733415" cy="3225165"/>
+            <wp:effectExtent l="0" t="0" r="0" b="635"/>
+            <wp:docPr id="13" name="Picture 13" descr="A screenshot of a cell phone&#10;&#10;Description automatically generated"/>
+            <wp:cNvGraphicFramePr>
+              <a:graphicFrameLocks xmlns:a="http://schemas.openxmlformats.org/drawingml/2006/main" noChangeAspect="1"/>
+            </wp:cNvGraphicFramePr>
+            <a:graphic xmlns:a="http://schemas.openxmlformats.org/drawingml/2006/main">
+              <a:graphicData uri="http://schemas.openxmlformats.org/drawingml/2006/picture">
+                <pic:pic xmlns:pic="http://schemas.openxmlformats.org/drawingml/2006/picture">
+                  <pic:nvPicPr>
+                    <pic:cNvPr id="13" name="Figure 3 Initial Add New Project View.png"/>
                     <pic:cNvPicPr/>
                   </pic:nvPicPr>
                   <pic:blipFill>
@@ -2924,7 +3039,7 @@
         <w:ind w:firstLine="720"/>
       </w:pPr>
       <w:r>
-        <w:t>Figure 3: Initial Add New Project View</w:t>
+        <w:t>Figure 4: Initial Mobile View</w:t>
       </w:r>
     </w:p>
     <w:p>
@@ -2936,15 +3051,21 @@
       <w:pPr>
         <w:ind w:firstLine="720"/>
       </w:pPr>
+    </w:p>
+    <w:p>
+      <w:pPr>
+        <w:ind w:firstLine="720"/>
+      </w:pPr>
       <w:r>
         <w:rPr>
           <w:noProof/>
         </w:rPr>
+        <w:lastRenderedPageBreak/>
         <w:drawing>
-          <wp:inline distT="0" distB="0" distL="0" distR="0" wp14:anchorId="5DB0063A" wp14:editId="44EBC5F2">
-            <wp:extent cx="5733415" cy="3225165"/>
-            <wp:effectExtent l="0" t="0" r="0" b="635"/>
-            <wp:docPr id="13" name="Picture 13" descr="A screenshot of a cell phone&#10;&#10;Description automatically generated"/>
+          <wp:inline distT="0" distB="0" distL="0" distR="0" wp14:anchorId="2415BDD1" wp14:editId="711FB9CA">
+            <wp:extent cx="1872483" cy="6886575"/>
+            <wp:effectExtent l="0" t="0" r="0" b="0"/>
+            <wp:docPr id="14" name="Picture 14" descr="A screenshot of a cell phone&#10;&#10;Description automatically generated"/>
             <wp:cNvGraphicFramePr>
               <a:graphicFrameLocks xmlns:a="http://schemas.openxmlformats.org/drawingml/2006/main" noChangeAspect="1"/>
             </wp:cNvGraphicFramePr>
@@ -2952,11 +3073,146 @@
               <a:graphicData uri="http://schemas.openxmlformats.org/drawingml/2006/picture">
                 <pic:pic xmlns:pic="http://schemas.openxmlformats.org/drawingml/2006/picture">
                   <pic:nvPicPr>
-                    <pic:cNvPr id="13" name="Figure 3 Initial Add New Project View.png"/>
+                    <pic:cNvPr id="14" name="Figure 4 Initial Mobile View.png"/>
                     <pic:cNvPicPr/>
                   </pic:nvPicPr>
                   <pic:blipFill>
-                    <a:blip r:embed="rId10" cstate="print">
+                    <a:blip r:embed="rId10">
+                      <a:extLst>
+                        <a:ext uri="{28A0092B-C50C-407E-A947-70E740481C1C}">
+                          <a14:useLocalDpi xmlns:a14="http://schemas.microsoft.com/office/drawing/2010/main" val="0"/>
+                        </a:ext>
+                      </a:extLst>
+                    </a:blip>
+                    <a:stretch>
+                      <a:fillRect/>
+                    </a:stretch>
+                  </pic:blipFill>
+                  <pic:spPr>
+                    <a:xfrm>
+                      <a:off x="0" y="0"/>
+                      <a:ext cx="1901532" cy="6993410"/>
+                    </a:xfrm>
+                    <a:prstGeom prst="rect">
+                      <a:avLst/>
+                    </a:prstGeom>
+                  </pic:spPr>
+                </pic:pic>
+              </a:graphicData>
+            </a:graphic>
+          </wp:inline>
+        </w:drawing>
+      </w:r>
+    </w:p>
+    <w:p>
+      <w:pPr>
+        <w:ind w:firstLine="720"/>
+      </w:pPr>
+    </w:p>
+    <w:p>
+      <w:pPr>
+        <w:ind w:firstLine="720"/>
+      </w:pPr>
+      <w:r>
+        <w:t>Figure 5: Final Main View</w:t>
+      </w:r>
+    </w:p>
+    <w:p>
+      <w:pPr>
+        <w:ind w:firstLine="720"/>
+      </w:pPr>
+      <w:r>
+        <w:rPr>
+          <w:noProof/>
+        </w:rPr>
+        <w:lastRenderedPageBreak/>
+        <w:drawing>
+          <wp:inline distT="0" distB="0" distL="0" distR="0" wp14:anchorId="6927636E" wp14:editId="271E6647">
+            <wp:extent cx="5733415" cy="6205220"/>
+            <wp:effectExtent l="0" t="0" r="0" b="5080"/>
+            <wp:docPr id="15" name="Picture 15" descr="A close up of a device&#10;&#10;Description automatically generated"/>
+            <wp:cNvGraphicFramePr>
+              <a:graphicFrameLocks xmlns:a="http://schemas.openxmlformats.org/drawingml/2006/main" noChangeAspect="1"/>
+            </wp:cNvGraphicFramePr>
+            <a:graphic xmlns:a="http://schemas.openxmlformats.org/drawingml/2006/main">
+              <a:graphicData uri="http://schemas.openxmlformats.org/drawingml/2006/picture">
+                <pic:pic xmlns:pic="http://schemas.openxmlformats.org/drawingml/2006/picture">
+                  <pic:nvPicPr>
+                    <pic:cNvPr id="15" name="Figure 5 Final Main View.png"/>
+                    <pic:cNvPicPr/>
+                  </pic:nvPicPr>
+                  <pic:blipFill>
+                    <a:blip r:embed="rId11" cstate="print">
+                      <a:extLst>
+                        <a:ext uri="{28A0092B-C50C-407E-A947-70E740481C1C}">
+                          <a14:useLocalDpi xmlns:a14="http://schemas.microsoft.com/office/drawing/2010/main" val="0"/>
+                        </a:ext>
+                      </a:extLst>
+                    </a:blip>
+                    <a:stretch>
+                      <a:fillRect/>
+                    </a:stretch>
+                  </pic:blipFill>
+                  <pic:spPr>
+                    <a:xfrm>
+                      <a:off x="0" y="0"/>
+                      <a:ext cx="5733415" cy="6205220"/>
+                    </a:xfrm>
+                    <a:prstGeom prst="rect">
+                      <a:avLst/>
+                    </a:prstGeom>
+                  </pic:spPr>
+                </pic:pic>
+              </a:graphicData>
+            </a:graphic>
+          </wp:inline>
+        </w:drawing>
+      </w:r>
+    </w:p>
+    <w:p>
+      <w:pPr>
+        <w:ind w:firstLine="720"/>
+      </w:pPr>
+    </w:p>
+    <w:p>
+      <w:pPr>
+        <w:ind w:firstLine="720"/>
+      </w:pPr>
+      <w:r>
+        <w:t>Figure 6: Final In-depth Project View</w:t>
+      </w:r>
+    </w:p>
+    <w:p>
+      <w:pPr>
+        <w:ind w:firstLine="720"/>
+      </w:pPr>
+    </w:p>
+    <w:p>
+      <w:pPr>
+        <w:ind w:firstLine="720"/>
+      </w:pPr>
+      <w:r>
+        <w:rPr>
+          <w:noProof/>
+        </w:rPr>
+        <w:lastRenderedPageBreak/>
+        <w:drawing>
+          <wp:inline distT="0" distB="0" distL="0" distR="0" wp14:anchorId="54467A2C" wp14:editId="2EC9D5A8">
+            <wp:extent cx="5733415" cy="3225165"/>
+            <wp:effectExtent l="0" t="0" r="0" b="635"/>
+            <wp:docPr id="16" name="Picture 16" descr="A screenshot of a cell phone&#10;&#10;Description automatically generated"/>
+            <wp:cNvGraphicFramePr>
+              <a:graphicFrameLocks xmlns:a="http://schemas.openxmlformats.org/drawingml/2006/main" noChangeAspect="1"/>
+            </wp:cNvGraphicFramePr>
+            <a:graphic xmlns:a="http://schemas.openxmlformats.org/drawingml/2006/main">
+              <a:graphicData uri="http://schemas.openxmlformats.org/drawingml/2006/picture">
+                <pic:pic xmlns:pic="http://schemas.openxmlformats.org/drawingml/2006/picture">
+                  <pic:nvPicPr>
+                    <pic:cNvPr id="16" name="Figure 6 Final In-depth Project View.png"/>
+                    <pic:cNvPicPr/>
+                  </pic:nvPicPr>
+                  <pic:blipFill>
+                    <a:blip r:embed="rId12" cstate="print">
                       <a:extLst>
                         <a:ext uri="{28A0092B-C50C-407E-A947-70E740481C1C}">
                           <a14:useLocalDpi xmlns:a14="http://schemas.microsoft.com/office/drawing/2010/main" val="0"/>
@@ -2993,7 +3249,7 @@
         <w:ind w:firstLine="720"/>
       </w:pPr>
       <w:r>
-        <w:t>Figure 4: Initial Mobile View</w:t>
+        <w:t>Figure 7: Final Add New Project View</w:t>
       </w:r>
     </w:p>
     <w:p>
@@ -3005,21 +3261,15 @@
       <w:pPr>
         <w:ind w:firstLine="720"/>
       </w:pPr>
-    </w:p>
-    <w:p>
-      <w:pPr>
-        <w:ind w:firstLine="720"/>
-      </w:pPr>
       <w:r>
         <w:rPr>
           <w:noProof/>
         </w:rPr>
-        <w:lastRenderedPageBreak/>
         <w:drawing>
-          <wp:inline distT="0" distB="0" distL="0" distR="0" wp14:anchorId="2415BDD1" wp14:editId="711FB9CA">
-            <wp:extent cx="1872483" cy="6886575"/>
-            <wp:effectExtent l="0" t="0" r="0" b="0"/>
-            <wp:docPr id="14" name="Picture 14" descr="A screenshot of a cell phone&#10;&#10;Description automatically generated"/>
+          <wp:inline distT="0" distB="0" distL="0" distR="0" wp14:anchorId="1016688C" wp14:editId="46B58685">
+            <wp:extent cx="5733415" cy="3225165"/>
+            <wp:effectExtent l="0" t="0" r="0" b="635"/>
+            <wp:docPr id="17" name="Picture 17" descr="A screenshot of a cell phone&#10;&#10;Description automatically generated"/>
             <wp:cNvGraphicFramePr>
               <a:graphicFrameLocks xmlns:a="http://schemas.openxmlformats.org/drawingml/2006/main" noChangeAspect="1"/>
             </wp:cNvGraphicFramePr>
@@ -3027,142 +3277,7 @@
               <a:graphicData uri="http://schemas.openxmlformats.org/drawingml/2006/picture">
                 <pic:pic xmlns:pic="http://schemas.openxmlformats.org/drawingml/2006/picture">
                   <pic:nvPicPr>
-                    <pic:cNvPr id="14" name="Figure 4 Initial Mobile View.png"/>
-                    <pic:cNvPicPr/>
-                  </pic:nvPicPr>
-                  <pic:blipFill>
-                    <a:blip r:embed="rId11">
-                      <a:extLst>
-                        <a:ext uri="{28A0092B-C50C-407E-A947-70E740481C1C}">
-                          <a14:useLocalDpi xmlns:a14="http://schemas.microsoft.com/office/drawing/2010/main" val="0"/>
-                        </a:ext>
-                      </a:extLst>
-                    </a:blip>
-                    <a:stretch>
-                      <a:fillRect/>
-                    </a:stretch>
-                  </pic:blipFill>
-                  <pic:spPr>
-                    <a:xfrm>
-                      <a:off x="0" y="0"/>
-                      <a:ext cx="1901532" cy="6993410"/>
-                    </a:xfrm>
-                    <a:prstGeom prst="rect">
-                      <a:avLst/>
-                    </a:prstGeom>
-                  </pic:spPr>
-                </pic:pic>
-              </a:graphicData>
-            </a:graphic>
-          </wp:inline>
-        </w:drawing>
-      </w:r>
-    </w:p>
-    <w:p>
-      <w:pPr>
-        <w:ind w:firstLine="720"/>
-      </w:pPr>
-    </w:p>
-    <w:p>
-      <w:pPr>
-        <w:ind w:firstLine="720"/>
-      </w:pPr>
-      <w:r>
-        <w:t>Figure 5: Final Main View</w:t>
-      </w:r>
-    </w:p>
-    <w:p>
-      <w:pPr>
-        <w:ind w:firstLine="720"/>
-      </w:pPr>
-      <w:r>
-        <w:rPr>
-          <w:noProof/>
-        </w:rPr>
-        <w:lastRenderedPageBreak/>
-        <w:drawing>
-          <wp:inline distT="0" distB="0" distL="0" distR="0" wp14:anchorId="6927636E" wp14:editId="271E6647">
-            <wp:extent cx="5733415" cy="6205220"/>
-            <wp:effectExtent l="0" t="0" r="0" b="5080"/>
-            <wp:docPr id="15" name="Picture 15" descr="A close up of a device&#10;&#10;Description automatically generated"/>
-            <wp:cNvGraphicFramePr>
-              <a:graphicFrameLocks xmlns:a="http://schemas.openxmlformats.org/drawingml/2006/main" noChangeAspect="1"/>
-            </wp:cNvGraphicFramePr>
-            <a:graphic xmlns:a="http://schemas.openxmlformats.org/drawingml/2006/main">
-              <a:graphicData uri="http://schemas.openxmlformats.org/drawingml/2006/picture">
-                <pic:pic xmlns:pic="http://schemas.openxmlformats.org/drawingml/2006/picture">
-                  <pic:nvPicPr>
-                    <pic:cNvPr id="15" name="Figure 5 Final Main View.png"/>
-                    <pic:cNvPicPr/>
-                  </pic:nvPicPr>
-                  <pic:blipFill>
-                    <a:blip r:embed="rId12" cstate="print">
-                      <a:extLst>
-                        <a:ext uri="{28A0092B-C50C-407E-A947-70E740481C1C}">
-                          <a14:useLocalDpi xmlns:a14="http://schemas.microsoft.com/office/drawing/2010/main" val="0"/>
-                        </a:ext>
-                      </a:extLst>
-                    </a:blip>
-                    <a:stretch>
-                      <a:fillRect/>
-                    </a:stretch>
-                  </pic:blipFill>
-                  <pic:spPr>
-                    <a:xfrm>
-                      <a:off x="0" y="0"/>
-                      <a:ext cx="5733415" cy="6205220"/>
-                    </a:xfrm>
-                    <a:prstGeom prst="rect">
-                      <a:avLst/>
-                    </a:prstGeom>
-                  </pic:spPr>
-                </pic:pic>
-              </a:graphicData>
-            </a:graphic>
-          </wp:inline>
-        </w:drawing>
-      </w:r>
-    </w:p>
-    <w:p>
-      <w:pPr>
-        <w:ind w:firstLine="720"/>
-      </w:pPr>
-    </w:p>
-    <w:p>
-      <w:pPr>
-        <w:ind w:firstLine="720"/>
-      </w:pPr>
-      <w:r>
-        <w:t>Figure 6: Final In-depth Project View</w:t>
-      </w:r>
-    </w:p>
-    <w:p>
-      <w:pPr>
-        <w:ind w:firstLine="720"/>
-      </w:pPr>
-    </w:p>
-    <w:p>
-      <w:pPr>
-        <w:ind w:firstLine="720"/>
-      </w:pPr>
-      <w:r>
-        <w:rPr>
-          <w:noProof/>
-        </w:rPr>
-        <w:lastRenderedPageBreak/>
-        <w:drawing>
-          <wp:inline distT="0" distB="0" distL="0" distR="0" wp14:anchorId="54467A2C" wp14:editId="2EC9D5A8">
-            <wp:extent cx="5733415" cy="3225165"/>
-            <wp:effectExtent l="0" t="0" r="0" b="635"/>
-            <wp:docPr id="16" name="Picture 16" descr="A screenshot of a cell phone&#10;&#10;Description automatically generated"/>
-            <wp:cNvGraphicFramePr>
-              <a:graphicFrameLocks xmlns:a="http://schemas.openxmlformats.org/drawingml/2006/main" noChangeAspect="1"/>
-            </wp:cNvGraphicFramePr>
-            <a:graphic xmlns:a="http://schemas.openxmlformats.org/drawingml/2006/main">
-              <a:graphicData uri="http://schemas.openxmlformats.org/drawingml/2006/picture">
-                <pic:pic xmlns:pic="http://schemas.openxmlformats.org/drawingml/2006/picture">
-                  <pic:nvPicPr>
-                    <pic:cNvPr id="16" name="Figure 6 Final In-depth Project View.png"/>
+                    <pic:cNvPr id="17" name="Figure 7 Final Add Project View.png"/>
                     <pic:cNvPicPr/>
                   </pic:nvPicPr>
                   <pic:blipFill>
@@ -3203,27 +3318,36 @@
         <w:ind w:firstLine="720"/>
       </w:pPr>
       <w:r>
-        <w:t>Figure 7: Final Add New Project View</w:t>
-      </w:r>
-    </w:p>
-    <w:p>
-      <w:pPr>
-        <w:ind w:firstLine="720"/>
-      </w:pPr>
-    </w:p>
-    <w:p>
-      <w:pPr>
-        <w:ind w:firstLine="720"/>
+        <w:t>Figure 8: Final Mobile View</w:t>
+      </w:r>
+    </w:p>
+    <w:p>
+      <w:r>
+        <w:br w:type="page"/>
+      </w:r>
+    </w:p>
+    <w:p>
+      <w:pPr>
+        <w:pStyle w:val="Heading3"/>
       </w:pPr>
       <w:r>
         <w:rPr>
           <w:noProof/>
         </w:rPr>
+        <w:lastRenderedPageBreak/>
         <w:drawing>
-          <wp:inline distT="0" distB="0" distL="0" distR="0" wp14:anchorId="1016688C" wp14:editId="46B58685">
-            <wp:extent cx="5733415" cy="3225165"/>
-            <wp:effectExtent l="0" t="0" r="0" b="635"/>
-            <wp:docPr id="17" name="Picture 17" descr="A screenshot of a cell phone&#10;&#10;Description automatically generated"/>
+          <wp:anchor distT="0" distB="0" distL="114300" distR="114300" simplePos="0" relativeHeight="251667456" behindDoc="1" locked="0" layoutInCell="1" allowOverlap="1" wp14:anchorId="23421BA2" wp14:editId="0C8C22ED">
+            <wp:simplePos x="0" y="0"/>
+            <wp:positionH relativeFrom="column">
+              <wp:posOffset>1435100</wp:posOffset>
+            </wp:positionH>
+            <wp:positionV relativeFrom="paragraph">
+              <wp:posOffset>273050</wp:posOffset>
+            </wp:positionV>
+            <wp:extent cx="2315210" cy="3964940"/>
+            <wp:effectExtent l="0" t="0" r="0" b="0"/>
+            <wp:wrapTopAndBottom/>
+            <wp:docPr id="3" name="Picture 3" descr="A screenshot of a cell phone&#10;&#10;Description automatically generated"/>
             <wp:cNvGraphicFramePr>
               <a:graphicFrameLocks xmlns:a="http://schemas.openxmlformats.org/drawingml/2006/main" noChangeAspect="1"/>
             </wp:cNvGraphicFramePr>
@@ -3231,11 +3355,11 @@
               <a:graphicData uri="http://schemas.openxmlformats.org/drawingml/2006/picture">
                 <pic:pic xmlns:pic="http://schemas.openxmlformats.org/drawingml/2006/picture">
                   <pic:nvPicPr>
-                    <pic:cNvPr id="17" name="Figure 7 Final Add Project View.png"/>
+                    <pic:cNvPr id="3" name="Java UML Diagram.png"/>
                     <pic:cNvPicPr/>
                   </pic:nvPicPr>
                   <pic:blipFill>
-                    <a:blip r:embed="rId14" cstate="print">
+                    <a:blip r:embed="rId14">
                       <a:extLst>
                         <a:ext uri="{28A0092B-C50C-407E-A947-70E740481C1C}">
                           <a14:useLocalDpi xmlns:a14="http://schemas.microsoft.com/office/drawing/2010/main" val="0"/>
@@ -3249,7 +3373,7 @@
                   <pic:spPr>
                     <a:xfrm>
                       <a:off x="0" y="0"/>
-                      <a:ext cx="5733415" cy="3225165"/>
+                      <a:ext cx="2315210" cy="3964940"/>
                     </a:xfrm>
                     <a:prstGeom prst="rect">
                       <a:avLst/>
@@ -3258,49 +3382,48 @@
                 </pic:pic>
               </a:graphicData>
             </a:graphic>
-          </wp:inline>
+            <wp14:sizeRelH relativeFrom="page">
+              <wp14:pctWidth>0</wp14:pctWidth>
+            </wp14:sizeRelH>
+            <wp14:sizeRelV relativeFrom="page">
+              <wp14:pctHeight>0</wp14:pctHeight>
+            </wp14:sizeRelV>
+          </wp:anchor>
         </w:drawing>
       </w:r>
-    </w:p>
-    <w:p>
-      <w:pPr>
-        <w:ind w:firstLine="720"/>
-      </w:pPr>
-    </w:p>
-    <w:p>
-      <w:pPr>
-        <w:ind w:firstLine="720"/>
-      </w:pPr>
-      <w:r>
-        <w:t>Figure 8: Final Mobile View</w:t>
-      </w:r>
-    </w:p>
-    <w:p>
-      <w:pPr>
-        <w:ind w:firstLine="720"/>
-      </w:pPr>
+      <w:r>
+        <w:t>UML Diagram</w:t>
+      </w:r>
     </w:p>
     <w:p>
       <w:pPr>
         <w:pStyle w:val="Heading3"/>
       </w:pPr>
       <w:r>
-        <w:t>UML diagram</w:t>
-      </w:r>
-    </w:p>
-    <w:p/>
-    <w:p/>
-    <w:p>
-      <w:r>
         <w:rPr>
           <w:noProof/>
         </w:rPr>
-        <w:lastRenderedPageBreak/>
         <w:drawing>
-          <wp:inline distT="0" distB="0" distL="0" distR="0" wp14:anchorId="21A9BDA9" wp14:editId="6DE3441F">
-            <wp:extent cx="4669971" cy="2976117"/>
-            <wp:effectExtent l="0" t="0" r="3810" b="0"/>
-            <wp:docPr id="3" name="Picture 3" descr="A screenshot of a cell phone&#10;&#10;Description automatically generated"/>
+          <wp:anchor distT="0" distB="0" distL="114300" distR="114300" simplePos="0" relativeHeight="251668480" behindDoc="1" locked="0" layoutInCell="1" allowOverlap="1" wp14:anchorId="73A6AF4B" wp14:editId="42BBF70A">
+            <wp:simplePos x="0" y="0"/>
+            <wp:positionH relativeFrom="column">
+              <wp:posOffset>153142</wp:posOffset>
+            </wp:positionH>
+            <wp:positionV relativeFrom="paragraph">
+              <wp:posOffset>4444365</wp:posOffset>
+            </wp:positionV>
+            <wp:extent cx="5494020" cy="4121150"/>
+            <wp:effectExtent l="0" t="0" r="5080" b="6350"/>
+            <wp:wrapTight wrapText="bothSides">
+              <wp:wrapPolygon edited="0">
+                <wp:start x="0" y="0"/>
+                <wp:lineTo x="0" y="21567"/>
+                <wp:lineTo x="21570" y="21567"/>
+                <wp:lineTo x="21570" y="0"/>
+                <wp:lineTo x="0" y="0"/>
+              </wp:wrapPolygon>
+            </wp:wrapTight>
+            <wp:docPr id="4" name="Picture 4" descr="A close up of text on a white background&#10;&#10;Description automatically generated"/>
             <wp:cNvGraphicFramePr>
               <a:graphicFrameLocks xmlns:a="http://schemas.openxmlformats.org/drawingml/2006/main" noChangeAspect="1"/>
             </wp:cNvGraphicFramePr>
@@ -3308,7 +3431,7 @@
               <a:graphicData uri="http://schemas.openxmlformats.org/drawingml/2006/picture">
                 <pic:pic xmlns:pic="http://schemas.openxmlformats.org/drawingml/2006/picture">
                   <pic:nvPicPr>
-                    <pic:cNvPr id="3" name="Java UML Diagram (1).png"/>
+                    <pic:cNvPr id="4" name="Data Flow Diagram.png"/>
                     <pic:cNvPicPr/>
                   </pic:nvPicPr>
                   <pic:blipFill>
@@ -3326,7 +3449,7 @@
                   <pic:spPr>
                     <a:xfrm>
                       <a:off x="0" y="0"/>
-                      <a:ext cx="4693655" cy="2991211"/>
+                      <a:ext cx="5494020" cy="4121150"/>
                     </a:xfrm>
                     <a:prstGeom prst="rect">
                       <a:avLst/>
@@ -3335,16 +3458,35 @@
                 </pic:pic>
               </a:graphicData>
             </a:graphic>
-          </wp:inline>
+            <wp14:sizeRelH relativeFrom="page">
+              <wp14:pctWidth>0</wp14:pctWidth>
+            </wp14:sizeRelH>
+            <wp14:sizeRelV relativeFrom="page">
+              <wp14:pctHeight>0</wp14:pctHeight>
+            </wp14:sizeRelV>
+          </wp:anchor>
         </w:drawing>
       </w:r>
+      <w:r>
+        <w:t>Data Flow Diagram</w:t>
+      </w:r>
+      <w:r>
+        <w:t xml:space="preserve"> (DFD)</w:t>
+      </w:r>
     </w:p>
     <w:p>
       <w:pPr>
         <w:pStyle w:val="Heading3"/>
       </w:pPr>
       <w:r>
-        <w:t>Functionality of classes</w:t>
+        <w:lastRenderedPageBreak/>
+        <w:t xml:space="preserve">Function </w:t>
+      </w:r>
+      <w:r>
+        <w:t>p</w:t>
+      </w:r>
+      <w:r>
+        <w:t>urposes</w:t>
       </w:r>
     </w:p>
     <w:p/>
@@ -3410,15 +3552,18 @@
               <w:t xml:space="preserve">+ </w:t>
             </w:r>
             <w:proofErr w:type="spellStart"/>
-            <w:proofErr w:type="gramStart"/>
-            <w:r>
-              <w:t>listTodoItemSpecifications</w:t>
+            <w:r>
+              <w:t>expandProject</w:t>
             </w:r>
             <w:proofErr w:type="spellEnd"/>
             <w:r>
               <w:t>(</w:t>
             </w:r>
-            <w:proofErr w:type="gramEnd"/>
+            <w:proofErr w:type="spellStart"/>
+            <w:r>
+              <w:t>projectNumber</w:t>
+            </w:r>
+            <w:proofErr w:type="spellEnd"/>
             <w:r>
               <w:t>)</w:t>
             </w:r>
@@ -3428,6 +3573,11 @@
           <w:tcPr>
             <w:tcW w:w="4510" w:type="dxa"/>
           </w:tcPr>
+          <w:p>
+            <w:r>
+              <w:t>Use a designated project number in order to expand the front-end view of a building project</w:t>
+            </w:r>
+          </w:p>
           <w:p/>
         </w:tc>
       </w:tr>
@@ -3438,12 +3588,45 @@
           </w:tcPr>
           <w:p>
             <w:r>
+              <w:t>+ search(link)</w:t>
+            </w:r>
+          </w:p>
+        </w:tc>
+        <w:tc>
+          <w:tcPr>
+            <w:tcW w:w="4510" w:type="dxa"/>
+          </w:tcPr>
+          <w:p>
+            <w:r>
+              <w:t xml:space="preserve">Search through list of all building projects to see if searched item appears in </w:t>
+            </w:r>
+            <w:r>
+              <w:rPr>
+                <w:i/>
+                <w:iCs/>
+              </w:rPr>
+              <w:t>any</w:t>
+            </w:r>
+            <w:r>
+              <w:t xml:space="preserve"> places of a building project</w:t>
+            </w:r>
+          </w:p>
+          <w:p/>
+        </w:tc>
+      </w:tr>
+      <w:tr>
+        <w:tc>
+          <w:tcPr>
+            <w:tcW w:w="4509" w:type="dxa"/>
+          </w:tcPr>
+          <w:p>
+            <w:r>
               <w:t xml:space="preserve">+ </w:t>
             </w:r>
             <w:proofErr w:type="spellStart"/>
             <w:proofErr w:type="gramStart"/>
             <w:r>
-              <w:t>getClientName</w:t>
+              <w:t>getLicenceID</w:t>
             </w:r>
             <w:proofErr w:type="spellEnd"/>
             <w:r>
@@ -3459,7 +3642,11 @@
           <w:tcPr>
             <w:tcW w:w="4510" w:type="dxa"/>
           </w:tcPr>
-          <w:p/>
+          <w:p>
+            <w:r>
+              <w:t>Retrieve the encapsulated licenceID variable</w:t>
+            </w:r>
+          </w:p>
         </w:tc>
       </w:tr>
       <w:tr>
@@ -3474,7 +3661,7 @@
             <w:proofErr w:type="spellStart"/>
             <w:proofErr w:type="gramStart"/>
             <w:r>
-              <w:t>listSpecifications</w:t>
+              <w:t>getLicenceNumber</w:t>
             </w:r>
             <w:proofErr w:type="spellEnd"/>
             <w:r>
@@ -3490,7 +3677,19 @@
           <w:tcPr>
             <w:tcW w:w="4510" w:type="dxa"/>
           </w:tcPr>
-          <w:p/>
+          <w:p>
+            <w:r>
+              <w:t xml:space="preserve">Retrieve the encapsulated </w:t>
+            </w:r>
+            <w:proofErr w:type="spellStart"/>
+            <w:r>
+              <w:t>licenceNumber</w:t>
+            </w:r>
+            <w:proofErr w:type="spellEnd"/>
+            <w:r>
+              <w:t xml:space="preserve"> variable</w:t>
+            </w:r>
+          </w:p>
         </w:tc>
       </w:tr>
       <w:tr>
@@ -3505,7 +3704,7 @@
             <w:proofErr w:type="spellStart"/>
             <w:proofErr w:type="gramStart"/>
             <w:r>
-              <w:t>listContractors</w:t>
+              <w:t>getBusinessNames</w:t>
             </w:r>
             <w:proofErr w:type="spellEnd"/>
             <w:r>
@@ -3521,7 +3720,19 @@
           <w:tcPr>
             <w:tcW w:w="4510" w:type="dxa"/>
           </w:tcPr>
-          <w:p/>
+          <w:p>
+            <w:r>
+              <w:t xml:space="preserve">Retrieve the encapsulated </w:t>
+            </w:r>
+            <w:proofErr w:type="spellStart"/>
+            <w:r>
+              <w:t>businessNames</w:t>
+            </w:r>
+            <w:proofErr w:type="spellEnd"/>
+            <w:r>
+              <w:t xml:space="preserve"> variable</w:t>
+            </w:r>
+          </w:p>
         </w:tc>
       </w:tr>
       <w:tr>
@@ -3536,7 +3747,7 @@
             <w:proofErr w:type="spellStart"/>
             <w:proofErr w:type="gramStart"/>
             <w:r>
-              <w:t>listTodoItems</w:t>
+              <w:t>getCategories</w:t>
             </w:r>
             <w:proofErr w:type="spellEnd"/>
             <w:r>
@@ -3552,7 +3763,11 @@
           <w:tcPr>
             <w:tcW w:w="4510" w:type="dxa"/>
           </w:tcPr>
-          <w:p/>
+          <w:p>
+            <w:r>
+              <w:t>Retrieve the encapsulated categories variable</w:t>
+            </w:r>
+          </w:p>
         </w:tc>
       </w:tr>
       <w:tr>
@@ -3567,7 +3782,7 @@
             <w:proofErr w:type="spellStart"/>
             <w:proofErr w:type="gramStart"/>
             <w:r>
-              <w:t>getLicenceID</w:t>
+              <w:t>getClasses</w:t>
             </w:r>
             <w:proofErr w:type="spellEnd"/>
             <w:r>
@@ -3583,7 +3798,11 @@
           <w:tcPr>
             <w:tcW w:w="4510" w:type="dxa"/>
           </w:tcPr>
-          <w:p/>
+          <w:p>
+            <w:r>
+              <w:t>Retrieve the encapsulated classes variable</w:t>
+            </w:r>
+          </w:p>
         </w:tc>
       </w:tr>
       <w:tr>
@@ -3598,7 +3817,7 @@
             <w:proofErr w:type="spellStart"/>
             <w:proofErr w:type="gramStart"/>
             <w:r>
-              <w:t>getLicenceNumber</w:t>
+              <w:t>getLicenceName</w:t>
             </w:r>
             <w:proofErr w:type="spellEnd"/>
             <w:r>
@@ -3614,7 +3833,19 @@
           <w:tcPr>
             <w:tcW w:w="4510" w:type="dxa"/>
           </w:tcPr>
-          <w:p/>
+          <w:p>
+            <w:r>
+              <w:t xml:space="preserve">Retrieve the encapsulated </w:t>
+            </w:r>
+            <w:proofErr w:type="spellStart"/>
+            <w:r>
+              <w:t>licenceName</w:t>
+            </w:r>
+            <w:proofErr w:type="spellEnd"/>
+            <w:r>
+              <w:t xml:space="preserve"> variable</w:t>
+            </w:r>
+          </w:p>
         </w:tc>
       </w:tr>
       <w:tr>
@@ -3624,7 +3855,20 @@
           </w:tcPr>
           <w:p>
             <w:r>
-              <w:t>+ listContractorSpecifications()</w:t>
+              <w:t xml:space="preserve">+ </w:t>
+            </w:r>
+            <w:proofErr w:type="spellStart"/>
+            <w:proofErr w:type="gramStart"/>
+            <w:r>
+              <w:t>getLicenceType</w:t>
+            </w:r>
+            <w:proofErr w:type="spellEnd"/>
+            <w:r>
+              <w:t>(</w:t>
+            </w:r>
+            <w:proofErr w:type="gramEnd"/>
+            <w:r>
+              <w:t>)</w:t>
             </w:r>
           </w:p>
         </w:tc>
@@ -3632,42 +3876,2305 @@
           <w:tcPr>
             <w:tcW w:w="4510" w:type="dxa"/>
           </w:tcPr>
+          <w:p>
+            <w:r>
+              <w:t xml:space="preserve">Retrieve the encapsulated </w:t>
+            </w:r>
+            <w:proofErr w:type="spellStart"/>
+            <w:r>
+              <w:t>licenceType</w:t>
+            </w:r>
+            <w:proofErr w:type="spellEnd"/>
+            <w:r>
+              <w:t xml:space="preserve"> variable</w:t>
+            </w:r>
+          </w:p>
+        </w:tc>
+      </w:tr>
+      <w:tr>
+        <w:tc>
+          <w:tcPr>
+            <w:tcW w:w="4509" w:type="dxa"/>
+          </w:tcPr>
+          <w:p>
+            <w:r>
+              <w:t xml:space="preserve">+ </w:t>
+            </w:r>
+            <w:proofErr w:type="spellStart"/>
+            <w:proofErr w:type="gramStart"/>
+            <w:r>
+              <w:t>getlicensee</w:t>
+            </w:r>
+            <w:proofErr w:type="spellEnd"/>
+            <w:r>
+              <w:t>(</w:t>
+            </w:r>
+            <w:proofErr w:type="gramEnd"/>
+            <w:r>
+              <w:t>)</w:t>
+            </w:r>
+          </w:p>
+        </w:tc>
+        <w:tc>
+          <w:tcPr>
+            <w:tcW w:w="4510" w:type="dxa"/>
+          </w:tcPr>
+          <w:p>
+            <w:r>
+              <w:t>Retrieve the encapsulated licensee variable</w:t>
+            </w:r>
+          </w:p>
+        </w:tc>
+      </w:tr>
+      <w:tr>
+        <w:tc>
+          <w:tcPr>
+            <w:tcW w:w="4509" w:type="dxa"/>
+          </w:tcPr>
+          <w:p>
+            <w:r>
+              <w:t xml:space="preserve">+ </w:t>
+            </w:r>
+            <w:proofErr w:type="spellStart"/>
+            <w:proofErr w:type="gramStart"/>
+            <w:r>
+              <w:t>getPostcode</w:t>
+            </w:r>
+            <w:proofErr w:type="spellEnd"/>
+            <w:r>
+              <w:t>(</w:t>
+            </w:r>
+            <w:proofErr w:type="gramEnd"/>
+            <w:r>
+              <w:t>)</w:t>
+            </w:r>
+          </w:p>
+        </w:tc>
+        <w:tc>
+          <w:tcPr>
+            <w:tcW w:w="4510" w:type="dxa"/>
+          </w:tcPr>
+          <w:p>
+            <w:r>
+              <w:t>Retrieve the encapsulated postcode variable</w:t>
+            </w:r>
+          </w:p>
+        </w:tc>
+      </w:tr>
+      <w:tr>
+        <w:tc>
+          <w:tcPr>
+            <w:tcW w:w="4509" w:type="dxa"/>
+          </w:tcPr>
+          <w:p>
+            <w:r>
+              <w:t xml:space="preserve">+ </w:t>
+            </w:r>
+            <w:proofErr w:type="spellStart"/>
+            <w:proofErr w:type="gramStart"/>
+            <w:r>
+              <w:t>getStatus</w:t>
+            </w:r>
+            <w:proofErr w:type="spellEnd"/>
+            <w:r>
+              <w:t>(</w:t>
+            </w:r>
+            <w:proofErr w:type="gramEnd"/>
+            <w:r>
+              <w:t>)</w:t>
+            </w:r>
+          </w:p>
+        </w:tc>
+        <w:tc>
+          <w:tcPr>
+            <w:tcW w:w="4510" w:type="dxa"/>
+          </w:tcPr>
+          <w:p>
+            <w:r>
+              <w:t>Retrieve the encapsulated status variable</w:t>
+            </w:r>
+          </w:p>
+        </w:tc>
+      </w:tr>
+      <w:tr>
+        <w:tc>
+          <w:tcPr>
+            <w:tcW w:w="4509" w:type="dxa"/>
+          </w:tcPr>
+          <w:p>
+            <w:r>
+              <w:t xml:space="preserve">+ </w:t>
+            </w:r>
+            <w:proofErr w:type="spellStart"/>
+            <w:proofErr w:type="gramStart"/>
+            <w:r>
+              <w:t>getSuburb</w:t>
+            </w:r>
+            <w:proofErr w:type="spellEnd"/>
+            <w:r>
+              <w:t>(</w:t>
+            </w:r>
+            <w:proofErr w:type="gramEnd"/>
+            <w:r>
+              <w:t>)</w:t>
+            </w:r>
+          </w:p>
+        </w:tc>
+        <w:tc>
+          <w:tcPr>
+            <w:tcW w:w="4510" w:type="dxa"/>
+          </w:tcPr>
+          <w:p>
+            <w:r>
+              <w:t>Retrieve the encapsulated suburb variable</w:t>
+            </w:r>
+          </w:p>
+          <w:p/>
+        </w:tc>
+      </w:tr>
+      <w:tr>
+        <w:tc>
+          <w:tcPr>
+            <w:tcW w:w="4509" w:type="dxa"/>
+          </w:tcPr>
+          <w:p>
+            <w:r>
+              <w:t xml:space="preserve">+ </w:t>
+            </w:r>
+            <w:proofErr w:type="gramStart"/>
+            <w:r>
+              <w:t>addContractor(</w:t>
+            </w:r>
+            <w:proofErr w:type="gramEnd"/>
+            <w:r>
+              <w:t>Contractor contractor)</w:t>
+            </w:r>
+          </w:p>
+        </w:tc>
+        <w:tc>
+          <w:tcPr>
+            <w:tcW w:w="4510" w:type="dxa"/>
+          </w:tcPr>
+          <w:p>
+            <w:r>
+              <w:t>When given a Contractor object, add a contractor to an external database in JSON format</w:t>
+            </w:r>
+          </w:p>
+          <w:p/>
+        </w:tc>
+      </w:tr>
+      <w:tr>
+        <w:tc>
+          <w:tcPr>
+            <w:tcW w:w="4509" w:type="dxa"/>
+          </w:tcPr>
+          <w:p>
+            <w:r>
+              <w:t xml:space="preserve">+ </w:t>
+            </w:r>
+            <w:proofErr w:type="gramStart"/>
+            <w:r>
+              <w:t>getAllContractors(</w:t>
+            </w:r>
+            <w:proofErr w:type="gramEnd"/>
+            <w:r>
+              <w:t>)</w:t>
+            </w:r>
+          </w:p>
+        </w:tc>
+        <w:tc>
+          <w:tcPr>
+            <w:tcW w:w="4510" w:type="dxa"/>
+          </w:tcPr>
+          <w:p>
+            <w:r>
+              <w:t>Retrieve all Contractor objects stored on external database in JSON format</w:t>
+            </w:r>
+          </w:p>
+          <w:p/>
+        </w:tc>
+      </w:tr>
+      <w:tr>
+        <w:tc>
+          <w:tcPr>
+            <w:tcW w:w="4509" w:type="dxa"/>
+          </w:tcPr>
+          <w:p>
+            <w:r>
+              <w:t xml:space="preserve">+ </w:t>
+            </w:r>
+            <w:proofErr w:type="spellStart"/>
+            <w:proofErr w:type="gramStart"/>
+            <w:r>
+              <w:t>getContractorByID</w:t>
+            </w:r>
+            <w:proofErr w:type="spellEnd"/>
+            <w:r>
+              <w:t>(</w:t>
+            </w:r>
+            <w:proofErr w:type="gramEnd"/>
+            <w:r>
+              <w:t>String licenceID)</w:t>
+            </w:r>
+          </w:p>
+        </w:tc>
+        <w:tc>
+          <w:tcPr>
+            <w:tcW w:w="4510" w:type="dxa"/>
+          </w:tcPr>
+          <w:p>
+            <w:r>
+              <w:t>When given the licenceID of a Contractor object that has been stored, get the Contractor object and select it for below functions. If appropriate Contractor with licenceID searched has not been found, return nothing</w:t>
+            </w:r>
+          </w:p>
+          <w:p/>
+        </w:tc>
+      </w:tr>
+      <w:tr>
+        <w:tc>
+          <w:tcPr>
+            <w:tcW w:w="4509" w:type="dxa"/>
+          </w:tcPr>
+          <w:p>
+            <w:r>
+              <w:t xml:space="preserve">+ </w:t>
+            </w:r>
+            <w:proofErr w:type="gramStart"/>
+            <w:r>
+              <w:t>deleteContractorByID(</w:t>
+            </w:r>
+            <w:proofErr w:type="gramEnd"/>
+            <w:r>
+              <w:t>String licenceID)</w:t>
+            </w:r>
+          </w:p>
+        </w:tc>
+        <w:tc>
+          <w:tcPr>
+            <w:tcW w:w="4510" w:type="dxa"/>
+          </w:tcPr>
+          <w:p>
+            <w:r>
+              <w:t>Given a Contractor object that has been previously selected using the above method, delete the object from external database</w:t>
+            </w:r>
+          </w:p>
+          <w:p/>
+        </w:tc>
+      </w:tr>
+      <w:tr>
+        <w:tc>
+          <w:tcPr>
+            <w:tcW w:w="4509" w:type="dxa"/>
+          </w:tcPr>
+          <w:p>
+            <w:r>
+              <w:t xml:space="preserve">+ </w:t>
+            </w:r>
+            <w:proofErr w:type="gramStart"/>
+            <w:r>
+              <w:t>updateContractor(</w:t>
+            </w:r>
+            <w:proofErr w:type="gramEnd"/>
+            <w:r>
+              <w:t>String licenceID)</w:t>
+            </w:r>
+          </w:p>
+        </w:tc>
+        <w:tc>
+          <w:tcPr>
+            <w:tcW w:w="4510" w:type="dxa"/>
+          </w:tcPr>
+          <w:p>
+            <w:r>
+              <w:t>Given a Contractor object, and appropriate JSON data, change any data point</w:t>
+            </w:r>
+          </w:p>
           <w:p/>
         </w:tc>
       </w:tr>
     </w:tbl>
     <w:p>
       <w:pPr>
+        <w:pStyle w:val="Heading3"/>
+      </w:pPr>
+      <w:r>
+        <w:lastRenderedPageBreak/>
+        <w:t>Plans to implement success criteria</w:t>
+      </w:r>
+    </w:p>
+    <w:p/>
+    <w:tbl>
+      <w:tblPr>
+        <w:tblStyle w:val="TableGrid"/>
+        <w:tblW w:w="0" w:type="auto"/>
+        <w:tblLook w:val="04A0" w:firstRow="1" w:lastRow="0" w:firstColumn="1" w:lastColumn="0" w:noHBand="0" w:noVBand="1"/>
+      </w:tblPr>
+      <w:tblGrid>
+        <w:gridCol w:w="3539"/>
+        <w:gridCol w:w="5480"/>
+      </w:tblGrid>
+      <w:tr>
+        <w:tc>
+          <w:tcPr>
+            <w:tcW w:w="3539" w:type="dxa"/>
+          </w:tcPr>
+          <w:p>
+            <w:pPr>
+              <w:rPr>
+                <w:b/>
+                <w:bCs/>
+              </w:rPr>
+            </w:pPr>
+            <w:r>
+              <w:rPr>
+                <w:b/>
+                <w:bCs/>
+              </w:rPr>
+              <w:t>Success criteria</w:t>
+            </w:r>
+          </w:p>
+        </w:tc>
+        <w:tc>
+          <w:tcPr>
+            <w:tcW w:w="5480" w:type="dxa"/>
+          </w:tcPr>
+          <w:p>
+            <w:pPr>
+              <w:rPr>
+                <w:b/>
+                <w:bCs/>
+              </w:rPr>
+            </w:pPr>
+            <w:r>
+              <w:rPr>
+                <w:b/>
+                <w:bCs/>
+              </w:rPr>
+              <w:t>Plan to implement</w:t>
+            </w:r>
+          </w:p>
+        </w:tc>
+      </w:tr>
+      <w:tr>
+        <w:tc>
+          <w:tcPr>
+            <w:tcW w:w="3539" w:type="dxa"/>
+          </w:tcPr>
+          <w:p>
+            <w:r>
+              <w:t>Saves information for contractors per building project for multiple building projects</w:t>
+            </w:r>
+          </w:p>
+          <w:p/>
+          <w:p>
+            <w:r>
+              <w:t>Client can get a title or address, description, image of the project, future items to do about the project</w:t>
+            </w:r>
+          </w:p>
+          <w:p/>
+          <w:p/>
+        </w:tc>
+        <w:tc>
+          <w:tcPr>
+            <w:tcW w:w="5480" w:type="dxa"/>
+          </w:tcPr>
+          <w:p>
+            <w:r>
+              <w:t>Implement a back-end data base in order to store appropriate data that the client wants to store (such as a project name, photos, and to-do list items), and ensure that the database is secure, and can be accessed from the client-side</w:t>
+            </w:r>
+          </w:p>
+          <w:p/>
+        </w:tc>
+      </w:tr>
+      <w:tr>
+        <w:tc>
+          <w:tcPr>
+            <w:tcW w:w="3539" w:type="dxa"/>
+          </w:tcPr>
+          <w:p>
+            <w:r>
+              <w:t>Client can get appropriate information from Service NSW API</w:t>
+            </w:r>
+          </w:p>
+          <w:p/>
+        </w:tc>
+        <w:tc>
+          <w:tcPr>
+            <w:tcW w:w="5480" w:type="dxa"/>
+          </w:tcPr>
+          <w:p>
+            <w:r>
+              <w:t>Implement some way to authorise and contact the NSW Trades API in order to get appropriate information about contractors, and integrate this with the earlier database as to store everything in one place</w:t>
+            </w:r>
+          </w:p>
+          <w:p/>
+        </w:tc>
+      </w:tr>
+      <w:tr>
+        <w:tc>
+          <w:tcPr>
+            <w:tcW w:w="3539" w:type="dxa"/>
+          </w:tcPr>
+          <w:p>
+            <w:r>
+              <w:t>Search the list of projects to find the desired one</w:t>
+            </w:r>
+          </w:p>
+          <w:p/>
+        </w:tc>
+        <w:tc>
+          <w:tcPr>
+            <w:tcW w:w="5480" w:type="dxa"/>
+          </w:tcPr>
+          <w:p>
+            <w:r>
+              <w:t>Create a search bar visually and programmatically in a JavaScript front-end which can search through everything that is contained within a particular project (such as the names of contractors, addresses of particular houses, etc.)</w:t>
+            </w:r>
+          </w:p>
+          <w:p/>
+        </w:tc>
+      </w:tr>
+      <w:tr>
+        <w:tc>
+          <w:tcPr>
+            <w:tcW w:w="3539" w:type="dxa"/>
+          </w:tcPr>
+          <w:p>
+            <w:r>
+              <w:t>Show a list of short-term concerns with certifications at a glance for future action</w:t>
+            </w:r>
+          </w:p>
+          <w:p/>
+        </w:tc>
+        <w:tc>
+          <w:tcPr>
+            <w:tcW w:w="5480" w:type="dxa"/>
+          </w:tcPr>
+          <w:p>
+            <w:r>
+              <w:t xml:space="preserve">Implement a variable with each of the contractor values in the database if there is a point of action that is to be </w:t>
+            </w:r>
+            <w:r>
+              <w:t>completed and</w:t>
+            </w:r>
+            <w:r>
+              <w:t xml:space="preserve"> implement a system to see these concerns for the client to then appropriately respond to. </w:t>
+            </w:r>
+          </w:p>
+          <w:p/>
+        </w:tc>
+      </w:tr>
+      <w:tr>
+        <w:tc>
+          <w:tcPr>
+            <w:tcW w:w="3539" w:type="dxa"/>
+          </w:tcPr>
+          <w:p>
+            <w:r>
+              <w:t xml:space="preserve">Looks appropriate and functions well on mobile devices </w:t>
+            </w:r>
+            <w:r>
+              <w:rPr>
+                <w:i/>
+                <w:iCs/>
+              </w:rPr>
+              <w:t>and</w:t>
+            </w:r>
+            <w:r>
+              <w:t xml:space="preserve"> desktop; performs well on both</w:t>
+            </w:r>
+          </w:p>
+          <w:p/>
+        </w:tc>
+        <w:tc>
+          <w:tcPr>
+            <w:tcW w:w="5480" w:type="dxa"/>
+          </w:tcPr>
+          <w:p>
+            <w:r>
+              <w:t>Throughout development, continually use desktop and mobile versions of the website to ensure that usage is fine. Make sure website is somewhat lightweight and can handle weaker the weaker hardware of phones</w:t>
+            </w:r>
+          </w:p>
+          <w:p/>
+        </w:tc>
+      </w:tr>
+      <w:tr>
+        <w:tc>
+          <w:tcPr>
+            <w:tcW w:w="3539" w:type="dxa"/>
+          </w:tcPr>
+          <w:p>
+            <w:r>
+              <w:t>Be able to download data into a spreadsheet format for storage in already-established cloud storage system as a CSV file</w:t>
+            </w:r>
+          </w:p>
+          <w:p/>
+        </w:tc>
+        <w:tc>
+          <w:tcPr>
+            <w:tcW w:w="5480" w:type="dxa"/>
+          </w:tcPr>
+          <w:p>
+            <w:r>
+              <w:t>Ensure that the database, and the client, have access to a method in which the database is downloaded into a CSV file through a button on the website</w:t>
+            </w:r>
+          </w:p>
+        </w:tc>
+      </w:tr>
+    </w:tbl>
+    <w:p>
+      <w:pPr>
+        <w:pStyle w:val="Heading3"/>
+      </w:pPr>
+      <w:r>
+        <w:t xml:space="preserve">Testing </w:t>
+      </w:r>
+      <w:r>
+        <w:t>f</w:t>
+      </w:r>
+      <w:r>
+        <w:t>unctionality</w:t>
+      </w:r>
+    </w:p>
+    <w:p/>
+    <w:tbl>
+      <w:tblPr>
+        <w:tblStyle w:val="TableGrid"/>
+        <w:tblW w:w="0" w:type="auto"/>
+        <w:tblLook w:val="04A0" w:firstRow="1" w:lastRow="0" w:firstColumn="1" w:lastColumn="0" w:noHBand="0" w:noVBand="1"/>
+      </w:tblPr>
+      <w:tblGrid>
+        <w:gridCol w:w="3006"/>
+        <w:gridCol w:w="3006"/>
+        <w:gridCol w:w="3007"/>
+      </w:tblGrid>
+      <w:tr>
+        <w:tc>
+          <w:tcPr>
+            <w:tcW w:w="3006" w:type="dxa"/>
+          </w:tcPr>
+          <w:p>
+            <w:pPr>
+              <w:rPr>
+                <w:b/>
+                <w:bCs/>
+              </w:rPr>
+            </w:pPr>
+            <w:r>
+              <w:rPr>
+                <w:b/>
+                <w:bCs/>
+              </w:rPr>
+              <w:t>Action to test</w:t>
+            </w:r>
+          </w:p>
+        </w:tc>
+        <w:tc>
+          <w:tcPr>
+            <w:tcW w:w="3006" w:type="dxa"/>
+          </w:tcPr>
+          <w:p>
+            <w:pPr>
+              <w:rPr>
+                <w:b/>
+                <w:bCs/>
+              </w:rPr>
+            </w:pPr>
+            <w:r>
+              <w:rPr>
+                <w:b/>
+                <w:bCs/>
+              </w:rPr>
+              <w:t>Method to test</w:t>
+            </w:r>
+          </w:p>
+        </w:tc>
+        <w:tc>
+          <w:tcPr>
+            <w:tcW w:w="3007" w:type="dxa"/>
+          </w:tcPr>
+          <w:p>
+            <w:pPr>
+              <w:rPr>
+                <w:b/>
+                <w:bCs/>
+              </w:rPr>
+            </w:pPr>
+            <w:r>
+              <w:rPr>
+                <w:b/>
+                <w:bCs/>
+              </w:rPr>
+              <w:t>Expected result</w:t>
+            </w:r>
+          </w:p>
+        </w:tc>
+      </w:tr>
+      <w:tr>
+        <w:tc>
+          <w:tcPr>
+            <w:tcW w:w="3006" w:type="dxa"/>
+          </w:tcPr>
+          <w:p>
+            <w:r>
+              <w:t>Project view can be expanded</w:t>
+            </w:r>
+          </w:p>
+        </w:tc>
+        <w:tc>
+          <w:tcPr>
+            <w:tcW w:w="3006" w:type="dxa"/>
+          </w:tcPr>
+          <w:p>
+            <w:r>
+              <w:t>Click on project view when contracted and expanded</w:t>
+            </w:r>
+          </w:p>
+          <w:p/>
+        </w:tc>
+        <w:tc>
+          <w:tcPr>
+            <w:tcW w:w="3007" w:type="dxa"/>
+          </w:tcPr>
+          <w:p>
+            <w:r>
+              <w:t>Project view expands when contracted, and contracts when expanded</w:t>
+            </w:r>
+          </w:p>
+          <w:p/>
+        </w:tc>
+      </w:tr>
+      <w:tr>
+        <w:tc>
+          <w:tcPr>
+            <w:tcW w:w="3006" w:type="dxa"/>
+          </w:tcPr>
+          <w:p>
+            <w:r>
+              <w:lastRenderedPageBreak/>
+              <w:t>Projects can be searched</w:t>
+            </w:r>
+          </w:p>
+        </w:tc>
+        <w:tc>
+          <w:tcPr>
+            <w:tcW w:w="3006" w:type="dxa"/>
+          </w:tcPr>
+          <w:p>
+            <w:r>
+              <w:t>Put through name of any certain project into search bar</w:t>
+            </w:r>
+          </w:p>
+          <w:p/>
+        </w:tc>
+        <w:tc>
+          <w:tcPr>
+            <w:tcW w:w="3007" w:type="dxa"/>
+          </w:tcPr>
+          <w:p>
+            <w:r>
+              <w:t>Only the project with the searched project name can shows up</w:t>
+            </w:r>
+          </w:p>
+        </w:tc>
+      </w:tr>
+      <w:tr>
+        <w:tc>
+          <w:tcPr>
+            <w:tcW w:w="3006" w:type="dxa"/>
+          </w:tcPr>
+          <w:p>
+            <w:r>
+              <w:t>Contractor can be added</w:t>
+            </w:r>
+          </w:p>
+        </w:tc>
+        <w:tc>
+          <w:tcPr>
+            <w:tcW w:w="3006" w:type="dxa"/>
+          </w:tcPr>
+          <w:p>
+            <w:r>
+              <w:t>Input sample contractor with random name, licenceID, and other points of information in JSON format</w:t>
+            </w:r>
+          </w:p>
+          <w:p/>
+        </w:tc>
+        <w:tc>
+          <w:tcPr>
+            <w:tcW w:w="3007" w:type="dxa"/>
+          </w:tcPr>
+          <w:p>
+            <w:r>
+              <w:t>Contractor shows up on external database</w:t>
+            </w:r>
+          </w:p>
+        </w:tc>
+      </w:tr>
+      <w:tr>
+        <w:tc>
+          <w:tcPr>
+            <w:tcW w:w="3006" w:type="dxa"/>
+          </w:tcPr>
+          <w:p>
+            <w:r>
+              <w:t>Contractor can be retrieved from external database</w:t>
+            </w:r>
+          </w:p>
+        </w:tc>
+        <w:tc>
+          <w:tcPr>
+            <w:tcW w:w="3006" w:type="dxa"/>
+          </w:tcPr>
+          <w:p>
+            <w:r>
+              <w:t xml:space="preserve">Input sample contractor licenceID </w:t>
+            </w:r>
+          </w:p>
+          <w:p/>
+        </w:tc>
+        <w:tc>
+          <w:tcPr>
+            <w:tcW w:w="3007" w:type="dxa"/>
+          </w:tcPr>
+          <w:p>
+            <w:r>
+              <w:t>Contractor’s JSON data values are shown</w:t>
+            </w:r>
+          </w:p>
+        </w:tc>
+      </w:tr>
+      <w:tr>
+        <w:tc>
+          <w:tcPr>
+            <w:tcW w:w="3006" w:type="dxa"/>
+          </w:tcPr>
+          <w:p>
+            <w:r>
+              <w:t>Contractor can be selected using their appropriate licenceID</w:t>
+            </w:r>
+          </w:p>
+        </w:tc>
+        <w:tc>
+          <w:tcPr>
+            <w:tcW w:w="3006" w:type="dxa"/>
+          </w:tcPr>
+          <w:p>
+            <w:r>
+              <w:t>Input sample contractor licenceID</w:t>
+            </w:r>
+          </w:p>
+        </w:tc>
+        <w:tc>
+          <w:tcPr>
+            <w:tcW w:w="3007" w:type="dxa"/>
+          </w:tcPr>
+          <w:p>
+            <w:r>
+              <w:t>Contractor’s JSON data values are shown</w:t>
+            </w:r>
+          </w:p>
+        </w:tc>
+      </w:tr>
+      <w:tr>
+        <w:tc>
+          <w:tcPr>
+            <w:tcW w:w="3006" w:type="dxa"/>
+          </w:tcPr>
+          <w:p>
+            <w:r>
+              <w:t>Contractor that is selected can be deleted using their appropriate licenceID</w:t>
+            </w:r>
+          </w:p>
+        </w:tc>
+        <w:tc>
+          <w:tcPr>
+            <w:tcW w:w="3006" w:type="dxa"/>
+          </w:tcPr>
+          <w:p>
+            <w:r>
+              <w:t>Input sample contractor licenceID</w:t>
+            </w:r>
+          </w:p>
+        </w:tc>
+        <w:tc>
+          <w:tcPr>
+            <w:tcW w:w="3007" w:type="dxa"/>
+          </w:tcPr>
+          <w:p>
+            <w:r>
+              <w:t>Contractor with appropriate licenceID is deleted from remote database</w:t>
+            </w:r>
+          </w:p>
+          <w:p/>
+        </w:tc>
+      </w:tr>
+      <w:tr>
+        <w:tc>
+          <w:tcPr>
+            <w:tcW w:w="3006" w:type="dxa"/>
+          </w:tcPr>
+          <w:p>
+            <w:r>
+              <w:t>Contractor that is selected can be updated using their appropriate licenceID and valid JSON data to change to</w:t>
+            </w:r>
+          </w:p>
+        </w:tc>
+        <w:tc>
+          <w:tcPr>
+            <w:tcW w:w="3006" w:type="dxa"/>
+          </w:tcPr>
+          <w:p>
+            <w:r>
+              <w:t>Input sample contractor licenceID, and new JSON dataset for contractor/new Contractor object</w:t>
+            </w:r>
+          </w:p>
+        </w:tc>
+        <w:tc>
+          <w:tcPr>
+            <w:tcW w:w="3007" w:type="dxa"/>
+          </w:tcPr>
+          <w:p>
+            <w:r>
+              <w:t>Contractor’s JSON data set is changed according to new JSON values/new Contractor object</w:t>
+            </w:r>
+          </w:p>
+        </w:tc>
+      </w:tr>
+    </w:tbl>
+    <w:p/>
+    <w:p>
+      <w:pPr>
+        <w:pStyle w:val="Heading2"/>
+      </w:pPr>
+      <w:r>
+        <w:t xml:space="preserve">Criterion C: </w:t>
+      </w:r>
+      <w:r>
+        <w:t>Development</w:t>
+      </w:r>
+      <w:r>
+        <w:tab/>
+      </w:r>
+    </w:p>
+    <w:p>
+      <w:pPr>
+        <w:pStyle w:val="Heading2"/>
+      </w:pPr>
+      <w:r>
+        <w:rPr>
+          <w:noProof/>
+        </w:rPr>
+        <w:drawing>
+          <wp:anchor distT="0" distB="0" distL="114300" distR="114300" simplePos="0" relativeHeight="251658240" behindDoc="1" locked="0" layoutInCell="1" allowOverlap="1" wp14:anchorId="4A59F908" wp14:editId="2A93FB6C">
+            <wp:simplePos x="0" y="0"/>
+            <wp:positionH relativeFrom="column">
+              <wp:posOffset>38083</wp:posOffset>
+            </wp:positionH>
+            <wp:positionV relativeFrom="paragraph">
+              <wp:posOffset>236237</wp:posOffset>
+            </wp:positionV>
+            <wp:extent cx="5210810" cy="1346835"/>
+            <wp:effectExtent l="0" t="0" r="0" b="0"/>
+            <wp:wrapTight wrapText="bothSides">
+              <wp:wrapPolygon edited="0">
+                <wp:start x="0" y="0"/>
+                <wp:lineTo x="0" y="21386"/>
+                <wp:lineTo x="21532" y="21386"/>
+                <wp:lineTo x="21532" y="0"/>
+                <wp:lineTo x="0" y="0"/>
+              </wp:wrapPolygon>
+            </wp:wrapTight>
+            <wp:docPr id="6" name="Picture 6" descr="A screenshot of a cell phone&#10;&#10;Description automatically generated"/>
+            <wp:cNvGraphicFramePr>
+              <a:graphicFrameLocks xmlns:a="http://schemas.openxmlformats.org/drawingml/2006/main" noChangeAspect="1"/>
+            </wp:cNvGraphicFramePr>
+            <a:graphic xmlns:a="http://schemas.openxmlformats.org/drawingml/2006/main">
+              <a:graphicData uri="http://schemas.openxmlformats.org/drawingml/2006/picture">
+                <pic:pic xmlns:pic="http://schemas.openxmlformats.org/drawingml/2006/picture">
+                  <pic:nvPicPr>
+                    <pic:cNvPr id="6" name="Javascript Button Expansion.jpg"/>
+                    <pic:cNvPicPr/>
+                  </pic:nvPicPr>
+                  <pic:blipFill>
+                    <a:blip r:embed="rId16">
+                      <a:extLst>
+                        <a:ext uri="{28A0092B-C50C-407E-A947-70E740481C1C}">
+                          <a14:useLocalDpi xmlns:a14="http://schemas.microsoft.com/office/drawing/2010/main" val="0"/>
+                        </a:ext>
+                      </a:extLst>
+                    </a:blip>
+                    <a:stretch>
+                      <a:fillRect/>
+                    </a:stretch>
+                  </pic:blipFill>
+                  <pic:spPr>
+                    <a:xfrm>
+                      <a:off x="0" y="0"/>
+                      <a:ext cx="5210810" cy="1346835"/>
+                    </a:xfrm>
+                    <a:prstGeom prst="rect">
+                      <a:avLst/>
+                    </a:prstGeom>
+                  </pic:spPr>
+                </pic:pic>
+              </a:graphicData>
+            </a:graphic>
+            <wp14:sizeRelH relativeFrom="page">
+              <wp14:pctWidth>0</wp14:pctWidth>
+            </wp14:sizeRelH>
+            <wp14:sizeRelV relativeFrom="page">
+              <wp14:pctHeight>0</wp14:pctHeight>
+            </wp14:sizeRelV>
+          </wp:anchor>
+        </w:drawing>
+      </w:r>
+    </w:p>
+    <w:p/>
+    <w:p/>
+    <w:p/>
+    <w:p/>
+    <w:p/>
+    <w:p/>
+    <w:p>
+      <w:pPr>
+        <w:pStyle w:val="ListParagraph"/>
+        <w:numPr>
+          <w:ilvl w:val="0"/>
+          <w:numId w:val="1"/>
+        </w:numPr>
+      </w:pPr>
+      <w:r>
+        <w:t>JavaScript</w:t>
+      </w:r>
+      <w:r>
+        <w:t>, HTML/CSS</w:t>
+      </w:r>
+      <w:r>
+        <w:t xml:space="preserve"> front-end (if/else statements + </w:t>
+      </w:r>
+      <w:proofErr w:type="spellStart"/>
+      <w:proofErr w:type="gramStart"/>
+      <w:r>
+        <w:t>document.getElementById</w:t>
+      </w:r>
+      <w:proofErr w:type="spellEnd"/>
+      <w:proofErr w:type="gramEnd"/>
+      <w:r>
+        <w:t xml:space="preserve"> integration) </w:t>
+      </w:r>
+      <w:r>
+        <w:t xml:space="preserve">function </w:t>
+      </w:r>
+      <w:r>
+        <w:t>used to determine which button has been clicked on, and then whether it has</w:t>
+      </w:r>
+      <w:r>
+        <w:t xml:space="preserve"> to be</w:t>
+      </w:r>
+      <w:r>
+        <w:t xml:space="preserve"> expanded or contracted</w:t>
+      </w:r>
+    </w:p>
+    <w:p>
+      <w:pPr>
+        <w:tabs>
+          <w:tab w:val="left" w:pos="2412"/>
+        </w:tabs>
+      </w:pPr>
+      <w:r>
+        <w:rPr>
+          <w:noProof/>
+        </w:rPr>
+        <w:drawing>
+          <wp:anchor distT="0" distB="0" distL="114300" distR="114300" simplePos="0" relativeHeight="251659264" behindDoc="1" locked="0" layoutInCell="1" allowOverlap="1" wp14:anchorId="088462FA" wp14:editId="6061F806">
+            <wp:simplePos x="0" y="0"/>
+            <wp:positionH relativeFrom="column">
+              <wp:posOffset>1905</wp:posOffset>
+            </wp:positionH>
+            <wp:positionV relativeFrom="paragraph">
+              <wp:posOffset>180079</wp:posOffset>
+            </wp:positionV>
+            <wp:extent cx="5733415" cy="1259205"/>
+            <wp:effectExtent l="0" t="0" r="0" b="0"/>
+            <wp:wrapTight wrapText="bothSides">
+              <wp:wrapPolygon edited="0">
+                <wp:start x="0" y="0"/>
+                <wp:lineTo x="0" y="21349"/>
+                <wp:lineTo x="21531" y="21349"/>
+                <wp:lineTo x="21531" y="0"/>
+                <wp:lineTo x="0" y="0"/>
+              </wp:wrapPolygon>
+            </wp:wrapTight>
+            <wp:docPr id="7" name="Picture 7" descr="A screenshot of a cell phone&#10;&#10;Description automatically generated"/>
+            <wp:cNvGraphicFramePr>
+              <a:graphicFrameLocks xmlns:a="http://schemas.openxmlformats.org/drawingml/2006/main" noChangeAspect="1"/>
+            </wp:cNvGraphicFramePr>
+            <a:graphic xmlns:a="http://schemas.openxmlformats.org/drawingml/2006/main">
+              <a:graphicData uri="http://schemas.openxmlformats.org/drawingml/2006/picture">
+                <pic:pic xmlns:pic="http://schemas.openxmlformats.org/drawingml/2006/picture">
+                  <pic:nvPicPr>
+                    <pic:cNvPr id="7" name="Javascript Search.jpg"/>
+                    <pic:cNvPicPr/>
+                  </pic:nvPicPr>
+                  <pic:blipFill>
+                    <a:blip r:embed="rId17">
+                      <a:extLst>
+                        <a:ext uri="{28A0092B-C50C-407E-A947-70E740481C1C}">
+                          <a14:useLocalDpi xmlns:a14="http://schemas.microsoft.com/office/drawing/2010/main" val="0"/>
+                        </a:ext>
+                      </a:extLst>
+                    </a:blip>
+                    <a:stretch>
+                      <a:fillRect/>
+                    </a:stretch>
+                  </pic:blipFill>
+                  <pic:spPr>
+                    <a:xfrm>
+                      <a:off x="0" y="0"/>
+                      <a:ext cx="5733415" cy="1259205"/>
+                    </a:xfrm>
+                    <a:prstGeom prst="rect">
+                      <a:avLst/>
+                    </a:prstGeom>
+                  </pic:spPr>
+                </pic:pic>
+              </a:graphicData>
+            </a:graphic>
+            <wp14:sizeRelH relativeFrom="page">
+              <wp14:pctWidth>0</wp14:pctWidth>
+            </wp14:sizeRelH>
+            <wp14:sizeRelV relativeFrom="page">
+              <wp14:pctHeight>0</wp14:pctHeight>
+            </wp14:sizeRelV>
+          </wp:anchor>
+        </w:drawing>
+      </w:r>
+    </w:p>
+    <w:p>
+      <w:pPr>
+        <w:pStyle w:val="ListParagraph"/>
+        <w:numPr>
+          <w:ilvl w:val="0"/>
+          <w:numId w:val="1"/>
+        </w:numPr>
+        <w:tabs>
+          <w:tab w:val="left" w:pos="2412"/>
+        </w:tabs>
+        <w:rPr>
+          <w:lang w:val="en-AU"/>
+        </w:rPr>
+      </w:pPr>
+      <w:r>
+        <w:rPr>
+          <w:lang w:val="en-AU"/>
+        </w:rPr>
+        <w:t>JavaScript front-end (if/else</w:t>
+      </w:r>
+      <w:r>
+        <w:rPr>
+          <w:lang w:val="en-AU"/>
+        </w:rPr>
+        <w:t xml:space="preserve"> statements + JavaScript array) to determine if searched item (link) has been found in searchedList, is shown if searched and hidden is not searched (through CSS)</w:t>
+      </w:r>
+    </w:p>
+    <w:p>
+      <w:pPr>
+        <w:tabs>
+          <w:tab w:val="left" w:pos="2412"/>
+        </w:tabs>
+        <w:rPr>
+          <w:lang w:val="en-AU"/>
+        </w:rPr>
+      </w:pPr>
+    </w:p>
+    <w:p>
+      <w:pPr>
+        <w:tabs>
+          <w:tab w:val="left" w:pos="2412"/>
+        </w:tabs>
+        <w:rPr>
+          <w:lang w:val="en-AU"/>
+        </w:rPr>
+      </w:pPr>
+      <w:r>
+        <w:rPr>
+          <w:noProof/>
+        </w:rPr>
+        <w:drawing>
+          <wp:anchor distT="0" distB="0" distL="114300" distR="114300" simplePos="0" relativeHeight="251662336" behindDoc="1" locked="0" layoutInCell="1" allowOverlap="1" wp14:anchorId="1A6819C6" wp14:editId="419F5203">
+            <wp:simplePos x="0" y="0"/>
+            <wp:positionH relativeFrom="column">
+              <wp:posOffset>-33655</wp:posOffset>
+            </wp:positionH>
+            <wp:positionV relativeFrom="paragraph">
+              <wp:posOffset>83820</wp:posOffset>
+            </wp:positionV>
+            <wp:extent cx="3916045" cy="429260"/>
+            <wp:effectExtent l="0" t="0" r="0" b="2540"/>
+            <wp:wrapTight wrapText="bothSides">
+              <wp:wrapPolygon edited="0">
+                <wp:start x="0" y="0"/>
+                <wp:lineTo x="0" y="21089"/>
+                <wp:lineTo x="21505" y="21089"/>
+                <wp:lineTo x="21505" y="0"/>
+                <wp:lineTo x="0" y="0"/>
+              </wp:wrapPolygon>
+            </wp:wrapTight>
+            <wp:docPr id="1" name="Picture 1"/>
+            <wp:cNvGraphicFramePr>
+              <a:graphicFrameLocks xmlns:a="http://schemas.openxmlformats.org/drawingml/2006/main" noChangeAspect="1"/>
+            </wp:cNvGraphicFramePr>
+            <a:graphic xmlns:a="http://schemas.openxmlformats.org/drawingml/2006/main">
+              <a:graphicData uri="http://schemas.openxmlformats.org/drawingml/2006/picture">
+                <pic:pic xmlns:pic="http://schemas.openxmlformats.org/drawingml/2006/picture">
+                  <pic:nvPicPr>
+                    <pic:cNvPr id="1" name="Java ArrayList Abstract Data Structure.jpg"/>
+                    <pic:cNvPicPr/>
+                  </pic:nvPicPr>
+                  <pic:blipFill>
+                    <a:blip r:embed="rId18">
+                      <a:extLst>
+                        <a:ext uri="{28A0092B-C50C-407E-A947-70E740481C1C}">
+                          <a14:useLocalDpi xmlns:a14="http://schemas.microsoft.com/office/drawing/2010/main" val="0"/>
+                        </a:ext>
+                      </a:extLst>
+                    </a:blip>
+                    <a:stretch>
+                      <a:fillRect/>
+                    </a:stretch>
+                  </pic:blipFill>
+                  <pic:spPr>
+                    <a:xfrm>
+                      <a:off x="0" y="0"/>
+                      <a:ext cx="3916045" cy="429260"/>
+                    </a:xfrm>
+                    <a:prstGeom prst="rect">
+                      <a:avLst/>
+                    </a:prstGeom>
+                  </pic:spPr>
+                </pic:pic>
+              </a:graphicData>
+            </a:graphic>
+            <wp14:sizeRelH relativeFrom="page">
+              <wp14:pctWidth>0</wp14:pctWidth>
+            </wp14:sizeRelH>
+            <wp14:sizeRelV relativeFrom="page">
+              <wp14:pctHeight>0</wp14:pctHeight>
+            </wp14:sizeRelV>
+          </wp:anchor>
+        </w:drawing>
+      </w:r>
+    </w:p>
+    <w:p>
+      <w:pPr>
+        <w:rPr>
+          <w:lang w:val="en-AU"/>
+        </w:rPr>
+      </w:pPr>
+    </w:p>
+    <w:p>
+      <w:pPr>
+        <w:rPr>
+          <w:lang w:val="en-AU"/>
+        </w:rPr>
+      </w:pPr>
+    </w:p>
+    <w:p>
+      <w:pPr>
+        <w:pStyle w:val="ListParagraph"/>
+        <w:numPr>
+          <w:ilvl w:val="0"/>
+          <w:numId w:val="1"/>
+        </w:numPr>
+        <w:rPr>
+          <w:lang w:val="en-AU"/>
+        </w:rPr>
+      </w:pPr>
+      <w:r>
+        <w:rPr>
+          <w:lang w:val="en-AU"/>
+        </w:rPr>
+        <w:t>Java back-end use of a</w:t>
+      </w:r>
+      <w:r>
+        <w:rPr>
+          <w:lang w:val="en-AU"/>
+        </w:rPr>
+        <w:t>n</w:t>
+      </w:r>
+      <w:r>
+        <w:rPr>
+          <w:lang w:val="en-AU"/>
+        </w:rPr>
+        <w:t xml:space="preserve"> </w:t>
+      </w:r>
+      <w:r>
+        <w:rPr>
+          <w:lang w:val="en-AU"/>
+        </w:rPr>
+        <w:t>abstract data type (</w:t>
+      </w:r>
+      <w:proofErr w:type="spellStart"/>
+      <w:r>
+        <w:rPr>
+          <w:lang w:val="en-AU"/>
+        </w:rPr>
+        <w:t>ArrayList</w:t>
+      </w:r>
+      <w:proofErr w:type="spellEnd"/>
+      <w:r>
+        <w:rPr>
+          <w:lang w:val="en-AU"/>
+        </w:rPr>
+        <w:t>), stores a list of Contractor objects</w:t>
+      </w:r>
+    </w:p>
+    <w:p>
+      <w:pPr>
+        <w:rPr>
+          <w:lang w:val="en-AU"/>
+        </w:rPr>
+      </w:pPr>
+    </w:p>
+    <w:p>
+      <w:pPr>
+        <w:rPr>
+          <w:lang w:val="en-AU"/>
+        </w:rPr>
+      </w:pPr>
+      <w:r>
+        <w:rPr>
+          <w:noProof/>
+        </w:rPr>
+        <w:drawing>
+          <wp:anchor distT="0" distB="0" distL="114300" distR="114300" simplePos="0" relativeHeight="251661312" behindDoc="1" locked="0" layoutInCell="1" allowOverlap="1" wp14:anchorId="2BE4133C" wp14:editId="261334CF">
+            <wp:simplePos x="0" y="0"/>
+            <wp:positionH relativeFrom="column">
+              <wp:posOffset>-41893</wp:posOffset>
+            </wp:positionH>
+            <wp:positionV relativeFrom="paragraph">
+              <wp:posOffset>54009</wp:posOffset>
+            </wp:positionV>
+            <wp:extent cx="2409825" cy="1574800"/>
+            <wp:effectExtent l="0" t="0" r="3175" b="0"/>
+            <wp:wrapTight wrapText="bothSides">
+              <wp:wrapPolygon edited="0">
+                <wp:start x="0" y="0"/>
+                <wp:lineTo x="0" y="21426"/>
+                <wp:lineTo x="21515" y="21426"/>
+                <wp:lineTo x="21515" y="0"/>
+                <wp:lineTo x="0" y="0"/>
+              </wp:wrapPolygon>
+            </wp:wrapTight>
+            <wp:docPr id="2" name="Picture 2" descr="A close up of text on a black surface&#10;&#10;Description automatically generated"/>
+            <wp:cNvGraphicFramePr>
+              <a:graphicFrameLocks xmlns:a="http://schemas.openxmlformats.org/drawingml/2006/main" noChangeAspect="1"/>
+            </wp:cNvGraphicFramePr>
+            <a:graphic xmlns:a="http://schemas.openxmlformats.org/drawingml/2006/main">
+              <a:graphicData uri="http://schemas.openxmlformats.org/drawingml/2006/picture">
+                <pic:pic xmlns:pic="http://schemas.openxmlformats.org/drawingml/2006/picture">
+                  <pic:nvPicPr>
+                    <pic:cNvPr id="2" name="Java Private Encapsulation 1.jpg"/>
+                    <pic:cNvPicPr/>
+                  </pic:nvPicPr>
+                  <pic:blipFill>
+                    <a:blip r:embed="rId19">
+                      <a:extLst>
+                        <a:ext uri="{28A0092B-C50C-407E-A947-70E740481C1C}">
+                          <a14:useLocalDpi xmlns:a14="http://schemas.microsoft.com/office/drawing/2010/main" val="0"/>
+                        </a:ext>
+                      </a:extLst>
+                    </a:blip>
+                    <a:stretch>
+                      <a:fillRect/>
+                    </a:stretch>
+                  </pic:blipFill>
+                  <pic:spPr>
+                    <a:xfrm>
+                      <a:off x="0" y="0"/>
+                      <a:ext cx="2409825" cy="1574800"/>
+                    </a:xfrm>
+                    <a:prstGeom prst="rect">
+                      <a:avLst/>
+                    </a:prstGeom>
+                  </pic:spPr>
+                </pic:pic>
+              </a:graphicData>
+            </a:graphic>
+            <wp14:sizeRelH relativeFrom="page">
+              <wp14:pctWidth>0</wp14:pctWidth>
+            </wp14:sizeRelH>
+            <wp14:sizeRelV relativeFrom="page">
+              <wp14:pctHeight>0</wp14:pctHeight>
+            </wp14:sizeRelV>
+          </wp:anchor>
+        </w:drawing>
+      </w:r>
+    </w:p>
+    <w:p>
+      <w:pPr>
+        <w:pStyle w:val="ListParagraph"/>
+        <w:numPr>
+          <w:ilvl w:val="0"/>
+          <w:numId w:val="1"/>
+        </w:numPr>
+        <w:rPr>
+          <w:lang w:val="en-AU"/>
+        </w:rPr>
+      </w:pPr>
+      <w:r>
+        <w:rPr>
+          <w:lang w:val="en-AU"/>
+        </w:rPr>
+        <w:t xml:space="preserve">Java back-end use of </w:t>
+      </w:r>
+      <w:r>
+        <w:rPr>
+          <w:lang w:val="en-AU"/>
+        </w:rPr>
+        <w:t>private final variables according to the NSW Trades API in order to be encapsulated, such that unintentional access/change does not occur</w:t>
+      </w:r>
+    </w:p>
+    <w:p>
+      <w:pPr>
+        <w:rPr>
+          <w:lang w:val="en-AU"/>
+        </w:rPr>
+      </w:pPr>
+    </w:p>
+    <w:p>
+      <w:pPr>
+        <w:rPr>
+          <w:lang w:val="en-AU"/>
+        </w:rPr>
+      </w:pPr>
+    </w:p>
+    <w:p>
+      <w:pPr>
+        <w:rPr>
+          <w:lang w:val="en-AU"/>
+        </w:rPr>
+      </w:pPr>
+    </w:p>
+    <w:p>
+      <w:pPr>
+        <w:rPr>
+          <w:lang w:val="en-AU"/>
+        </w:rPr>
+      </w:pPr>
+    </w:p>
+    <w:p>
+      <w:pPr>
+        <w:rPr>
+          <w:lang w:val="en-AU"/>
+        </w:rPr>
+      </w:pPr>
+      <w:r>
+        <w:rPr>
+          <w:noProof/>
+        </w:rPr>
+        <w:drawing>
+          <wp:anchor distT="0" distB="0" distL="114300" distR="114300" simplePos="0" relativeHeight="251664384" behindDoc="1" locked="0" layoutInCell="1" allowOverlap="1" wp14:anchorId="35419DC8" wp14:editId="48828690">
+            <wp:simplePos x="0" y="0"/>
+            <wp:positionH relativeFrom="column">
+              <wp:posOffset>-52361</wp:posOffset>
+            </wp:positionH>
+            <wp:positionV relativeFrom="paragraph">
+              <wp:posOffset>78526</wp:posOffset>
+            </wp:positionV>
+            <wp:extent cx="3855720" cy="1756410"/>
+            <wp:effectExtent l="0" t="0" r="5080" b="0"/>
+            <wp:wrapTight wrapText="bothSides">
+              <wp:wrapPolygon edited="0">
+                <wp:start x="0" y="0"/>
+                <wp:lineTo x="0" y="21397"/>
+                <wp:lineTo x="21557" y="21397"/>
+                <wp:lineTo x="21557" y="0"/>
+                <wp:lineTo x="0" y="0"/>
+              </wp:wrapPolygon>
+            </wp:wrapTight>
+            <wp:docPr id="10" name="Picture 10" descr="A close up of text on a black background&#10;&#10;Description automatically generated"/>
+            <wp:cNvGraphicFramePr>
+              <a:graphicFrameLocks xmlns:a="http://schemas.openxmlformats.org/drawingml/2006/main" noChangeAspect="1"/>
+            </wp:cNvGraphicFramePr>
+            <a:graphic xmlns:a="http://schemas.openxmlformats.org/drawingml/2006/main">
+              <a:graphicData uri="http://schemas.openxmlformats.org/drawingml/2006/picture">
+                <pic:pic xmlns:pic="http://schemas.openxmlformats.org/drawingml/2006/picture">
+                  <pic:nvPicPr>
+                    <pic:cNvPr id="10" name="Java Private Encapsulation 2.jpg"/>
+                    <pic:cNvPicPr/>
+                  </pic:nvPicPr>
+                  <pic:blipFill>
+                    <a:blip r:embed="rId20">
+                      <a:extLst>
+                        <a:ext uri="{28A0092B-C50C-407E-A947-70E740481C1C}">
+                          <a14:useLocalDpi xmlns:a14="http://schemas.microsoft.com/office/drawing/2010/main" val="0"/>
+                        </a:ext>
+                      </a:extLst>
+                    </a:blip>
+                    <a:stretch>
+                      <a:fillRect/>
+                    </a:stretch>
+                  </pic:blipFill>
+                  <pic:spPr>
+                    <a:xfrm>
+                      <a:off x="0" y="0"/>
+                      <a:ext cx="3855720" cy="1756410"/>
+                    </a:xfrm>
+                    <a:prstGeom prst="rect">
+                      <a:avLst/>
+                    </a:prstGeom>
+                  </pic:spPr>
+                </pic:pic>
+              </a:graphicData>
+            </a:graphic>
+            <wp14:sizeRelH relativeFrom="page">
+              <wp14:pctWidth>0</wp14:pctWidth>
+            </wp14:sizeRelH>
+            <wp14:sizeRelV relativeFrom="page">
+              <wp14:pctHeight>0</wp14:pctHeight>
+            </wp14:sizeRelV>
+          </wp:anchor>
+        </w:drawing>
+      </w:r>
+    </w:p>
+    <w:p>
+      <w:pPr>
+        <w:pStyle w:val="ListParagraph"/>
+        <w:numPr>
+          <w:ilvl w:val="0"/>
+          <w:numId w:val="1"/>
+        </w:numPr>
+        <w:rPr>
+          <w:lang w:val="en-AU"/>
+        </w:rPr>
+      </w:pPr>
+      <w:r>
+        <w:rPr>
+          <w:lang w:val="en-AU"/>
+        </w:rPr>
+        <w:t>Java back-end getter method</w:t>
+      </w:r>
+      <w:r>
+        <w:rPr>
+          <w:lang w:val="en-AU"/>
+        </w:rPr>
+        <w:t>s for earlier private final variables. Setter variables not needed, as API always provides correct information, and doesn’t need to be changed</w:t>
+      </w:r>
+    </w:p>
+    <w:p>
+      <w:pPr>
+        <w:rPr>
+          <w:lang w:val="en-AU"/>
+        </w:rPr>
+      </w:pPr>
+    </w:p>
+    <w:p>
+      <w:pPr>
+        <w:rPr>
+          <w:lang w:val="en-AU"/>
+        </w:rPr>
+      </w:pPr>
+    </w:p>
+    <w:p>
+      <w:pPr>
+        <w:rPr>
+          <w:lang w:val="en-AU"/>
+        </w:rPr>
+      </w:pPr>
+      <w:r>
+        <w:rPr>
+          <w:noProof/>
+        </w:rPr>
+        <w:drawing>
+          <wp:anchor distT="0" distB="0" distL="114300" distR="114300" simplePos="0" relativeHeight="251666432" behindDoc="1" locked="0" layoutInCell="1" allowOverlap="1" wp14:anchorId="50C5391C" wp14:editId="25380C4E">
+            <wp:simplePos x="0" y="0"/>
+            <wp:positionH relativeFrom="column">
+              <wp:posOffset>-51275</wp:posOffset>
+            </wp:positionH>
+            <wp:positionV relativeFrom="paragraph">
+              <wp:posOffset>160257</wp:posOffset>
+            </wp:positionV>
+            <wp:extent cx="3132371" cy="1537200"/>
+            <wp:effectExtent l="0" t="0" r="5080" b="0"/>
+            <wp:wrapTight wrapText="bothSides">
+              <wp:wrapPolygon edited="0">
+                <wp:start x="0" y="0"/>
+                <wp:lineTo x="0" y="21421"/>
+                <wp:lineTo x="21547" y="21421"/>
+                <wp:lineTo x="21547" y="0"/>
+                <wp:lineTo x="0" y="0"/>
+              </wp:wrapPolygon>
+            </wp:wrapTight>
+            <wp:docPr id="19" name="Picture 19" descr="A close up of text on a black background&#10;&#10;Description automatically generated"/>
+            <wp:cNvGraphicFramePr>
+              <a:graphicFrameLocks xmlns:a="http://schemas.openxmlformats.org/drawingml/2006/main" noChangeAspect="1"/>
+            </wp:cNvGraphicFramePr>
+            <a:graphic xmlns:a="http://schemas.openxmlformats.org/drawingml/2006/main">
+              <a:graphicData uri="http://schemas.openxmlformats.org/drawingml/2006/picture">
+                <pic:pic xmlns:pic="http://schemas.openxmlformats.org/drawingml/2006/picture">
+                  <pic:nvPicPr>
+                    <pic:cNvPr id="19" name="JSON Sample Data PULL.jpg"/>
+                    <pic:cNvPicPr/>
+                  </pic:nvPicPr>
+                  <pic:blipFill>
+                    <a:blip r:embed="rId21">
+                      <a:extLst>
+                        <a:ext uri="{28A0092B-C50C-407E-A947-70E740481C1C}">
+                          <a14:useLocalDpi xmlns:a14="http://schemas.microsoft.com/office/drawing/2010/main" val="0"/>
+                        </a:ext>
+                      </a:extLst>
+                    </a:blip>
+                    <a:stretch>
+                      <a:fillRect/>
+                    </a:stretch>
+                  </pic:blipFill>
+                  <pic:spPr>
+                    <a:xfrm>
+                      <a:off x="0" y="0"/>
+                      <a:ext cx="3132371" cy="1537200"/>
+                    </a:xfrm>
+                    <a:prstGeom prst="rect">
+                      <a:avLst/>
+                    </a:prstGeom>
+                  </pic:spPr>
+                </pic:pic>
+              </a:graphicData>
+            </a:graphic>
+            <wp14:sizeRelH relativeFrom="page">
+              <wp14:pctWidth>0</wp14:pctWidth>
+            </wp14:sizeRelH>
+            <wp14:sizeRelV relativeFrom="page">
+              <wp14:pctHeight>0</wp14:pctHeight>
+            </wp14:sizeRelV>
+          </wp:anchor>
+        </w:drawing>
+      </w:r>
+    </w:p>
+    <w:p>
+      <w:pPr>
+        <w:pStyle w:val="ListParagraph"/>
+        <w:numPr>
+          <w:ilvl w:val="0"/>
+          <w:numId w:val="1"/>
+        </w:numPr>
+        <w:rPr>
+          <w:lang w:val="en-AU"/>
+        </w:rPr>
+      </w:pPr>
+      <w:r>
+        <w:rPr>
+          <w:lang w:val="en-AU"/>
+        </w:rPr>
+        <w:t xml:space="preserve">JSON back-end sample data set from earlier encapsulated data to be sent through a PUT </w:t>
+      </w:r>
+      <w:proofErr w:type="gramStart"/>
+      <w:r>
+        <w:rPr>
+          <w:lang w:val="en-AU"/>
+        </w:rPr>
+        <w:t>( addContractor</w:t>
+      </w:r>
+      <w:proofErr w:type="gramEnd"/>
+      <w:r>
+        <w:rPr>
+          <w:lang w:val="en-AU"/>
+        </w:rPr>
+        <w:t>() ) method</w:t>
+      </w:r>
+    </w:p>
+    <w:p>
+      <w:pPr>
+        <w:rPr>
+          <w:lang w:val="en-AU"/>
+        </w:rPr>
+      </w:pPr>
+    </w:p>
+    <w:p>
+      <w:pPr>
+        <w:rPr>
+          <w:lang w:val="en-AU"/>
+        </w:rPr>
+      </w:pPr>
+    </w:p>
+    <w:p>
+      <w:pPr>
+        <w:rPr>
+          <w:lang w:val="en-AU"/>
+        </w:rPr>
+      </w:pPr>
+      <w:r>
+        <w:rPr>
+          <w:noProof/>
+        </w:rPr>
+        <w:lastRenderedPageBreak/>
+        <w:drawing>
+          <wp:anchor distT="0" distB="0" distL="114300" distR="114300" simplePos="0" relativeHeight="251665408" behindDoc="1" locked="0" layoutInCell="1" allowOverlap="1" wp14:anchorId="6EA92E48" wp14:editId="48D80012">
+            <wp:simplePos x="0" y="0"/>
+            <wp:positionH relativeFrom="column">
+              <wp:posOffset>-43180</wp:posOffset>
+            </wp:positionH>
+            <wp:positionV relativeFrom="paragraph">
+              <wp:posOffset>152400</wp:posOffset>
+            </wp:positionV>
+            <wp:extent cx="3537585" cy="2950210"/>
+            <wp:effectExtent l="0" t="0" r="5715" b="0"/>
+            <wp:wrapTight wrapText="bothSides">
+              <wp:wrapPolygon edited="0">
+                <wp:start x="0" y="0"/>
+                <wp:lineTo x="0" y="21479"/>
+                <wp:lineTo x="21557" y="21479"/>
+                <wp:lineTo x="21557" y="0"/>
+                <wp:lineTo x="0" y="0"/>
+              </wp:wrapPolygon>
+            </wp:wrapTight>
+            <wp:docPr id="18" name="Picture 18" descr="A screenshot of text&#10;&#10;Description automatically generated"/>
+            <wp:cNvGraphicFramePr>
+              <a:graphicFrameLocks xmlns:a="http://schemas.openxmlformats.org/drawingml/2006/main" noChangeAspect="1"/>
+            </wp:cNvGraphicFramePr>
+            <a:graphic xmlns:a="http://schemas.openxmlformats.org/drawingml/2006/main">
+              <a:graphicData uri="http://schemas.openxmlformats.org/drawingml/2006/picture">
+                <pic:pic xmlns:pic="http://schemas.openxmlformats.org/drawingml/2006/picture">
+                  <pic:nvPicPr>
+                    <pic:cNvPr id="18" name="Java Constructor Initialiser.jpg"/>
+                    <pic:cNvPicPr/>
+                  </pic:nvPicPr>
+                  <pic:blipFill>
+                    <a:blip r:embed="rId22" cstate="print">
+                      <a:extLst>
+                        <a:ext uri="{28A0092B-C50C-407E-A947-70E740481C1C}">
+                          <a14:useLocalDpi xmlns:a14="http://schemas.microsoft.com/office/drawing/2010/main" val="0"/>
+                        </a:ext>
+                      </a:extLst>
+                    </a:blip>
+                    <a:stretch>
+                      <a:fillRect/>
+                    </a:stretch>
+                  </pic:blipFill>
+                  <pic:spPr>
+                    <a:xfrm>
+                      <a:off x="0" y="0"/>
+                      <a:ext cx="3537585" cy="2950210"/>
+                    </a:xfrm>
+                    <a:prstGeom prst="rect">
+                      <a:avLst/>
+                    </a:prstGeom>
+                  </pic:spPr>
+                </pic:pic>
+              </a:graphicData>
+            </a:graphic>
+            <wp14:sizeRelH relativeFrom="page">
+              <wp14:pctWidth>0</wp14:pctWidth>
+            </wp14:sizeRelH>
+            <wp14:sizeRelV relativeFrom="page">
+              <wp14:pctHeight>0</wp14:pctHeight>
+            </wp14:sizeRelV>
+          </wp:anchor>
+        </w:drawing>
+      </w:r>
+    </w:p>
+    <w:p>
+      <w:pPr>
+        <w:rPr>
+          <w:lang w:val="en-AU"/>
+        </w:rPr>
+      </w:pPr>
+    </w:p>
+    <w:p>
+      <w:pPr>
+        <w:rPr>
+          <w:lang w:val="en-AU"/>
+        </w:rPr>
+      </w:pPr>
+    </w:p>
+    <w:p>
+      <w:pPr>
+        <w:rPr>
+          <w:lang w:val="en-AU"/>
+        </w:rPr>
+      </w:pPr>
+    </w:p>
+    <w:p>
+      <w:pPr>
+        <w:rPr>
+          <w:lang w:val="en-AU"/>
+        </w:rPr>
+      </w:pPr>
+    </w:p>
+    <w:p>
+      <w:pPr>
+        <w:rPr>
+          <w:lang w:val="en-AU"/>
+        </w:rPr>
+      </w:pPr>
+    </w:p>
+    <w:p>
+      <w:pPr>
+        <w:rPr>
+          <w:lang w:val="en-AU"/>
+        </w:rPr>
+      </w:pPr>
+    </w:p>
+    <w:p>
+      <w:pPr>
+        <w:rPr>
+          <w:lang w:val="en-AU"/>
+        </w:rPr>
+      </w:pPr>
+    </w:p>
+    <w:p>
+      <w:pPr>
+        <w:rPr>
+          <w:lang w:val="en-AU"/>
+        </w:rPr>
+      </w:pPr>
+    </w:p>
+    <w:p>
+      <w:pPr>
+        <w:rPr>
+          <w:lang w:val="en-AU"/>
+        </w:rPr>
+      </w:pPr>
+    </w:p>
+    <w:p>
+      <w:pPr>
+        <w:rPr>
+          <w:lang w:val="en-AU"/>
+        </w:rPr>
+      </w:pPr>
+    </w:p>
+    <w:p>
+      <w:pPr>
+        <w:rPr>
+          <w:lang w:val="en-AU"/>
+        </w:rPr>
+      </w:pPr>
+    </w:p>
+    <w:p>
+      <w:pPr>
+        <w:rPr>
+          <w:lang w:val="en-AU"/>
+        </w:rPr>
+      </w:pPr>
+    </w:p>
+    <w:p>
+      <w:pPr>
+        <w:rPr>
+          <w:lang w:val="en-AU"/>
+        </w:rPr>
+      </w:pPr>
+    </w:p>
+    <w:p>
+      <w:pPr>
+        <w:rPr>
+          <w:lang w:val="en-AU"/>
+        </w:rPr>
+      </w:pPr>
+    </w:p>
+    <w:p>
+      <w:pPr>
+        <w:rPr>
+          <w:lang w:val="en-AU"/>
+        </w:rPr>
+      </w:pPr>
+    </w:p>
+    <w:p>
+      <w:pPr>
+        <w:rPr>
+          <w:lang w:val="en-AU"/>
+        </w:rPr>
+      </w:pPr>
+    </w:p>
+    <w:p>
+      <w:pPr>
+        <w:pStyle w:val="ListParagraph"/>
+        <w:numPr>
+          <w:ilvl w:val="0"/>
+          <w:numId w:val="1"/>
+        </w:numPr>
+        <w:rPr>
+          <w:lang w:val="en-AU"/>
+        </w:rPr>
+      </w:pPr>
+      <w:r>
+        <w:rPr>
+          <w:noProof/>
+        </w:rPr>
+        <w:drawing>
+          <wp:anchor distT="0" distB="0" distL="114300" distR="114300" simplePos="0" relativeHeight="251663360" behindDoc="1" locked="0" layoutInCell="1" allowOverlap="1" wp14:anchorId="39D1002F" wp14:editId="304AD419">
+            <wp:simplePos x="0" y="0"/>
+            <wp:positionH relativeFrom="column">
+              <wp:posOffset>-43180</wp:posOffset>
+            </wp:positionH>
+            <wp:positionV relativeFrom="paragraph">
+              <wp:posOffset>678999</wp:posOffset>
+            </wp:positionV>
+            <wp:extent cx="6284595" cy="4365625"/>
+            <wp:effectExtent l="0" t="0" r="1905" b="3175"/>
+            <wp:wrapTight wrapText="bothSides">
+              <wp:wrapPolygon edited="0">
+                <wp:start x="0" y="0"/>
+                <wp:lineTo x="0" y="21553"/>
+                <wp:lineTo x="21563" y="21553"/>
+                <wp:lineTo x="21563" y="0"/>
+                <wp:lineTo x="0" y="0"/>
+              </wp:wrapPolygon>
+            </wp:wrapTight>
+            <wp:docPr id="9" name="Picture 9" descr="A screenshot of a cell phone&#10;&#10;Description automatically generated"/>
+            <wp:cNvGraphicFramePr>
+              <a:graphicFrameLocks xmlns:a="http://schemas.openxmlformats.org/drawingml/2006/main" noChangeAspect="1"/>
+            </wp:cNvGraphicFramePr>
+            <a:graphic xmlns:a="http://schemas.openxmlformats.org/drawingml/2006/main">
+              <a:graphicData uri="http://schemas.openxmlformats.org/drawingml/2006/picture">
+                <pic:pic xmlns:pic="http://schemas.openxmlformats.org/drawingml/2006/picture">
+                  <pic:nvPicPr>
+                    <pic:cNvPr id="9" name="Java Rest API.jpg"/>
+                    <pic:cNvPicPr/>
+                  </pic:nvPicPr>
+                  <pic:blipFill>
+                    <a:blip r:embed="rId23">
+                      <a:extLst>
+                        <a:ext uri="{28A0092B-C50C-407E-A947-70E740481C1C}">
+                          <a14:useLocalDpi xmlns:a14="http://schemas.microsoft.com/office/drawing/2010/main" val="0"/>
+                        </a:ext>
+                      </a:extLst>
+                    </a:blip>
+                    <a:stretch>
+                      <a:fillRect/>
+                    </a:stretch>
+                  </pic:blipFill>
+                  <pic:spPr>
+                    <a:xfrm>
+                      <a:off x="0" y="0"/>
+                      <a:ext cx="6284595" cy="4365625"/>
+                    </a:xfrm>
+                    <a:prstGeom prst="rect">
+                      <a:avLst/>
+                    </a:prstGeom>
+                  </pic:spPr>
+                </pic:pic>
+              </a:graphicData>
+            </a:graphic>
+            <wp14:sizeRelH relativeFrom="page">
+              <wp14:pctWidth>0</wp14:pctWidth>
+            </wp14:sizeRelH>
+            <wp14:sizeRelV relativeFrom="page">
+              <wp14:pctHeight>0</wp14:pctHeight>
+            </wp14:sizeRelV>
+          </wp:anchor>
+        </w:drawing>
+      </w:r>
+      <w:r>
+        <w:rPr>
+          <w:lang w:val="en-AU"/>
+        </w:rPr>
+        <w:t>Java</w:t>
+      </w:r>
+      <w:r>
+        <w:rPr>
+          <w:lang w:val="en-AU"/>
+        </w:rPr>
+        <w:t>, JSON, and SpringBoot</w:t>
+      </w:r>
+      <w:r>
+        <w:rPr>
+          <w:lang w:val="en-AU"/>
+        </w:rPr>
+        <w:t xml:space="preserve"> back-end Object Oriented Programming use</w:t>
+      </w:r>
+      <w:r>
+        <w:rPr>
+          <w:lang w:val="en-AU"/>
+        </w:rPr>
+        <w:t>, in order to initialise the earlier private final variables, and declare the variables as JSON such that they can be sent to database</w:t>
+      </w:r>
+    </w:p>
+    <w:p>
+      <w:pPr>
+        <w:pStyle w:val="ListParagraph"/>
         <w:rPr>
           <w:sz w:val="32"/>
           <w:szCs w:val="32"/>
-        </w:rPr>
-      </w:pPr>
-      <w:r>
+          <w:lang w:val="en-AU"/>
+        </w:rPr>
+      </w:pPr>
+      <w:r>
+        <w:rPr>
+          <w:lang w:val="en-AU"/>
+        </w:rPr>
+        <w:t>Java + SpringBoot framework back end used in order to create API for database connectivity, with appropriate POST, GET, PUT, and DELETE functionality</w:t>
+      </w:r>
+      <w:r>
+        <w:rPr>
+          <w:lang w:val="en-AU"/>
+        </w:rPr>
+        <w:t xml:space="preserve"> to change database using JSON data from earlier</w:t>
+      </w:r>
+    </w:p>
+    <w:p>
+      <w:pPr>
+        <w:pStyle w:val="ListParagraph"/>
+        <w:numPr>
+          <w:ilvl w:val="1"/>
+          <w:numId w:val="1"/>
+        </w:numPr>
+        <w:rPr>
+          <w:sz w:val="32"/>
+          <w:szCs w:val="32"/>
+          <w:lang w:val="en-AU"/>
+        </w:rPr>
+      </w:pPr>
+      <w:r>
+        <w:rPr>
+          <w:lang w:val="en-AU"/>
+        </w:rPr>
+        <w:lastRenderedPageBreak/>
+        <w:t xml:space="preserve">POST </w:t>
+      </w:r>
+      <w:proofErr w:type="gramStart"/>
+      <w:r>
+        <w:rPr>
+          <w:lang w:val="en-AU"/>
+        </w:rPr>
+        <w:t>(</w:t>
+      </w:r>
+      <w:r>
+        <w:rPr>
+          <w:lang w:val="en-AU"/>
+        </w:rPr>
+        <w:t xml:space="preserve"> </w:t>
+      </w:r>
+      <w:r>
+        <w:rPr>
+          <w:lang w:val="en-AU"/>
+        </w:rPr>
+        <w:t>addContractor</w:t>
+      </w:r>
+      <w:proofErr w:type="gramEnd"/>
+      <w:r>
+        <w:rPr>
+          <w:lang w:val="en-AU"/>
+        </w:rPr>
+        <w:t>()</w:t>
+      </w:r>
+      <w:r>
+        <w:rPr>
+          <w:lang w:val="en-AU"/>
+        </w:rPr>
+        <w:t xml:space="preserve"> </w:t>
+      </w:r>
+      <w:r>
+        <w:rPr>
+          <w:lang w:val="en-AU"/>
+        </w:rPr>
+        <w:t>) method sends a contractor to API Service in JSON</w:t>
+      </w:r>
+    </w:p>
+    <w:p>
+      <w:pPr>
+        <w:pStyle w:val="ListParagraph"/>
+        <w:numPr>
+          <w:ilvl w:val="1"/>
+          <w:numId w:val="1"/>
+        </w:numPr>
+        <w:rPr>
+          <w:sz w:val="32"/>
+          <w:szCs w:val="32"/>
+          <w:lang w:val="en-AU"/>
+        </w:rPr>
+      </w:pPr>
+      <w:r>
+        <w:rPr>
+          <w:lang w:val="en-AU"/>
+        </w:rPr>
+        <w:t>GET (</w:t>
+      </w:r>
+      <w:r>
+        <w:rPr>
+          <w:lang w:val="en-AU"/>
+        </w:rPr>
+        <w:t xml:space="preserve"> </w:t>
+      </w:r>
+      <w:r>
+        <w:rPr>
+          <w:lang w:val="en-AU"/>
+        </w:rPr>
+        <w:t>getAllContractors()</w:t>
+      </w:r>
+      <w:r>
+        <w:rPr>
+          <w:lang w:val="en-AU"/>
+        </w:rPr>
+        <w:t xml:space="preserve"> </w:t>
+      </w:r>
+      <w:r>
+        <w:rPr>
+          <w:lang w:val="en-AU"/>
+        </w:rPr>
+        <w:t>) method receives a list of all contractors in JSON</w:t>
+      </w:r>
+    </w:p>
+    <w:p>
+      <w:pPr>
+        <w:pStyle w:val="ListParagraph"/>
+        <w:numPr>
+          <w:ilvl w:val="1"/>
+          <w:numId w:val="1"/>
+        </w:numPr>
+        <w:rPr>
+          <w:sz w:val="32"/>
+          <w:szCs w:val="32"/>
+          <w:lang w:val="en-AU"/>
+        </w:rPr>
+      </w:pPr>
+      <w:r>
+        <w:rPr>
+          <w:lang w:val="en-AU"/>
+        </w:rPr>
+        <w:t xml:space="preserve">GET </w:t>
+      </w:r>
+      <w:proofErr w:type="gramStart"/>
+      <w:r>
+        <w:rPr>
+          <w:lang w:val="en-AU"/>
+        </w:rPr>
+        <w:t>(</w:t>
+      </w:r>
+      <w:r>
+        <w:rPr>
+          <w:lang w:val="en-AU"/>
+        </w:rPr>
+        <w:t xml:space="preserve"> </w:t>
+      </w:r>
+      <w:r>
+        <w:rPr>
+          <w:lang w:val="en-AU"/>
+        </w:rPr>
+        <w:t>getContractorByID</w:t>
+      </w:r>
+      <w:proofErr w:type="gramEnd"/>
+      <w:r>
+        <w:rPr>
+          <w:lang w:val="en-AU"/>
+        </w:rPr>
+        <w:t>()</w:t>
+      </w:r>
+      <w:r>
+        <w:rPr>
+          <w:lang w:val="en-AU"/>
+        </w:rPr>
+        <w:t xml:space="preserve"> </w:t>
+      </w:r>
+      <w:r>
+        <w:rPr>
+          <w:lang w:val="en-AU"/>
+        </w:rPr>
+        <w:t>) method</w:t>
+      </w:r>
+      <w:r>
+        <w:rPr>
+          <w:lang w:val="en-AU"/>
+        </w:rPr>
+        <w:t xml:space="preserve"> takes a given licenceID, and finds whether there is an associated Contractor JSON object in database. If so, it is selected</w:t>
+      </w:r>
+    </w:p>
+    <w:p>
+      <w:pPr>
+        <w:pStyle w:val="ListParagraph"/>
+        <w:numPr>
+          <w:ilvl w:val="1"/>
+          <w:numId w:val="1"/>
+        </w:numPr>
+        <w:rPr>
+          <w:sz w:val="32"/>
+          <w:szCs w:val="32"/>
+          <w:lang w:val="en-AU"/>
+        </w:rPr>
+      </w:pPr>
+      <w:r>
+        <w:rPr>
+          <w:lang w:val="en-AU"/>
+        </w:rPr>
+        <w:t xml:space="preserve">DELETE </w:t>
+      </w:r>
+      <w:proofErr w:type="gramStart"/>
+      <w:r>
+        <w:rPr>
+          <w:lang w:val="en-AU"/>
+        </w:rPr>
+        <w:t>(</w:t>
+      </w:r>
+      <w:r>
+        <w:rPr>
+          <w:lang w:val="en-AU"/>
+        </w:rPr>
+        <w:t xml:space="preserve"> </w:t>
+      </w:r>
+      <w:r>
+        <w:rPr>
+          <w:lang w:val="en-AU"/>
+        </w:rPr>
+        <w:t>deleteContractorByID</w:t>
+      </w:r>
+      <w:proofErr w:type="gramEnd"/>
+      <w:r>
+        <w:rPr>
+          <w:lang w:val="en-AU"/>
+        </w:rPr>
+        <w:t>()</w:t>
+      </w:r>
+      <w:r>
+        <w:rPr>
+          <w:lang w:val="en-AU"/>
+        </w:rPr>
+        <w:t xml:space="preserve"> </w:t>
+      </w:r>
+      <w:r>
+        <w:rPr>
+          <w:lang w:val="en-AU"/>
+        </w:rPr>
+        <w:t>) method deletes any selected contractor, once given licenceID variable</w:t>
+      </w:r>
+    </w:p>
+    <w:p>
+      <w:pPr>
+        <w:pStyle w:val="ListParagraph"/>
+        <w:numPr>
+          <w:ilvl w:val="1"/>
+          <w:numId w:val="1"/>
+        </w:numPr>
+        <w:rPr>
+          <w:sz w:val="32"/>
+          <w:szCs w:val="32"/>
+          <w:lang w:val="en-AU"/>
+        </w:rPr>
+      </w:pPr>
+      <w:r>
+        <w:rPr>
+          <w:lang w:val="en-AU"/>
+        </w:rPr>
+        <w:t xml:space="preserve">PUT </w:t>
+      </w:r>
+      <w:proofErr w:type="gramStart"/>
+      <w:r>
+        <w:rPr>
+          <w:lang w:val="en-AU"/>
+        </w:rPr>
+        <w:t>(</w:t>
+      </w:r>
+      <w:r>
+        <w:rPr>
+          <w:lang w:val="en-AU"/>
+        </w:rPr>
+        <w:t xml:space="preserve"> </w:t>
+      </w:r>
+      <w:r>
+        <w:rPr>
+          <w:lang w:val="en-AU"/>
+        </w:rPr>
+        <w:t>updateContractor</w:t>
+      </w:r>
+      <w:proofErr w:type="gramEnd"/>
+      <w:r>
+        <w:rPr>
+          <w:lang w:val="en-AU"/>
+        </w:rPr>
+        <w:t>()</w:t>
+      </w:r>
+      <w:r>
+        <w:rPr>
+          <w:lang w:val="en-AU"/>
+        </w:rPr>
+        <w:t xml:space="preserve"> </w:t>
+      </w:r>
+      <w:r>
+        <w:rPr>
+          <w:lang w:val="en-AU"/>
+        </w:rPr>
+        <w:t>) method updates any selected contractor, once given licenceID variable</w:t>
+      </w:r>
+    </w:p>
+    <w:p>
+      <w:pPr>
+        <w:rPr>
+          <w:lang w:val="en-AU"/>
+        </w:rPr>
+      </w:pPr>
+    </w:p>
+    <w:p>
+      <w:pPr>
+        <w:rPr>
+          <w:lang w:val="en-AU"/>
+        </w:rPr>
+      </w:pPr>
+      <w:r>
+        <w:rPr>
+          <w:lang w:val="en-AU"/>
+        </w:rPr>
         <w:br w:type="page"/>
       </w:r>
     </w:p>
     <w:p>
       <w:pPr>
         <w:pStyle w:val="Heading2"/>
-      </w:pPr>
-      <w:r>
+        <w:rPr>
+          <w:lang w:val="en-AU"/>
+        </w:rPr>
+      </w:pPr>
+      <w:r>
+        <w:rPr>
+          <w:lang w:val="en-AU"/>
+        </w:rPr>
         <w:lastRenderedPageBreak/>
-        <w:t xml:space="preserve">Criterion C: </w:t>
-      </w:r>
-      <w:r>
-        <w:t>Development</w:t>
-      </w:r>
-    </w:p>
-    <w:p/>
+        <w:t>Criterion D: Flexibility and</w:t>
+      </w:r>
+      <w:r>
+        <w:rPr>
+          <w:lang w:val="en-AU"/>
+        </w:rPr>
+        <w:t xml:space="preserve"> extensibility of product</w:t>
+      </w:r>
+    </w:p>
     <w:p>
       <w:pPr>
         <w:pStyle w:val="Heading2"/>
-      </w:pPr>
-      <w:r>
+        <w:rPr>
+          <w:lang w:val="en-AU"/>
+        </w:rPr>
+      </w:pPr>
+    </w:p>
+    <w:p>
+      <w:pPr>
+        <w:pStyle w:val="Heading2"/>
+        <w:rPr>
+          <w:lang w:val="en-AU"/>
+        </w:rPr>
+      </w:pPr>
+      <w:r>
+        <w:rPr>
+          <w:lang w:val="en-AU"/>
+        </w:rPr>
+        <w:t>Criterion E: Evaluation</w:t>
+      </w:r>
+      <w:r>
+        <w:rPr>
+          <w:lang w:val="en-AU"/>
+        </w:rPr>
         <w:br w:type="page"/>
       </w:r>
-      <w:r>
+    </w:p>
+    <w:p>
+      <w:pPr>
+        <w:pStyle w:val="Heading2"/>
+        <w:rPr>
+          <w:lang w:val="en-AU"/>
+        </w:rPr>
+      </w:pPr>
+      <w:r>
+        <w:rPr>
+          <w:lang w:val="en-AU"/>
+        </w:rPr>
         <w:lastRenderedPageBreak/>
         <w:t>Appendix</w:t>
       </w:r>
@@ -3756,7 +6263,7 @@
         <w:t xml:space="preserve">Client: </w:t>
       </w:r>
       <w:r>
-        <w:t xml:space="preserve">The certification includes an ABN [Australian Business Number] that hasn’t expired and isn’t fake, as well as </w:t>
+        <w:t xml:space="preserve">The certification includes </w:t>
       </w:r>
       <w:proofErr w:type="gramStart"/>
       <w:r>
@@ -3890,11 +6397,11 @@
         <w:t xml:space="preserve">Client: </w:t>
       </w:r>
       <w:r>
-        <w:t xml:space="preserve">Yeah, a few things. I think it would have to be easy to use for people of our age, and something that we could learn to use in a short amount of time. We’re </w:t>
+        <w:t xml:space="preserve">Yeah, a few things. I think it would have to be easy to use for people of our age, and something that we could learn to use in a short amount of time. We’re constantly getting new clients and building more houses, so the less time it takes to </w:t>
       </w:r>
       <w:r>
         <w:lastRenderedPageBreak/>
-        <w:t xml:space="preserve">constantly getting new clients and building more houses, so the less time it takes to learn, the more time we can save and devote to building better houses. Also, it has to be secure and not lose its data or be compromised or something like that. One benefit of our current system is that it’s </w:t>
+        <w:t xml:space="preserve">learn, the more time we can save and devote to building better houses. Also, it has to be secure and not lose its data or be compromised or something like that. One benefit of our current system is that it’s </w:t>
       </w:r>
       <w:r>
         <w:t>backed up</w:t>
@@ -4181,7 +6688,6 @@
         <w:ind w:left="720"/>
       </w:pPr>
       <w:r>
-        <w:lastRenderedPageBreak/>
         <w:t>*Refer to changes in blue in Figure 5 in Mock Diagrams - Appendix*</w:t>
       </w:r>
     </w:p>
@@ -4728,55 +7234,54 @@
 </w:document>
 </file>
 
-<file path=word/comments.xml><?xml version="1.0" encoding="utf-8"?>
-<w:comments xmlns:wpc="http://schemas.microsoft.com/office/word/2010/wordprocessingCanvas" xmlns:cx="http://schemas.microsoft.com/office/drawing/2014/chartex" xmlns:cx1="http://schemas.microsoft.com/office/drawing/2015/9/8/chartex" xmlns:cx2="http://schemas.microsoft.com/office/drawing/2015/10/21/chartex" xmlns:cx3="http://schemas.microsoft.com/office/drawing/2016/5/9/chartex" xmlns:cx4="http://schemas.microsoft.com/office/drawing/2016/5/10/chartex" xmlns:cx5="http://schemas.microsoft.com/office/drawing/2016/5/11/chartex" xmlns:cx6="http://schemas.microsoft.com/office/drawing/2016/5/12/chartex" xmlns:cx7="http://schemas.microsoft.com/office/drawing/2016/5/13/chartex" xmlns:cx8="http://schemas.microsoft.com/office/drawing/2016/5/14/chartex" xmlns:mc="http://schemas.openxmlformats.org/markup-compatibility/2006" xmlns:aink="http://schemas.microsoft.com/office/drawing/2016/ink" xmlns:am3d="http://schemas.microsoft.com/office/drawing/2017/model3d" xmlns:o="urn:schemas-microsoft-com:office:office" xmlns:r="http://schemas.openxmlformats.org/officeDocument/2006/relationships" xmlns:m="http://schemas.openxmlformats.org/officeDocument/2006/math" xmlns:v="urn:schemas-microsoft-com:vml" xmlns:wp14="http://schemas.microsoft.com/office/word/2010/wordprocessingDrawing" xmlns:wp="http://schemas.openxmlformats.org/drawingml/2006/wordprocessingDrawing" xmlns:w10="urn:schemas-microsoft-com:office:word" xmlns:w="http://schemas.openxmlformats.org/wordprocessingml/2006/main" xmlns:w14="http://schemas.microsoft.com/office/word/2010/wordml" xmlns:w15="http://schemas.microsoft.com/office/word/2012/wordml" xmlns:w16cid="http://schemas.microsoft.com/office/word/2016/wordml/cid" xmlns:w16se="http://schemas.microsoft.com/office/word/2015/wordml/symex" xmlns:wpg="http://schemas.microsoft.com/office/word/2010/wordprocessingGroup" xmlns:wpi="http://schemas.microsoft.com/office/word/2010/wordprocessingInk" xmlns:wne="http://schemas.microsoft.com/office/word/2006/wordml" xmlns:wps="http://schemas.microsoft.com/office/word/2010/wordprocessingShape" mc:Ignorable="w14 w15 w16se w16cid wp14">
-  <w:comment w:id="0" w:author="Gautam Mishra" w:date="2019-12-19T22:21:00Z" w:initials="GM">
-    <w:p>
-      <w:pPr>
-        <w:pStyle w:val="CommentText"/>
-      </w:pPr>
-      <w:r>
-        <w:rPr>
-          <w:rStyle w:val="CommentReference"/>
-        </w:rPr>
-        <w:annotationRef/>
-      </w:r>
-      <w:r>
-        <w:t>Run everything through Grammarly, then it’s complete</w:t>
-      </w:r>
-    </w:p>
-  </w:comment>
-  <w:comment w:id="3" w:author="Gautam Mishra" w:date="2019-12-19T22:16:00Z" w:initials="GM">
-    <w:p>
-      <w:pPr>
-        <w:pStyle w:val="CommentText"/>
-      </w:pPr>
-      <w:r>
-        <w:rPr>
-          <w:rStyle w:val="CommentReference"/>
-        </w:rPr>
-        <w:annotationRef/>
-      </w:r>
-      <w:r>
-        <w:t>Maybe add more stuff about why Java over other programming languages (especially JavaScript if it’s already in use for the front end)</w:t>
-      </w:r>
-    </w:p>
-  </w:comment>
-</w:comments>
+<file path=word/endnotes.xml><?xml version="1.0" encoding="utf-8"?>
+<w:endnotes xmlns:wpc="http://schemas.microsoft.com/office/word/2010/wordprocessingCanvas" xmlns:cx="http://schemas.microsoft.com/office/drawing/2014/chartex" xmlns:cx1="http://schemas.microsoft.com/office/drawing/2015/9/8/chartex" xmlns:cx2="http://schemas.microsoft.com/office/drawing/2015/10/21/chartex" xmlns:cx3="http://schemas.microsoft.com/office/drawing/2016/5/9/chartex" xmlns:cx4="http://schemas.microsoft.com/office/drawing/2016/5/10/chartex" xmlns:cx5="http://schemas.microsoft.com/office/drawing/2016/5/11/chartex" xmlns:cx6="http://schemas.microsoft.com/office/drawing/2016/5/12/chartex" xmlns:cx7="http://schemas.microsoft.com/office/drawing/2016/5/13/chartex" xmlns:cx8="http://schemas.microsoft.com/office/drawing/2016/5/14/chartex" xmlns:mc="http://schemas.openxmlformats.org/markup-compatibility/2006" xmlns:aink="http://schemas.microsoft.com/office/drawing/2016/ink" xmlns:am3d="http://schemas.microsoft.com/office/drawing/2017/model3d" xmlns:o="urn:schemas-microsoft-com:office:office" xmlns:r="http://schemas.openxmlformats.org/officeDocument/2006/relationships" xmlns:m="http://schemas.openxmlformats.org/officeDocument/2006/math" xmlns:v="urn:schemas-microsoft-com:vml" xmlns:wp14="http://schemas.microsoft.com/office/word/2010/wordprocessingDrawing" xmlns:wp="http://schemas.openxmlformats.org/drawingml/2006/wordprocessingDrawing" xmlns:w10="urn:schemas-microsoft-com:office:word" xmlns:w="http://schemas.openxmlformats.org/wordprocessingml/2006/main" xmlns:w14="http://schemas.microsoft.com/office/word/2010/wordml" xmlns:w15="http://schemas.microsoft.com/office/word/2012/wordml" xmlns:w16cid="http://schemas.microsoft.com/office/word/2016/wordml/cid" xmlns:w16se="http://schemas.microsoft.com/office/word/2015/wordml/symex" xmlns:wpg="http://schemas.microsoft.com/office/word/2010/wordprocessingGroup" xmlns:wpi="http://schemas.microsoft.com/office/word/2010/wordprocessingInk" xmlns:wne="http://schemas.microsoft.com/office/word/2006/wordml" xmlns:wps="http://schemas.microsoft.com/office/word/2010/wordprocessingShape" mc:Ignorable="w14 w15 w16se w16cid wp14">
+  <w:endnote w:type="separator" w:id="-1">
+    <w:p>
+      <w:pPr>
+        <w:spacing w:line="240" w:lineRule="auto"/>
+      </w:pPr>
+      <w:r>
+        <w:separator/>
+      </w:r>
+    </w:p>
+  </w:endnote>
+  <w:endnote w:type="continuationSeparator" w:id="0">
+    <w:p>
+      <w:pPr>
+        <w:spacing w:line="240" w:lineRule="auto"/>
+      </w:pPr>
+      <w:r>
+        <w:continuationSeparator/>
+      </w:r>
+    </w:p>
+  </w:endnote>
+</w:endnotes>
 </file>
 
-<file path=word/commentsExtended.xml><?xml version="1.0" encoding="utf-8"?>
-<w15:commentsEx xmlns:wpc="http://schemas.microsoft.com/office/word/2010/wordprocessingCanvas" xmlns:cx="http://schemas.microsoft.com/office/drawing/2014/chartex" xmlns:cx1="http://schemas.microsoft.com/office/drawing/2015/9/8/chartex" xmlns:cx2="http://schemas.microsoft.com/office/drawing/2015/10/21/chartex" xmlns:cx3="http://schemas.microsoft.com/office/drawing/2016/5/9/chartex" xmlns:cx4="http://schemas.microsoft.com/office/drawing/2016/5/10/chartex" xmlns:cx5="http://schemas.microsoft.com/office/drawing/2016/5/11/chartex" xmlns:cx6="http://schemas.microsoft.com/office/drawing/2016/5/12/chartex" xmlns:cx7="http://schemas.microsoft.com/office/drawing/2016/5/13/chartex" xmlns:cx8="http://schemas.microsoft.com/office/drawing/2016/5/14/chartex" xmlns:mc="http://schemas.openxmlformats.org/markup-compatibility/2006" xmlns:aink="http://schemas.microsoft.com/office/drawing/2016/ink" xmlns:am3d="http://schemas.microsoft.com/office/drawing/2017/model3d" xmlns:o="urn:schemas-microsoft-com:office:office" xmlns:r="http://schemas.openxmlformats.org/officeDocument/2006/relationships" xmlns:m="http://schemas.openxmlformats.org/officeDocument/2006/math" xmlns:v="urn:schemas-microsoft-com:vml" xmlns:wp14="http://schemas.microsoft.com/office/word/2010/wordprocessingDrawing" xmlns:wp="http://schemas.openxmlformats.org/drawingml/2006/wordprocessingDrawing" xmlns:w10="urn:schemas-microsoft-com:office:word" xmlns:w="http://schemas.openxmlformats.org/wordprocessingml/2006/main" xmlns:w14="http://schemas.microsoft.com/office/word/2010/wordml" xmlns:w15="http://schemas.microsoft.com/office/word/2012/wordml" xmlns:w16cid="http://schemas.microsoft.com/office/word/2016/wordml/cid" xmlns:w16se="http://schemas.microsoft.com/office/word/2015/wordml/symex" xmlns:wpg="http://schemas.microsoft.com/office/word/2010/wordprocessingGroup" xmlns:wpi="http://schemas.microsoft.com/office/word/2010/wordprocessingInk" xmlns:wne="http://schemas.microsoft.com/office/word/2006/wordml" xmlns:wps="http://schemas.microsoft.com/office/word/2010/wordprocessingShape" mc:Ignorable="w14 w15 w16se w16cid wp14">
-  <w15:commentEx w15:paraId="55A30155" w15:done="0"/>
-  <w15:commentEx w15:paraId="0B883955" w15:done="0"/>
-</w15:commentsEx>
-</file>
-
-<file path=word/commentsIds.xml><?xml version="1.0" encoding="utf-8"?>
-<w16cid:commentsIds xmlns:wpc="http://schemas.microsoft.com/office/word/2010/wordprocessingCanvas" xmlns:cx="http://schemas.microsoft.com/office/drawing/2014/chartex" xmlns:cx1="http://schemas.microsoft.com/office/drawing/2015/9/8/chartex" xmlns:cx2="http://schemas.microsoft.com/office/drawing/2015/10/21/chartex" xmlns:cx3="http://schemas.microsoft.com/office/drawing/2016/5/9/chartex" xmlns:cx4="http://schemas.microsoft.com/office/drawing/2016/5/10/chartex" xmlns:cx5="http://schemas.microsoft.com/office/drawing/2016/5/11/chartex" xmlns:cx6="http://schemas.microsoft.com/office/drawing/2016/5/12/chartex" xmlns:cx7="http://schemas.microsoft.com/office/drawing/2016/5/13/chartex" xmlns:cx8="http://schemas.microsoft.com/office/drawing/2016/5/14/chartex" xmlns:mc="http://schemas.openxmlformats.org/markup-compatibility/2006" xmlns:aink="http://schemas.microsoft.com/office/drawing/2016/ink" xmlns:am3d="http://schemas.microsoft.com/office/drawing/2017/model3d" xmlns:o="urn:schemas-microsoft-com:office:office" xmlns:r="http://schemas.openxmlformats.org/officeDocument/2006/relationships" xmlns:m="http://schemas.openxmlformats.org/officeDocument/2006/math" xmlns:v="urn:schemas-microsoft-com:vml" xmlns:wp14="http://schemas.microsoft.com/office/word/2010/wordprocessingDrawing" xmlns:wp="http://schemas.openxmlformats.org/drawingml/2006/wordprocessingDrawing" xmlns:w10="urn:schemas-microsoft-com:office:word" xmlns:w="http://schemas.openxmlformats.org/wordprocessingml/2006/main" xmlns:w14="http://schemas.microsoft.com/office/word/2010/wordml" xmlns:w15="http://schemas.microsoft.com/office/word/2012/wordml" xmlns:w16cid="http://schemas.microsoft.com/office/word/2016/wordml/cid" xmlns:w16se="http://schemas.microsoft.com/office/word/2015/wordml/symex" xmlns:wpg="http://schemas.microsoft.com/office/word/2010/wordprocessingGroup" xmlns:wpi="http://schemas.microsoft.com/office/word/2010/wordprocessingInk" xmlns:wne="http://schemas.microsoft.com/office/word/2006/wordml" xmlns:wps="http://schemas.microsoft.com/office/word/2010/wordprocessingShape" mc:Ignorable="w14 w15 w16se w16cid wp14">
-  <w16cid:commentId w16cid:paraId="55A30155" w16cid:durableId="21A67673"/>
-  <w16cid:commentId w16cid:paraId="0B883955" w16cid:durableId="21A6754A"/>
-</w16cid:commentsIds>
+<file path=word/footnotes.xml><?xml version="1.0" encoding="utf-8"?>
+<w:footnotes xmlns:wpc="http://schemas.microsoft.com/office/word/2010/wordprocessingCanvas" xmlns:cx="http://schemas.microsoft.com/office/drawing/2014/chartex" xmlns:cx1="http://schemas.microsoft.com/office/drawing/2015/9/8/chartex" xmlns:cx2="http://schemas.microsoft.com/office/drawing/2015/10/21/chartex" xmlns:cx3="http://schemas.microsoft.com/office/drawing/2016/5/9/chartex" xmlns:cx4="http://schemas.microsoft.com/office/drawing/2016/5/10/chartex" xmlns:cx5="http://schemas.microsoft.com/office/drawing/2016/5/11/chartex" xmlns:cx6="http://schemas.microsoft.com/office/drawing/2016/5/12/chartex" xmlns:cx7="http://schemas.microsoft.com/office/drawing/2016/5/13/chartex" xmlns:cx8="http://schemas.microsoft.com/office/drawing/2016/5/14/chartex" xmlns:mc="http://schemas.openxmlformats.org/markup-compatibility/2006" xmlns:aink="http://schemas.microsoft.com/office/drawing/2016/ink" xmlns:am3d="http://schemas.microsoft.com/office/drawing/2017/model3d" xmlns:o="urn:schemas-microsoft-com:office:office" xmlns:r="http://schemas.openxmlformats.org/officeDocument/2006/relationships" xmlns:m="http://schemas.openxmlformats.org/officeDocument/2006/math" xmlns:v="urn:schemas-microsoft-com:vml" xmlns:wp14="http://schemas.microsoft.com/office/word/2010/wordprocessingDrawing" xmlns:wp="http://schemas.openxmlformats.org/drawingml/2006/wordprocessingDrawing" xmlns:w10="urn:schemas-microsoft-com:office:word" xmlns:w="http://schemas.openxmlformats.org/wordprocessingml/2006/main" xmlns:w14="http://schemas.microsoft.com/office/word/2010/wordml" xmlns:w15="http://schemas.microsoft.com/office/word/2012/wordml" xmlns:w16cid="http://schemas.microsoft.com/office/word/2016/wordml/cid" xmlns:w16se="http://schemas.microsoft.com/office/word/2015/wordml/symex" xmlns:wpg="http://schemas.microsoft.com/office/word/2010/wordprocessingGroup" xmlns:wpi="http://schemas.microsoft.com/office/word/2010/wordprocessingInk" xmlns:wne="http://schemas.microsoft.com/office/word/2006/wordml" xmlns:wps="http://schemas.microsoft.com/office/word/2010/wordprocessingShape" mc:Ignorable="w14 w15 w16se w16cid wp14">
+  <w:footnote w:type="separator" w:id="-1">
+    <w:p>
+      <w:pPr>
+        <w:spacing w:line="240" w:lineRule="auto"/>
+      </w:pPr>
+      <w:r>
+        <w:separator/>
+      </w:r>
+    </w:p>
+  </w:footnote>
+  <w:footnote w:type="continuationSeparator" w:id="0">
+    <w:p>
+      <w:pPr>
+        <w:spacing w:line="240" w:lineRule="auto"/>
+      </w:pPr>
+      <w:r>
+        <w:continuationSeparator/>
+      </w:r>
+    </w:p>
+  </w:footnote>
+</w:footnotes>
 </file>
 
 <file path=word/numbering.xml><?xml version="1.0" encoding="utf-8"?>
@@ -4898,14 +7403,6 @@
     <w:abstractNumId w:val="0"/>
   </w:num>
 </w:numbering>
-</file>
-
-<file path=word/people.xml><?xml version="1.0" encoding="utf-8"?>
-<w15:people xmlns:wpc="http://schemas.microsoft.com/office/word/2010/wordprocessingCanvas" xmlns:cx="http://schemas.microsoft.com/office/drawing/2014/chartex" xmlns:cx1="http://schemas.microsoft.com/office/drawing/2015/9/8/chartex" xmlns:cx2="http://schemas.microsoft.com/office/drawing/2015/10/21/chartex" xmlns:cx3="http://schemas.microsoft.com/office/drawing/2016/5/9/chartex" xmlns:cx4="http://schemas.microsoft.com/office/drawing/2016/5/10/chartex" xmlns:cx5="http://schemas.microsoft.com/office/drawing/2016/5/11/chartex" xmlns:cx6="http://schemas.microsoft.com/office/drawing/2016/5/12/chartex" xmlns:cx7="http://schemas.microsoft.com/office/drawing/2016/5/13/chartex" xmlns:cx8="http://schemas.microsoft.com/office/drawing/2016/5/14/chartex" xmlns:mc="http://schemas.openxmlformats.org/markup-compatibility/2006" xmlns:aink="http://schemas.microsoft.com/office/drawing/2016/ink" xmlns:am3d="http://schemas.microsoft.com/office/drawing/2017/model3d" xmlns:o="urn:schemas-microsoft-com:office:office" xmlns:r="http://schemas.openxmlformats.org/officeDocument/2006/relationships" xmlns:m="http://schemas.openxmlformats.org/officeDocument/2006/math" xmlns:v="urn:schemas-microsoft-com:vml" xmlns:wp14="http://schemas.microsoft.com/office/word/2010/wordprocessingDrawing" xmlns:wp="http://schemas.openxmlformats.org/drawingml/2006/wordprocessingDrawing" xmlns:w10="urn:schemas-microsoft-com:office:word" xmlns:w="http://schemas.openxmlformats.org/wordprocessingml/2006/main" xmlns:w14="http://schemas.microsoft.com/office/word/2010/wordml" xmlns:w15="http://schemas.microsoft.com/office/word/2012/wordml" xmlns:w16cid="http://schemas.microsoft.com/office/word/2016/wordml/cid" xmlns:w16se="http://schemas.microsoft.com/office/word/2015/wordml/symex" xmlns:wpg="http://schemas.microsoft.com/office/word/2010/wordprocessingGroup" xmlns:wpi="http://schemas.microsoft.com/office/word/2010/wordprocessingInk" xmlns:wne="http://schemas.microsoft.com/office/word/2006/wordml" xmlns:wps="http://schemas.microsoft.com/office/word/2010/wordprocessingShape" mc:Ignorable="w14 w15 w16se w16cid wp14">
-  <w15:person w15:author="Gautam Mishra">
-    <w15:presenceInfo w15:providerId="AD" w15:userId="S::41675@cgs.act.edu.au::d2ae7f5f-83f3-4ada-92a1-0de65914efde"/>
-  </w15:person>
-</w15:people>
 </file>
 
 <file path=word/styles.xml><?xml version="1.0" encoding="utf-8"?>
@@ -5623,6 +8120,66 @@
       <w:szCs w:val="20"/>
     </w:rPr>
   </w:style>
+  <w:style w:type="paragraph" w:styleId="Header">
+    <w:name w:val="header"/>
+    <w:basedOn w:val="Normal"/>
+    <w:link w:val="HeaderChar"/>
+    <w:uiPriority w:val="99"/>
+    <w:unhideWhenUsed/>
+    <w:rsid w:val="00F87609"/>
+    <w:pPr>
+      <w:tabs>
+        <w:tab w:val="center" w:pos="4680"/>
+        <w:tab w:val="right" w:pos="9360"/>
+      </w:tabs>
+      <w:spacing w:line="240" w:lineRule="auto"/>
+    </w:pPr>
+    <w:rPr>
+      <w:rFonts w:cs="Mangal"/>
+      <w:szCs w:val="20"/>
+    </w:rPr>
+  </w:style>
+  <w:style w:type="character" w:customStyle="1" w:styleId="HeaderChar">
+    <w:name w:val="Header Char"/>
+    <w:basedOn w:val="DefaultParagraphFont"/>
+    <w:link w:val="Header"/>
+    <w:uiPriority w:val="99"/>
+    <w:rsid w:val="00F87609"/>
+    <w:rPr>
+      <w:rFonts w:cs="Mangal"/>
+      <w:szCs w:val="20"/>
+    </w:rPr>
+  </w:style>
+  <w:style w:type="paragraph" w:styleId="Footer">
+    <w:name w:val="footer"/>
+    <w:basedOn w:val="Normal"/>
+    <w:link w:val="FooterChar"/>
+    <w:uiPriority w:val="99"/>
+    <w:unhideWhenUsed/>
+    <w:rsid w:val="00F87609"/>
+    <w:pPr>
+      <w:tabs>
+        <w:tab w:val="center" w:pos="4680"/>
+        <w:tab w:val="right" w:pos="9360"/>
+      </w:tabs>
+      <w:spacing w:line="240" w:lineRule="auto"/>
+    </w:pPr>
+    <w:rPr>
+      <w:rFonts w:cs="Mangal"/>
+      <w:szCs w:val="20"/>
+    </w:rPr>
+  </w:style>
+  <w:style w:type="character" w:customStyle="1" w:styleId="FooterChar">
+    <w:name w:val="Footer Char"/>
+    <w:basedOn w:val="DefaultParagraphFont"/>
+    <w:link w:val="Footer"/>
+    <w:uiPriority w:val="99"/>
+    <w:rsid w:val="00F87609"/>
+    <w:rPr>
+      <w:rFonts w:cs="Mangal"/>
+      <w:szCs w:val="20"/>
+    </w:rPr>
+  </w:style>
 </w:styles>
 </file>
 

</xml_diff>

<commit_message>
Minor HTML change and Documentation updates
</commit_message>
<xml_diff>
--- a/Gautam M - Computer Science IA.docx
+++ b/Gautam M - Computer Science IA.docx
@@ -1,6 +1,6 @@
 
 <file path=word/document.xml><?xml version="1.0" encoding="utf-8"?>
-<w:document xmlns:wpc="http://schemas.microsoft.com/office/word/2010/wordprocessingCanvas" xmlns:cx="http://schemas.microsoft.com/office/drawing/2014/chartex" xmlns:cx1="http://schemas.microsoft.com/office/drawing/2015/9/8/chartex" xmlns:cx2="http://schemas.microsoft.com/office/drawing/2015/10/21/chartex" xmlns:cx3="http://schemas.microsoft.com/office/drawing/2016/5/9/chartex" xmlns:cx4="http://schemas.microsoft.com/office/drawing/2016/5/10/chartex" xmlns:cx5="http://schemas.microsoft.com/office/drawing/2016/5/11/chartex" xmlns:cx6="http://schemas.microsoft.com/office/drawing/2016/5/12/chartex" xmlns:cx7="http://schemas.microsoft.com/office/drawing/2016/5/13/chartex" xmlns:cx8="http://schemas.microsoft.com/office/drawing/2016/5/14/chartex" xmlns:mc="http://schemas.openxmlformats.org/markup-compatibility/2006" xmlns:aink="http://schemas.microsoft.com/office/drawing/2016/ink" xmlns:am3d="http://schemas.microsoft.com/office/drawing/2017/model3d" xmlns:o="urn:schemas-microsoft-com:office:office" xmlns:r="http://schemas.openxmlformats.org/officeDocument/2006/relationships" xmlns:m="http://schemas.openxmlformats.org/officeDocument/2006/math" xmlns:v="urn:schemas-microsoft-com:vml" xmlns:wp14="http://schemas.microsoft.com/office/word/2010/wordprocessingDrawing" xmlns:wp="http://schemas.openxmlformats.org/drawingml/2006/wordprocessingDrawing" xmlns:w10="urn:schemas-microsoft-com:office:word" xmlns:w="http://schemas.openxmlformats.org/wordprocessingml/2006/main" xmlns:w14="http://schemas.microsoft.com/office/word/2010/wordml" xmlns:w15="http://schemas.microsoft.com/office/word/2012/wordml" xmlns:w16cid="http://schemas.microsoft.com/office/word/2016/wordml/cid" xmlns:w16se="http://schemas.microsoft.com/office/word/2015/wordml/symex" xmlns:wpg="http://schemas.microsoft.com/office/word/2010/wordprocessingGroup" xmlns:wpi="http://schemas.microsoft.com/office/word/2010/wordprocessingInk" xmlns:wne="http://schemas.microsoft.com/office/word/2006/wordml" xmlns:wps="http://schemas.microsoft.com/office/word/2010/wordprocessingShape" mc:Ignorable="w14 w15 w16se w16cid wp14">
+<w:document xmlns:wpc="http://schemas.microsoft.com/office/word/2010/wordprocessingCanvas" xmlns:cx="http://schemas.microsoft.com/office/drawing/2014/chartex" xmlns:cx1="http://schemas.microsoft.com/office/drawing/2015/9/8/chartex" xmlns:cx2="http://schemas.microsoft.com/office/drawing/2015/10/21/chartex" xmlns:cx3="http://schemas.microsoft.com/office/drawing/2016/5/9/chartex" xmlns:cx4="http://schemas.microsoft.com/office/drawing/2016/5/10/chartex" xmlns:cx5="http://schemas.microsoft.com/office/drawing/2016/5/11/chartex" xmlns:cx6="http://schemas.microsoft.com/office/drawing/2016/5/12/chartex" xmlns:cx7="http://schemas.microsoft.com/office/drawing/2016/5/13/chartex" xmlns:cx8="http://schemas.microsoft.com/office/drawing/2016/5/14/chartex" xmlns:mc="http://schemas.openxmlformats.org/markup-compatibility/2006" xmlns:aink="http://schemas.microsoft.com/office/drawing/2016/ink" xmlns:am3d="http://schemas.microsoft.com/office/drawing/2017/model3d" xmlns:o="urn:schemas-microsoft-com:office:office" xmlns:r="http://schemas.openxmlformats.org/officeDocument/2006/relationships" xmlns:m="http://schemas.openxmlformats.org/officeDocument/2006/math" xmlns:v="urn:schemas-microsoft-com:vml" xmlns:wp14="http://schemas.microsoft.com/office/word/2010/wordprocessingDrawing" xmlns:wp="http://schemas.openxmlformats.org/drawingml/2006/wordprocessingDrawing" xmlns:w10="urn:schemas-microsoft-com:office:word" xmlns:w="http://schemas.openxmlformats.org/wordprocessingml/2006/main" xmlns:w14="http://schemas.microsoft.com/office/word/2010/wordml" xmlns:w15="http://schemas.microsoft.com/office/word/2012/wordml" xmlns:w16cex="http://schemas.microsoft.com/office/word/2018/wordml/cex" xmlns:w16cid="http://schemas.microsoft.com/office/word/2016/wordml/cid" xmlns:w16="http://schemas.microsoft.com/office/word/2018/wordml" xmlns:w16se="http://schemas.microsoft.com/office/word/2015/wordml/symex" xmlns:wpg="http://schemas.microsoft.com/office/word/2010/wordprocessingGroup" xmlns:wpi="http://schemas.microsoft.com/office/word/2010/wordprocessingInk" xmlns:wne="http://schemas.microsoft.com/office/word/2006/wordml" xmlns:wps="http://schemas.microsoft.com/office/word/2010/wordprocessingShape" mc:Ignorable="w14 w15 w16se w16cid w16 w16cex wp14">
   <w:body>
     <w:p>
       <w:pPr>
@@ -11,7 +11,6 @@
     <w:p>
       <w:pPr>
         <w:pStyle w:val="Heading2"/>
-        <w:ind w:left="720" w:hanging="720"/>
       </w:pPr>
       <w:r>
         <w:t>Criterion A: Planning</w:t>
@@ -2896,10 +2895,16 @@
     </w:p>
     <w:p/>
     <w:p>
+      <w:r>
+        <w:br w:type="page"/>
+      </w:r>
+    </w:p>
+    <w:p>
       <w:pPr>
         <w:ind w:firstLine="720"/>
       </w:pPr>
       <w:r>
+        <w:lastRenderedPageBreak/>
         <w:t>Figure 2: Initial In-depth Project View</w:t>
       </w:r>
     </w:p>
@@ -2916,7 +2921,6 @@
         <w:rPr>
           <w:noProof/>
         </w:rPr>
-        <w:lastRenderedPageBreak/>
         <w:drawing>
           <wp:inline distT="0" distB="0" distL="0" distR="0" wp14:anchorId="7022A218" wp14:editId="7BB158FE">
             <wp:extent cx="5733415" cy="3225165"/>
@@ -3035,10 +3039,16 @@
       </w:pPr>
     </w:p>
     <w:p>
+      <w:r>
+        <w:br w:type="page"/>
+      </w:r>
+    </w:p>
+    <w:p>
       <w:pPr>
         <w:ind w:firstLine="720"/>
       </w:pPr>
       <w:r>
+        <w:lastRenderedPageBreak/>
         <w:t>Figure 4: Initial Mobile View</w:t>
       </w:r>
     </w:p>
@@ -3060,7 +3070,6 @@
         <w:rPr>
           <w:noProof/>
         </w:rPr>
-        <w:lastRenderedPageBreak/>
         <w:drawing>
           <wp:inline distT="0" distB="0" distL="0" distR="0" wp14:anchorId="2415BDD1" wp14:editId="711FB9CA">
             <wp:extent cx="1872483" cy="6886575"/>
@@ -3110,10 +3119,16 @@
       </w:pPr>
     </w:p>
     <w:p>
+      <w:r>
+        <w:br w:type="page"/>
+      </w:r>
+    </w:p>
+    <w:p>
       <w:pPr>
         <w:ind w:firstLine="720"/>
       </w:pPr>
       <w:r>
+        <w:lastRenderedPageBreak/>
         <w:t>Figure 5: Final Main View</w:t>
       </w:r>
     </w:p>
@@ -3125,7 +3140,6 @@
         <w:rPr>
           <w:noProof/>
         </w:rPr>
-        <w:lastRenderedPageBreak/>
         <w:drawing>
           <wp:inline distT="0" distB="0" distL="0" distR="0" wp14:anchorId="6927636E" wp14:editId="271E6647">
             <wp:extent cx="5733415" cy="6205220"/>
@@ -3175,10 +3189,16 @@
       </w:pPr>
     </w:p>
     <w:p>
+      <w:r>
+        <w:br w:type="page"/>
+      </w:r>
+    </w:p>
+    <w:p>
       <w:pPr>
         <w:ind w:firstLine="720"/>
       </w:pPr>
       <w:r>
+        <w:lastRenderedPageBreak/>
         <w:t>Figure 6: Final In-depth Project View</w:t>
       </w:r>
     </w:p>
@@ -3195,7 +3215,6 @@
         <w:rPr>
           <w:noProof/>
         </w:rPr>
-        <w:lastRenderedPageBreak/>
         <w:drawing>
           <wp:inline distT="0" distB="0" distL="0" distR="0" wp14:anchorId="54467A2C" wp14:editId="2EC9D5A8">
             <wp:extent cx="5733415" cy="3225165"/>
@@ -3314,40 +3333,34 @@
       </w:pPr>
     </w:p>
     <w:p>
+      <w:r>
+        <w:br w:type="page"/>
+      </w:r>
+    </w:p>
+    <w:p>
       <w:pPr>
         <w:ind w:firstLine="720"/>
       </w:pPr>
       <w:r>
+        <w:lastRenderedPageBreak/>
         <w:t>Figure 8: Final Mobile View</w:t>
       </w:r>
     </w:p>
     <w:p>
-      <w:r>
-        <w:br w:type="page"/>
-      </w:r>
-    </w:p>
-    <w:p>
-      <w:pPr>
-        <w:pStyle w:val="Heading3"/>
-      </w:pPr>
+      <w:pPr>
+        <w:ind w:firstLine="720"/>
+      </w:pPr>
+    </w:p>
+    <w:p>
       <w:r>
         <w:rPr>
           <w:noProof/>
         </w:rPr>
-        <w:lastRenderedPageBreak/>
         <w:drawing>
-          <wp:anchor distT="0" distB="0" distL="114300" distR="114300" simplePos="0" relativeHeight="251667456" behindDoc="1" locked="0" layoutInCell="1" allowOverlap="1" wp14:anchorId="23421BA2" wp14:editId="0C8C22ED">
-            <wp:simplePos x="0" y="0"/>
-            <wp:positionH relativeFrom="column">
-              <wp:posOffset>1435100</wp:posOffset>
-            </wp:positionH>
-            <wp:positionV relativeFrom="paragraph">
-              <wp:posOffset>273050</wp:posOffset>
-            </wp:positionV>
-            <wp:extent cx="2315210" cy="3964940"/>
-            <wp:effectExtent l="0" t="0" r="0" b="0"/>
-            <wp:wrapTopAndBottom/>
-            <wp:docPr id="3" name="Picture 3" descr="A screenshot of a cell phone&#10;&#10;Description automatically generated"/>
+          <wp:inline distT="0" distB="0" distL="0" distR="0" wp14:anchorId="4FD27079" wp14:editId="2007F72B">
+            <wp:extent cx="2090057" cy="7686765"/>
+            <wp:effectExtent l="0" t="0" r="5715" b="0"/>
+            <wp:docPr id="22" name="Picture 22" descr="A screenshot of a cell phone&#10;&#10;Description automatically generated"/>
             <wp:cNvGraphicFramePr>
               <a:graphicFrameLocks xmlns:a="http://schemas.openxmlformats.org/drawingml/2006/main" noChangeAspect="1"/>
             </wp:cNvGraphicFramePr>
@@ -3355,7 +3368,70 @@
               <a:graphicData uri="http://schemas.openxmlformats.org/drawingml/2006/picture">
                 <pic:pic xmlns:pic="http://schemas.openxmlformats.org/drawingml/2006/picture">
                   <pic:nvPicPr>
-                    <pic:cNvPr id="3" name="Java UML Diagram.png"/>
+                    <pic:cNvPr id="22" name="Figure 8 Final Mobile View.png"/>
+                    <pic:cNvPicPr/>
+                  </pic:nvPicPr>
+                  <pic:blipFill>
+                    <a:blip r:embed="rId10">
+                      <a:extLst>
+                        <a:ext uri="{28A0092B-C50C-407E-A947-70E740481C1C}">
+                          <a14:useLocalDpi xmlns:a14="http://schemas.microsoft.com/office/drawing/2010/main" val="0"/>
+                        </a:ext>
+                      </a:extLst>
+                    </a:blip>
+                    <a:stretch>
+                      <a:fillRect/>
+                    </a:stretch>
+                  </pic:blipFill>
+                  <pic:spPr>
+                    <a:xfrm>
+                      <a:off x="0" y="0"/>
+                      <a:ext cx="2093468" cy="7699312"/>
+                    </a:xfrm>
+                    <a:prstGeom prst="rect">
+                      <a:avLst/>
+                    </a:prstGeom>
+                  </pic:spPr>
+                </pic:pic>
+              </a:graphicData>
+            </a:graphic>
+          </wp:inline>
+        </w:drawing>
+      </w:r>
+      <w:r>
+        <w:br w:type="page"/>
+      </w:r>
+    </w:p>
+    <w:p>
+      <w:pPr>
+        <w:pStyle w:val="Heading3"/>
+      </w:pPr>
+      <w:r>
+        <w:lastRenderedPageBreak/>
+        <w:t>UML Diagram</w:t>
+      </w:r>
+    </w:p>
+    <w:p>
+      <w:pPr>
+        <w:pStyle w:val="Heading3"/>
+      </w:pPr>
+      <w:r>
+        <w:rPr>
+          <w:noProof/>
+        </w:rPr>
+        <w:drawing>
+          <wp:inline distT="0" distB="0" distL="0" distR="0" wp14:anchorId="132A0971" wp14:editId="398E4CB4">
+            <wp:extent cx="5733415" cy="4169987"/>
+            <wp:effectExtent l="0" t="0" r="0" b="0"/>
+            <wp:docPr id="8" name="Picture 8" descr="A screenshot of text&#10;&#10;Description automatically generated"/>
+            <wp:cNvGraphicFramePr>
+              <a:graphicFrameLocks xmlns:a="http://schemas.openxmlformats.org/drawingml/2006/main" noChangeAspect="1"/>
+            </wp:cNvGraphicFramePr>
+            <a:graphic xmlns:a="http://schemas.openxmlformats.org/drawingml/2006/main">
+              <a:graphicData uri="http://schemas.openxmlformats.org/drawingml/2006/picture">
+                <pic:pic xmlns:pic="http://schemas.openxmlformats.org/drawingml/2006/picture">
+                  <pic:nvPicPr>
+                    <pic:cNvPr id="8" name="Java UML Diagram.png"/>
                     <pic:cNvPicPr/>
                   </pic:nvPicPr>
                   <pic:blipFill>
@@ -3373,7 +3449,7 @@
                   <pic:spPr>
                     <a:xfrm>
                       <a:off x="0" y="0"/>
-                      <a:ext cx="2315210" cy="3964940"/>
+                      <a:ext cx="5733415" cy="4169987"/>
                     </a:xfrm>
                     <a:prstGeom prst="rect">
                       <a:avLst/>
@@ -3382,48 +3458,31 @@
                 </pic:pic>
               </a:graphicData>
             </a:graphic>
-            <wp14:sizeRelH relativeFrom="page">
-              <wp14:pctWidth>0</wp14:pctWidth>
-            </wp14:sizeRelH>
-            <wp14:sizeRelV relativeFrom="page">
-              <wp14:pctHeight>0</wp14:pctHeight>
-            </wp14:sizeRelV>
-          </wp:anchor>
+          </wp:inline>
         </w:drawing>
       </w:r>
-      <w:r>
-        <w:t>UML Diagram</w:t>
-      </w:r>
     </w:p>
     <w:p>
       <w:pPr>
         <w:pStyle w:val="Heading3"/>
       </w:pPr>
       <w:r>
+        <w:t>Entity Relationship (ER) Diagram</w:t>
+      </w:r>
+    </w:p>
+    <w:p>
+      <w:pPr>
+        <w:pStyle w:val="Heading3"/>
+      </w:pPr>
+      <w:r>
         <w:rPr>
           <w:noProof/>
         </w:rPr>
         <w:drawing>
-          <wp:anchor distT="0" distB="0" distL="114300" distR="114300" simplePos="0" relativeHeight="251668480" behindDoc="1" locked="0" layoutInCell="1" allowOverlap="1" wp14:anchorId="73A6AF4B" wp14:editId="42BBF70A">
-            <wp:simplePos x="0" y="0"/>
-            <wp:positionH relativeFrom="column">
-              <wp:posOffset>153142</wp:posOffset>
-            </wp:positionH>
-            <wp:positionV relativeFrom="paragraph">
-              <wp:posOffset>4444365</wp:posOffset>
-            </wp:positionV>
-            <wp:extent cx="5494020" cy="4121150"/>
-            <wp:effectExtent l="0" t="0" r="5080" b="6350"/>
-            <wp:wrapTight wrapText="bothSides">
-              <wp:wrapPolygon edited="0">
-                <wp:start x="0" y="0"/>
-                <wp:lineTo x="0" y="21567"/>
-                <wp:lineTo x="21570" y="21567"/>
-                <wp:lineTo x="21570" y="0"/>
-                <wp:lineTo x="0" y="0"/>
-              </wp:wrapPolygon>
-            </wp:wrapTight>
-            <wp:docPr id="4" name="Picture 4" descr="A close up of text on a white background&#10;&#10;Description automatically generated"/>
+          <wp:inline distT="0" distB="0" distL="0" distR="0" wp14:anchorId="3A99C7D8" wp14:editId="403575FD">
+            <wp:extent cx="4449746" cy="3519948"/>
+            <wp:effectExtent l="0" t="0" r="0" b="0"/>
+            <wp:docPr id="21" name="Picture 21" descr="A screenshot of a cell phone&#10;&#10;Description automatically generated"/>
             <wp:cNvGraphicFramePr>
               <a:graphicFrameLocks xmlns:a="http://schemas.openxmlformats.org/drawingml/2006/main" noChangeAspect="1"/>
             </wp:cNvGraphicFramePr>
@@ -3431,7 +3490,7 @@
               <a:graphicData uri="http://schemas.openxmlformats.org/drawingml/2006/picture">
                 <pic:pic xmlns:pic="http://schemas.openxmlformats.org/drawingml/2006/picture">
                   <pic:nvPicPr>
-                    <pic:cNvPr id="4" name="Data Flow Diagram.png"/>
+                    <pic:cNvPr id="21" name="ER Diagram.png"/>
                     <pic:cNvPicPr/>
                   </pic:nvPicPr>
                   <pic:blipFill>
@@ -3449,7 +3508,7 @@
                   <pic:spPr>
                     <a:xfrm>
                       <a:off x="0" y="0"/>
-                      <a:ext cx="5494020" cy="4121150"/>
+                      <a:ext cx="4458310" cy="3526722"/>
                     </a:xfrm>
                     <a:prstGeom prst="rect">
                       <a:avLst/>
@@ -3458,20 +3517,130 @@
                 </pic:pic>
               </a:graphicData>
             </a:graphic>
-            <wp14:sizeRelH relativeFrom="page">
-              <wp14:pctWidth>0</wp14:pctWidth>
-            </wp14:sizeRelH>
-            <wp14:sizeRelV relativeFrom="page">
-              <wp14:pctHeight>0</wp14:pctHeight>
-            </wp14:sizeRelV>
-          </wp:anchor>
+          </wp:inline>
         </w:drawing>
       </w:r>
-      <w:r>
+    </w:p>
+    <w:p>
+      <w:pPr>
+        <w:pStyle w:val="Heading3"/>
+      </w:pPr>
+      <w:r>
+        <w:lastRenderedPageBreak/>
         <w:t>Data Flow Diagram</w:t>
       </w:r>
       <w:r>
         <w:t xml:space="preserve"> (DFD)</w:t>
+      </w:r>
+    </w:p>
+    <w:p>
+      <w:pPr>
+        <w:pStyle w:val="Heading3"/>
+      </w:pPr>
+      <w:r>
+        <w:rPr>
+          <w:noProof/>
+        </w:rPr>
+        <w:drawing>
+          <wp:inline distT="0" distB="0" distL="0" distR="0" wp14:anchorId="62254CFE" wp14:editId="22FDFEAB">
+            <wp:extent cx="5505861" cy="4129548"/>
+            <wp:effectExtent l="0" t="0" r="6350" b="0"/>
+            <wp:docPr id="5" name="Picture 5" descr="A close up of text on a white background&#10;&#10;Description automatically generated"/>
+            <wp:cNvGraphicFramePr>
+              <a:graphicFrameLocks xmlns:a="http://schemas.openxmlformats.org/drawingml/2006/main" noChangeAspect="1"/>
+            </wp:cNvGraphicFramePr>
+            <a:graphic xmlns:a="http://schemas.openxmlformats.org/drawingml/2006/main">
+              <a:graphicData uri="http://schemas.openxmlformats.org/drawingml/2006/picture">
+                <pic:pic xmlns:pic="http://schemas.openxmlformats.org/drawingml/2006/picture">
+                  <pic:nvPicPr>
+                    <pic:cNvPr id="5" name="Data Flow Diagram.png"/>
+                    <pic:cNvPicPr/>
+                  </pic:nvPicPr>
+                  <pic:blipFill>
+                    <a:blip r:embed="rId16">
+                      <a:extLst>
+                        <a:ext uri="{28A0092B-C50C-407E-A947-70E740481C1C}">
+                          <a14:useLocalDpi xmlns:a14="http://schemas.microsoft.com/office/drawing/2010/main" val="0"/>
+                        </a:ext>
+                      </a:extLst>
+                    </a:blip>
+                    <a:stretch>
+                      <a:fillRect/>
+                    </a:stretch>
+                  </pic:blipFill>
+                  <pic:spPr>
+                    <a:xfrm>
+                      <a:off x="0" y="0"/>
+                      <a:ext cx="5611569" cy="4208832"/>
+                    </a:xfrm>
+                    <a:prstGeom prst="rect">
+                      <a:avLst/>
+                    </a:prstGeom>
+                  </pic:spPr>
+                </pic:pic>
+              </a:graphicData>
+            </a:graphic>
+          </wp:inline>
+        </w:drawing>
+      </w:r>
+    </w:p>
+    <w:p>
+      <w:pPr>
+        <w:pStyle w:val="Heading3"/>
+      </w:pPr>
+      <w:r>
+        <w:t>Model-View-Controller (MVC) Diagram</w:t>
+      </w:r>
+    </w:p>
+    <w:p>
+      <w:pPr>
+        <w:pStyle w:val="Heading3"/>
+      </w:pPr>
+      <w:r>
+        <w:rPr>
+          <w:noProof/>
+        </w:rPr>
+        <w:drawing>
+          <wp:inline distT="0" distB="0" distL="0" distR="0" wp14:anchorId="4FA7A106" wp14:editId="0DBB6FE1">
+            <wp:extent cx="4931860" cy="3362632"/>
+            <wp:effectExtent l="0" t="0" r="0" b="3175"/>
+            <wp:docPr id="20" name="Picture 20"/>
+            <wp:cNvGraphicFramePr>
+              <a:graphicFrameLocks xmlns:a="http://schemas.openxmlformats.org/drawingml/2006/main" noChangeAspect="1"/>
+            </wp:cNvGraphicFramePr>
+            <a:graphic xmlns:a="http://schemas.openxmlformats.org/drawingml/2006/main">
+              <a:graphicData uri="http://schemas.openxmlformats.org/drawingml/2006/picture">
+                <pic:pic xmlns:pic="http://schemas.openxmlformats.org/drawingml/2006/picture">
+                  <pic:nvPicPr>
+                    <pic:cNvPr id="20" name="MVC Diagram.png"/>
+                    <pic:cNvPicPr/>
+                  </pic:nvPicPr>
+                  <pic:blipFill>
+                    <a:blip r:embed="rId17">
+                      <a:extLst>
+                        <a:ext uri="{28A0092B-C50C-407E-A947-70E740481C1C}">
+                          <a14:useLocalDpi xmlns:a14="http://schemas.microsoft.com/office/drawing/2010/main" val="0"/>
+                        </a:ext>
+                      </a:extLst>
+                    </a:blip>
+                    <a:stretch>
+                      <a:fillRect/>
+                    </a:stretch>
+                  </pic:blipFill>
+                  <pic:spPr>
+                    <a:xfrm>
+                      <a:off x="0" y="0"/>
+                      <a:ext cx="4972783" cy="3390534"/>
+                    </a:xfrm>
+                    <a:prstGeom prst="rect">
+                      <a:avLst/>
+                    </a:prstGeom>
+                  </pic:spPr>
+                </pic:pic>
+              </a:graphicData>
+            </a:graphic>
+          </wp:inline>
+        </w:drawing>
       </w:r>
     </w:p>
     <w:p>
@@ -4103,14 +4272,9 @@
             <w:r>
               <w:t xml:space="preserve">+ </w:t>
             </w:r>
-            <w:proofErr w:type="spellStart"/>
             <w:proofErr w:type="gramStart"/>
             <w:r>
-              <w:t>getContractorByID</w:t>
-            </w:r>
-            <w:proofErr w:type="spellEnd"/>
-            <w:r>
-              <w:t>(</w:t>
+              <w:t>getContractorByID(</w:t>
             </w:r>
             <w:proofErr w:type="gramEnd"/>
             <w:r>
@@ -4430,10 +4594,7 @@
         <w:t xml:space="preserve">Testing </w:t>
       </w:r>
       <w:r>
-        <w:t>f</w:t>
-      </w:r>
-      <w:r>
-        <w:t>unctionality</w:t>
+        <w:t>plan</w:t>
       </w:r>
     </w:p>
     <w:p/>
@@ -4465,7 +4626,7 @@
                 <w:b/>
                 <w:bCs/>
               </w:rPr>
-              <w:t>Action to test</w:t>
+              <w:t>Test scenario</w:t>
             </w:r>
           </w:p>
         </w:tc>
@@ -4485,7 +4646,7 @@
                 <w:b/>
                 <w:bCs/>
               </w:rPr>
-              <w:t>Method to test</w:t>
+              <w:t>Testing methodology</w:t>
             </w:r>
           </w:p>
         </w:tc>
@@ -4745,9 +4906,21 @@
     <w:p/>
     <w:p>
       <w:pPr>
+        <w:rPr>
+          <w:sz w:val="32"/>
+          <w:szCs w:val="32"/>
+        </w:rPr>
+      </w:pPr>
+      <w:r>
+        <w:br w:type="page"/>
+      </w:r>
+    </w:p>
+    <w:p>
+      <w:pPr>
         <w:pStyle w:val="Heading2"/>
       </w:pPr>
       <w:r>
+        <w:lastRenderedPageBreak/>
         <w:t xml:space="preserve">Criterion C: </w:t>
       </w:r>
       <w:r>
@@ -4797,7 +4970,7 @@
                     <pic:cNvPicPr/>
                   </pic:nvPicPr>
                   <pic:blipFill>
-                    <a:blip r:embed="rId16">
+                    <a:blip r:embed="rId18">
                       <a:extLst>
                         <a:ext uri="{28A0092B-C50C-407E-A947-70E740481C1C}">
                           <a14:useLocalDpi xmlns:a14="http://schemas.microsoft.com/office/drawing/2010/main" val="0"/>
@@ -4918,7 +5091,7 @@
                     <pic:cNvPicPr/>
                   </pic:nvPicPr>
                   <pic:blipFill>
-                    <a:blip r:embed="rId17">
+                    <a:blip r:embed="rId19">
                       <a:extLst>
                         <a:ext uri="{28A0092B-C50C-407E-A947-70E740481C1C}">
                           <a14:useLocalDpi xmlns:a14="http://schemas.microsoft.com/office/drawing/2010/main" val="0"/>
@@ -5033,7 +5206,7 @@
                     <pic:cNvPicPr/>
                   </pic:nvPicPr>
                   <pic:blipFill>
-                    <a:blip r:embed="rId18">
+                    <a:blip r:embed="rId20">
                       <a:extLst>
                         <a:ext uri="{28A0092B-C50C-407E-A947-70E740481C1C}">
                           <a14:useLocalDpi xmlns:a14="http://schemas.microsoft.com/office/drawing/2010/main" val="0"/>
@@ -5179,7 +5352,7 @@
                     <pic:cNvPicPr/>
                   </pic:nvPicPr>
                   <pic:blipFill>
-                    <a:blip r:embed="rId19">
+                    <a:blip r:embed="rId21">
                       <a:extLst>
                         <a:ext uri="{28A0092B-C50C-407E-A947-70E740481C1C}">
                           <a14:useLocalDpi xmlns:a14="http://schemas.microsoft.com/office/drawing/2010/main" val="0"/>
@@ -5274,6 +5447,7 @@
         <w:rPr>
           <w:noProof/>
         </w:rPr>
+        <w:lastRenderedPageBreak/>
         <w:drawing>
           <wp:anchor distT="0" distB="0" distL="114300" distR="114300" simplePos="0" relativeHeight="251664384" behindDoc="1" locked="0" layoutInCell="1" allowOverlap="1" wp14:anchorId="35419DC8" wp14:editId="48828690">
             <wp:simplePos x="0" y="0"/>
@@ -5306,7 +5480,7 @@
                     <pic:cNvPicPr/>
                   </pic:nvPicPr>
                   <pic:blipFill>
-                    <a:blip r:embed="rId20">
+                    <a:blip r:embed="rId22">
                       <a:extLst>
                         <a:ext uri="{28A0092B-C50C-407E-A947-70E740481C1C}">
                           <a14:useLocalDpi xmlns:a14="http://schemas.microsoft.com/office/drawing/2010/main" val="0"/>
@@ -5383,140 +5557,25 @@
           <w:lang w:val="en-AU"/>
         </w:rPr>
       </w:pPr>
+    </w:p>
+    <w:p>
+      <w:pPr>
+        <w:rPr>
+          <w:lang w:val="en-AU"/>
+        </w:rPr>
+      </w:pPr>
       <w:r>
         <w:rPr>
           <w:noProof/>
         </w:rPr>
         <w:drawing>
-          <wp:anchor distT="0" distB="0" distL="114300" distR="114300" simplePos="0" relativeHeight="251666432" behindDoc="1" locked="0" layoutInCell="1" allowOverlap="1" wp14:anchorId="50C5391C" wp14:editId="25380C4E">
+          <wp:anchor distT="0" distB="0" distL="114300" distR="114300" simplePos="0" relativeHeight="251665408" behindDoc="1" locked="0" layoutInCell="1" allowOverlap="1" wp14:anchorId="6EA92E48" wp14:editId="77222A93">
             <wp:simplePos x="0" y="0"/>
             <wp:positionH relativeFrom="column">
-              <wp:posOffset>-51275</wp:posOffset>
+              <wp:posOffset>-161167</wp:posOffset>
             </wp:positionH>
             <wp:positionV relativeFrom="paragraph">
-              <wp:posOffset>160257</wp:posOffset>
-            </wp:positionV>
-            <wp:extent cx="3132371" cy="1537200"/>
-            <wp:effectExtent l="0" t="0" r="5080" b="0"/>
-            <wp:wrapTight wrapText="bothSides">
-              <wp:wrapPolygon edited="0">
-                <wp:start x="0" y="0"/>
-                <wp:lineTo x="0" y="21421"/>
-                <wp:lineTo x="21547" y="21421"/>
-                <wp:lineTo x="21547" y="0"/>
-                <wp:lineTo x="0" y="0"/>
-              </wp:wrapPolygon>
-            </wp:wrapTight>
-            <wp:docPr id="19" name="Picture 19" descr="A close up of text on a black background&#10;&#10;Description automatically generated"/>
-            <wp:cNvGraphicFramePr>
-              <a:graphicFrameLocks xmlns:a="http://schemas.openxmlformats.org/drawingml/2006/main" noChangeAspect="1"/>
-            </wp:cNvGraphicFramePr>
-            <a:graphic xmlns:a="http://schemas.openxmlformats.org/drawingml/2006/main">
-              <a:graphicData uri="http://schemas.openxmlformats.org/drawingml/2006/picture">
-                <pic:pic xmlns:pic="http://schemas.openxmlformats.org/drawingml/2006/picture">
-                  <pic:nvPicPr>
-                    <pic:cNvPr id="19" name="JSON Sample Data PULL.jpg"/>
-                    <pic:cNvPicPr/>
-                  </pic:nvPicPr>
-                  <pic:blipFill>
-                    <a:blip r:embed="rId21">
-                      <a:extLst>
-                        <a:ext uri="{28A0092B-C50C-407E-A947-70E740481C1C}">
-                          <a14:useLocalDpi xmlns:a14="http://schemas.microsoft.com/office/drawing/2010/main" val="0"/>
-                        </a:ext>
-                      </a:extLst>
-                    </a:blip>
-                    <a:stretch>
-                      <a:fillRect/>
-                    </a:stretch>
-                  </pic:blipFill>
-                  <pic:spPr>
-                    <a:xfrm>
-                      <a:off x="0" y="0"/>
-                      <a:ext cx="3132371" cy="1537200"/>
-                    </a:xfrm>
-                    <a:prstGeom prst="rect">
-                      <a:avLst/>
-                    </a:prstGeom>
-                  </pic:spPr>
-                </pic:pic>
-              </a:graphicData>
-            </a:graphic>
-            <wp14:sizeRelH relativeFrom="page">
-              <wp14:pctWidth>0</wp14:pctWidth>
-            </wp14:sizeRelH>
-            <wp14:sizeRelV relativeFrom="page">
-              <wp14:pctHeight>0</wp14:pctHeight>
-            </wp14:sizeRelV>
-          </wp:anchor>
-        </w:drawing>
-      </w:r>
-    </w:p>
-    <w:p>
-      <w:pPr>
-        <w:pStyle w:val="ListParagraph"/>
-        <w:numPr>
-          <w:ilvl w:val="0"/>
-          <w:numId w:val="1"/>
-        </w:numPr>
-        <w:rPr>
-          <w:lang w:val="en-AU"/>
-        </w:rPr>
-      </w:pPr>
-      <w:r>
-        <w:rPr>
-          <w:lang w:val="en-AU"/>
-        </w:rPr>
-        <w:t xml:space="preserve">JSON back-end sample data set from earlier encapsulated data to be sent through a PUT </w:t>
-      </w:r>
-      <w:proofErr w:type="gramStart"/>
-      <w:r>
-        <w:rPr>
-          <w:lang w:val="en-AU"/>
-        </w:rPr>
-        <w:t>( addContractor</w:t>
-      </w:r>
-      <w:proofErr w:type="gramEnd"/>
-      <w:r>
-        <w:rPr>
-          <w:lang w:val="en-AU"/>
-        </w:rPr>
-        <w:t>() ) method</w:t>
-      </w:r>
-    </w:p>
-    <w:p>
-      <w:pPr>
-        <w:rPr>
-          <w:lang w:val="en-AU"/>
-        </w:rPr>
-      </w:pPr>
-    </w:p>
-    <w:p>
-      <w:pPr>
-        <w:rPr>
-          <w:lang w:val="en-AU"/>
-        </w:rPr>
-      </w:pPr>
-    </w:p>
-    <w:p>
-      <w:pPr>
-        <w:rPr>
-          <w:lang w:val="en-AU"/>
-        </w:rPr>
-      </w:pPr>
-      <w:r>
-        <w:rPr>
-          <w:noProof/>
-        </w:rPr>
-        <w:lastRenderedPageBreak/>
-        <w:drawing>
-          <wp:anchor distT="0" distB="0" distL="114300" distR="114300" simplePos="0" relativeHeight="251665408" behindDoc="1" locked="0" layoutInCell="1" allowOverlap="1" wp14:anchorId="6EA92E48" wp14:editId="48D80012">
-            <wp:simplePos x="0" y="0"/>
-            <wp:positionH relativeFrom="column">
-              <wp:posOffset>-43180</wp:posOffset>
-            </wp:positionH>
-            <wp:positionV relativeFrom="paragraph">
-              <wp:posOffset>152400</wp:posOffset>
+              <wp:posOffset>89228</wp:posOffset>
             </wp:positionV>
             <wp:extent cx="3537585" cy="2950210"/>
             <wp:effectExtent l="0" t="0" r="5715" b="0"/>
@@ -5541,7 +5600,7 @@
                     <pic:cNvPicPr/>
                   </pic:nvPicPr>
                   <pic:blipFill>
-                    <a:blip r:embed="rId22" cstate="print">
+                    <a:blip r:embed="rId23" cstate="print">
                       <a:extLst>
                         <a:ext uri="{28A0092B-C50C-407E-A947-70E740481C1C}">
                           <a14:useLocalDpi xmlns:a14="http://schemas.microsoft.com/office/drawing/2010/main" val="0"/>
@@ -5576,121 +5635,9 @@
     </w:p>
     <w:p>
       <w:pPr>
-        <w:rPr>
-          <w:lang w:val="en-AU"/>
-        </w:rPr>
-      </w:pPr>
-    </w:p>
-    <w:p>
-      <w:pPr>
-        <w:rPr>
-          <w:lang w:val="en-AU"/>
-        </w:rPr>
-      </w:pPr>
-    </w:p>
-    <w:p>
-      <w:pPr>
-        <w:rPr>
-          <w:lang w:val="en-AU"/>
-        </w:rPr>
-      </w:pPr>
-    </w:p>
-    <w:p>
-      <w:pPr>
-        <w:rPr>
-          <w:lang w:val="en-AU"/>
-        </w:rPr>
-      </w:pPr>
-    </w:p>
-    <w:p>
-      <w:pPr>
-        <w:rPr>
-          <w:lang w:val="en-AU"/>
-        </w:rPr>
-      </w:pPr>
-    </w:p>
-    <w:p>
-      <w:pPr>
-        <w:rPr>
-          <w:lang w:val="en-AU"/>
-        </w:rPr>
-      </w:pPr>
-    </w:p>
-    <w:p>
-      <w:pPr>
-        <w:rPr>
-          <w:lang w:val="en-AU"/>
-        </w:rPr>
-      </w:pPr>
-    </w:p>
-    <w:p>
-      <w:pPr>
-        <w:rPr>
-          <w:lang w:val="en-AU"/>
-        </w:rPr>
-      </w:pPr>
-    </w:p>
-    <w:p>
-      <w:pPr>
-        <w:rPr>
-          <w:lang w:val="en-AU"/>
-        </w:rPr>
-      </w:pPr>
-    </w:p>
-    <w:p>
-      <w:pPr>
-        <w:rPr>
-          <w:lang w:val="en-AU"/>
-        </w:rPr>
-      </w:pPr>
-    </w:p>
-    <w:p>
-      <w:pPr>
-        <w:rPr>
-          <w:lang w:val="en-AU"/>
-        </w:rPr>
-      </w:pPr>
-    </w:p>
-    <w:p>
-      <w:pPr>
-        <w:rPr>
-          <w:lang w:val="en-AU"/>
-        </w:rPr>
-      </w:pPr>
-    </w:p>
-    <w:p>
-      <w:pPr>
-        <w:rPr>
-          <w:lang w:val="en-AU"/>
-        </w:rPr>
-      </w:pPr>
-    </w:p>
-    <w:p>
-      <w:pPr>
-        <w:rPr>
-          <w:lang w:val="en-AU"/>
-        </w:rPr>
-      </w:pPr>
-    </w:p>
-    <w:p>
-      <w:pPr>
-        <w:rPr>
-          <w:lang w:val="en-AU"/>
-        </w:rPr>
-      </w:pPr>
-    </w:p>
-    <w:p>
-      <w:pPr>
-        <w:rPr>
-          <w:lang w:val="en-AU"/>
-        </w:rPr>
-      </w:pPr>
-    </w:p>
-    <w:p>
-      <w:pPr>
         <w:pStyle w:val="ListParagraph"/>
         <w:numPr>
-          <w:ilvl w:val="0"/>
+          <w:ilvl w:val="1"/>
           <w:numId w:val="1"/>
         </w:numPr>
         <w:rPr>
@@ -5699,25 +5646,125 @@
       </w:pPr>
       <w:r>
         <w:rPr>
+          <w:lang w:val="en-AU"/>
+        </w:rPr>
+        <w:t xml:space="preserve">  </w:t>
+      </w:r>
+      <w:r>
+        <w:rPr>
+          <w:lang w:val="en-AU"/>
+        </w:rPr>
+        <w:t>Java</w:t>
+      </w:r>
+      <w:r>
+        <w:rPr>
+          <w:lang w:val="en-AU"/>
+        </w:rPr>
+        <w:t>, JSON, and SpringBoot</w:t>
+      </w:r>
+      <w:r>
+        <w:rPr>
+          <w:lang w:val="en-AU"/>
+        </w:rPr>
+        <w:t xml:space="preserve"> back-end Object Oriented Programming use</w:t>
+      </w:r>
+      <w:r>
+        <w:rPr>
+          <w:lang w:val="en-AU"/>
+        </w:rPr>
+        <w:t>, in order to initialise the earlier private final variables, and declare the variables as JSON such that they can be sent to database</w:t>
+      </w:r>
+    </w:p>
+    <w:p>
+      <w:pPr>
+        <w:rPr>
+          <w:lang w:val="en-AU"/>
+        </w:rPr>
+      </w:pPr>
+    </w:p>
+    <w:p>
+      <w:pPr>
+        <w:rPr>
+          <w:lang w:val="en-AU"/>
+        </w:rPr>
+      </w:pPr>
+    </w:p>
+    <w:p>
+      <w:pPr>
+        <w:rPr>
+          <w:lang w:val="en-AU"/>
+        </w:rPr>
+      </w:pPr>
+    </w:p>
+    <w:p>
+      <w:pPr>
+        <w:rPr>
+          <w:lang w:val="en-AU"/>
+        </w:rPr>
+      </w:pPr>
+    </w:p>
+    <w:p>
+      <w:pPr>
+        <w:rPr>
+          <w:lang w:val="en-AU"/>
+        </w:rPr>
+      </w:pPr>
+    </w:p>
+    <w:p>
+      <w:pPr>
+        <w:rPr>
+          <w:lang w:val="en-AU"/>
+        </w:rPr>
+      </w:pPr>
+    </w:p>
+    <w:p>
+      <w:pPr>
+        <w:rPr>
+          <w:lang w:val="en-AU"/>
+        </w:rPr>
+      </w:pPr>
+    </w:p>
+    <w:p>
+      <w:pPr>
+        <w:rPr>
+          <w:lang w:val="en-AU"/>
+        </w:rPr>
+      </w:pPr>
+    </w:p>
+    <w:p>
+      <w:pPr>
+        <w:rPr>
+          <w:lang w:val="en-AU"/>
+        </w:rPr>
+      </w:pPr>
+    </w:p>
+    <w:p>
+      <w:pPr>
+        <w:rPr>
+          <w:lang w:val="en-AU"/>
+        </w:rPr>
+      </w:pPr>
+      <w:r>
+        <w:rPr>
           <w:noProof/>
         </w:rPr>
         <w:drawing>
-          <wp:anchor distT="0" distB="0" distL="114300" distR="114300" simplePos="0" relativeHeight="251663360" behindDoc="1" locked="0" layoutInCell="1" allowOverlap="1" wp14:anchorId="39D1002F" wp14:editId="304AD419">
+          <wp:anchor distT="0" distB="0" distL="114300" distR="114300" simplePos="0" relativeHeight="251663360" behindDoc="1" locked="0" layoutInCell="1" allowOverlap="1" wp14:anchorId="39D1002F" wp14:editId="73D90BDE">
             <wp:simplePos x="0" y="0"/>
             <wp:positionH relativeFrom="column">
-              <wp:posOffset>-43180</wp:posOffset>
+              <wp:posOffset>-668655</wp:posOffset>
             </wp:positionH>
             <wp:positionV relativeFrom="paragraph">
-              <wp:posOffset>678999</wp:posOffset>
+              <wp:posOffset>162560</wp:posOffset>
             </wp:positionV>
-            <wp:extent cx="6284595" cy="4365625"/>
-            <wp:effectExtent l="0" t="0" r="1905" b="3175"/>
+            <wp:extent cx="5063490" cy="3516630"/>
+            <wp:effectExtent l="0" t="0" r="3810" b="1270"/>
             <wp:wrapTight wrapText="bothSides">
               <wp:wrapPolygon edited="0">
                 <wp:start x="0" y="0"/>
-                <wp:lineTo x="0" y="21553"/>
-                <wp:lineTo x="21563" y="21553"/>
-                <wp:lineTo x="21563" y="0"/>
+                <wp:lineTo x="0" y="21530"/>
+                <wp:lineTo x="21562" y="21530"/>
+                <wp:lineTo x="21562" y="0"/>
                 <wp:lineTo x="0" y="0"/>
               </wp:wrapPolygon>
             </wp:wrapTight>
@@ -5733,7 +5780,7 @@
                     <pic:cNvPicPr/>
                   </pic:nvPicPr>
                   <pic:blipFill>
-                    <a:blip r:embed="rId23">
+                    <a:blip r:embed="rId24">
                       <a:extLst>
                         <a:ext uri="{28A0092B-C50C-407E-A947-70E740481C1C}">
                           <a14:useLocalDpi xmlns:a14="http://schemas.microsoft.com/office/drawing/2010/main" val="0"/>
@@ -5747,7 +5794,7 @@
                   <pic:spPr>
                     <a:xfrm>
                       <a:off x="0" y="0"/>
-                      <a:ext cx="6284595" cy="4365625"/>
+                      <a:ext cx="5063490" cy="3516630"/>
                     </a:xfrm>
                     <a:prstGeom prst="rect">
                       <a:avLst/>
@@ -5765,30 +5812,41 @@
           </wp:anchor>
         </w:drawing>
       </w:r>
-      <w:r>
-        <w:rPr>
-          <w:lang w:val="en-AU"/>
-        </w:rPr>
-        <w:t>Java</w:t>
-      </w:r>
-      <w:r>
-        <w:rPr>
-          <w:lang w:val="en-AU"/>
-        </w:rPr>
-        <w:t>, JSON, and SpringBoot</w:t>
-      </w:r>
-      <w:r>
-        <w:rPr>
-          <w:lang w:val="en-AU"/>
-        </w:rPr>
-        <w:t xml:space="preserve"> back-end Object Oriented Programming use</w:t>
-      </w:r>
-      <w:r>
-        <w:rPr>
-          <w:lang w:val="en-AU"/>
-        </w:rPr>
-        <w:t>, in order to initialise the earlier private final variables, and declare the variables as JSON such that they can be sent to database</w:t>
-      </w:r>
+    </w:p>
+    <w:p>
+      <w:pPr>
+        <w:rPr>
+          <w:lang w:val="en-AU"/>
+        </w:rPr>
+      </w:pPr>
+    </w:p>
+    <w:p>
+      <w:pPr>
+        <w:rPr>
+          <w:lang w:val="en-AU"/>
+        </w:rPr>
+      </w:pPr>
+    </w:p>
+    <w:p>
+      <w:pPr>
+        <w:rPr>
+          <w:lang w:val="en-AU"/>
+        </w:rPr>
+      </w:pPr>
+    </w:p>
+    <w:p>
+      <w:pPr>
+        <w:rPr>
+          <w:lang w:val="en-AU"/>
+        </w:rPr>
+      </w:pPr>
+    </w:p>
+    <w:p>
+      <w:pPr>
+        <w:rPr>
+          <w:lang w:val="en-AU"/>
+        </w:rPr>
+      </w:pPr>
     </w:p>
     <w:p>
       <w:pPr>
@@ -5809,7 +5867,7 @@
         <w:rPr>
           <w:lang w:val="en-AU"/>
         </w:rPr>
-        <w:t xml:space="preserve"> to change database using JSON data from earlier</w:t>
+        <w:t xml:space="preserve"> to change database using JSON data</w:t>
       </w:r>
     </w:p>
     <w:p>
@@ -6146,6 +6204,21 @@
     </w:p>
     <w:p>
       <w:pPr>
+        <w:rPr>
+          <w:sz w:val="32"/>
+          <w:szCs w:val="32"/>
+          <w:lang w:val="en-AU"/>
+        </w:rPr>
+      </w:pPr>
+      <w:r>
+        <w:rPr>
+          <w:lang w:val="en-AU"/>
+        </w:rPr>
+        <w:br w:type="page"/>
+      </w:r>
+    </w:p>
+    <w:p>
+      <w:pPr>
         <w:pStyle w:val="Heading2"/>
         <w:rPr>
           <w:lang w:val="en-AU"/>
@@ -6155,6 +6228,7 @@
         <w:rPr>
           <w:lang w:val="en-AU"/>
         </w:rPr>
+        <w:lastRenderedPageBreak/>
         <w:t>Criterion E: Evaluation</w:t>
       </w:r>
       <w:r>
@@ -7235,7 +7309,7 @@
 </file>
 
 <file path=word/endnotes.xml><?xml version="1.0" encoding="utf-8"?>
-<w:endnotes xmlns:wpc="http://schemas.microsoft.com/office/word/2010/wordprocessingCanvas" xmlns:cx="http://schemas.microsoft.com/office/drawing/2014/chartex" xmlns:cx1="http://schemas.microsoft.com/office/drawing/2015/9/8/chartex" xmlns:cx2="http://schemas.microsoft.com/office/drawing/2015/10/21/chartex" xmlns:cx3="http://schemas.microsoft.com/office/drawing/2016/5/9/chartex" xmlns:cx4="http://schemas.microsoft.com/office/drawing/2016/5/10/chartex" xmlns:cx5="http://schemas.microsoft.com/office/drawing/2016/5/11/chartex" xmlns:cx6="http://schemas.microsoft.com/office/drawing/2016/5/12/chartex" xmlns:cx7="http://schemas.microsoft.com/office/drawing/2016/5/13/chartex" xmlns:cx8="http://schemas.microsoft.com/office/drawing/2016/5/14/chartex" xmlns:mc="http://schemas.openxmlformats.org/markup-compatibility/2006" xmlns:aink="http://schemas.microsoft.com/office/drawing/2016/ink" xmlns:am3d="http://schemas.microsoft.com/office/drawing/2017/model3d" xmlns:o="urn:schemas-microsoft-com:office:office" xmlns:r="http://schemas.openxmlformats.org/officeDocument/2006/relationships" xmlns:m="http://schemas.openxmlformats.org/officeDocument/2006/math" xmlns:v="urn:schemas-microsoft-com:vml" xmlns:wp14="http://schemas.microsoft.com/office/word/2010/wordprocessingDrawing" xmlns:wp="http://schemas.openxmlformats.org/drawingml/2006/wordprocessingDrawing" xmlns:w10="urn:schemas-microsoft-com:office:word" xmlns:w="http://schemas.openxmlformats.org/wordprocessingml/2006/main" xmlns:w14="http://schemas.microsoft.com/office/word/2010/wordml" xmlns:w15="http://schemas.microsoft.com/office/word/2012/wordml" xmlns:w16cid="http://schemas.microsoft.com/office/word/2016/wordml/cid" xmlns:w16se="http://schemas.microsoft.com/office/word/2015/wordml/symex" xmlns:wpg="http://schemas.microsoft.com/office/word/2010/wordprocessingGroup" xmlns:wpi="http://schemas.microsoft.com/office/word/2010/wordprocessingInk" xmlns:wne="http://schemas.microsoft.com/office/word/2006/wordml" xmlns:wps="http://schemas.microsoft.com/office/word/2010/wordprocessingShape" mc:Ignorable="w14 w15 w16se w16cid wp14">
+<w:endnotes xmlns:wpc="http://schemas.microsoft.com/office/word/2010/wordprocessingCanvas" xmlns:cx="http://schemas.microsoft.com/office/drawing/2014/chartex" xmlns:cx1="http://schemas.microsoft.com/office/drawing/2015/9/8/chartex" xmlns:cx2="http://schemas.microsoft.com/office/drawing/2015/10/21/chartex" xmlns:cx3="http://schemas.microsoft.com/office/drawing/2016/5/9/chartex" xmlns:cx4="http://schemas.microsoft.com/office/drawing/2016/5/10/chartex" xmlns:cx5="http://schemas.microsoft.com/office/drawing/2016/5/11/chartex" xmlns:cx6="http://schemas.microsoft.com/office/drawing/2016/5/12/chartex" xmlns:cx7="http://schemas.microsoft.com/office/drawing/2016/5/13/chartex" xmlns:cx8="http://schemas.microsoft.com/office/drawing/2016/5/14/chartex" xmlns:mc="http://schemas.openxmlformats.org/markup-compatibility/2006" xmlns:aink="http://schemas.microsoft.com/office/drawing/2016/ink" xmlns:am3d="http://schemas.microsoft.com/office/drawing/2017/model3d" xmlns:o="urn:schemas-microsoft-com:office:office" xmlns:r="http://schemas.openxmlformats.org/officeDocument/2006/relationships" xmlns:m="http://schemas.openxmlformats.org/officeDocument/2006/math" xmlns:v="urn:schemas-microsoft-com:vml" xmlns:wp14="http://schemas.microsoft.com/office/word/2010/wordprocessingDrawing" xmlns:wp="http://schemas.openxmlformats.org/drawingml/2006/wordprocessingDrawing" xmlns:w10="urn:schemas-microsoft-com:office:word" xmlns:w="http://schemas.openxmlformats.org/wordprocessingml/2006/main" xmlns:w14="http://schemas.microsoft.com/office/word/2010/wordml" xmlns:w15="http://schemas.microsoft.com/office/word/2012/wordml" xmlns:w16cex="http://schemas.microsoft.com/office/word/2018/wordml/cex" xmlns:w16cid="http://schemas.microsoft.com/office/word/2016/wordml/cid" xmlns:w16="http://schemas.microsoft.com/office/word/2018/wordml" xmlns:w16se="http://schemas.microsoft.com/office/word/2015/wordml/symex" xmlns:wpg="http://schemas.microsoft.com/office/word/2010/wordprocessingGroup" xmlns:wpi="http://schemas.microsoft.com/office/word/2010/wordprocessingInk" xmlns:wne="http://schemas.microsoft.com/office/word/2006/wordml" xmlns:wps="http://schemas.microsoft.com/office/word/2010/wordprocessingShape" mc:Ignorable="w14 w15 w16se w16cid w16 w16cex wp14">
   <w:endnote w:type="separator" w:id="-1">
     <w:p>
       <w:pPr>
@@ -7260,7 +7334,7 @@
 </file>
 
 <file path=word/footnotes.xml><?xml version="1.0" encoding="utf-8"?>
-<w:footnotes xmlns:wpc="http://schemas.microsoft.com/office/word/2010/wordprocessingCanvas" xmlns:cx="http://schemas.microsoft.com/office/drawing/2014/chartex" xmlns:cx1="http://schemas.microsoft.com/office/drawing/2015/9/8/chartex" xmlns:cx2="http://schemas.microsoft.com/office/drawing/2015/10/21/chartex" xmlns:cx3="http://schemas.microsoft.com/office/drawing/2016/5/9/chartex" xmlns:cx4="http://schemas.microsoft.com/office/drawing/2016/5/10/chartex" xmlns:cx5="http://schemas.microsoft.com/office/drawing/2016/5/11/chartex" xmlns:cx6="http://schemas.microsoft.com/office/drawing/2016/5/12/chartex" xmlns:cx7="http://schemas.microsoft.com/office/drawing/2016/5/13/chartex" xmlns:cx8="http://schemas.microsoft.com/office/drawing/2016/5/14/chartex" xmlns:mc="http://schemas.openxmlformats.org/markup-compatibility/2006" xmlns:aink="http://schemas.microsoft.com/office/drawing/2016/ink" xmlns:am3d="http://schemas.microsoft.com/office/drawing/2017/model3d" xmlns:o="urn:schemas-microsoft-com:office:office" xmlns:r="http://schemas.openxmlformats.org/officeDocument/2006/relationships" xmlns:m="http://schemas.openxmlformats.org/officeDocument/2006/math" xmlns:v="urn:schemas-microsoft-com:vml" xmlns:wp14="http://schemas.microsoft.com/office/word/2010/wordprocessingDrawing" xmlns:wp="http://schemas.openxmlformats.org/drawingml/2006/wordprocessingDrawing" xmlns:w10="urn:schemas-microsoft-com:office:word" xmlns:w="http://schemas.openxmlformats.org/wordprocessingml/2006/main" xmlns:w14="http://schemas.microsoft.com/office/word/2010/wordml" xmlns:w15="http://schemas.microsoft.com/office/word/2012/wordml" xmlns:w16cid="http://schemas.microsoft.com/office/word/2016/wordml/cid" xmlns:w16se="http://schemas.microsoft.com/office/word/2015/wordml/symex" xmlns:wpg="http://schemas.microsoft.com/office/word/2010/wordprocessingGroup" xmlns:wpi="http://schemas.microsoft.com/office/word/2010/wordprocessingInk" xmlns:wne="http://schemas.microsoft.com/office/word/2006/wordml" xmlns:wps="http://schemas.microsoft.com/office/word/2010/wordprocessingShape" mc:Ignorable="w14 w15 w16se w16cid wp14">
+<w:footnotes xmlns:wpc="http://schemas.microsoft.com/office/word/2010/wordprocessingCanvas" xmlns:cx="http://schemas.microsoft.com/office/drawing/2014/chartex" xmlns:cx1="http://schemas.microsoft.com/office/drawing/2015/9/8/chartex" xmlns:cx2="http://schemas.microsoft.com/office/drawing/2015/10/21/chartex" xmlns:cx3="http://schemas.microsoft.com/office/drawing/2016/5/9/chartex" xmlns:cx4="http://schemas.microsoft.com/office/drawing/2016/5/10/chartex" xmlns:cx5="http://schemas.microsoft.com/office/drawing/2016/5/11/chartex" xmlns:cx6="http://schemas.microsoft.com/office/drawing/2016/5/12/chartex" xmlns:cx7="http://schemas.microsoft.com/office/drawing/2016/5/13/chartex" xmlns:cx8="http://schemas.microsoft.com/office/drawing/2016/5/14/chartex" xmlns:mc="http://schemas.openxmlformats.org/markup-compatibility/2006" xmlns:aink="http://schemas.microsoft.com/office/drawing/2016/ink" xmlns:am3d="http://schemas.microsoft.com/office/drawing/2017/model3d" xmlns:o="urn:schemas-microsoft-com:office:office" xmlns:r="http://schemas.openxmlformats.org/officeDocument/2006/relationships" xmlns:m="http://schemas.openxmlformats.org/officeDocument/2006/math" xmlns:v="urn:schemas-microsoft-com:vml" xmlns:wp14="http://schemas.microsoft.com/office/word/2010/wordprocessingDrawing" xmlns:wp="http://schemas.openxmlformats.org/drawingml/2006/wordprocessingDrawing" xmlns:w10="urn:schemas-microsoft-com:office:word" xmlns:w="http://schemas.openxmlformats.org/wordprocessingml/2006/main" xmlns:w14="http://schemas.microsoft.com/office/word/2010/wordml" xmlns:w15="http://schemas.microsoft.com/office/word/2012/wordml" xmlns:w16cex="http://schemas.microsoft.com/office/word/2018/wordml/cex" xmlns:w16cid="http://schemas.microsoft.com/office/word/2016/wordml/cid" xmlns:w16="http://schemas.microsoft.com/office/word/2018/wordml" xmlns:w16se="http://schemas.microsoft.com/office/word/2015/wordml/symex" xmlns:wpg="http://schemas.microsoft.com/office/word/2010/wordprocessingGroup" xmlns:wpi="http://schemas.microsoft.com/office/word/2010/wordprocessingInk" xmlns:wne="http://schemas.microsoft.com/office/word/2006/wordml" xmlns:wps="http://schemas.microsoft.com/office/word/2010/wordprocessingShape" mc:Ignorable="w14 w15 w16se w16cid w16 w16cex wp14">
   <w:footnote w:type="separator" w:id="-1">
     <w:p>
       <w:pPr>
@@ -7285,7 +7359,7 @@
 </file>
 
 <file path=word/numbering.xml><?xml version="1.0" encoding="utf-8"?>
-<w:numbering xmlns:wpc="http://schemas.microsoft.com/office/word/2010/wordprocessingCanvas" xmlns:cx="http://schemas.microsoft.com/office/drawing/2014/chartex" xmlns:cx1="http://schemas.microsoft.com/office/drawing/2015/9/8/chartex" xmlns:cx2="http://schemas.microsoft.com/office/drawing/2015/10/21/chartex" xmlns:cx3="http://schemas.microsoft.com/office/drawing/2016/5/9/chartex" xmlns:cx4="http://schemas.microsoft.com/office/drawing/2016/5/10/chartex" xmlns:cx5="http://schemas.microsoft.com/office/drawing/2016/5/11/chartex" xmlns:cx6="http://schemas.microsoft.com/office/drawing/2016/5/12/chartex" xmlns:cx7="http://schemas.microsoft.com/office/drawing/2016/5/13/chartex" xmlns:cx8="http://schemas.microsoft.com/office/drawing/2016/5/14/chartex" xmlns:mc="http://schemas.openxmlformats.org/markup-compatibility/2006" xmlns:aink="http://schemas.microsoft.com/office/drawing/2016/ink" xmlns:am3d="http://schemas.microsoft.com/office/drawing/2017/model3d" xmlns:o="urn:schemas-microsoft-com:office:office" xmlns:r="http://schemas.openxmlformats.org/officeDocument/2006/relationships" xmlns:m="http://schemas.openxmlformats.org/officeDocument/2006/math" xmlns:v="urn:schemas-microsoft-com:vml" xmlns:wp14="http://schemas.microsoft.com/office/word/2010/wordprocessingDrawing" xmlns:wp="http://schemas.openxmlformats.org/drawingml/2006/wordprocessingDrawing" xmlns:w10="urn:schemas-microsoft-com:office:word" xmlns:w="http://schemas.openxmlformats.org/wordprocessingml/2006/main" xmlns:w14="http://schemas.microsoft.com/office/word/2010/wordml" xmlns:w15="http://schemas.microsoft.com/office/word/2012/wordml" xmlns:w16cid="http://schemas.microsoft.com/office/word/2016/wordml/cid" xmlns:w16se="http://schemas.microsoft.com/office/word/2015/wordml/symex" xmlns:wpg="http://schemas.microsoft.com/office/word/2010/wordprocessingGroup" xmlns:wpi="http://schemas.microsoft.com/office/word/2010/wordprocessingInk" xmlns:wne="http://schemas.microsoft.com/office/word/2006/wordml" xmlns:wps="http://schemas.microsoft.com/office/word/2010/wordprocessingShape" mc:Ignorable="w14 w15 w16se w16cid wp14">
+<w:numbering xmlns:wpc="http://schemas.microsoft.com/office/word/2010/wordprocessingCanvas" xmlns:cx="http://schemas.microsoft.com/office/drawing/2014/chartex" xmlns:cx1="http://schemas.microsoft.com/office/drawing/2015/9/8/chartex" xmlns:cx2="http://schemas.microsoft.com/office/drawing/2015/10/21/chartex" xmlns:cx3="http://schemas.microsoft.com/office/drawing/2016/5/9/chartex" xmlns:cx4="http://schemas.microsoft.com/office/drawing/2016/5/10/chartex" xmlns:cx5="http://schemas.microsoft.com/office/drawing/2016/5/11/chartex" xmlns:cx6="http://schemas.microsoft.com/office/drawing/2016/5/12/chartex" xmlns:cx7="http://schemas.microsoft.com/office/drawing/2016/5/13/chartex" xmlns:cx8="http://schemas.microsoft.com/office/drawing/2016/5/14/chartex" xmlns:mc="http://schemas.openxmlformats.org/markup-compatibility/2006" xmlns:aink="http://schemas.microsoft.com/office/drawing/2016/ink" xmlns:am3d="http://schemas.microsoft.com/office/drawing/2017/model3d" xmlns:o="urn:schemas-microsoft-com:office:office" xmlns:r="http://schemas.openxmlformats.org/officeDocument/2006/relationships" xmlns:m="http://schemas.openxmlformats.org/officeDocument/2006/math" xmlns:v="urn:schemas-microsoft-com:vml" xmlns:wp14="http://schemas.microsoft.com/office/word/2010/wordprocessingDrawing" xmlns:wp="http://schemas.openxmlformats.org/drawingml/2006/wordprocessingDrawing" xmlns:w10="urn:schemas-microsoft-com:office:word" xmlns:w="http://schemas.openxmlformats.org/wordprocessingml/2006/main" xmlns:w14="http://schemas.microsoft.com/office/word/2010/wordml" xmlns:w15="http://schemas.microsoft.com/office/word/2012/wordml" xmlns:w16cex="http://schemas.microsoft.com/office/word/2018/wordml/cex" xmlns:w16cid="http://schemas.microsoft.com/office/word/2016/wordml/cid" xmlns:w16="http://schemas.microsoft.com/office/word/2018/wordml" xmlns:w16se="http://schemas.microsoft.com/office/word/2015/wordml/symex" xmlns:wpg="http://schemas.microsoft.com/office/word/2010/wordprocessingGroup" xmlns:wpi="http://schemas.microsoft.com/office/word/2010/wordprocessingInk" xmlns:wne="http://schemas.microsoft.com/office/word/2006/wordml" xmlns:wps="http://schemas.microsoft.com/office/word/2010/wordprocessingShape" mc:Ignorable="w14 w15 w16se w16cid w16 w16cex wp14">
   <w:abstractNum w:abstractNumId="0" w15:restartNumberingAfterBreak="0">
     <w:nsid w:val="4C1F1166"/>
     <w:multiLevelType w:val="multilevel"/>
@@ -7406,7 +7480,7 @@
 </file>
 
 <file path=word/styles.xml><?xml version="1.0" encoding="utf-8"?>
-<w:styles xmlns:mc="http://schemas.openxmlformats.org/markup-compatibility/2006" xmlns:r="http://schemas.openxmlformats.org/officeDocument/2006/relationships" xmlns:w="http://schemas.openxmlformats.org/wordprocessingml/2006/main" xmlns:w14="http://schemas.microsoft.com/office/word/2010/wordml" xmlns:w15="http://schemas.microsoft.com/office/word/2012/wordml" xmlns:w16cid="http://schemas.microsoft.com/office/word/2016/wordml/cid" xmlns:w16se="http://schemas.microsoft.com/office/word/2015/wordml/symex" mc:Ignorable="w14 w15 w16se w16cid">
+<w:styles xmlns:mc="http://schemas.openxmlformats.org/markup-compatibility/2006" xmlns:r="http://schemas.openxmlformats.org/officeDocument/2006/relationships" xmlns:w="http://schemas.openxmlformats.org/wordprocessingml/2006/main" xmlns:w14="http://schemas.microsoft.com/office/word/2010/wordml" xmlns:w15="http://schemas.microsoft.com/office/word/2012/wordml" xmlns:w16cex="http://schemas.microsoft.com/office/word/2018/wordml/cex" xmlns:w16cid="http://schemas.microsoft.com/office/word/2016/wordml/cid" xmlns:w16="http://schemas.microsoft.com/office/word/2018/wordml" xmlns:w16se="http://schemas.microsoft.com/office/word/2015/wordml/symex" mc:Ignorable="w14 w15 w16se w16cid w16 w16cex">
   <w:docDefaults>
     <w:rPrDefault>
       <w:rPr>

</xml_diff>

<commit_message>
More commenting and updating Criterion C in documentation
</commit_message>
<xml_diff>
--- a/Gautam M - Computer Science IA.docx
+++ b/Gautam M - Computer Science IA.docx
@@ -5534,7 +5534,19 @@
         <w:rPr>
           <w:lang w:val="en-AU"/>
         </w:rPr>
-        <w:t>s for earlier private final variables. Setter variables not needed, as API always provides correct information, and doesn’t need to be changed</w:t>
+        <w:t>s for earlier private final variables</w:t>
+      </w:r>
+      <w:r>
+        <w:rPr>
+          <w:lang w:val="en-AU"/>
+        </w:rPr>
+        <w:t>; setter</w:t>
+      </w:r>
+      <w:r>
+        <w:rPr>
+          <w:lang w:val="en-AU"/>
+        </w:rPr>
+        <w:t xml:space="preserve"> variables not needed, as API always provides correct information, and doesn’t need to be changed</w:t>
       </w:r>
     </w:p>
     <w:p>
@@ -5749,7 +5761,7 @@
           <w:noProof/>
         </w:rPr>
         <w:drawing>
-          <wp:anchor distT="0" distB="0" distL="114300" distR="114300" simplePos="0" relativeHeight="251663360" behindDoc="1" locked="0" layoutInCell="1" allowOverlap="1" wp14:anchorId="39D1002F" wp14:editId="73D90BDE">
+          <wp:anchor distT="0" distB="0" distL="114300" distR="114300" simplePos="0" relativeHeight="251663360" behindDoc="1" locked="0" layoutInCell="1" allowOverlap="1" wp14:anchorId="39D1002F" wp14:editId="0519423C">
             <wp:simplePos x="0" y="0"/>
             <wp:positionH relativeFrom="column">
               <wp:posOffset>-668655</wp:posOffset>
@@ -5844,14 +5856,6 @@
     <w:p>
       <w:pPr>
         <w:rPr>
-          <w:lang w:val="en-AU"/>
-        </w:rPr>
-      </w:pPr>
-    </w:p>
-    <w:p>
-      <w:pPr>
-        <w:pStyle w:val="ListParagraph"/>
-        <w:rPr>
           <w:sz w:val="32"/>
           <w:szCs w:val="32"/>
           <w:lang w:val="en-AU"/>
@@ -5861,13 +5865,7 @@
         <w:rPr>
           <w:lang w:val="en-AU"/>
         </w:rPr>
-        <w:t>Java + SpringBoot framework back end used in order to create API for database connectivity, with appropriate POST, GET, PUT, and DELETE functionality</w:t>
-      </w:r>
-      <w:r>
-        <w:rPr>
-          <w:lang w:val="en-AU"/>
-        </w:rPr>
-        <w:t xml:space="preserve"> to change database using JSON data</w:t>
+        <w:t>Java + SpringBoot framework back end used in order to create API for database connectivity, with appropriate POST, GET, PUT, and DELETE functionality to change database using JSON data</w:t>
       </w:r>
     </w:p>
     <w:p>
@@ -6099,7 +6097,7 @@
       <w:pPr>
         <w:pStyle w:val="ListParagraph"/>
         <w:numPr>
-          <w:ilvl w:val="1"/>
+          <w:ilvl w:val="2"/>
           <w:numId w:val="1"/>
         </w:numPr>
         <w:rPr>
@@ -6112,60 +6110,368 @@
         <w:rPr>
           <w:lang w:val="en-AU"/>
         </w:rPr>
-        <w:t xml:space="preserve">PUT </w:t>
-      </w:r>
-      <w:proofErr w:type="gramStart"/>
-      <w:r>
-        <w:rPr>
-          <w:lang w:val="en-AU"/>
-        </w:rPr>
-        <w:t>(</w:t>
-      </w:r>
-      <w:r>
-        <w:rPr>
-          <w:lang w:val="en-AU"/>
-        </w:rPr>
-        <w:t xml:space="preserve"> </w:t>
-      </w:r>
-      <w:r>
-        <w:rPr>
-          <w:lang w:val="en-AU"/>
-        </w:rPr>
-        <w:t>updateContractor</w:t>
-      </w:r>
-      <w:proofErr w:type="gramEnd"/>
-      <w:r>
-        <w:rPr>
-          <w:lang w:val="en-AU"/>
-        </w:rPr>
-        <w:t>()</w:t>
-      </w:r>
-      <w:r>
-        <w:rPr>
-          <w:lang w:val="en-AU"/>
-        </w:rPr>
-        <w:t xml:space="preserve"> </w:t>
-      </w:r>
-      <w:r>
-        <w:rPr>
-          <w:lang w:val="en-AU"/>
-        </w:rPr>
-        <w:t>) method updates any selected contractor, once given licenceID variable</w:t>
-      </w:r>
-    </w:p>
-    <w:p>
-      <w:pPr>
-        <w:rPr>
-          <w:lang w:val="en-AU"/>
-        </w:rPr>
-      </w:pPr>
-    </w:p>
-    <w:p>
-      <w:pPr>
-        <w:rPr>
-          <w:lang w:val="en-AU"/>
-        </w:rPr>
-      </w:pPr>
+        <w:t>Similar methods were created for the “projects” class, with all appropriate private variables, encapsulation, constructors, JSON properties, and REST APIs developed</w:t>
+      </w:r>
+    </w:p>
+    <w:p>
+      <w:pPr>
+        <w:rPr>
+          <w:lang w:val="en-AU"/>
+        </w:rPr>
+      </w:pPr>
+    </w:p>
+    <w:p>
+      <w:pPr>
+        <w:rPr>
+          <w:lang w:val="en-AU"/>
+        </w:rPr>
+      </w:pPr>
+      <w:r>
+        <w:rPr>
+          <w:noProof/>
+          <w:lang w:val="en-AU"/>
+        </w:rPr>
+        <w:drawing>
+          <wp:inline distT="0" distB="0" distL="0" distR="0" wp14:anchorId="7AF70CFD" wp14:editId="18025445">
+            <wp:extent cx="5733415" cy="955040"/>
+            <wp:effectExtent l="0" t="0" r="0" b="0"/>
+            <wp:docPr id="3" name="Picture 3" descr="A close up of a logo&#10;&#10;Description automatically generated"/>
+            <wp:cNvGraphicFramePr>
+              <a:graphicFrameLocks xmlns:a="http://schemas.openxmlformats.org/drawingml/2006/main" noChangeAspect="1"/>
+            </wp:cNvGraphicFramePr>
+            <a:graphic xmlns:a="http://schemas.openxmlformats.org/drawingml/2006/main">
+              <a:graphicData uri="http://schemas.openxmlformats.org/drawingml/2006/picture">
+                <pic:pic xmlns:pic="http://schemas.openxmlformats.org/drawingml/2006/picture">
+                  <pic:nvPicPr>
+                    <pic:cNvPr id="3" name="getContractor.jpg"/>
+                    <pic:cNvPicPr/>
+                  </pic:nvPicPr>
+                  <pic:blipFill>
+                    <a:blip r:embed="rId25" cstate="print">
+                      <a:extLst>
+                        <a:ext uri="{28A0092B-C50C-407E-A947-70E740481C1C}">
+                          <a14:useLocalDpi xmlns:a14="http://schemas.microsoft.com/office/drawing/2010/main" val="0"/>
+                        </a:ext>
+                      </a:extLst>
+                    </a:blip>
+                    <a:stretch>
+                      <a:fillRect/>
+                    </a:stretch>
+                  </pic:blipFill>
+                  <pic:spPr>
+                    <a:xfrm>
+                      <a:off x="0" y="0"/>
+                      <a:ext cx="5733415" cy="955040"/>
+                    </a:xfrm>
+                    <a:prstGeom prst="rect">
+                      <a:avLst/>
+                    </a:prstGeom>
+                  </pic:spPr>
+                </pic:pic>
+              </a:graphicData>
+            </a:graphic>
+          </wp:inline>
+        </w:drawing>
+      </w:r>
+    </w:p>
+    <w:p>
+      <w:pPr>
+        <w:rPr>
+          <w:lang w:val="en-AU"/>
+        </w:rPr>
+      </w:pPr>
+    </w:p>
+    <w:p>
+      <w:pPr>
+        <w:rPr>
+          <w:lang w:val="en-AU"/>
+        </w:rPr>
+      </w:pPr>
+      <w:r>
+        <w:rPr>
+          <w:noProof/>
+          <w:lang w:val="en-AU"/>
+        </w:rPr>
+        <w:drawing>
+          <wp:inline distT="0" distB="0" distL="0" distR="0" wp14:anchorId="251053F0" wp14:editId="5F49A01F">
+            <wp:extent cx="5733415" cy="2342515"/>
+            <wp:effectExtent l="0" t="0" r="0" b="0"/>
+            <wp:docPr id="4" name="Picture 4" descr="A screenshot of a cell phone&#10;&#10;Description automatically generated"/>
+            <wp:cNvGraphicFramePr>
+              <a:graphicFrameLocks xmlns:a="http://schemas.openxmlformats.org/drawingml/2006/main" noChangeAspect="1"/>
+            </wp:cNvGraphicFramePr>
+            <a:graphic xmlns:a="http://schemas.openxmlformats.org/drawingml/2006/main">
+              <a:graphicData uri="http://schemas.openxmlformats.org/drawingml/2006/picture">
+                <pic:pic xmlns:pic="http://schemas.openxmlformats.org/drawingml/2006/picture">
+                  <pic:nvPicPr>
+                    <pic:cNvPr id="4" name="createContractor.jpg"/>
+                    <pic:cNvPicPr/>
+                  </pic:nvPicPr>
+                  <pic:blipFill>
+                    <a:blip r:embed="rId26" cstate="print">
+                      <a:extLst>
+                        <a:ext uri="{28A0092B-C50C-407E-A947-70E740481C1C}">
+                          <a14:useLocalDpi xmlns:a14="http://schemas.microsoft.com/office/drawing/2010/main" val="0"/>
+                        </a:ext>
+                      </a:extLst>
+                    </a:blip>
+                    <a:stretch>
+                      <a:fillRect/>
+                    </a:stretch>
+                  </pic:blipFill>
+                  <pic:spPr>
+                    <a:xfrm>
+                      <a:off x="0" y="0"/>
+                      <a:ext cx="5733415" cy="2342515"/>
+                    </a:xfrm>
+                    <a:prstGeom prst="rect">
+                      <a:avLst/>
+                    </a:prstGeom>
+                  </pic:spPr>
+                </pic:pic>
+              </a:graphicData>
+            </a:graphic>
+          </wp:inline>
+        </w:drawing>
+      </w:r>
+    </w:p>
+    <w:p>
+      <w:pPr>
+        <w:rPr>
+          <w:lang w:val="en-AU"/>
+        </w:rPr>
+      </w:pPr>
+    </w:p>
+    <w:p>
+      <w:pPr>
+        <w:rPr>
+          <w:lang w:val="en-AU"/>
+        </w:rPr>
+      </w:pPr>
+      <w:r>
+        <w:rPr>
+          <w:noProof/>
+          <w:lang w:val="en-AU"/>
+        </w:rPr>
+        <w:drawing>
+          <wp:inline distT="0" distB="0" distL="0" distR="0" wp14:anchorId="721C4F6F" wp14:editId="193DE8A6">
+            <wp:extent cx="5733415" cy="903605"/>
+            <wp:effectExtent l="0" t="0" r="0" b="0"/>
+            <wp:docPr id="19" name="Picture 19" descr="A screenshot of a cell phone&#10;&#10;Description automatically generated"/>
+            <wp:cNvGraphicFramePr>
+              <a:graphicFrameLocks xmlns:a="http://schemas.openxmlformats.org/drawingml/2006/main" noChangeAspect="1"/>
+            </wp:cNvGraphicFramePr>
+            <a:graphic xmlns:a="http://schemas.openxmlformats.org/drawingml/2006/main">
+              <a:graphicData uri="http://schemas.openxmlformats.org/drawingml/2006/picture">
+                <pic:pic xmlns:pic="http://schemas.openxmlformats.org/drawingml/2006/picture">
+                  <pic:nvPicPr>
+                    <pic:cNvPr id="19" name="deleteContractor.jpg"/>
+                    <pic:cNvPicPr/>
+                  </pic:nvPicPr>
+                  <pic:blipFill>
+                    <a:blip r:embed="rId27" cstate="print">
+                      <a:extLst>
+                        <a:ext uri="{28A0092B-C50C-407E-A947-70E740481C1C}">
+                          <a14:useLocalDpi xmlns:a14="http://schemas.microsoft.com/office/drawing/2010/main" val="0"/>
+                        </a:ext>
+                      </a:extLst>
+                    </a:blip>
+                    <a:stretch>
+                      <a:fillRect/>
+                    </a:stretch>
+                  </pic:blipFill>
+                  <pic:spPr>
+                    <a:xfrm>
+                      <a:off x="0" y="0"/>
+                      <a:ext cx="5733415" cy="903605"/>
+                    </a:xfrm>
+                    <a:prstGeom prst="rect">
+                      <a:avLst/>
+                    </a:prstGeom>
+                  </pic:spPr>
+                </pic:pic>
+              </a:graphicData>
+            </a:graphic>
+          </wp:inline>
+        </w:drawing>
+      </w:r>
+    </w:p>
+    <w:p>
+      <w:pPr>
+        <w:rPr>
+          <w:lang w:val="en-AU"/>
+        </w:rPr>
+      </w:pPr>
+    </w:p>
+    <w:p>
+      <w:pPr>
+        <w:rPr>
+          <w:lang w:val="en-AU"/>
+        </w:rPr>
+      </w:pPr>
+      <w:r>
+        <w:rPr>
+          <w:noProof/>
+          <w:lang w:val="en-AU"/>
+        </w:rPr>
+        <w:lastRenderedPageBreak/>
+        <w:drawing>
+          <wp:inline distT="0" distB="0" distL="0" distR="0" wp14:anchorId="69E7A5C8" wp14:editId="6E21022A">
+            <wp:extent cx="5733415" cy="1773555"/>
+            <wp:effectExtent l="0" t="0" r="0" b="4445"/>
+            <wp:docPr id="23" name="Picture 23" descr="A screenshot of a cell phone&#10;&#10;Description automatically generated"/>
+            <wp:cNvGraphicFramePr>
+              <a:graphicFrameLocks xmlns:a="http://schemas.openxmlformats.org/drawingml/2006/main" noChangeAspect="1"/>
+            </wp:cNvGraphicFramePr>
+            <a:graphic xmlns:a="http://schemas.openxmlformats.org/drawingml/2006/main">
+              <a:graphicData uri="http://schemas.openxmlformats.org/drawingml/2006/picture">
+                <pic:pic xmlns:pic="http://schemas.openxmlformats.org/drawingml/2006/picture">
+                  <pic:nvPicPr>
+                    <pic:cNvPr id="23" name="createProject.jpg"/>
+                    <pic:cNvPicPr/>
+                  </pic:nvPicPr>
+                  <pic:blipFill>
+                    <a:blip r:embed="rId28" cstate="print">
+                      <a:extLst>
+                        <a:ext uri="{28A0092B-C50C-407E-A947-70E740481C1C}">
+                          <a14:useLocalDpi xmlns:a14="http://schemas.microsoft.com/office/drawing/2010/main" val="0"/>
+                        </a:ext>
+                      </a:extLst>
+                    </a:blip>
+                    <a:stretch>
+                      <a:fillRect/>
+                    </a:stretch>
+                  </pic:blipFill>
+                  <pic:spPr>
+                    <a:xfrm>
+                      <a:off x="0" y="0"/>
+                      <a:ext cx="5733415" cy="1773555"/>
+                    </a:xfrm>
+                    <a:prstGeom prst="rect">
+                      <a:avLst/>
+                    </a:prstGeom>
+                  </pic:spPr>
+                </pic:pic>
+              </a:graphicData>
+            </a:graphic>
+          </wp:inline>
+        </w:drawing>
+      </w:r>
+    </w:p>
+    <w:p>
+      <w:pPr>
+        <w:rPr>
+          <w:lang w:val="en-AU"/>
+        </w:rPr>
+      </w:pPr>
+      <w:r>
+        <w:rPr>
+          <w:noProof/>
+          <w:lang w:val="en-AU"/>
+        </w:rPr>
+        <w:drawing>
+          <wp:inline distT="0" distB="0" distL="0" distR="0" wp14:anchorId="3151B801" wp14:editId="04074123">
+            <wp:extent cx="5733415" cy="1050925"/>
+            <wp:effectExtent l="0" t="0" r="0" b="3175"/>
+            <wp:docPr id="24" name="Picture 24" descr="A picture containing drawing&#10;&#10;Description automatically generated"/>
+            <wp:cNvGraphicFramePr>
+              <a:graphicFrameLocks xmlns:a="http://schemas.openxmlformats.org/drawingml/2006/main" noChangeAspect="1"/>
+            </wp:cNvGraphicFramePr>
+            <a:graphic xmlns:a="http://schemas.openxmlformats.org/drawingml/2006/main">
+              <a:graphicData uri="http://schemas.openxmlformats.org/drawingml/2006/picture">
+                <pic:pic xmlns:pic="http://schemas.openxmlformats.org/drawingml/2006/picture">
+                  <pic:nvPicPr>
+                    <pic:cNvPr id="24" name="deleteProject.jpg"/>
+                    <pic:cNvPicPr/>
+                  </pic:nvPicPr>
+                  <pic:blipFill>
+                    <a:blip r:embed="rId29" cstate="print">
+                      <a:extLst>
+                        <a:ext uri="{28A0092B-C50C-407E-A947-70E740481C1C}">
+                          <a14:useLocalDpi xmlns:a14="http://schemas.microsoft.com/office/drawing/2010/main" val="0"/>
+                        </a:ext>
+                      </a:extLst>
+                    </a:blip>
+                    <a:stretch>
+                      <a:fillRect/>
+                    </a:stretch>
+                  </pic:blipFill>
+                  <pic:spPr>
+                    <a:xfrm>
+                      <a:off x="0" y="0"/>
+                      <a:ext cx="5733415" cy="1050925"/>
+                    </a:xfrm>
+                    <a:prstGeom prst="rect">
+                      <a:avLst/>
+                    </a:prstGeom>
+                  </pic:spPr>
+                </pic:pic>
+              </a:graphicData>
+            </a:graphic>
+          </wp:inline>
+        </w:drawing>
+      </w:r>
+    </w:p>
+    <w:p>
+      <w:pPr>
+        <w:rPr>
+          <w:lang w:val="en-AU"/>
+        </w:rPr>
+      </w:pPr>
+    </w:p>
+    <w:p>
+      <w:pPr>
+        <w:rPr>
+          <w:lang w:val="en-AU"/>
+        </w:rPr>
+      </w:pPr>
+      <w:r>
+        <w:rPr>
+          <w:noProof/>
+          <w:lang w:val="en-AU"/>
+        </w:rPr>
+        <w:drawing>
+          <wp:inline distT="0" distB="0" distL="0" distR="0" wp14:anchorId="71389C1C" wp14:editId="04E15161">
+            <wp:extent cx="5733415" cy="4010660"/>
+            <wp:effectExtent l="0" t="0" r="0" b="2540"/>
+            <wp:docPr id="25" name="Picture 25" descr="A screenshot of a cell phone&#10;&#10;Description automatically generated"/>
+            <wp:cNvGraphicFramePr>
+              <a:graphicFrameLocks xmlns:a="http://schemas.openxmlformats.org/drawingml/2006/main" noChangeAspect="1"/>
+            </wp:cNvGraphicFramePr>
+            <a:graphic xmlns:a="http://schemas.openxmlformats.org/drawingml/2006/main">
+              <a:graphicData uri="http://schemas.openxmlformats.org/drawingml/2006/picture">
+                <pic:pic xmlns:pic="http://schemas.openxmlformats.org/drawingml/2006/picture">
+                  <pic:nvPicPr>
+                    <pic:cNvPr id="25" name="addHTML.jpg"/>
+                    <pic:cNvPicPr/>
+                  </pic:nvPicPr>
+                  <pic:blipFill>
+                    <a:blip r:embed="rId30" cstate="print">
+                      <a:extLst>
+                        <a:ext uri="{28A0092B-C50C-407E-A947-70E740481C1C}">
+                          <a14:useLocalDpi xmlns:a14="http://schemas.microsoft.com/office/drawing/2010/main" val="0"/>
+                        </a:ext>
+                      </a:extLst>
+                    </a:blip>
+                    <a:stretch>
+                      <a:fillRect/>
+                    </a:stretch>
+                  </pic:blipFill>
+                  <pic:spPr>
+                    <a:xfrm>
+                      <a:off x="0" y="0"/>
+                      <a:ext cx="5733415" cy="4010660"/>
+                    </a:xfrm>
+                    <a:prstGeom prst="rect">
+                      <a:avLst/>
+                    </a:prstGeom>
+                  </pic:spPr>
+                </pic:pic>
+              </a:graphicData>
+            </a:graphic>
+          </wp:inline>
+        </w:drawing>
+      </w:r>
       <w:r>
         <w:rPr>
           <w:lang w:val="en-AU"/>

</xml_diff>

<commit_message>
Changes in documentation and JavaScript for writing to table (doesn't work)
</commit_message>
<xml_diff>
--- a/Gautam M - Computer Science IA.docx
+++ b/Gautam M - Computer Science IA.docx
@@ -282,7 +282,13 @@
         <w:t xml:space="preserve">Trades </w:t>
       </w:r>
       <w:r>
-        <w:t xml:space="preserve">APIs, and for the importing and formatting of collected data to a CSV document. </w:t>
+        <w:t xml:space="preserve">APIs, and for the importing and formatting of collected data to a </w:t>
+      </w:r>
+      <w:r>
+        <w:t>TXT</w:t>
+      </w:r>
+      <w:r>
+        <w:t xml:space="preserve"> document. </w:t>
       </w:r>
     </w:p>
     <w:p>
@@ -345,13 +351,10 @@
         </w:numPr>
       </w:pPr>
       <w:r>
-        <w:t>Client can get appropriate information from Service NSW</w:t>
-      </w:r>
-      <w:r>
-        <w:t xml:space="preserve"> </w:t>
-      </w:r>
-      <w:r>
-        <w:t>API</w:t>
+        <w:t>Client can get appropriate information</w:t>
+      </w:r>
+      <w:r>
+        <w:t xml:space="preserve"> for contractors and projects</w:t>
       </w:r>
     </w:p>
     <w:p>
@@ -399,18 +402,6 @@
         </w:numPr>
       </w:pPr>
       <w:r>
-        <w:t>Service NSW licence expiry</w:t>
-      </w:r>
-    </w:p>
-    <w:p>
-      <w:pPr>
-        <w:pStyle w:val="ListParagraph"/>
-        <w:numPr>
-          <w:ilvl w:val="2"/>
-          <w:numId w:val="1"/>
-        </w:numPr>
-      </w:pPr>
-      <w:r>
         <w:t>Other appropriate pieces of information made publicly available about the builders</w:t>
       </w:r>
     </w:p>
@@ -441,13 +432,29 @@
         </w:numPr>
       </w:pPr>
       <w:r>
-        <w:t>Show a list of short</w:t>
-      </w:r>
-      <w:r>
-        <w:t>-</w:t>
-      </w:r>
-      <w:r>
-        <w:t>term concerns with certifications at a glance for future action</w:t>
+        <w:t xml:space="preserve">Looks appropriate and functions well on mobile devices </w:t>
+      </w:r>
+      <w:r>
+        <w:rPr>
+          <w:i/>
+          <w:iCs/>
+        </w:rPr>
+        <w:t>and</w:t>
+      </w:r>
+      <w:r>
+        <w:t xml:space="preserve"> desktop</w:t>
+      </w:r>
+      <w:r>
+        <w:t>;</w:t>
+      </w:r>
+      <w:r>
+        <w:t xml:space="preserve"> perform</w:t>
+      </w:r>
+      <w:r>
+        <w:t>s</w:t>
+      </w:r>
+      <w:r>
+        <w:t xml:space="preserve"> well on both</w:t>
       </w:r>
     </w:p>
     <w:p>
@@ -459,29 +466,16 @@
         </w:numPr>
       </w:pPr>
       <w:r>
-        <w:t xml:space="preserve">Looks appropriate and functions well on mobile devices </w:t>
-      </w:r>
-      <w:r>
-        <w:rPr>
-          <w:i/>
-          <w:iCs/>
-        </w:rPr>
-        <w:t>and</w:t>
-      </w:r>
-      <w:r>
-        <w:t xml:space="preserve"> desktop</w:t>
-      </w:r>
-      <w:r>
-        <w:t>;</w:t>
-      </w:r>
-      <w:r>
-        <w:t xml:space="preserve"> perform</w:t>
-      </w:r>
-      <w:r>
-        <w:t>s</w:t>
-      </w:r>
-      <w:r>
-        <w:t xml:space="preserve"> well on both</w:t>
+        <w:t>Be able to download data into a spreadsheet format for storage in already-established cloud storage system</w:t>
+      </w:r>
+      <w:r>
+        <w:t xml:space="preserve"> as a </w:t>
+      </w:r>
+      <w:r>
+        <w:t>TXT</w:t>
+      </w:r>
+      <w:r>
+        <w:t xml:space="preserve"> file</w:t>
       </w:r>
     </w:p>
     <w:p>
@@ -493,10 +487,7 @@
         </w:numPr>
       </w:pPr>
       <w:r>
-        <w:t>Be able to download data into a spreadsheet format for storage in already-established cloud storage system</w:t>
-      </w:r>
-      <w:r>
-        <w:t xml:space="preserve"> as a CSV file</w:t>
+        <w:t>Read, create, and delete new contractors and projects</w:t>
       </w:r>
     </w:p>
     <w:p/>
@@ -1580,7 +1571,16 @@
               <w:jc w:val="center"/>
             </w:pPr>
             <w:r>
-              <w:t>21/09/19</w:t>
+              <w:t>1</w:t>
+            </w:r>
+            <w:r>
+              <w:t>/</w:t>
+            </w:r>
+            <w:r>
+              <w:t>12</w:t>
+            </w:r>
+            <w:r>
+              <w:t>/19</w:t>
             </w:r>
           </w:p>
         </w:tc>
@@ -1750,7 +1750,16 @@
               <w:jc w:val="center"/>
             </w:pPr>
             <w:r>
-              <w:t>19/10/19</w:t>
+              <w:t>3</w:t>
+            </w:r>
+            <w:r>
+              <w:t>/</w:t>
+            </w:r>
+            <w:r>
+              <w:t>12</w:t>
+            </w:r>
+            <w:r>
+              <w:t>/19</w:t>
             </w:r>
           </w:p>
         </w:tc>
@@ -1902,7 +1911,10 @@
             </w:pPr>
             <w:r>
               <w:lastRenderedPageBreak/>
-              <w:t>3 weeks</w:t>
+              <w:t>8</w:t>
+            </w:r>
+            <w:r>
+              <w:t xml:space="preserve"> weeks</w:t>
             </w:r>
           </w:p>
         </w:tc>
@@ -1930,7 +1942,16 @@
               <w:jc w:val="center"/>
             </w:pPr>
             <w:r>
-              <w:t>16/11/19</w:t>
+              <w:t>15</w:t>
+            </w:r>
+            <w:r>
+              <w:t>/</w:t>
+            </w:r>
+            <w:r>
+              <w:t>02</w:t>
+            </w:r>
+            <w:r>
+              <w:t>/19</w:t>
             </w:r>
           </w:p>
         </w:tc>
@@ -2072,7 +2093,10 @@
               <w:jc w:val="center"/>
             </w:pPr>
             <w:r>
-              <w:t>4 weeks</w:t>
+              <w:t>6</w:t>
+            </w:r>
+            <w:r>
+              <w:t xml:space="preserve"> weeks</w:t>
             </w:r>
           </w:p>
         </w:tc>
@@ -2100,7 +2124,16 @@
               <w:jc w:val="center"/>
             </w:pPr>
             <w:r>
-              <w:t>18/01/20</w:t>
+              <w:t>01</w:t>
+            </w:r>
+            <w:r>
+              <w:t>/0</w:t>
+            </w:r>
+            <w:r>
+              <w:t>5</w:t>
+            </w:r>
+            <w:r>
+              <w:t>/20</w:t>
             </w:r>
           </w:p>
         </w:tc>
@@ -2264,7 +2297,16 @@
               <w:jc w:val="center"/>
             </w:pPr>
             <w:r>
-              <w:t>01/02/20</w:t>
+              <w:t>1</w:t>
+            </w:r>
+            <w:r>
+              <w:t>0/0</w:t>
+            </w:r>
+            <w:r>
+              <w:t>5</w:t>
+            </w:r>
+            <w:r>
+              <w:t>/20</w:t>
             </w:r>
           </w:p>
         </w:tc>
@@ -2440,7 +2482,16 @@
               <w:jc w:val="center"/>
             </w:pPr>
             <w:r>
-              <w:t>06/02/20</w:t>
+              <w:t>30</w:t>
+            </w:r>
+            <w:r>
+              <w:t>/0</w:t>
+            </w:r>
+            <w:r>
+              <w:t>5</w:t>
+            </w:r>
+            <w:r>
+              <w:t>/20</w:t>
             </w:r>
           </w:p>
         </w:tc>
@@ -2607,7 +2658,16 @@
               <w:jc w:val="center"/>
             </w:pPr>
             <w:r>
-              <w:t>12/02/20</w:t>
+              <w:t>05</w:t>
+            </w:r>
+            <w:r>
+              <w:t>/</w:t>
+            </w:r>
+            <w:r>
+              <w:t>06</w:t>
+            </w:r>
+            <w:r>
+              <w:t>/20</w:t>
             </w:r>
           </w:p>
         </w:tc>
@@ -2780,7 +2840,16 @@
               <w:jc w:val="center"/>
             </w:pPr>
             <w:r>
-              <w:t>22/02/20</w:t>
+              <w:t>10</w:t>
+            </w:r>
+            <w:r>
+              <w:t>/0</w:t>
+            </w:r>
+            <w:r>
+              <w:t>5</w:t>
+            </w:r>
+            <w:r>
+              <w:t>/20</w:t>
             </w:r>
           </w:p>
         </w:tc>
@@ -4569,7 +4638,13 @@
           </w:tcPr>
           <w:p>
             <w:r>
-              <w:t>Be able to download data into a spreadsheet format for storage in already-established cloud storage system as a CSV file</w:t>
+              <w:t xml:space="preserve">Be able to download data into a spreadsheet format for storage in already-established cloud storage system as a </w:t>
+            </w:r>
+            <w:r>
+              <w:t>TXT</w:t>
+            </w:r>
+            <w:r>
+              <w:t xml:space="preserve"> file</w:t>
             </w:r>
           </w:p>
           <w:p/>
@@ -4580,7 +4655,13 @@
           </w:tcPr>
           <w:p>
             <w:r>
-              <w:t>Ensure that the database, and the client, have access to a method in which the database is downloaded into a CSV file through a button on the website</w:t>
+              <w:t xml:space="preserve">Ensure that the database, and the client, have access to a method in which the database is downloaded into a </w:t>
+            </w:r>
+            <w:r>
+              <w:t>TXT</w:t>
+            </w:r>
+            <w:r>
+              <w:t xml:space="preserve"> file through a button on the website</w:t>
             </w:r>
           </w:p>
         </w:tc>
@@ -6228,6 +6309,122 @@
         </w:rPr>
         <w:t>Output is converted to a JavaScript object from JSON using JSON library</w:t>
       </w:r>
+      <w:r>
+        <w:rPr>
+          <w:lang w:val="en-AU"/>
+        </w:rPr>
+        <w:br/>
+      </w:r>
+    </w:p>
+    <w:p>
+      <w:pPr>
+        <w:rPr>
+          <w:lang w:val="en-AU"/>
+        </w:rPr>
+      </w:pPr>
+      <w:r>
+        <w:rPr>
+          <w:noProof/>
+          <w:lang w:val="en-AU"/>
+        </w:rPr>
+        <w:drawing>
+          <wp:inline distT="0" distB="0" distL="0" distR="0" wp14:anchorId="7881E36B" wp14:editId="50F2BD0D">
+            <wp:extent cx="5733415" cy="1024255"/>
+            <wp:effectExtent l="0" t="0" r="0" b="4445"/>
+            <wp:docPr id="26" name="Picture 26" descr="A picture containing drawing&#10;&#10;Description automatically generated"/>
+            <wp:cNvGraphicFramePr>
+              <a:graphicFrameLocks xmlns:a="http://schemas.openxmlformats.org/drawingml/2006/main" noChangeAspect="1"/>
+            </wp:cNvGraphicFramePr>
+            <a:graphic xmlns:a="http://schemas.openxmlformats.org/drawingml/2006/main">
+              <a:graphicData uri="http://schemas.openxmlformats.org/drawingml/2006/picture">
+                <pic:pic xmlns:pic="http://schemas.openxmlformats.org/drawingml/2006/picture">
+                  <pic:nvPicPr>
+                    <pic:cNvPr id="26" name="getProject.jpg"/>
+                    <pic:cNvPicPr/>
+                  </pic:nvPicPr>
+                  <pic:blipFill>
+                    <a:blip r:embed="rId26" cstate="print">
+                      <a:extLst>
+                        <a:ext uri="{28A0092B-C50C-407E-A947-70E740481C1C}">
+                          <a14:useLocalDpi xmlns:a14="http://schemas.microsoft.com/office/drawing/2010/main" val="0"/>
+                        </a:ext>
+                      </a:extLst>
+                    </a:blip>
+                    <a:stretch>
+                      <a:fillRect/>
+                    </a:stretch>
+                  </pic:blipFill>
+                  <pic:spPr>
+                    <a:xfrm>
+                      <a:off x="0" y="0"/>
+                      <a:ext cx="5733415" cy="1024255"/>
+                    </a:xfrm>
+                    <a:prstGeom prst="rect">
+                      <a:avLst/>
+                    </a:prstGeom>
+                  </pic:spPr>
+                </pic:pic>
+              </a:graphicData>
+            </a:graphic>
+          </wp:inline>
+        </w:drawing>
+      </w:r>
+    </w:p>
+    <w:p>
+      <w:pPr>
+        <w:pStyle w:val="ListParagraph"/>
+        <w:rPr>
+          <w:lang w:val="en-AU"/>
+        </w:rPr>
+      </w:pPr>
+    </w:p>
+    <w:p>
+      <w:pPr>
+        <w:pStyle w:val="ListParagraph"/>
+        <w:numPr>
+          <w:ilvl w:val="0"/>
+          <w:numId w:val="1"/>
+        </w:numPr>
+        <w:rPr>
+          <w:lang w:val="en-AU"/>
+        </w:rPr>
+      </w:pPr>
+      <w:r>
+        <w:rPr>
+          <w:lang w:val="en-AU"/>
+        </w:rPr>
+        <w:t xml:space="preserve">JavaScript used in front-end to create an XML HTTP Request to GET information about </w:t>
+      </w:r>
+      <w:r>
+        <w:rPr>
+          <w:lang w:val="en-AU"/>
+        </w:rPr>
+        <w:t>projects</w:t>
+      </w:r>
+      <w:r>
+        <w:rPr>
+          <w:lang w:val="en-AU"/>
+        </w:rPr>
+        <w:t xml:space="preserve"> from a locally established server</w:t>
+      </w:r>
+    </w:p>
+    <w:p>
+      <w:pPr>
+        <w:pStyle w:val="ListParagraph"/>
+        <w:numPr>
+          <w:ilvl w:val="0"/>
+          <w:numId w:val="1"/>
+        </w:numPr>
+        <w:rPr>
+          <w:lang w:val="en-AU"/>
+        </w:rPr>
+      </w:pPr>
+      <w:r>
+        <w:rPr>
+          <w:lang w:val="en-AU"/>
+        </w:rPr>
+        <w:t>Output is converted to a JavaScript object from JSON using JSON library</w:t>
+      </w:r>
     </w:p>
     <w:p>
       <w:pPr>
@@ -6263,7 +6460,7 @@
                     <pic:cNvPicPr/>
                   </pic:nvPicPr>
                   <pic:blipFill>
-                    <a:blip r:embed="rId26" cstate="print">
+                    <a:blip r:embed="rId27" cstate="print">
                       <a:extLst>
                         <a:ext uri="{28A0092B-C50C-407E-A947-70E740481C1C}">
                           <a14:useLocalDpi xmlns:a14="http://schemas.microsoft.com/office/drawing/2010/main" val="0"/>
@@ -6312,6 +6509,7 @@
         <w:rPr>
           <w:lang w:val="en-AU"/>
         </w:rPr>
+        <w:lastRenderedPageBreak/>
         <w:t xml:space="preserve">JavaScript used in front-end </w:t>
       </w:r>
       <w:r>
@@ -6391,7 +6589,7 @@
                     <pic:cNvPicPr/>
                   </pic:nvPicPr>
                   <pic:blipFill>
-                    <a:blip r:embed="rId27" cstate="print">
+                    <a:blip r:embed="rId28" cstate="print">
                       <a:extLst>
                         <a:ext uri="{28A0092B-C50C-407E-A947-70E740481C1C}">
                           <a14:useLocalDpi xmlns:a14="http://schemas.microsoft.com/office/drawing/2010/main" val="0"/>
@@ -6440,7 +6638,6 @@
         <w:rPr>
           <w:lang w:val="en-AU"/>
         </w:rPr>
-        <w:lastRenderedPageBreak/>
         <w:t>JavaScript used in front-end to create a</w:t>
       </w:r>
       <w:r>
@@ -6520,7 +6717,7 @@
                     <pic:cNvPicPr/>
                   </pic:nvPicPr>
                   <pic:blipFill>
-                    <a:blip r:embed="rId28" cstate="print">
+                    <a:blip r:embed="rId29" cstate="print">
                       <a:extLst>
                         <a:ext uri="{28A0092B-C50C-407E-A947-70E740481C1C}">
                           <a14:useLocalDpi xmlns:a14="http://schemas.microsoft.com/office/drawing/2010/main" val="0"/>
@@ -6648,7 +6845,7 @@
                     <pic:cNvPicPr/>
                   </pic:nvPicPr>
                   <pic:blipFill>
-                    <a:blip r:embed="rId29" cstate="print">
+                    <a:blip r:embed="rId30" cstate="print">
                       <a:extLst>
                         <a:ext uri="{28A0092B-C50C-407E-A947-70E740481C1C}">
                           <a14:useLocalDpi xmlns:a14="http://schemas.microsoft.com/office/drawing/2010/main" val="0"/>
@@ -6775,6 +6972,222 @@
         </w:rPr>
         <w:lastRenderedPageBreak/>
         <w:drawing>
+          <wp:inline distT="0" distB="0" distL="0" distR="0" wp14:anchorId="7BE1E9E1" wp14:editId="0E2B4C89">
+            <wp:extent cx="5733415" cy="2971165"/>
+            <wp:effectExtent l="0" t="0" r="0" b="635"/>
+            <wp:docPr id="27" name="Picture 27" descr="A screenshot of a cell phone&#10;&#10;Description automatically generated"/>
+            <wp:cNvGraphicFramePr>
+              <a:graphicFrameLocks xmlns:a="http://schemas.openxmlformats.org/drawingml/2006/main" noChangeAspect="1"/>
+            </wp:cNvGraphicFramePr>
+            <a:graphic xmlns:a="http://schemas.openxmlformats.org/drawingml/2006/main">
+              <a:graphicData uri="http://schemas.openxmlformats.org/drawingml/2006/picture">
+                <pic:pic xmlns:pic="http://schemas.openxmlformats.org/drawingml/2006/picture">
+                  <pic:nvPicPr>
+                    <pic:cNvPr id="27" name="addWrittenContractors.jpg"/>
+                    <pic:cNvPicPr/>
+                  </pic:nvPicPr>
+                  <pic:blipFill>
+                    <a:blip r:embed="rId31" cstate="print">
+                      <a:extLst>
+                        <a:ext uri="{28A0092B-C50C-407E-A947-70E740481C1C}">
+                          <a14:useLocalDpi xmlns:a14="http://schemas.microsoft.com/office/drawing/2010/main" val="0"/>
+                        </a:ext>
+                      </a:extLst>
+                    </a:blip>
+                    <a:stretch>
+                      <a:fillRect/>
+                    </a:stretch>
+                  </pic:blipFill>
+                  <pic:spPr>
+                    <a:xfrm>
+                      <a:off x="0" y="0"/>
+                      <a:ext cx="5733415" cy="2971165"/>
+                    </a:xfrm>
+                    <a:prstGeom prst="rect">
+                      <a:avLst/>
+                    </a:prstGeom>
+                  </pic:spPr>
+                </pic:pic>
+              </a:graphicData>
+            </a:graphic>
+          </wp:inline>
+        </w:drawing>
+      </w:r>
+    </w:p>
+    <w:p>
+      <w:pPr>
+        <w:rPr>
+          <w:lang w:val="en-AU"/>
+        </w:rPr>
+      </w:pPr>
+    </w:p>
+    <w:p>
+      <w:pPr>
+        <w:pStyle w:val="ListParagraph"/>
+        <w:numPr>
+          <w:ilvl w:val="0"/>
+          <w:numId w:val="1"/>
+        </w:numPr>
+        <w:rPr>
+          <w:lang w:val="en-AU"/>
+        </w:rPr>
+      </w:pPr>
+      <w:r>
+        <w:rPr>
+          <w:lang w:val="en-AU"/>
+        </w:rPr>
+        <w:t xml:space="preserve">When using previous stored data, a file is inputted into </w:t>
+      </w:r>
+      <w:proofErr w:type="spellStart"/>
+      <w:r>
+        <w:rPr>
+          <w:lang w:val="en-AU"/>
+        </w:rPr>
+        <w:t>addWrittenContractors</w:t>
+      </w:r>
+      <w:proofErr w:type="spellEnd"/>
+      <w:r>
+        <w:rPr>
+          <w:lang w:val="en-AU"/>
+        </w:rPr>
+        <w:t>/Projects</w:t>
+      </w:r>
+    </w:p>
+    <w:p>
+      <w:pPr>
+        <w:pStyle w:val="ListParagraph"/>
+        <w:numPr>
+          <w:ilvl w:val="0"/>
+          <w:numId w:val="1"/>
+        </w:numPr>
+        <w:rPr>
+          <w:lang w:val="en-AU"/>
+        </w:rPr>
+      </w:pPr>
+      <w:r>
+        <w:rPr>
+          <w:lang w:val="en-AU"/>
+        </w:rPr>
+        <w:t xml:space="preserve">A GET XML HTTP Request is made to the file to get </w:t>
+      </w:r>
+      <w:proofErr w:type="gramStart"/>
+      <w:r>
+        <w:rPr>
+          <w:lang w:val="en-AU"/>
+        </w:rPr>
+        <w:t>it’s</w:t>
+      </w:r>
+      <w:proofErr w:type="gramEnd"/>
+      <w:r>
+        <w:rPr>
+          <w:lang w:val="en-AU"/>
+        </w:rPr>
+        <w:t xml:space="preserve"> recorded data, and then split into the </w:t>
+      </w:r>
+      <w:proofErr w:type="spellStart"/>
+      <w:r>
+        <w:rPr>
+          <w:lang w:val="en-AU"/>
+        </w:rPr>
+        <w:t>splitWritten</w:t>
+      </w:r>
+      <w:proofErr w:type="spellEnd"/>
+      <w:r>
+        <w:rPr>
+          <w:lang w:val="en-AU"/>
+        </w:rPr>
+        <w:t xml:space="preserve"> array by new line</w:t>
+      </w:r>
+    </w:p>
+    <w:p>
+      <w:pPr>
+        <w:pStyle w:val="ListParagraph"/>
+        <w:numPr>
+          <w:ilvl w:val="0"/>
+          <w:numId w:val="1"/>
+        </w:numPr>
+        <w:rPr>
+          <w:lang w:val="en-AU"/>
+        </w:rPr>
+      </w:pPr>
+      <w:r>
+        <w:rPr>
+          <w:lang w:val="en-AU"/>
+        </w:rPr>
+        <w:t xml:space="preserve">Once this is completed, the array is looped through and a POST request is made for all of the </w:t>
+      </w:r>
+      <w:proofErr w:type="spellStart"/>
+      <w:r>
+        <w:rPr>
+          <w:lang w:val="en-AU"/>
+        </w:rPr>
+        <w:t>splitWritten</w:t>
+      </w:r>
+      <w:proofErr w:type="spellEnd"/>
+      <w:r>
+        <w:rPr>
+          <w:lang w:val="en-AU"/>
+        </w:rPr>
+        <w:t xml:space="preserve"> items such that they are on the external server</w:t>
+      </w:r>
+    </w:p>
+    <w:p>
+      <w:pPr>
+        <w:pStyle w:val="ListParagraph"/>
+        <w:numPr>
+          <w:ilvl w:val="1"/>
+          <w:numId w:val="1"/>
+        </w:numPr>
+        <w:rPr>
+          <w:lang w:val="en-AU"/>
+        </w:rPr>
+      </w:pPr>
+      <w:r>
+        <w:rPr>
+          <w:lang w:val="en-AU"/>
+        </w:rPr>
+        <w:t xml:space="preserve">A similar method to </w:t>
+      </w:r>
+      <w:proofErr w:type="spellStart"/>
+      <w:r>
+        <w:rPr>
+          <w:lang w:val="en-AU"/>
+        </w:rPr>
+        <w:t>addWrittenProjects</w:t>
+      </w:r>
+      <w:proofErr w:type="spellEnd"/>
+      <w:r>
+        <w:rPr>
+          <w:lang w:val="en-AU"/>
+        </w:rPr>
+        <w:t xml:space="preserve"> has been </w:t>
+      </w:r>
+      <w:r>
+        <w:rPr>
+          <w:lang w:val="en-AU"/>
+        </w:rPr>
+        <w:t>developed</w:t>
+      </w:r>
+    </w:p>
+    <w:p>
+      <w:pPr>
+        <w:rPr>
+          <w:lang w:val="en-AU"/>
+        </w:rPr>
+      </w:pPr>
+    </w:p>
+    <w:p>
+      <w:pPr>
+        <w:rPr>
+          <w:lang w:val="en-AU"/>
+        </w:rPr>
+      </w:pPr>
+      <w:r>
+        <w:rPr>
+          <w:noProof/>
+          <w:lang w:val="en-AU"/>
+        </w:rPr>
+        <w:drawing>
           <wp:inline distT="0" distB="0" distL="0" distR="0" wp14:anchorId="71389C1C" wp14:editId="04E15161">
             <wp:extent cx="5733415" cy="4010660"/>
             <wp:effectExtent l="0" t="0" r="0" b="2540"/>
@@ -6790,7 +7203,7 @@
                     <pic:cNvPicPr/>
                   </pic:nvPicPr>
                   <pic:blipFill>
-                    <a:blip r:embed="rId30" cstate="print">
+                    <a:blip r:embed="rId32" cstate="print">
                       <a:extLst>
                         <a:ext uri="{28A0092B-C50C-407E-A947-70E740481C1C}">
                           <a14:useLocalDpi xmlns:a14="http://schemas.microsoft.com/office/drawing/2010/main" val="0"/>
@@ -6815,6 +7228,82 @@
             </a:graphic>
           </wp:inline>
         </w:drawing>
+      </w:r>
+    </w:p>
+    <w:p>
+      <w:pPr>
+        <w:rPr>
+          <w:lang w:val="en-AU"/>
+        </w:rPr>
+      </w:pPr>
+    </w:p>
+    <w:p>
+      <w:pPr>
+        <w:pStyle w:val="ListParagraph"/>
+        <w:numPr>
+          <w:ilvl w:val="0"/>
+          <w:numId w:val="1"/>
+        </w:numPr>
+        <w:rPr>
+          <w:lang w:val="en-AU"/>
+        </w:rPr>
+      </w:pPr>
+      <w:r>
+        <w:rPr>
+          <w:lang w:val="en-AU"/>
+        </w:rPr>
+        <w:lastRenderedPageBreak/>
+        <w:t>To programmatically create new buttons for each project, a “div” element is created and other elements are appended to it</w:t>
+      </w:r>
+    </w:p>
+    <w:p>
+      <w:pPr>
+        <w:pStyle w:val="ListParagraph"/>
+        <w:numPr>
+          <w:ilvl w:val="0"/>
+          <w:numId w:val="1"/>
+        </w:numPr>
+        <w:rPr>
+          <w:lang w:val="en-AU"/>
+        </w:rPr>
+      </w:pPr>
+      <w:r>
+        <w:rPr>
+          <w:lang w:val="en-AU"/>
+        </w:rPr>
+        <w:t xml:space="preserve">Elements are cloned from a template project (project0), and are stored in an array </w:t>
+      </w:r>
+      <w:proofErr w:type="spellStart"/>
+      <w:r>
+        <w:rPr>
+          <w:lang w:val="en-AU"/>
+        </w:rPr>
+        <w:t>elementsToDuplicate</w:t>
+      </w:r>
+      <w:proofErr w:type="spellEnd"/>
+      <w:r>
+        <w:rPr>
+          <w:lang w:val="en-AU"/>
+        </w:rPr>
+        <w:t>, which is looped through</w:t>
+      </w:r>
+    </w:p>
+    <w:p>
+      <w:pPr>
+        <w:pStyle w:val="ListParagraph"/>
+        <w:numPr>
+          <w:ilvl w:val="0"/>
+          <w:numId w:val="1"/>
+        </w:numPr>
+        <w:rPr>
+          <w:lang w:val="en-AU"/>
+        </w:rPr>
+      </w:pPr>
+      <w:r>
+        <w:rPr>
+          <w:lang w:val="en-AU"/>
+        </w:rPr>
+        <w:t>Depending on what the id of the element is, and the number of projects created, the program will change id to avoid duplicate HTML ids</w:t>
       </w:r>
       <w:r>
         <w:rPr>

</xml_diff>

<commit_message>
Updating of documentation - proofreading Crit. A and Record of Tasks
</commit_message>
<xml_diff>
--- a/Gautam M - Computer Science IA.docx
+++ b/Gautam M - Computer Science IA.docx
@@ -5,12 +5,6 @@
     <w:p>
       <w:pPr>
         <w:pStyle w:val="Heading2"/>
-        <w:ind w:left="720" w:hanging="720"/>
-      </w:pPr>
-    </w:p>
-    <w:p>
-      <w:pPr>
-        <w:pStyle w:val="Heading2"/>
       </w:pPr>
       <w:r>
         <w:t>Criterion A: Planning</w:t>
@@ -32,7 +26,19 @@
         <w:ind w:firstLine="720"/>
       </w:pPr>
       <w:r>
-        <w:t>The client and adviser, Mr Sunil Tewari, is the owner and CEO of Mansa Construction Pty</w:t>
+        <w:t xml:space="preserve">The client and adviser, </w:t>
+      </w:r>
+      <w:r>
+        <w:t>[REDACTED]</w:t>
+      </w:r>
+      <w:r>
+        <w:t xml:space="preserve">, is the owner and CEO of </w:t>
+      </w:r>
+      <w:r>
+        <w:t>[REDACTED]</w:t>
+      </w:r>
+      <w:r>
+        <w:t xml:space="preserve"> Pty</w:t>
       </w:r>
       <w:r>
         <w:t xml:space="preserve">. </w:t>
@@ -101,7 +107,7 @@
         <w:t xml:space="preserve"> </w:t>
       </w:r>
       <w:r>
-        <w:t>hiring the contractor has to pay the contractor’s business and income taxes. This has substantial implications on my clien</w:t>
+        <w:t>hiring the contractor has to pay the contractor’s business taxes. This has substantial implications on my clien</w:t>
       </w:r>
       <w:r>
         <w:t>t</w:t>
@@ -137,7 +143,10 @@
         <w:t xml:space="preserve">ly valid </w:t>
       </w:r>
       <w:r>
-        <w:t xml:space="preserve">certification to work. </w:t>
+        <w:t>licence</w:t>
+      </w:r>
+      <w:r>
+        <w:t xml:space="preserve"> to work. </w:t>
       </w:r>
       <w:r>
         <w:t xml:space="preserve">The current system </w:t>
@@ -149,7 +158,10 @@
         <w:t>the</w:t>
       </w:r>
       <w:r>
-        <w:t xml:space="preserve"> client’s wife</w:t>
+        <w:t xml:space="preserve"> client’s </w:t>
+      </w:r>
+      <w:r>
+        <w:t>partner</w:t>
       </w:r>
       <w:r>
         <w:t xml:space="preserve"> logging each </w:t>
@@ -182,13 +194,22 @@
         <w:t xml:space="preserve"> weekly</w:t>
       </w:r>
       <w:r>
-        <w:t>, is stored on a cloud drive account once confirmed</w:t>
+        <w:t xml:space="preserve"> which</w:t>
+      </w:r>
+      <w:r>
+        <w:t xml:space="preserve"> is stored on a cloud drive account once confirmed</w:t>
       </w:r>
       <w:r>
         <w:t>.</w:t>
       </w:r>
       <w:r>
-        <w:t xml:space="preserve"> “It’s not ideal” the client states, and if she didn’t have to do this task, she could allocate “time to do [...] productive things in the company.”</w:t>
+        <w:t xml:space="preserve"> “It’s not ideal”</w:t>
+      </w:r>
+      <w:r>
+        <w:t>,</w:t>
+      </w:r>
+      <w:r>
+        <w:t xml:space="preserve"> the client states, and if she didn’t have to do this task, she could allocate “time to do [...] productive things in the company.”</w:t>
       </w:r>
     </w:p>
     <w:p>
@@ -207,7 +228,43 @@
         <w:ind w:firstLine="720"/>
       </w:pPr>
       <w:r>
-        <w:t xml:space="preserve">In “Interview 1”, we discussed possible solutions to use fewer human resources. The main goal we established was it should store and validate certification on a site-by-site basis. Supplementary goals we established were that the “security” should be maintained, and it should be easy to use – as losing data would be a great detriment for operations and cause them to “receive [big fines]”. </w:t>
+        <w:t xml:space="preserve">In “Interview 1”, we discussed possible solutions to use fewer human resources. The main goal we established was it should store and validate certification on a </w:t>
+      </w:r>
+      <w:r>
+        <w:t>project</w:t>
+      </w:r>
+      <w:r>
+        <w:t>-by-</w:t>
+      </w:r>
+      <w:r>
+        <w:t>project</w:t>
+      </w:r>
+      <w:r>
+        <w:t xml:space="preserve"> basis. Supplementary goals we established were that the </w:t>
+      </w:r>
+      <w:r>
+        <w:t xml:space="preserve">software should be easily </w:t>
+      </w:r>
+      <w:r>
+        <w:t>maintai</w:t>
+      </w:r>
+      <w:r>
+        <w:t>nable</w:t>
+      </w:r>
+      <w:r>
+        <w:t>, and it should be easy to use</w:t>
+      </w:r>
+      <w:r>
+        <w:t>. Additionally, the software must be able to source data from a reliable position.</w:t>
+      </w:r>
+      <w:r>
+        <w:t xml:space="preserve"> </w:t>
+      </w:r>
+      <w:r>
+        <w:t>L</w:t>
+      </w:r>
+      <w:r>
+        <w:t xml:space="preserve">osing data would be a great detriment for operations and cause them to “receive [big fines]”. </w:t>
       </w:r>
       <w:r>
         <w:t xml:space="preserve">As the client already has a pre-established cloud storage workflow that works “well”, just the downloading of data is sufficient. This would allow the client to access their important information if there is a hardware failure/breakage. </w:t>
@@ -276,19 +333,22 @@
         <w:t xml:space="preserve"> The use of Java in the backend will</w:t>
       </w:r>
       <w:r>
-        <w:t xml:space="preserve"> allow for the storage and sorting of data for project database management and searching. Java also allows for data collection from NSW </w:t>
-      </w:r>
-      <w:r>
-        <w:t xml:space="preserve">Trades </w:t>
+        <w:t xml:space="preserve"> allow for the storage and sorting of data for project database management and searching. Java also allows for data collection</w:t>
+      </w:r>
+      <w:r>
+        <w:t xml:space="preserve"> using</w:t>
+      </w:r>
+      <w:r>
+        <w:t xml:space="preserve"> </w:t>
       </w:r>
       <w:r>
         <w:t xml:space="preserve">APIs, and for the importing and formatting of collected data to a </w:t>
       </w:r>
       <w:r>
-        <w:t>TXT</w:t>
-      </w:r>
-      <w:r>
-        <w:t xml:space="preserve"> document. </w:t>
+        <w:t>JSON file</w:t>
+      </w:r>
+      <w:r>
+        <w:t xml:space="preserve">. </w:t>
       </w:r>
     </w:p>
     <w:p>
@@ -298,7 +358,6 @@
       <w:bookmarkStart w:id="2" w:name="_pykjozj8r6e7" w:colFirst="0" w:colLast="0"/>
       <w:bookmarkEnd w:id="2"/>
       <w:r>
-        <w:lastRenderedPageBreak/>
         <w:t>Success criteria</w:t>
       </w:r>
     </w:p>
@@ -312,6 +371,7 @@
         </w:numPr>
       </w:pPr>
       <w:r>
+        <w:lastRenderedPageBreak/>
         <w:t>Saves information for contractors per building project for multiple building projects</w:t>
       </w:r>
     </w:p>
@@ -378,7 +438,7 @@
         </w:numPr>
       </w:pPr>
       <w:r>
-        <w:t>Contracted field</w:t>
+        <w:t>Licence type</w:t>
       </w:r>
     </w:p>
     <w:p>
@@ -390,7 +450,10 @@
         </w:numPr>
       </w:pPr>
       <w:r>
-        <w:t>Service NSW licence number</w:t>
+        <w:t>Licence</w:t>
+      </w:r>
+      <w:r>
+        <w:t xml:space="preserve"> number</w:t>
       </w:r>
     </w:p>
     <w:p>
@@ -402,7 +465,10 @@
         </w:numPr>
       </w:pPr>
       <w:r>
-        <w:t>Other appropriate pieces of information made publicly available about the builders</w:t>
+        <w:t xml:space="preserve">Other appropriate pieces of information made publicly available about the </w:t>
+      </w:r>
+      <w:r>
+        <w:t>contractors</w:t>
       </w:r>
     </w:p>
     <w:p>
@@ -454,7 +520,10 @@
         <w:t>s</w:t>
       </w:r>
       <w:r>
-        <w:t xml:space="preserve"> well on both</w:t>
+        <w:t xml:space="preserve"> well on </w:t>
+      </w:r>
+      <w:r>
+        <w:t>either</w:t>
       </w:r>
     </w:p>
     <w:p>
@@ -466,16 +535,25 @@
         </w:numPr>
       </w:pPr>
       <w:r>
-        <w:t>Be able to download data into a spreadsheet format for storage in already-established cloud storage system</w:t>
-      </w:r>
-      <w:r>
-        <w:t xml:space="preserve"> as a </w:t>
-      </w:r>
-      <w:r>
-        <w:t>TXT</w:t>
-      </w:r>
-      <w:r>
-        <w:t xml:space="preserve"> file</w:t>
+        <w:t xml:space="preserve">Be able to download data </w:t>
+      </w:r>
+      <w:r>
+        <w:t>as a</w:t>
+      </w:r>
+      <w:r>
+        <w:t xml:space="preserve"> </w:t>
+      </w:r>
+      <w:r>
+        <w:t>JSON</w:t>
+      </w:r>
+      <w:r>
+        <w:t xml:space="preserve"> </w:t>
+      </w:r>
+      <w:r>
+        <w:t xml:space="preserve">file </w:t>
+      </w:r>
+      <w:r>
+        <w:t>format for storage in already-established cloud storage system</w:t>
       </w:r>
     </w:p>
     <w:p>
@@ -496,7 +574,7 @@
         <w:t>Words: 42</w:t>
       </w:r>
       <w:r>
-        <w:t>0</w:t>
+        <w:t>7</w:t>
       </w:r>
       <w:r>
         <w:br w:type="page"/>
@@ -1170,7 +1248,13 @@
               <w:t>Start working through project requirements</w:t>
             </w:r>
             <w:r>
-              <w:t>, start prototyping a GUI that fits with requirements</w:t>
+              <w:t xml:space="preserve">, start prototyping a </w:t>
+            </w:r>
+            <w:r>
+              <w:t xml:space="preserve">browser-based </w:t>
+            </w:r>
+            <w:r>
+              <w:t>UI that fits with requirements</w:t>
             </w:r>
           </w:p>
         </w:tc>
@@ -1346,7 +1430,13 @@
               <w:spacing w:before="100" w:after="100"/>
             </w:pPr>
             <w:r>
-              <w:t xml:space="preserve">Talk with supervisor about the first prototypes of GUI for further </w:t>
+              <w:t xml:space="preserve">Talk with supervisor about the first prototypes of </w:t>
+            </w:r>
+            <w:r>
+              <w:t xml:space="preserve">browser-based </w:t>
+            </w:r>
+            <w:r>
+              <w:t xml:space="preserve">UI for further </w:t>
             </w:r>
             <w:r>
               <w:t>prototyping</w:t>
@@ -1490,7 +1580,7 @@
               <w:spacing w:before="100" w:after="100"/>
             </w:pPr>
             <w:r>
-              <w:t>Create UML diagrams and flow charts</w:t>
+              <w:t>Create software design based on MVC paradigm (UI, UML, DFD, and ER)</w:t>
             </w:r>
           </w:p>
         </w:tc>
@@ -1516,7 +1606,34 @@
               <w:spacing w:before="100" w:after="100"/>
             </w:pPr>
             <w:r>
-              <w:t>Develop how the backend of the program will work in according to newly found requirements</w:t>
+              <w:t>Design</w:t>
+            </w:r>
+            <w:r>
+              <w:t xml:space="preserve"> how the </w:t>
+            </w:r>
+            <w:r>
+              <w:t>software components</w:t>
+            </w:r>
+            <w:r>
+              <w:t xml:space="preserve"> of the </w:t>
+            </w:r>
+            <w:r>
+              <w:t>application</w:t>
+            </w:r>
+            <w:r>
+              <w:t xml:space="preserve"> will work</w:t>
+            </w:r>
+            <w:r>
+              <w:t xml:space="preserve"> together</w:t>
+            </w:r>
+            <w:r>
+              <w:t xml:space="preserve"> in according to </w:t>
+            </w:r>
+            <w:r>
+              <w:t>agreed</w:t>
+            </w:r>
+            <w:r>
+              <w:t xml:space="preserve"> requirements</w:t>
             </w:r>
           </w:p>
         </w:tc>
@@ -1666,10 +1783,25 @@
               <w:spacing w:before="100" w:after="100"/>
             </w:pPr>
             <w:r>
-              <w:t>Initial creation of documents for development</w:t>
-            </w:r>
-            <w:r>
-              <w:t xml:space="preserve"> &amp; API authorisation</w:t>
+              <w:t>C</w:t>
+            </w:r>
+            <w:r>
+              <w:t xml:space="preserve">reation of </w:t>
+            </w:r>
+            <w:r>
+              <w:t xml:space="preserve">software </w:t>
+            </w:r>
+            <w:r>
+              <w:t xml:space="preserve">components </w:t>
+            </w:r>
+            <w:r>
+              <w:t xml:space="preserve">for </w:t>
+            </w:r>
+            <w:r>
+              <w:t xml:space="preserve">the </w:t>
+            </w:r>
+            <w:r>
+              <w:t>application</w:t>
             </w:r>
           </w:p>
         </w:tc>
@@ -1695,7 +1827,17 @@
               <w:spacing w:before="100" w:after="100"/>
             </w:pPr>
             <w:r>
-              <w:t>Begin the creation of the documents for development and commit to GitHub.</w:t>
+              <w:t xml:space="preserve">Begin the creation of the </w:t>
+            </w:r>
+            <w:r>
+              <w:t xml:space="preserve">software </w:t>
+            </w:r>
+            <w:r>
+              <w:lastRenderedPageBreak/>
+              <w:t>components</w:t>
+            </w:r>
+            <w:r>
+              <w:t xml:space="preserve"> and commit to GitHub.</w:t>
             </w:r>
           </w:p>
         </w:tc>
@@ -1722,6 +1864,7 @@
               <w:jc w:val="center"/>
             </w:pPr>
             <w:r>
+              <w:lastRenderedPageBreak/>
               <w:t>2 days</w:t>
             </w:r>
           </w:p>
@@ -1842,11 +1985,10 @@
               <w:spacing w:before="100" w:after="100"/>
             </w:pPr>
             <w:r>
-              <w:t xml:space="preserve">Development of the website, developing </w:t>
-            </w:r>
-            <w:r>
-              <w:lastRenderedPageBreak/>
-              <w:t>user interface and user experience</w:t>
+              <w:t xml:space="preserve">Development of the </w:t>
+            </w:r>
+            <w:r>
+              <w:t>“View” software component</w:t>
             </w:r>
           </w:p>
         </w:tc>
@@ -1872,12 +2014,7 @@
               <w:spacing w:before="100" w:after="100"/>
             </w:pPr>
             <w:r>
-              <w:lastRenderedPageBreak/>
-              <w:t xml:space="preserve">Work through developing the </w:t>
-            </w:r>
-            <w:r>
-              <w:lastRenderedPageBreak/>
-              <w:t>HTML, CSS</w:t>
+              <w:t>Work through developing the HTML, CSS</w:t>
             </w:r>
             <w:r>
               <w:t>,</w:t>
@@ -1910,7 +2047,6 @@
               <w:jc w:val="center"/>
             </w:pPr>
             <w:r>
-              <w:lastRenderedPageBreak/>
               <w:t>8</w:t>
             </w:r>
             <w:r>
@@ -2037,7 +2173,10 @@
               <w:t>Development of the</w:t>
             </w:r>
             <w:r>
-              <w:t xml:space="preserve"> Java backend database management</w:t>
+              <w:t xml:space="preserve"> </w:t>
+            </w:r>
+            <w:r>
+              <w:t>“Controller” software component</w:t>
             </w:r>
             <w:r>
               <w:t xml:space="preserve"> </w:t>
@@ -2066,7 +2205,7 @@
               <w:spacing w:before="100" w:after="100"/>
             </w:pPr>
             <w:r>
-              <w:t>Work through developing the backend in Java using the earlier created UML diagram</w:t>
+              <w:t>Work through developing the backend in Java</w:t>
             </w:r>
           </w:p>
         </w:tc>
@@ -2216,7 +2355,7 @@
               <w:spacing w:before="100" w:after="100"/>
             </w:pPr>
             <w:r>
-              <w:t>Field test with client in a project environment; implementation of solution</w:t>
+              <w:t>Development of “Model” software component</w:t>
             </w:r>
           </w:p>
         </w:tc>
@@ -2242,7 +2381,7 @@
               <w:spacing w:before="100" w:after="100"/>
             </w:pPr>
             <w:r>
-              <w:t>See if the program works in a real-life situation with the program, and adjust according to new needs in the program</w:t>
+              <w:t>Work through developing JSON file format</w:t>
             </w:r>
           </w:p>
         </w:tc>
@@ -2269,7 +2408,7 @@
               <w:jc w:val="center"/>
             </w:pPr>
             <w:r>
-              <w:t>2 days</w:t>
+              <w:t>1 week</w:t>
             </w:r>
           </w:p>
         </w:tc>
@@ -2297,16 +2436,7 @@
               <w:jc w:val="center"/>
             </w:pPr>
             <w:r>
-              <w:t>1</w:t>
-            </w:r>
-            <w:r>
-              <w:t>0/0</w:t>
-            </w:r>
-            <w:r>
-              <w:t>5</w:t>
-            </w:r>
-            <w:r>
-              <w:t>/20</w:t>
+              <w:t>07/05/20</w:t>
             </w:r>
           </w:p>
         </w:tc>
@@ -2333,7 +2463,7 @@
               <w:jc w:val="center"/>
             </w:pPr>
             <w:r>
-              <w:t>D / E</w:t>
+              <w:t>C</w:t>
             </w:r>
           </w:p>
         </w:tc>
@@ -2389,13 +2519,7 @@
               <w:spacing w:before="100" w:after="100"/>
             </w:pPr>
             <w:r>
-              <w:t>Interview with client to see if</w:t>
-            </w:r>
-            <w:r>
-              <w:t xml:space="preserve"> </w:t>
-            </w:r>
-            <w:r>
-              <w:t>developments are ok, and final adjustments to use cases</w:t>
+              <w:t>Field test with client in a project environment; implementation of solution</w:t>
             </w:r>
           </w:p>
         </w:tc>
@@ -2421,7 +2545,13 @@
               <w:spacing w:before="100" w:after="100"/>
             </w:pPr>
             <w:r>
-              <w:t>Take the developments from the field test, adjust the project, and talk to client about the final project for use</w:t>
+              <w:t>Test</w:t>
+            </w:r>
+            <w:r>
+              <w:t xml:space="preserve"> if the</w:t>
+            </w:r>
+            <w:r>
+              <w:t xml:space="preserve"> application is fit for purpose as per agreed requirements</w:t>
             </w:r>
           </w:p>
         </w:tc>
@@ -2448,13 +2578,7 @@
               <w:jc w:val="center"/>
             </w:pPr>
             <w:r>
-              <w:t>5</w:t>
-            </w:r>
-            <w:r>
-              <w:t xml:space="preserve"> day</w:t>
-            </w:r>
-            <w:r>
-              <w:t>s</w:t>
+              <w:t>2 days</w:t>
             </w:r>
           </w:p>
         </w:tc>
@@ -2482,10 +2606,10 @@
               <w:jc w:val="center"/>
             </w:pPr>
             <w:r>
-              <w:t>30</w:t>
-            </w:r>
-            <w:r>
-              <w:t>/0</w:t>
+              <w:t>1</w:t>
+            </w:r>
+            <w:r>
+              <w:t>0/0</w:t>
             </w:r>
             <w:r>
               <w:t>5</w:t>
@@ -2518,7 +2642,13 @@
               <w:jc w:val="center"/>
             </w:pPr>
             <w:r>
-              <w:t>C / E</w:t>
+              <w:t xml:space="preserve">D </w:t>
+            </w:r>
+            <w:r>
+              <w:t>&amp;</w:t>
+            </w:r>
+            <w:r>
+              <w:t xml:space="preserve"> E</w:t>
             </w:r>
           </w:p>
         </w:tc>
@@ -2577,7 +2707,22 @@
               <w:spacing w:before="100" w:after="100"/>
             </w:pPr>
             <w:r>
-              <w:t>Creation of video with the project in use</w:t>
+              <w:t xml:space="preserve">Interview with client to </w:t>
+            </w:r>
+            <w:r>
+              <w:t>confirm</w:t>
+            </w:r>
+            <w:r>
+              <w:t xml:space="preserve"> if</w:t>
+            </w:r>
+            <w:r>
+              <w:t xml:space="preserve"> </w:t>
+            </w:r>
+            <w:r>
+              <w:t xml:space="preserve">developments are ok, and final adjustments to </w:t>
+            </w:r>
+            <w:r>
+              <w:t>software components</w:t>
             </w:r>
           </w:p>
         </w:tc>
@@ -2603,7 +2748,13 @@
               <w:spacing w:before="100" w:after="100"/>
             </w:pPr>
             <w:r>
-              <w:t>Create a video to demonstrate how the project works for the supervisor and advisor</w:t>
+              <w:t>Implement feedback from</w:t>
+            </w:r>
+            <w:r>
+              <w:t xml:space="preserve"> field test, adjust the </w:t>
+            </w:r>
+            <w:r>
+              <w:t>software components accordingly</w:t>
             </w:r>
           </w:p>
         </w:tc>
@@ -2630,7 +2781,13 @@
               <w:jc w:val="center"/>
             </w:pPr>
             <w:r>
-              <w:t>2 days</w:t>
+              <w:t>5</w:t>
+            </w:r>
+            <w:r>
+              <w:t xml:space="preserve"> day</w:t>
+            </w:r>
+            <w:r>
+              <w:t>s</w:t>
             </w:r>
           </w:p>
         </w:tc>
@@ -2658,13 +2815,13 @@
               <w:jc w:val="center"/>
             </w:pPr>
             <w:r>
-              <w:t>05</w:t>
-            </w:r>
-            <w:r>
-              <w:t>/</w:t>
-            </w:r>
-            <w:r>
-              <w:t>06</w:t>
+              <w:t>30</w:t>
+            </w:r>
+            <w:r>
+              <w:t>/0</w:t>
+            </w:r>
+            <w:r>
+              <w:t>5</w:t>
             </w:r>
             <w:r>
               <w:t>/20</w:t>
@@ -2694,7 +2851,13 @@
               <w:jc w:val="center"/>
             </w:pPr>
             <w:r>
-              <w:t>D</w:t>
+              <w:t xml:space="preserve">C </w:t>
+            </w:r>
+            <w:r>
+              <w:t>&amp;</w:t>
+            </w:r>
+            <w:r>
+              <w:t xml:space="preserve"> E</w:t>
             </w:r>
           </w:p>
         </w:tc>
@@ -2753,7 +2916,7 @@
               <w:spacing w:before="100" w:after="100"/>
             </w:pPr>
             <w:r>
-              <w:t>Final interview and reflection with client, as well as personal reflection</w:t>
+              <w:t>Creation of video with the project in use</w:t>
             </w:r>
           </w:p>
         </w:tc>
@@ -2779,7 +2942,16 @@
               <w:spacing w:before="100" w:after="100"/>
             </w:pPr>
             <w:r>
-              <w:t>Confirm if the project is up to the standard that both the advisor and supervisor</w:t>
+              <w:t xml:space="preserve">Create a video to demonstrate how the </w:t>
+            </w:r>
+            <w:r>
+              <w:t>application</w:t>
+            </w:r>
+            <w:r>
+              <w:t xml:space="preserve"> </w:t>
+            </w:r>
+            <w:r>
+              <w:t>functions</w:t>
             </w:r>
           </w:p>
         </w:tc>
@@ -2804,15 +2976,9 @@
             <w:pPr>
               <w:spacing w:before="100" w:after="100"/>
               <w:jc w:val="center"/>
-              <w:rPr>
-                <w:color w:val="000000" w:themeColor="text1"/>
-              </w:rPr>
             </w:pPr>
             <w:r>
-              <w:rPr>
-                <w:color w:val="000000" w:themeColor="text1"/>
-              </w:rPr>
-              <w:t>1 day</w:t>
+              <w:t>2 days</w:t>
             </w:r>
           </w:p>
         </w:tc>
@@ -2840,13 +3006,195 @@
               <w:jc w:val="center"/>
             </w:pPr>
             <w:r>
+              <w:t>05</w:t>
+            </w:r>
+            <w:r>
+              <w:t>/</w:t>
+            </w:r>
+            <w:r>
+              <w:t>06</w:t>
+            </w:r>
+            <w:r>
+              <w:t>/20</w:t>
+            </w:r>
+          </w:p>
+        </w:tc>
+        <w:tc>
+          <w:tcPr>
+            <w:tcW w:w="1126" w:type="dxa"/>
+            <w:tcBorders>
+              <w:top w:val="single" w:sz="4" w:space="0" w:color="000000"/>
+              <w:left w:val="single" w:sz="4" w:space="0" w:color="000000"/>
+              <w:bottom w:val="single" w:sz="4" w:space="0" w:color="000000"/>
+              <w:right w:val="single" w:sz="4" w:space="0" w:color="000000"/>
+            </w:tcBorders>
+            <w:tcMar>
+              <w:top w:w="0" w:type="dxa"/>
+              <w:left w:w="108" w:type="dxa"/>
+              <w:bottom w:w="0" w:type="dxa"/>
+              <w:right w:w="108" w:type="dxa"/>
+            </w:tcMar>
+            <w:vAlign w:val="center"/>
+          </w:tcPr>
+          <w:p>
+            <w:pPr>
+              <w:spacing w:before="100" w:after="100"/>
+              <w:jc w:val="center"/>
+            </w:pPr>
+            <w:r>
+              <w:t>D</w:t>
+            </w:r>
+          </w:p>
+        </w:tc>
+      </w:tr>
+      <w:tr>
+        <w:trPr>
+          <w:trHeight w:val="510"/>
+        </w:trPr>
+        <w:tc>
+          <w:tcPr>
+            <w:tcW w:w="562" w:type="dxa"/>
+            <w:tcBorders>
+              <w:top w:val="single" w:sz="4" w:space="0" w:color="000000"/>
+              <w:left w:val="single" w:sz="4" w:space="0" w:color="000000"/>
+              <w:bottom w:val="single" w:sz="4" w:space="0" w:color="000000"/>
+              <w:right w:val="single" w:sz="4" w:space="0" w:color="000000"/>
+            </w:tcBorders>
+            <w:tcMar>
+              <w:top w:w="0" w:type="dxa"/>
+              <w:left w:w="108" w:type="dxa"/>
+              <w:bottom w:w="0" w:type="dxa"/>
+              <w:right w:w="108" w:type="dxa"/>
+            </w:tcMar>
+          </w:tcPr>
+          <w:p>
+            <w:pPr>
+              <w:spacing w:before="100" w:after="100"/>
+            </w:pPr>
+            <w:r>
+              <w:t>1</w:t>
+            </w:r>
+            <w:r>
+              <w:t>3</w:t>
+            </w:r>
+          </w:p>
+        </w:tc>
+        <w:tc>
+          <w:tcPr>
+            <w:tcW w:w="2332" w:type="dxa"/>
+            <w:tcBorders>
+              <w:top w:val="single" w:sz="4" w:space="0" w:color="000000"/>
+              <w:left w:val="single" w:sz="4" w:space="0" w:color="000000"/>
+              <w:bottom w:val="single" w:sz="4" w:space="0" w:color="000000"/>
+              <w:right w:val="single" w:sz="4" w:space="0" w:color="000000"/>
+            </w:tcBorders>
+            <w:tcMar>
+              <w:top w:w="0" w:type="dxa"/>
+              <w:left w:w="108" w:type="dxa"/>
+              <w:bottom w:w="0" w:type="dxa"/>
+              <w:right w:w="108" w:type="dxa"/>
+            </w:tcMar>
+            <w:vAlign w:val="center"/>
+          </w:tcPr>
+          <w:p>
+            <w:pPr>
+              <w:spacing w:before="100" w:after="100"/>
+            </w:pPr>
+            <w:r>
+              <w:t>Final interview and reflection with client, as well as personal reflection</w:t>
+            </w:r>
+          </w:p>
+        </w:tc>
+        <w:tc>
+          <w:tcPr>
+            <w:tcW w:w="2063" w:type="dxa"/>
+            <w:tcBorders>
+              <w:top w:val="single" w:sz="4" w:space="0" w:color="000000"/>
+              <w:left w:val="single" w:sz="4" w:space="0" w:color="000000"/>
+              <w:bottom w:val="single" w:sz="4" w:space="0" w:color="000000"/>
+              <w:right w:val="single" w:sz="4" w:space="0" w:color="000000"/>
+            </w:tcBorders>
+            <w:tcMar>
+              <w:top w:w="0" w:type="dxa"/>
+              <w:left w:w="108" w:type="dxa"/>
+              <w:bottom w:w="0" w:type="dxa"/>
+              <w:right w:w="108" w:type="dxa"/>
+            </w:tcMar>
+            <w:vAlign w:val="center"/>
+          </w:tcPr>
+          <w:p>
+            <w:pPr>
+              <w:spacing w:before="100" w:after="100"/>
+            </w:pPr>
+            <w:r>
+              <w:t>Review the final functionality of the application, and how application can be extended</w:t>
+            </w:r>
+          </w:p>
+        </w:tc>
+        <w:tc>
+          <w:tcPr>
+            <w:tcW w:w="1688" w:type="dxa"/>
+            <w:tcBorders>
+              <w:top w:val="single" w:sz="4" w:space="0" w:color="000000"/>
+              <w:left w:val="single" w:sz="4" w:space="0" w:color="000000"/>
+              <w:bottom w:val="single" w:sz="4" w:space="0" w:color="000000"/>
+              <w:right w:val="single" w:sz="4" w:space="0" w:color="000000"/>
+            </w:tcBorders>
+            <w:tcMar>
+              <w:top w:w="0" w:type="dxa"/>
+              <w:left w:w="108" w:type="dxa"/>
+              <w:bottom w:w="0" w:type="dxa"/>
+              <w:right w:w="108" w:type="dxa"/>
+            </w:tcMar>
+            <w:vAlign w:val="center"/>
+          </w:tcPr>
+          <w:p>
+            <w:pPr>
+              <w:spacing w:before="100" w:after="100"/>
+              <w:jc w:val="center"/>
+              <w:rPr>
+                <w:color w:val="000000" w:themeColor="text1"/>
+              </w:rPr>
+            </w:pPr>
+            <w:r>
+              <w:rPr>
+                <w:color w:val="000000" w:themeColor="text1"/>
+              </w:rPr>
+              <w:t>1 day</w:t>
+            </w:r>
+          </w:p>
+        </w:tc>
+        <w:tc>
+          <w:tcPr>
+            <w:tcW w:w="1737" w:type="dxa"/>
+            <w:gridSpan w:val="2"/>
+            <w:tcBorders>
+              <w:top w:val="single" w:sz="4" w:space="0" w:color="000000"/>
+              <w:left w:val="single" w:sz="4" w:space="0" w:color="000000"/>
+              <w:bottom w:val="single" w:sz="4" w:space="0" w:color="000000"/>
+              <w:right w:val="single" w:sz="4" w:space="0" w:color="000000"/>
+            </w:tcBorders>
+            <w:tcMar>
+              <w:top w:w="0" w:type="dxa"/>
+              <w:left w:w="108" w:type="dxa"/>
+              <w:bottom w:w="0" w:type="dxa"/>
+              <w:right w:w="108" w:type="dxa"/>
+            </w:tcMar>
+            <w:vAlign w:val="center"/>
+          </w:tcPr>
+          <w:p>
+            <w:pPr>
+              <w:spacing w:before="100" w:after="100"/>
+              <w:jc w:val="center"/>
+            </w:pPr>
+            <w:r>
               <w:t>10</w:t>
             </w:r>
             <w:r>
               <w:t>/0</w:t>
             </w:r>
             <w:r>
-              <w:t>5</w:t>
+              <w:t>6</w:t>
             </w:r>
             <w:r>
               <w:t>/20</w:t>
@@ -5946,7 +6294,31 @@
         <w:rPr>
           <w:lang w:val="en-AU"/>
         </w:rPr>
-        <w:t>Java + SpringBoot framework back end used in order to create API for database connectivity, with appropriate POST, GET, PUT, and DELETE functionality to change database using JSON data</w:t>
+        <w:t xml:space="preserve">Java + SpringBoot framework back end used in order to create </w:t>
+      </w:r>
+      <w:r>
+        <w:rPr>
+          <w:lang w:val="en-AU"/>
+        </w:rPr>
+        <w:t xml:space="preserve">REST </w:t>
+      </w:r>
+      <w:r>
+        <w:rPr>
+          <w:lang w:val="en-AU"/>
+        </w:rPr>
+        <w:t>API</w:t>
+      </w:r>
+      <w:r>
+        <w:rPr>
+          <w:lang w:val="en-AU"/>
+        </w:rPr>
+        <w:t xml:space="preserve"> Controller</w:t>
+      </w:r>
+      <w:r>
+        <w:rPr>
+          <w:lang w:val="en-AU"/>
+        </w:rPr>
+        <w:t xml:space="preserve"> for database connectivity, with appropriate POST, GET, PUT, and DELETE functionality to change database using JSON data</w:t>
       </w:r>
     </w:p>
     <w:p>
@@ -6113,7 +6485,7 @@
         <w:rPr>
           <w:lang w:val="en-AU"/>
         </w:rPr>
-        <w:t xml:space="preserve"> takes a given licenceID, and finds whether there is an associated Contractor JSON object in database. If so, it is selected</w:t>
+        <w:t xml:space="preserve"> takes a given licenceID, and finds whether there is an associated Contractor JSON object in database</w:t>
       </w:r>
     </w:p>
     <w:p>
@@ -6393,19 +6765,7 @@
         <w:rPr>
           <w:lang w:val="en-AU"/>
         </w:rPr>
-        <w:t xml:space="preserve">JavaScript used in front-end to create an XML HTTP Request to GET information about </w:t>
-      </w:r>
-      <w:r>
-        <w:rPr>
-          <w:lang w:val="en-AU"/>
-        </w:rPr>
-        <w:t>projects</w:t>
-      </w:r>
-      <w:r>
-        <w:rPr>
-          <w:lang w:val="en-AU"/>
-        </w:rPr>
-        <w:t xml:space="preserve"> from a locally established server</w:t>
+        <w:t>JavaScript used in front-end to create an XML HTTP Request to GET information about projects from a locally established server</w:t>
       </w:r>
     </w:p>
     <w:p>
@@ -6510,13 +6870,7 @@
           <w:lang w:val="en-AU"/>
         </w:rPr>
         <w:lastRenderedPageBreak/>
-        <w:t xml:space="preserve">JavaScript used in front-end </w:t>
-      </w:r>
-      <w:r>
-        <w:rPr>
-          <w:lang w:val="en-AU"/>
-        </w:rPr>
-        <w:t>to create a</w:t>
+        <w:t>JavaScript used in front-end to create a</w:t>
       </w:r>
       <w:r>
         <w:rPr>
@@ -6528,13 +6882,7 @@
         <w:rPr>
           <w:lang w:val="en-AU"/>
         </w:rPr>
-        <w:t xml:space="preserve"> XML HTTP Request to </w:t>
-      </w:r>
-      <w:r>
-        <w:rPr>
-          <w:lang w:val="en-AU"/>
-        </w:rPr>
-        <w:t>POST user-inputted contractor information to local API</w:t>
+        <w:t xml:space="preserve"> XML HTTP Request to POST user-inputted contractor information to local API</w:t>
       </w:r>
     </w:p>
     <w:p>
@@ -6650,19 +6998,7 @@
         <w:rPr>
           <w:lang w:val="en-AU"/>
         </w:rPr>
-        <w:t xml:space="preserve"> XML HTTP Request to </w:t>
-      </w:r>
-      <w:r>
-        <w:rPr>
-          <w:lang w:val="en-AU"/>
-        </w:rPr>
-        <w:t>DELETE</w:t>
-      </w:r>
-      <w:r>
-        <w:rPr>
-          <w:lang w:val="en-AU"/>
-        </w:rPr>
-        <w:t xml:space="preserve"> user-inputted contractor information to local API</w:t>
+        <w:t xml:space="preserve"> XML HTTP Request to DELETE user-inputted contractor information to local API</w:t>
       </w:r>
     </w:p>
     <w:p>
@@ -6778,19 +7114,7 @@
         <w:rPr>
           <w:lang w:val="en-AU"/>
         </w:rPr>
-        <w:t xml:space="preserve"> XML HTTP Request to POST user-inputted </w:t>
-      </w:r>
-      <w:r>
-        <w:rPr>
-          <w:lang w:val="en-AU"/>
-        </w:rPr>
-        <w:t>project</w:t>
-      </w:r>
-      <w:r>
-        <w:rPr>
-          <w:lang w:val="en-AU"/>
-        </w:rPr>
-        <w:t xml:space="preserve"> information to local API</w:t>
+        <w:t xml:space="preserve"> XML HTTP Request to POST user-inputted project information to local API</w:t>
       </w:r>
     </w:p>
     <w:p>
@@ -6906,19 +7230,7 @@
         <w:rPr>
           <w:lang w:val="en-AU"/>
         </w:rPr>
-        <w:t xml:space="preserve"> XML HTTP Request to DELETE user-inputted </w:t>
-      </w:r>
-      <w:r>
-        <w:rPr>
-          <w:lang w:val="en-AU"/>
-        </w:rPr>
-        <w:t>project</w:t>
-      </w:r>
-      <w:r>
-        <w:rPr>
-          <w:lang w:val="en-AU"/>
-        </w:rPr>
-        <w:t xml:space="preserve"> information to local API</w:t>
+        <w:t xml:space="preserve"> XML HTTP Request to DELETE user-inputted project information to local API</w:t>
       </w:r>
     </w:p>
     <w:p>
@@ -7370,6 +7682,13 @@
         <w:lastRenderedPageBreak/>
         <w:t>Criterion E: Evaluation</w:t>
       </w:r>
+    </w:p>
+    <w:p>
+      <w:pPr>
+        <w:rPr>
+          <w:lang w:val="en-AU"/>
+        </w:rPr>
+      </w:pPr>
       <w:r>
         <w:rPr>
           <w:lang w:val="en-AU"/>
@@ -8435,6 +8754,188 @@
           <w:bCs/>
         </w:rPr>
         <w:t>Alright, cheers.</w:t>
+      </w:r>
+    </w:p>
+    <w:p>
+      <w:pPr>
+        <w:ind w:left="720"/>
+      </w:pPr>
+    </w:p>
+    <w:p>
+      <w:pPr>
+        <w:pStyle w:val="Heading4"/>
+      </w:pPr>
+      <w:r>
+        <w:t>Interview 4</w:t>
+      </w:r>
+    </w:p>
+    <w:p/>
+    <w:p>
+      <w:pPr>
+        <w:ind w:left="720"/>
+      </w:pPr>
+      <w:r>
+        <w:rPr>
+          <w:b/>
+          <w:bCs/>
+        </w:rPr>
+        <w:t xml:space="preserve">Me: </w:t>
+      </w:r>
+      <w:r>
+        <w:t>Hi there, thanks for being patient and waiting for the final product. Here’s the product and how it functions.</w:t>
+      </w:r>
+    </w:p>
+    <w:p>
+      <w:pPr>
+        <w:ind w:left="720"/>
+      </w:pPr>
+    </w:p>
+    <w:p>
+      <w:pPr>
+        <w:ind w:left="720"/>
+      </w:pPr>
+      <w:r>
+        <w:t xml:space="preserve">*Showed </w:t>
+      </w:r>
+      <w:r>
+        <w:t>the functionality of the product by running it on laptop</w:t>
+      </w:r>
+      <w:r>
+        <w:t>*</w:t>
+      </w:r>
+    </w:p>
+    <w:p>
+      <w:pPr>
+        <w:ind w:left="720"/>
+      </w:pPr>
+    </w:p>
+    <w:p>
+      <w:pPr>
+        <w:ind w:left="720"/>
+      </w:pPr>
+      <w:r>
+        <w:rPr>
+          <w:b/>
+          <w:bCs/>
+        </w:rPr>
+        <w:lastRenderedPageBreak/>
+        <w:t xml:space="preserve">Client: </w:t>
+      </w:r>
+      <w:r>
+        <w:t xml:space="preserve">Oh, that’s pretty cool. I was now just thinking about it, and I probably wouldn’t need photos. You know, when constructing a new </w:t>
+      </w:r>
+      <w:proofErr w:type="gramStart"/>
+      <w:r>
+        <w:t>project</w:t>
+      </w:r>
+      <w:proofErr w:type="gramEnd"/>
+      <w:r>
+        <w:t xml:space="preserve"> it’s nothing more than a whole in the ground, so it probably isn’t necessary. And now that you mention it, we just bought a to-do list application last week so we probably wouldn’t need that feature in there anyways.</w:t>
+      </w:r>
+    </w:p>
+    <w:p>
+      <w:pPr>
+        <w:ind w:left="720"/>
+      </w:pPr>
+    </w:p>
+    <w:p>
+      <w:pPr>
+        <w:ind w:left="720"/>
+      </w:pPr>
+      <w:r>
+        <w:rPr>
+          <w:b/>
+          <w:bCs/>
+        </w:rPr>
+        <w:t xml:space="preserve">Me: </w:t>
+      </w:r>
+      <w:r>
+        <w:t>Oh, ok. I can remove those things... that should be no worries. The data is all downloaded to a central file – those being called contractorData.txt and projectData.txt, and the project would function when used in mobile.</w:t>
+      </w:r>
+    </w:p>
+    <w:p>
+      <w:pPr>
+        <w:ind w:left="720"/>
+      </w:pPr>
+    </w:p>
+    <w:p>
+      <w:pPr>
+        <w:ind w:left="720"/>
+      </w:pPr>
+      <w:r>
+        <w:t>*Demonstration of those two things*</w:t>
+      </w:r>
+    </w:p>
+    <w:p>
+      <w:pPr>
+        <w:ind w:left="720"/>
+      </w:pPr>
+    </w:p>
+    <w:p>
+      <w:pPr>
+        <w:ind w:left="720"/>
+      </w:pPr>
+      <w:r>
+        <w:rPr>
+          <w:b/>
+          <w:bCs/>
+        </w:rPr>
+        <w:t xml:space="preserve">Client: </w:t>
+      </w:r>
+      <w:r>
+        <w:t>Oh</w:t>
+      </w:r>
+      <w:r>
+        <w:t>,</w:t>
+      </w:r>
+      <w:r>
+        <w:t xml:space="preserve"> that’s good. Could we sample some of the information that I would put in for one of the projects I’m doing?</w:t>
+      </w:r>
+    </w:p>
+    <w:p>
+      <w:pPr>
+        <w:ind w:left="720"/>
+      </w:pPr>
+    </w:p>
+    <w:p>
+      <w:pPr>
+        <w:ind w:left="720"/>
+      </w:pPr>
+      <w:r>
+        <w:rPr>
+          <w:b/>
+          <w:bCs/>
+        </w:rPr>
+        <w:t xml:space="preserve">Me: </w:t>
+      </w:r>
+      <w:r>
+        <w:t>Sure.</w:t>
+      </w:r>
+    </w:p>
+    <w:p>
+      <w:pPr>
+        <w:ind w:left="720"/>
+      </w:pPr>
+    </w:p>
+    <w:p>
+      <w:pPr>
+        <w:ind w:left="720"/>
+      </w:pPr>
+      <w:r>
+        <w:t>*Proceeded to complete successfully and end interview*</w:t>
+      </w:r>
+    </w:p>
+    <w:p>
+      <w:pPr>
+        <w:ind w:left="720"/>
+      </w:pPr>
+    </w:p>
+    <w:p>
+      <w:pPr>
+        <w:pStyle w:val="Heading4"/>
+      </w:pPr>
+      <w:r>
+        <w:t>Interview 5</w:t>
       </w:r>
     </w:p>
     <w:sectPr>
@@ -9393,6 +9894,17 @@
       <w:szCs w:val="20"/>
     </w:rPr>
   </w:style>
+  <w:style w:type="character" w:styleId="Strong">
+    <w:name w:val="Strong"/>
+    <w:basedOn w:val="DefaultParagraphFont"/>
+    <w:uiPriority w:val="22"/>
+    <w:qFormat/>
+    <w:rsid w:val="00155418"/>
+    <w:rPr>
+      <w:b/>
+      <w:bCs/>
+    </w:rPr>
+  </w:style>
 </w:styles>
 </file>
 

</xml_diff>

<commit_message>
Diagrams in Criterion B completed and reviewed
</commit_message>
<xml_diff>
--- a/Gautam M - Computer Science IA.docx
+++ b/Gautam M - Computer Science IA.docx
@@ -3251,14 +3251,127 @@
         <w:lastRenderedPageBreak/>
         <w:t>Design overview</w:t>
       </w:r>
-      <w:r>
+    </w:p>
+    <w:p>
+      <w:pPr>
+        <w:rPr>
+          <w:b/>
+          <w:bCs/>
+        </w:rPr>
+      </w:pPr>
+    </w:p>
+    <w:p>
+      <w:pPr>
+        <w:rPr>
+          <w:b/>
+          <w:bCs/>
+        </w:rPr>
+      </w:pPr>
+      <w:r>
+        <w:rPr>
+          <w:b/>
+          <w:bCs/>
+        </w:rPr>
+        <w:t>Model-View-Controller (MVC) diagram</w:t>
+      </w:r>
+    </w:p>
+    <w:p/>
+    <w:p>
+      <w:pPr>
+        <w:rPr>
+          <w:b/>
+          <w:bCs/>
+        </w:rPr>
+      </w:pPr>
+      <w:r>
+        <w:rPr>
+          <w:b/>
+          <w:bCs/>
+          <w:noProof/>
+        </w:rPr>
+        <w:drawing>
+          <wp:inline distT="0" distB="0" distL="0" distR="0" wp14:anchorId="02584712" wp14:editId="6E112EE8">
+            <wp:extent cx="5277678" cy="3598418"/>
+            <wp:effectExtent l="0" t="0" r="5715" b="0"/>
+            <wp:docPr id="29" name="Picture 29" descr="A screenshot of a cell phone&#10;&#10;Description automatically generated"/>
+            <wp:cNvGraphicFramePr>
+              <a:graphicFrameLocks xmlns:a="http://schemas.openxmlformats.org/drawingml/2006/main" noChangeAspect="1"/>
+            </wp:cNvGraphicFramePr>
+            <a:graphic xmlns:a="http://schemas.openxmlformats.org/drawingml/2006/main">
+              <a:graphicData uri="http://schemas.openxmlformats.org/drawingml/2006/picture">
+                <pic:pic xmlns:pic="http://schemas.openxmlformats.org/drawingml/2006/picture">
+                  <pic:nvPicPr>
+                    <pic:cNvPr id="29" name="MVC Diagram.png"/>
+                    <pic:cNvPicPr/>
+                  </pic:nvPicPr>
+                  <pic:blipFill>
+                    <a:blip r:embed="rId7">
+                      <a:extLst>
+                        <a:ext uri="{28A0092B-C50C-407E-A947-70E740481C1C}">
+                          <a14:useLocalDpi xmlns:a14="http://schemas.microsoft.com/office/drawing/2010/main" val="0"/>
+                        </a:ext>
+                      </a:extLst>
+                    </a:blip>
+                    <a:stretch>
+                      <a:fillRect/>
+                    </a:stretch>
+                  </pic:blipFill>
+                  <pic:spPr>
+                    <a:xfrm>
+                      <a:off x="0" y="0"/>
+                      <a:ext cx="5314401" cy="3623457"/>
+                    </a:xfrm>
+                    <a:prstGeom prst="rect">
+                      <a:avLst/>
+                    </a:prstGeom>
+                  </pic:spPr>
+                </pic:pic>
+              </a:graphicData>
+            </a:graphic>
+          </wp:inline>
+        </w:drawing>
+      </w:r>
+      <w:r>
+        <w:rPr>
+          <w:b/>
+          <w:bCs/>
+        </w:rPr>
         <w:br/>
       </w:r>
     </w:p>
     <w:p>
       <w:r>
         <w:tab/>
-        <w:t>Figure 1: Initial Main View</w:t>
+      </w:r>
+    </w:p>
+    <w:p>
+      <w:r>
+        <w:br w:type="page"/>
+      </w:r>
+    </w:p>
+    <w:p>
+      <w:pPr>
+        <w:rPr>
+          <w:b/>
+          <w:bCs/>
+        </w:rPr>
+      </w:pPr>
+      <w:r>
+        <w:rPr>
+          <w:b/>
+          <w:bCs/>
+        </w:rPr>
+        <w:lastRenderedPageBreak/>
+        <w:t>Software Component “View”</w:t>
+      </w:r>
+    </w:p>
+    <w:p/>
+    <w:p>
+      <w:r>
+        <w:t xml:space="preserve">Figure 1: Initial Main </w:t>
+      </w:r>
+      <w:r>
+        <w:t>UI</w:t>
       </w:r>
     </w:p>
     <w:p/>
@@ -3283,7 +3396,7 @@
                     <pic:cNvPicPr/>
                   </pic:nvPicPr>
                   <pic:blipFill>
-                    <a:blip r:embed="rId7" cstate="print">
+                    <a:blip r:embed="rId8" cstate="print">
                       <a:extLst>
                         <a:ext uri="{28A0092B-C50C-407E-A947-70E740481C1C}">
                           <a14:useLocalDpi xmlns:a14="http://schemas.microsoft.com/office/drawing/2010/main" val="0"/>
@@ -3322,7 +3435,10 @@
       </w:pPr>
       <w:r>
         <w:lastRenderedPageBreak/>
-        <w:t>Figure 2: Initial In-depth Project View</w:t>
+        <w:t xml:space="preserve">Figure 2: Initial In-depth Project </w:t>
+      </w:r>
+      <w:r>
+        <w:t>UI</w:t>
       </w:r>
     </w:p>
     <w:p>
@@ -3351,75 +3467,6 @@
                 <pic:pic xmlns:pic="http://schemas.openxmlformats.org/drawingml/2006/picture">
                   <pic:nvPicPr>
                     <pic:cNvPr id="12" name="Figure 2 Initial In-depth Project View.png"/>
-                    <pic:cNvPicPr/>
-                  </pic:nvPicPr>
-                  <pic:blipFill>
-                    <a:blip r:embed="rId8" cstate="print">
-                      <a:extLst>
-                        <a:ext uri="{28A0092B-C50C-407E-A947-70E740481C1C}">
-                          <a14:useLocalDpi xmlns:a14="http://schemas.microsoft.com/office/drawing/2010/main" val="0"/>
-                        </a:ext>
-                      </a:extLst>
-                    </a:blip>
-                    <a:stretch>
-                      <a:fillRect/>
-                    </a:stretch>
-                  </pic:blipFill>
-                  <pic:spPr>
-                    <a:xfrm>
-                      <a:off x="0" y="0"/>
-                      <a:ext cx="5733415" cy="3225165"/>
-                    </a:xfrm>
-                    <a:prstGeom prst="rect">
-                      <a:avLst/>
-                    </a:prstGeom>
-                  </pic:spPr>
-                </pic:pic>
-              </a:graphicData>
-            </a:graphic>
-          </wp:inline>
-        </w:drawing>
-      </w:r>
-    </w:p>
-    <w:p>
-      <w:pPr>
-        <w:ind w:firstLine="720"/>
-      </w:pPr>
-    </w:p>
-    <w:p>
-      <w:pPr>
-        <w:ind w:firstLine="720"/>
-      </w:pPr>
-      <w:r>
-        <w:t>Figure 3: Initial Add New Project View</w:t>
-      </w:r>
-    </w:p>
-    <w:p>
-      <w:pPr>
-        <w:ind w:firstLine="720"/>
-      </w:pPr>
-    </w:p>
-    <w:p>
-      <w:pPr>
-        <w:ind w:firstLine="720"/>
-      </w:pPr>
-      <w:r>
-        <w:rPr>
-          <w:noProof/>
-        </w:rPr>
-        <w:drawing>
-          <wp:inline distT="0" distB="0" distL="0" distR="0" wp14:anchorId="5DB0063A" wp14:editId="44EBC5F2">
-            <wp:extent cx="5733415" cy="3225165"/>
-            <wp:effectExtent l="0" t="0" r="0" b="635"/>
-            <wp:docPr id="13" name="Picture 13" descr="A screenshot of a cell phone&#10;&#10;Description automatically generated"/>
-            <wp:cNvGraphicFramePr>
-              <a:graphicFrameLocks xmlns:a="http://schemas.openxmlformats.org/drawingml/2006/main" noChangeAspect="1"/>
-            </wp:cNvGraphicFramePr>
-            <a:graphic xmlns:a="http://schemas.openxmlformats.org/drawingml/2006/main">
-              <a:graphicData uri="http://schemas.openxmlformats.org/drawingml/2006/picture">
-                <pic:pic xmlns:pic="http://schemas.openxmlformats.org/drawingml/2006/picture">
-                  <pic:nvPicPr>
-                    <pic:cNvPr id="13" name="Figure 3 Initial Add New Project View.png"/>
                     <pic:cNvPicPr/>
                   </pic:nvPicPr>
                   <pic:blipFill>
@@ -3456,6 +3503,78 @@
       </w:pPr>
     </w:p>
     <w:p>
+      <w:pPr>
+        <w:ind w:firstLine="720"/>
+      </w:pPr>
+      <w:r>
+        <w:t xml:space="preserve">Figure 3: Initial Add New Project </w:t>
+      </w:r>
+      <w:r>
+        <w:t>UI</w:t>
+      </w:r>
+    </w:p>
+    <w:p>
+      <w:pPr>
+        <w:ind w:firstLine="720"/>
+      </w:pPr>
+    </w:p>
+    <w:p>
+      <w:pPr>
+        <w:ind w:firstLine="720"/>
+      </w:pPr>
+      <w:r>
+        <w:rPr>
+          <w:noProof/>
+        </w:rPr>
+        <w:drawing>
+          <wp:inline distT="0" distB="0" distL="0" distR="0" wp14:anchorId="5DB0063A" wp14:editId="44EBC5F2">
+            <wp:extent cx="5733415" cy="3225165"/>
+            <wp:effectExtent l="0" t="0" r="0" b="635"/>
+            <wp:docPr id="13" name="Picture 13" descr="A screenshot of a cell phone&#10;&#10;Description automatically generated"/>
+            <wp:cNvGraphicFramePr>
+              <a:graphicFrameLocks xmlns:a="http://schemas.openxmlformats.org/drawingml/2006/main" noChangeAspect="1"/>
+            </wp:cNvGraphicFramePr>
+            <a:graphic xmlns:a="http://schemas.openxmlformats.org/drawingml/2006/main">
+              <a:graphicData uri="http://schemas.openxmlformats.org/drawingml/2006/picture">
+                <pic:pic xmlns:pic="http://schemas.openxmlformats.org/drawingml/2006/picture">
+                  <pic:nvPicPr>
+                    <pic:cNvPr id="13" name="Figure 3 Initial Add New Project View.png"/>
+                    <pic:cNvPicPr/>
+                  </pic:nvPicPr>
+                  <pic:blipFill>
+                    <a:blip r:embed="rId10" cstate="print">
+                      <a:extLst>
+                        <a:ext uri="{28A0092B-C50C-407E-A947-70E740481C1C}">
+                          <a14:useLocalDpi xmlns:a14="http://schemas.microsoft.com/office/drawing/2010/main" val="0"/>
+                        </a:ext>
+                      </a:extLst>
+                    </a:blip>
+                    <a:stretch>
+                      <a:fillRect/>
+                    </a:stretch>
+                  </pic:blipFill>
+                  <pic:spPr>
+                    <a:xfrm>
+                      <a:off x="0" y="0"/>
+                      <a:ext cx="5733415" cy="3225165"/>
+                    </a:xfrm>
+                    <a:prstGeom prst="rect">
+                      <a:avLst/>
+                    </a:prstGeom>
+                  </pic:spPr>
+                </pic:pic>
+              </a:graphicData>
+            </a:graphic>
+          </wp:inline>
+        </w:drawing>
+      </w:r>
+    </w:p>
+    <w:p>
+      <w:pPr>
+        <w:ind w:firstLine="720"/>
+      </w:pPr>
+    </w:p>
+    <w:p>
       <w:r>
         <w:br w:type="page"/>
       </w:r>
@@ -3466,7 +3585,10 @@
       </w:pPr>
       <w:r>
         <w:lastRenderedPageBreak/>
-        <w:t>Figure 4: Initial Mobile View</w:t>
+        <w:t xml:space="preserve">Figure 4: Initial Mobile </w:t>
+      </w:r>
+      <w:r>
+        <w:t>UI</w:t>
       </w:r>
     </w:p>
     <w:p>
@@ -3503,7 +3625,7 @@
                     <pic:cNvPicPr/>
                   </pic:nvPicPr>
                   <pic:blipFill>
-                    <a:blip r:embed="rId10">
+                    <a:blip r:embed="rId11">
                       <a:extLst>
                         <a:ext uri="{28A0092B-C50C-407E-A947-70E740481C1C}">
                           <a14:useLocalDpi xmlns:a14="http://schemas.microsoft.com/office/drawing/2010/main" val="0"/>
@@ -3546,22 +3668,30 @@
       </w:pPr>
       <w:r>
         <w:lastRenderedPageBreak/>
-        <w:t>Figure 5: Final Main View</w:t>
+        <w:t xml:space="preserve">Figure 5: Final Main </w:t>
+      </w:r>
+      <w:r>
+        <w:t>UI</w:t>
       </w:r>
     </w:p>
     <w:p>
       <w:pPr>
         <w:ind w:firstLine="720"/>
       </w:pPr>
+    </w:p>
+    <w:p>
+      <w:pPr>
+        <w:ind w:firstLine="720"/>
+      </w:pPr>
       <w:r>
         <w:rPr>
           <w:noProof/>
         </w:rPr>
         <w:drawing>
-          <wp:inline distT="0" distB="0" distL="0" distR="0" wp14:anchorId="6927636E" wp14:editId="271E6647">
-            <wp:extent cx="5733415" cy="6205220"/>
-            <wp:effectExtent l="0" t="0" r="0" b="5080"/>
-            <wp:docPr id="15" name="Picture 15" descr="A close up of a device&#10;&#10;Description automatically generated"/>
+          <wp:inline distT="0" distB="0" distL="0" distR="0" wp14:anchorId="29775454" wp14:editId="6E110CAF">
+            <wp:extent cx="5733415" cy="5219700"/>
+            <wp:effectExtent l="0" t="0" r="0" b="0"/>
+            <wp:docPr id="28" name="Picture 28" descr="A picture containing computer&#10;&#10;Description automatically generated"/>
             <wp:cNvGraphicFramePr>
               <a:graphicFrameLocks xmlns:a="http://schemas.openxmlformats.org/drawingml/2006/main" noChangeAspect="1"/>
             </wp:cNvGraphicFramePr>
@@ -3569,11 +3699,11 @@
               <a:graphicData uri="http://schemas.openxmlformats.org/drawingml/2006/picture">
                 <pic:pic xmlns:pic="http://schemas.openxmlformats.org/drawingml/2006/picture">
                   <pic:nvPicPr>
-                    <pic:cNvPr id="15" name="Figure 5 Final Main View.png"/>
+                    <pic:cNvPr id="11" name="Figure 1 Initial Main View.png"/>
                     <pic:cNvPicPr/>
                   </pic:nvPicPr>
                   <pic:blipFill>
-                    <a:blip r:embed="rId11" cstate="print">
+                    <a:blip r:embed="rId8" cstate="print">
                       <a:extLst>
                         <a:ext uri="{28A0092B-C50C-407E-A947-70E740481C1C}">
                           <a14:useLocalDpi xmlns:a14="http://schemas.microsoft.com/office/drawing/2010/main" val="0"/>
@@ -3587,7 +3717,7 @@
                   <pic:spPr>
                     <a:xfrm>
                       <a:off x="0" y="0"/>
-                      <a:ext cx="5733415" cy="6205220"/>
+                      <a:ext cx="5733415" cy="5219700"/>
                     </a:xfrm>
                     <a:prstGeom prst="rect">
                       <a:avLst/>
@@ -3606,6 +3736,11 @@
       </w:pPr>
     </w:p>
     <w:p>
+      <w:pPr>
+        <w:ind w:firstLine="720"/>
+      </w:pPr>
+    </w:p>
+    <w:p>
       <w:r>
         <w:br w:type="page"/>
       </w:r>
@@ -3616,7 +3751,10 @@
       </w:pPr>
       <w:r>
         <w:lastRenderedPageBreak/>
-        <w:t>Figure 6: Final In-depth Project View</w:t>
+        <w:t xml:space="preserve">Figure 6: Final In-depth Project </w:t>
+      </w:r>
+      <w:r>
+        <w:t>UI</w:t>
       </w:r>
     </w:p>
     <w:p>
@@ -3685,7 +3823,10 @@
         <w:ind w:firstLine="720"/>
       </w:pPr>
       <w:r>
-        <w:t>Figure 7: Final Add New Project View</w:t>
+        <w:t xml:space="preserve">Figure 7: Final Add New Project </w:t>
+      </w:r>
+      <w:r>
+        <w:t>UI</w:t>
       </w:r>
     </w:p>
     <w:p>
@@ -3760,7 +3901,10 @@
       </w:pPr>
       <w:r>
         <w:lastRenderedPageBreak/>
-        <w:t>Figure 8: Final Mobile View</w:t>
+        <w:t xml:space="preserve">Figure 8: Final Mobile </w:t>
+      </w:r>
+      <w:r>
+        <w:t>UI</w:t>
       </w:r>
     </w:p>
     <w:p>
@@ -3789,7 +3933,7 @@
                     <pic:cNvPicPr/>
                   </pic:nvPicPr>
                   <pic:blipFill>
-                    <a:blip r:embed="rId10">
+                    <a:blip r:embed="rId11">
                       <a:extLst>
                         <a:ext uri="{28A0092B-C50C-407E-A947-70E740481C1C}">
                           <a14:useLocalDpi xmlns:a14="http://schemas.microsoft.com/office/drawing/2010/main" val="0"/>
@@ -3821,25 +3965,56 @@
     </w:p>
     <w:p>
       <w:pPr>
-        <w:pStyle w:val="Heading3"/>
-      </w:pPr>
-      <w:r>
+        <w:rPr>
+          <w:b/>
+          <w:bCs/>
+        </w:rPr>
+      </w:pPr>
+      <w:r>
+        <w:rPr>
+          <w:b/>
+          <w:bCs/>
+        </w:rPr>
         <w:lastRenderedPageBreak/>
+        <w:t>Software Component “</w:t>
+      </w:r>
+      <w:r>
+        <w:rPr>
+          <w:b/>
+          <w:bCs/>
+        </w:rPr>
+        <w:t>Controller</w:t>
+      </w:r>
+      <w:r>
+        <w:rPr>
+          <w:b/>
+          <w:bCs/>
+        </w:rPr>
+        <w:t>”</w:t>
+      </w:r>
+    </w:p>
+    <w:p>
+      <w:pPr>
+        <w:rPr>
+          <w:b/>
+          <w:bCs/>
+        </w:rPr>
+      </w:pPr>
+    </w:p>
+    <w:p>
+      <w:r>
         <w:t>UML Diagram</w:t>
       </w:r>
     </w:p>
     <w:p>
-      <w:pPr>
-        <w:pStyle w:val="Heading3"/>
-      </w:pPr>
       <w:r>
         <w:rPr>
           <w:noProof/>
         </w:rPr>
         <w:drawing>
-          <wp:inline distT="0" distB="0" distL="0" distR="0" wp14:anchorId="132A0971" wp14:editId="398E4CB4">
-            <wp:extent cx="5733415" cy="4169987"/>
-            <wp:effectExtent l="0" t="0" r="0" b="0"/>
+          <wp:inline distT="0" distB="0" distL="0" distR="0" wp14:anchorId="33152B4A" wp14:editId="755B2C73">
+            <wp:extent cx="4905932" cy="3568148"/>
+            <wp:effectExtent l="0" t="0" r="0" b="635"/>
             <wp:docPr id="8" name="Picture 8" descr="A screenshot of text&#10;&#10;Description automatically generated"/>
             <wp:cNvGraphicFramePr>
               <a:graphicFrameLocks xmlns:a="http://schemas.openxmlformats.org/drawingml/2006/main" noChangeAspect="1"/>
@@ -3866,7 +4041,7 @@
                   <pic:spPr>
                     <a:xfrm>
                       <a:off x="0" y="0"/>
-                      <a:ext cx="5733415" cy="4169987"/>
+                      <a:ext cx="4956528" cy="3604947"/>
                     </a:xfrm>
                     <a:prstGeom prst="rect">
                       <a:avLst/>
@@ -3879,27 +4054,77 @@
         </w:drawing>
       </w:r>
     </w:p>
+    <w:p/>
+    <w:p>
+      <w:pPr>
+        <w:rPr>
+          <w:b/>
+          <w:bCs/>
+        </w:rPr>
+      </w:pPr>
+      <w:r>
+        <w:rPr>
+          <w:b/>
+          <w:bCs/>
+        </w:rPr>
+        <w:t>S</w:t>
+      </w:r>
+      <w:r>
+        <w:rPr>
+          <w:b/>
+          <w:bCs/>
+        </w:rPr>
+        <w:t>oftware Component “</w:t>
+      </w:r>
+      <w:r>
+        <w:rPr>
+          <w:b/>
+          <w:bCs/>
+        </w:rPr>
+        <w:t>Model</w:t>
+      </w:r>
+      <w:r>
+        <w:rPr>
+          <w:b/>
+          <w:bCs/>
+        </w:rPr>
+        <w:t>”</w:t>
+      </w:r>
+    </w:p>
+    <w:p/>
+    <w:p>
+      <w:r>
+        <w:t xml:space="preserve">Entity Relationship Diagram </w:t>
+      </w:r>
+      <w:r>
+        <w:t>(</w:t>
+      </w:r>
+      <w:r>
+        <w:t>ER</w:t>
+      </w:r>
+      <w:r>
+        <w:t>)</w:t>
+      </w:r>
+    </w:p>
     <w:p>
       <w:pPr>
         <w:pStyle w:val="Heading3"/>
       </w:pPr>
       <w:r>
-        <w:t>Entity Relationship (ER) Diagram</w:t>
-      </w:r>
-    </w:p>
-    <w:p>
-      <w:pPr>
-        <w:pStyle w:val="Heading3"/>
-      </w:pPr>
-      <w:r>
         <w:rPr>
           <w:noProof/>
         </w:rPr>
+        <w:t xml:space="preserve"> </w:t>
+      </w:r>
+      <w:r>
+        <w:rPr>
+          <w:noProof/>
+        </w:rPr>
         <w:drawing>
-          <wp:inline distT="0" distB="0" distL="0" distR="0" wp14:anchorId="3A99C7D8" wp14:editId="403575FD">
-            <wp:extent cx="4449746" cy="3519948"/>
+          <wp:inline distT="0" distB="0" distL="0" distR="0" wp14:anchorId="330A5979" wp14:editId="63AB3CEF">
+            <wp:extent cx="4383156" cy="3467274"/>
             <wp:effectExtent l="0" t="0" r="0" b="0"/>
-            <wp:docPr id="21" name="Picture 21" descr="A screenshot of a cell phone&#10;&#10;Description automatically generated"/>
+            <wp:docPr id="30" name="Picture 30" descr="A screenshot of a cell phone&#10;&#10;Description automatically generated"/>
             <wp:cNvGraphicFramePr>
               <a:graphicFrameLocks xmlns:a="http://schemas.openxmlformats.org/drawingml/2006/main" noChangeAspect="1"/>
             </wp:cNvGraphicFramePr>
@@ -3907,7 +4132,7 @@
               <a:graphicData uri="http://schemas.openxmlformats.org/drawingml/2006/picture">
                 <pic:pic xmlns:pic="http://schemas.openxmlformats.org/drawingml/2006/picture">
                   <pic:nvPicPr>
-                    <pic:cNvPr id="21" name="ER Diagram.png"/>
+                    <pic:cNvPr id="30" name="ER Diagram.png"/>
                     <pic:cNvPicPr/>
                   </pic:nvPicPr>
                   <pic:blipFill>
@@ -3925,7 +4150,7 @@
                   <pic:spPr>
                     <a:xfrm>
                       <a:off x="0" y="0"/>
-                      <a:ext cx="4458310" cy="3526722"/>
+                      <a:ext cx="4427891" cy="3502661"/>
                     </a:xfrm>
                     <a:prstGeom prst="rect">
                       <a:avLst/>
@@ -3938,31 +4163,63 @@
         </w:drawing>
       </w:r>
     </w:p>
+    <w:p/>
+    <w:p>
+      <w:pPr>
+        <w:rPr>
+          <w:b/>
+          <w:bCs/>
+        </w:rPr>
+      </w:pPr>
+      <w:r>
+        <w:rPr>
+          <w:b/>
+          <w:bCs/>
+        </w:rPr>
+        <w:lastRenderedPageBreak/>
+        <w:t>S</w:t>
+      </w:r>
+      <w:r>
+        <w:rPr>
+          <w:b/>
+          <w:bCs/>
+        </w:rPr>
+        <w:t xml:space="preserve">oftware Component </w:t>
+      </w:r>
+      <w:r>
+        <w:rPr>
+          <w:b/>
+          <w:bCs/>
+        </w:rPr>
+        <w:t>Integration</w:t>
+      </w:r>
+    </w:p>
+    <w:p>
+      <w:pPr>
+        <w:rPr>
+          <w:b/>
+          <w:bCs/>
+        </w:rPr>
+      </w:pPr>
+    </w:p>
+    <w:p>
+      <w:r>
+        <w:t>Data Flow Diagram (DFD)</w:t>
+      </w:r>
+    </w:p>
     <w:p>
       <w:pPr>
         <w:pStyle w:val="Heading3"/>
       </w:pPr>
       <w:r>
-        <w:lastRenderedPageBreak/>
-        <w:t>Data Flow Diagram</w:t>
-      </w:r>
-      <w:r>
-        <w:t xml:space="preserve"> (DFD)</w:t>
-      </w:r>
-    </w:p>
-    <w:p>
-      <w:pPr>
-        <w:pStyle w:val="Heading3"/>
-      </w:pPr>
-      <w:r>
         <w:rPr>
           <w:noProof/>
         </w:rPr>
         <w:drawing>
-          <wp:inline distT="0" distB="0" distL="0" distR="0" wp14:anchorId="62254CFE" wp14:editId="22FDFEAB">
-            <wp:extent cx="5505861" cy="4129548"/>
-            <wp:effectExtent l="0" t="0" r="6350" b="0"/>
-            <wp:docPr id="5" name="Picture 5" descr="A close up of text on a white background&#10;&#10;Description automatically generated"/>
+          <wp:inline distT="0" distB="0" distL="0" distR="0" wp14:anchorId="08EA2933" wp14:editId="57DB0FD1">
+            <wp:extent cx="6234425" cy="4562061"/>
+            <wp:effectExtent l="0" t="0" r="1905" b="0"/>
+            <wp:docPr id="31" name="Picture 31" descr="A close up of text on a white background&#10;&#10;Description automatically generated"/>
             <wp:cNvGraphicFramePr>
               <a:graphicFrameLocks xmlns:a="http://schemas.openxmlformats.org/drawingml/2006/main" noChangeAspect="1"/>
             </wp:cNvGraphicFramePr>
@@ -3970,7 +4227,7 @@
               <a:graphicData uri="http://schemas.openxmlformats.org/drawingml/2006/picture">
                 <pic:pic xmlns:pic="http://schemas.openxmlformats.org/drawingml/2006/picture">
                   <pic:nvPicPr>
-                    <pic:cNvPr id="5" name="Data Flow Diagram.png"/>
+                    <pic:cNvPr id="31" name="Data Flow Diagram.png"/>
                     <pic:cNvPicPr/>
                   </pic:nvPicPr>
                   <pic:blipFill>
@@ -3988,7 +4245,7 @@
                   <pic:spPr>
                     <a:xfrm>
                       <a:off x="0" y="0"/>
-                      <a:ext cx="5611569" cy="4208832"/>
+                      <a:ext cx="6244484" cy="4569422"/>
                     </a:xfrm>
                     <a:prstGeom prst="rect">
                       <a:avLst/>
@@ -4006,66 +4263,6 @@
         <w:pStyle w:val="Heading3"/>
       </w:pPr>
       <w:r>
-        <w:t>Model-View-Controller (MVC) Diagram</w:t>
-      </w:r>
-    </w:p>
-    <w:p>
-      <w:pPr>
-        <w:pStyle w:val="Heading3"/>
-      </w:pPr>
-      <w:r>
-        <w:rPr>
-          <w:noProof/>
-        </w:rPr>
-        <w:drawing>
-          <wp:inline distT="0" distB="0" distL="0" distR="0" wp14:anchorId="4FA7A106" wp14:editId="0DBB6FE1">
-            <wp:extent cx="4931860" cy="3362632"/>
-            <wp:effectExtent l="0" t="0" r="0" b="3175"/>
-            <wp:docPr id="20" name="Picture 20"/>
-            <wp:cNvGraphicFramePr>
-              <a:graphicFrameLocks xmlns:a="http://schemas.openxmlformats.org/drawingml/2006/main" noChangeAspect="1"/>
-            </wp:cNvGraphicFramePr>
-            <a:graphic xmlns:a="http://schemas.openxmlformats.org/drawingml/2006/main">
-              <a:graphicData uri="http://schemas.openxmlformats.org/drawingml/2006/picture">
-                <pic:pic xmlns:pic="http://schemas.openxmlformats.org/drawingml/2006/picture">
-                  <pic:nvPicPr>
-                    <pic:cNvPr id="20" name="MVC Diagram.png"/>
-                    <pic:cNvPicPr/>
-                  </pic:nvPicPr>
-                  <pic:blipFill>
-                    <a:blip r:embed="rId17">
-                      <a:extLst>
-                        <a:ext uri="{28A0092B-C50C-407E-A947-70E740481C1C}">
-                          <a14:useLocalDpi xmlns:a14="http://schemas.microsoft.com/office/drawing/2010/main" val="0"/>
-                        </a:ext>
-                      </a:extLst>
-                    </a:blip>
-                    <a:stretch>
-                      <a:fillRect/>
-                    </a:stretch>
-                  </pic:blipFill>
-                  <pic:spPr>
-                    <a:xfrm>
-                      <a:off x="0" y="0"/>
-                      <a:ext cx="4972783" cy="3390534"/>
-                    </a:xfrm>
-                    <a:prstGeom prst="rect">
-                      <a:avLst/>
-                    </a:prstGeom>
-                  </pic:spPr>
-                </pic:pic>
-              </a:graphicData>
-            </a:graphic>
-          </wp:inline>
-        </w:drawing>
-      </w:r>
-    </w:p>
-    <w:p>
-      <w:pPr>
-        <w:pStyle w:val="Heading3"/>
-      </w:pPr>
-      <w:r>
-        <w:lastRenderedPageBreak/>
         <w:t xml:space="preserve">Function </w:t>
       </w:r>
       <w:r>
@@ -4363,6 +4560,7 @@
           </w:tcPr>
           <w:p>
             <w:r>
+              <w:lastRenderedPageBreak/>
               <w:t xml:space="preserve">+ </w:t>
             </w:r>
             <w:proofErr w:type="spellStart"/>
@@ -4779,7 +4977,6 @@
         <w:pStyle w:val="Heading3"/>
       </w:pPr>
       <w:r>
-        <w:lastRenderedPageBreak/>
         <w:t>Plans to implement success criteria</w:t>
       </w:r>
     </w:p>
@@ -4898,6 +5095,7 @@
           </w:tcPr>
           <w:p>
             <w:r>
+              <w:lastRenderedPageBreak/>
               <w:t>Search the list of projects to find the desired one</w:t>
             </w:r>
           </w:p>
@@ -5141,7 +5339,6 @@
           </w:tcPr>
           <w:p>
             <w:r>
-              <w:lastRenderedPageBreak/>
               <w:t>Projects can be searched</w:t>
             </w:r>
           </w:p>
@@ -5306,7 +5503,11 @@
           </w:tcPr>
           <w:p>
             <w:r>
-              <w:t>Contractor that is selected can be updated using their appropriate licenceID and valid JSON data to change to</w:t>
+              <w:t xml:space="preserve">Contractor that is selected can be updated using their appropriate licenceID and </w:t>
+            </w:r>
+            <w:r>
+              <w:lastRenderedPageBreak/>
+              <w:t>valid JSON data to change to</w:t>
             </w:r>
           </w:p>
         </w:tc>
@@ -5316,7 +5517,12 @@
           </w:tcPr>
           <w:p>
             <w:r>
-              <w:t>Input sample contractor licenceID, and new JSON dataset for contractor/new Contractor object</w:t>
+              <w:lastRenderedPageBreak/>
+              <w:t xml:space="preserve">Input sample contractor licenceID, and new JSON </w:t>
+            </w:r>
+            <w:r>
+              <w:lastRenderedPageBreak/>
+              <w:t>dataset for contractor/new Contractor object</w:t>
             </w:r>
           </w:p>
         </w:tc>
@@ -5326,7 +5532,12 @@
           </w:tcPr>
           <w:p>
             <w:r>
-              <w:t>Contractor’s JSON data set is changed according to new JSON values/new Contractor object</w:t>
+              <w:lastRenderedPageBreak/>
+              <w:t xml:space="preserve">Contractor’s JSON data set is changed according to new </w:t>
+            </w:r>
+            <w:r>
+              <w:lastRenderedPageBreak/>
+              <w:t>JSON values/new Contractor object</w:t>
             </w:r>
           </w:p>
         </w:tc>
@@ -5399,7 +5610,7 @@
                     <pic:cNvPicPr/>
                   </pic:nvPicPr>
                   <pic:blipFill>
-                    <a:blip r:embed="rId18">
+                    <a:blip r:embed="rId17">
                       <a:extLst>
                         <a:ext uri="{28A0092B-C50C-407E-A947-70E740481C1C}">
                           <a14:useLocalDpi xmlns:a14="http://schemas.microsoft.com/office/drawing/2010/main" val="0"/>
@@ -5520,7 +5731,7 @@
                     <pic:cNvPicPr/>
                   </pic:nvPicPr>
                   <pic:blipFill>
-                    <a:blip r:embed="rId19">
+                    <a:blip r:embed="rId18">
                       <a:extLst>
                         <a:ext uri="{28A0092B-C50C-407E-A947-70E740481C1C}">
                           <a14:useLocalDpi xmlns:a14="http://schemas.microsoft.com/office/drawing/2010/main" val="0"/>
@@ -5635,7 +5846,7 @@
                     <pic:cNvPicPr/>
                   </pic:nvPicPr>
                   <pic:blipFill>
-                    <a:blip r:embed="rId20">
+                    <a:blip r:embed="rId19">
                       <a:extLst>
                         <a:ext uri="{28A0092B-C50C-407E-A947-70E740481C1C}">
                           <a14:useLocalDpi xmlns:a14="http://schemas.microsoft.com/office/drawing/2010/main" val="0"/>
@@ -5781,7 +5992,7 @@
                     <pic:cNvPicPr/>
                   </pic:nvPicPr>
                   <pic:blipFill>
-                    <a:blip r:embed="rId21">
+                    <a:blip r:embed="rId20">
                       <a:extLst>
                         <a:ext uri="{28A0092B-C50C-407E-A947-70E740481C1C}">
                           <a14:useLocalDpi xmlns:a14="http://schemas.microsoft.com/office/drawing/2010/main" val="0"/>
@@ -5909,7 +6120,7 @@
                     <pic:cNvPicPr/>
                   </pic:nvPicPr>
                   <pic:blipFill>
-                    <a:blip r:embed="rId22">
+                    <a:blip r:embed="rId21">
                       <a:extLst>
                         <a:ext uri="{28A0092B-C50C-407E-A947-70E740481C1C}">
                           <a14:useLocalDpi xmlns:a14="http://schemas.microsoft.com/office/drawing/2010/main" val="0"/>
@@ -6041,7 +6252,7 @@
                     <pic:cNvPicPr/>
                   </pic:nvPicPr>
                   <pic:blipFill>
-                    <a:blip r:embed="rId23" cstate="print">
+                    <a:blip r:embed="rId22" cstate="print">
                       <a:extLst>
                         <a:ext uri="{28A0092B-C50C-407E-A947-70E740481C1C}">
                           <a14:useLocalDpi xmlns:a14="http://schemas.microsoft.com/office/drawing/2010/main" val="0"/>
@@ -6221,7 +6432,7 @@
                     <pic:cNvPicPr/>
                   </pic:nvPicPr>
                   <pic:blipFill>
-                    <a:blip r:embed="rId24">
+                    <a:blip r:embed="rId23">
                       <a:extLst>
                         <a:ext uri="{28A0092B-C50C-407E-A947-70E740481C1C}">
                           <a14:useLocalDpi xmlns:a14="http://schemas.microsoft.com/office/drawing/2010/main" val="0"/>
@@ -6600,7 +6811,7 @@
                     <pic:cNvPicPr/>
                   </pic:nvPicPr>
                   <pic:blipFill>
-                    <a:blip r:embed="rId25" cstate="print">
+                    <a:blip r:embed="rId24" cstate="print">
                       <a:extLst>
                         <a:ext uri="{28A0092B-C50C-407E-A947-70E740481C1C}">
                           <a14:useLocalDpi xmlns:a14="http://schemas.microsoft.com/office/drawing/2010/main" val="0"/>
@@ -6715,7 +6926,7 @@
                     <pic:cNvPicPr/>
                   </pic:nvPicPr>
                   <pic:blipFill>
-                    <a:blip r:embed="rId26" cstate="print">
+                    <a:blip r:embed="rId25" cstate="print">
                       <a:extLst>
                         <a:ext uri="{28A0092B-C50C-407E-A947-70E740481C1C}">
                           <a14:useLocalDpi xmlns:a14="http://schemas.microsoft.com/office/drawing/2010/main" val="0"/>
@@ -6820,7 +7031,7 @@
                     <pic:cNvPicPr/>
                   </pic:nvPicPr>
                   <pic:blipFill>
-                    <a:blip r:embed="rId27" cstate="print">
+                    <a:blip r:embed="rId26" cstate="print">
                       <a:extLst>
                         <a:ext uri="{28A0092B-C50C-407E-A947-70E740481C1C}">
                           <a14:useLocalDpi xmlns:a14="http://schemas.microsoft.com/office/drawing/2010/main" val="0"/>
@@ -6937,7 +7148,7 @@
                     <pic:cNvPicPr/>
                   </pic:nvPicPr>
                   <pic:blipFill>
-                    <a:blip r:embed="rId28" cstate="print">
+                    <a:blip r:embed="rId27" cstate="print">
                       <a:extLst>
                         <a:ext uri="{28A0092B-C50C-407E-A947-70E740481C1C}">
                           <a14:useLocalDpi xmlns:a14="http://schemas.microsoft.com/office/drawing/2010/main" val="0"/>
@@ -7053,7 +7264,7 @@
                     <pic:cNvPicPr/>
                   </pic:nvPicPr>
                   <pic:blipFill>
-                    <a:blip r:embed="rId29" cstate="print">
+                    <a:blip r:embed="rId28" cstate="print">
                       <a:extLst>
                         <a:ext uri="{28A0092B-C50C-407E-A947-70E740481C1C}">
                           <a14:useLocalDpi xmlns:a14="http://schemas.microsoft.com/office/drawing/2010/main" val="0"/>
@@ -7169,7 +7380,7 @@
                     <pic:cNvPicPr/>
                   </pic:nvPicPr>
                   <pic:blipFill>
-                    <a:blip r:embed="rId30" cstate="print">
+                    <a:blip r:embed="rId29" cstate="print">
                       <a:extLst>
                         <a:ext uri="{28A0092B-C50C-407E-A947-70E740481C1C}">
                           <a14:useLocalDpi xmlns:a14="http://schemas.microsoft.com/office/drawing/2010/main" val="0"/>
@@ -7299,7 +7510,7 @@
                     <pic:cNvPicPr/>
                   </pic:nvPicPr>
                   <pic:blipFill>
-                    <a:blip r:embed="rId31" cstate="print">
+                    <a:blip r:embed="rId30" cstate="print">
                       <a:extLst>
                         <a:ext uri="{28A0092B-C50C-407E-A947-70E740481C1C}">
                           <a14:useLocalDpi xmlns:a14="http://schemas.microsoft.com/office/drawing/2010/main" val="0"/>
@@ -7515,7 +7726,7 @@
                     <pic:cNvPicPr/>
                   </pic:nvPicPr>
                   <pic:blipFill>
-                    <a:blip r:embed="rId32" cstate="print">
+                    <a:blip r:embed="rId31" cstate="print">
                       <a:extLst>
                         <a:ext uri="{28A0092B-C50C-407E-A947-70E740481C1C}">
                           <a14:useLocalDpi xmlns:a14="http://schemas.microsoft.com/office/drawing/2010/main" val="0"/>
@@ -9631,7 +9842,6 @@
   <w:style w:type="character" w:default="1" w:styleId="DefaultParagraphFont">
     <w:name w:val="Default Paragraph Font"/>
     <w:uiPriority w:val="1"/>
-    <w:semiHidden/>
     <w:unhideWhenUsed/>
   </w:style>
   <w:style w:type="table" w:default="1" w:styleId="TableNormal">

</xml_diff>

<commit_message>
Plan to implement success criteria revised
</commit_message>
<xml_diff>
--- a/Gautam M - Computer Science IA.docx
+++ b/Gautam M - Computer Science IA.docx
@@ -4825,13 +4825,18 @@
             <w:r>
               <w:t xml:space="preserve">+ </w:t>
             </w:r>
+            <w:proofErr w:type="spellStart"/>
             <w:proofErr w:type="gramStart"/>
             <w:r>
-              <w:t>addContractor(</w:t>
+              <w:t>getProjectID</w:t>
+            </w:r>
+            <w:proofErr w:type="spellEnd"/>
+            <w:r>
+              <w:t>(</w:t>
             </w:r>
             <w:proofErr w:type="gramEnd"/>
             <w:r>
-              <w:t>Contractor contractor)</w:t>
+              <w:t>)</w:t>
             </w:r>
           </w:p>
         </w:tc>
@@ -4841,10 +4846,20 @@
           </w:tcPr>
           <w:p>
             <w:r>
-              <w:t>When given a Contractor object, add a contractor to an external database in JSON format</w:t>
-            </w:r>
-          </w:p>
-          <w:p/>
+              <w:t>Retrieve the encapsulated</w:t>
+            </w:r>
+            <w:r>
+              <w:t xml:space="preserve"> </w:t>
+            </w:r>
+            <w:proofErr w:type="spellStart"/>
+            <w:r>
+              <w:t>projectID</w:t>
+            </w:r>
+            <w:proofErr w:type="spellEnd"/>
+            <w:r>
+              <w:t xml:space="preserve"> variable</w:t>
+            </w:r>
+          </w:p>
         </w:tc>
       </w:tr>
       <w:tr>
@@ -4856,9 +4871,14 @@
             <w:r>
               <w:t xml:space="preserve">+ </w:t>
             </w:r>
+            <w:proofErr w:type="spellStart"/>
             <w:proofErr w:type="gramStart"/>
             <w:r>
-              <w:t>getAllContractors(</w:t>
+              <w:t>getClientName</w:t>
+            </w:r>
+            <w:proofErr w:type="spellEnd"/>
+            <w:r>
+              <w:t>(</w:t>
             </w:r>
             <w:proofErr w:type="gramEnd"/>
             <w:r>
@@ -4872,10 +4892,20 @@
           </w:tcPr>
           <w:p>
             <w:r>
-              <w:t>Retrieve all Contractor objects stored on external database in JSON format</w:t>
-            </w:r>
-          </w:p>
-          <w:p/>
+              <w:t>Retrieve the encapsulated</w:t>
+            </w:r>
+            <w:r>
+              <w:t xml:space="preserve"> </w:t>
+            </w:r>
+            <w:proofErr w:type="spellStart"/>
+            <w:r>
+              <w:t>clientName</w:t>
+            </w:r>
+            <w:proofErr w:type="spellEnd"/>
+            <w:r>
+              <w:t xml:space="preserve"> variable</w:t>
+            </w:r>
+          </w:p>
         </w:tc>
       </w:tr>
       <w:tr>
@@ -4887,13 +4917,18 @@
             <w:r>
               <w:t xml:space="preserve">+ </w:t>
             </w:r>
+            <w:proofErr w:type="spellStart"/>
             <w:proofErr w:type="gramStart"/>
             <w:r>
-              <w:t>getContractorByID(</w:t>
+              <w:t>getStreetAddress</w:t>
+            </w:r>
+            <w:proofErr w:type="spellEnd"/>
+            <w:r>
+              <w:t>(</w:t>
             </w:r>
             <w:proofErr w:type="gramEnd"/>
             <w:r>
-              <w:t>String licenceID)</w:t>
+              <w:t>)</w:t>
             </w:r>
           </w:p>
         </w:tc>
@@ -4903,10 +4938,20 @@
           </w:tcPr>
           <w:p>
             <w:r>
-              <w:t>When given the licenceID of a Contractor object that has been stored, get the Contractor object and select it for below functions. If appropriate Contractor with licenceID searched has not been found, return nothing</w:t>
-            </w:r>
-          </w:p>
-          <w:p/>
+              <w:t>Retrieve the encapsulated</w:t>
+            </w:r>
+            <w:r>
+              <w:t xml:space="preserve"> </w:t>
+            </w:r>
+            <w:proofErr w:type="spellStart"/>
+            <w:r>
+              <w:t>streetAddress</w:t>
+            </w:r>
+            <w:proofErr w:type="spellEnd"/>
+            <w:r>
+              <w:t xml:space="preserve"> variable</w:t>
+            </w:r>
+          </w:p>
         </w:tc>
       </w:tr>
       <w:tr>
@@ -4918,13 +4963,18 @@
             <w:r>
               <w:t xml:space="preserve">+ </w:t>
             </w:r>
+            <w:proofErr w:type="spellStart"/>
             <w:proofErr w:type="gramStart"/>
             <w:r>
-              <w:t>deleteContractorByID(</w:t>
+              <w:t>getSuburb</w:t>
+            </w:r>
+            <w:proofErr w:type="spellEnd"/>
+            <w:r>
+              <w:t>(</w:t>
             </w:r>
             <w:proofErr w:type="gramEnd"/>
             <w:r>
-              <w:t>String licenceID)</w:t>
+              <w:t>)</w:t>
             </w:r>
           </w:p>
         </w:tc>
@@ -4934,10 +4984,12 @@
           </w:tcPr>
           <w:p>
             <w:r>
-              <w:t>Given a Contractor object that has been previously selected using the above method, delete the object from external database</w:t>
-            </w:r>
-          </w:p>
-          <w:p/>
+              <w:t>Retrieve the encapsulated</w:t>
+            </w:r>
+            <w:r>
+              <w:t xml:space="preserve"> suburb variable</w:t>
+            </w:r>
+          </w:p>
         </w:tc>
       </w:tr>
       <w:tr>
@@ -4949,12 +5001,158 @@
             <w:r>
               <w:t xml:space="preserve">+ </w:t>
             </w:r>
+            <w:proofErr w:type="spellStart"/>
             <w:proofErr w:type="gramStart"/>
             <w:r>
-              <w:t>updateContractor(</w:t>
+              <w:t>getDescription</w:t>
+            </w:r>
+            <w:proofErr w:type="spellEnd"/>
+            <w:r>
+              <w:t>(</w:t>
             </w:r>
             <w:proofErr w:type="gramEnd"/>
             <w:r>
+              <w:t>)</w:t>
+            </w:r>
+          </w:p>
+        </w:tc>
+        <w:tc>
+          <w:tcPr>
+            <w:tcW w:w="4510" w:type="dxa"/>
+          </w:tcPr>
+          <w:p>
+            <w:r>
+              <w:t>Retrieve the encapsulated</w:t>
+            </w:r>
+            <w:r>
+              <w:t xml:space="preserve"> description variable</w:t>
+            </w:r>
+          </w:p>
+        </w:tc>
+      </w:tr>
+      <w:tr>
+        <w:tc>
+          <w:tcPr>
+            <w:tcW w:w="4509" w:type="dxa"/>
+          </w:tcPr>
+          <w:p>
+            <w:r>
+              <w:t xml:space="preserve">+ </w:t>
+            </w:r>
+            <w:proofErr w:type="spellStart"/>
+            <w:proofErr w:type="gramStart"/>
+            <w:r>
+              <w:t>getContractorList</w:t>
+            </w:r>
+            <w:proofErr w:type="spellEnd"/>
+            <w:r>
+              <w:t>(</w:t>
+            </w:r>
+            <w:proofErr w:type="gramEnd"/>
+            <w:r>
+              <w:t>)</w:t>
+            </w:r>
+          </w:p>
+        </w:tc>
+        <w:tc>
+          <w:tcPr>
+            <w:tcW w:w="4510" w:type="dxa"/>
+          </w:tcPr>
+          <w:p>
+            <w:r>
+              <w:t>Retrieve the encapsulated</w:t>
+            </w:r>
+            <w:r>
+              <w:t xml:space="preserve"> </w:t>
+            </w:r>
+            <w:proofErr w:type="spellStart"/>
+            <w:r>
+              <w:t>contractorList</w:t>
+            </w:r>
+            <w:proofErr w:type="spellEnd"/>
+            <w:r>
+              <w:t xml:space="preserve"> variable</w:t>
+            </w:r>
+          </w:p>
+        </w:tc>
+      </w:tr>
+      <w:tr>
+        <w:tc>
+          <w:tcPr>
+            <w:tcW w:w="4509" w:type="dxa"/>
+          </w:tcPr>
+          <w:p>
+            <w:r>
+              <w:t xml:space="preserve">+ </w:t>
+            </w:r>
+            <w:proofErr w:type="gramStart"/>
+            <w:r>
+              <w:t>addContractor(</w:t>
+            </w:r>
+            <w:proofErr w:type="gramEnd"/>
+            <w:r>
+              <w:t>Contractor contractor)</w:t>
+            </w:r>
+          </w:p>
+        </w:tc>
+        <w:tc>
+          <w:tcPr>
+            <w:tcW w:w="4510" w:type="dxa"/>
+          </w:tcPr>
+          <w:p>
+            <w:r>
+              <w:t>When given a Contractor object, add a contractor to an external database in JSON format</w:t>
+            </w:r>
+          </w:p>
+          <w:p/>
+        </w:tc>
+      </w:tr>
+      <w:tr>
+        <w:tc>
+          <w:tcPr>
+            <w:tcW w:w="4509" w:type="dxa"/>
+          </w:tcPr>
+          <w:p>
+            <w:r>
+              <w:t xml:space="preserve">+ </w:t>
+            </w:r>
+            <w:proofErr w:type="gramStart"/>
+            <w:r>
+              <w:t>getAllContractors(</w:t>
+            </w:r>
+            <w:proofErr w:type="gramEnd"/>
+            <w:r>
+              <w:t>)</w:t>
+            </w:r>
+          </w:p>
+        </w:tc>
+        <w:tc>
+          <w:tcPr>
+            <w:tcW w:w="4510" w:type="dxa"/>
+          </w:tcPr>
+          <w:p>
+            <w:r>
+              <w:t>Retrieve all Contractor objects stored on database in JSON format</w:t>
+            </w:r>
+          </w:p>
+          <w:p/>
+        </w:tc>
+      </w:tr>
+      <w:tr>
+        <w:tc>
+          <w:tcPr>
+            <w:tcW w:w="4509" w:type="dxa"/>
+          </w:tcPr>
+          <w:p>
+            <w:r>
+              <w:t xml:space="preserve">+ </w:t>
+            </w:r>
+            <w:proofErr w:type="gramStart"/>
+            <w:r>
+              <w:t>getContractorByID(</w:t>
+            </w:r>
+            <w:proofErr w:type="gramEnd"/>
+            <w:r>
               <w:t>String licenceID)</w:t>
             </w:r>
           </w:p>
@@ -4965,7 +5163,230 @@
           </w:tcPr>
           <w:p>
             <w:r>
-              <w:t>Given a Contractor object, and appropriate JSON data, change any data point</w:t>
+              <w:t>When given the licenceID of a Contractor object that has been stored, get the Contractor object and select it for below functions. If appropriate Contractor with licenceID searched has not been found, return nothing</w:t>
+            </w:r>
+          </w:p>
+          <w:p/>
+        </w:tc>
+      </w:tr>
+      <w:tr>
+        <w:tc>
+          <w:tcPr>
+            <w:tcW w:w="4509" w:type="dxa"/>
+          </w:tcPr>
+          <w:p>
+            <w:r>
+              <w:t xml:space="preserve">+ </w:t>
+            </w:r>
+            <w:proofErr w:type="gramStart"/>
+            <w:r>
+              <w:t>deleteContractorByID(</w:t>
+            </w:r>
+            <w:proofErr w:type="gramEnd"/>
+            <w:r>
+              <w:t>String licenceID)</w:t>
+            </w:r>
+          </w:p>
+        </w:tc>
+        <w:tc>
+          <w:tcPr>
+            <w:tcW w:w="4510" w:type="dxa"/>
+          </w:tcPr>
+          <w:p>
+            <w:r>
+              <w:t>Given a Contractor object that has been previously selected using the above method, delete the object from database</w:t>
+            </w:r>
+          </w:p>
+          <w:p/>
+        </w:tc>
+      </w:tr>
+      <w:tr>
+        <w:tc>
+          <w:tcPr>
+            <w:tcW w:w="4509" w:type="dxa"/>
+          </w:tcPr>
+          <w:p>
+            <w:r>
+              <w:t xml:space="preserve">+ </w:t>
+            </w:r>
+            <w:proofErr w:type="spellStart"/>
+            <w:proofErr w:type="gramStart"/>
+            <w:r>
+              <w:t>insertProject</w:t>
+            </w:r>
+            <w:proofErr w:type="spellEnd"/>
+            <w:r>
+              <w:t>(</w:t>
+            </w:r>
+            <w:proofErr w:type="gramEnd"/>
+            <w:r>
+              <w:t>Project project)</w:t>
+            </w:r>
+          </w:p>
+        </w:tc>
+        <w:tc>
+          <w:tcPr>
+            <w:tcW w:w="4510" w:type="dxa"/>
+          </w:tcPr>
+          <w:p>
+            <w:r>
+              <w:t xml:space="preserve">When given a </w:t>
+            </w:r>
+            <w:r>
+              <w:t>Project</w:t>
+            </w:r>
+            <w:r>
+              <w:t xml:space="preserve"> object, add a contractor to a database in JSON format</w:t>
+            </w:r>
+          </w:p>
+          <w:p/>
+        </w:tc>
+      </w:tr>
+      <w:tr>
+        <w:tc>
+          <w:tcPr>
+            <w:tcW w:w="4509" w:type="dxa"/>
+          </w:tcPr>
+          <w:p>
+            <w:r>
+              <w:t xml:space="preserve">+ </w:t>
+            </w:r>
+            <w:proofErr w:type="spellStart"/>
+            <w:proofErr w:type="gramStart"/>
+            <w:r>
+              <w:t>selectAllProjects</w:t>
+            </w:r>
+            <w:proofErr w:type="spellEnd"/>
+            <w:r>
+              <w:t>(</w:t>
+            </w:r>
+            <w:proofErr w:type="gramEnd"/>
+            <w:r>
+              <w:t>)</w:t>
+            </w:r>
+          </w:p>
+        </w:tc>
+        <w:tc>
+          <w:tcPr>
+            <w:tcW w:w="4510" w:type="dxa"/>
+          </w:tcPr>
+          <w:p>
+            <w:r>
+              <w:t xml:space="preserve">Retrieve all </w:t>
+            </w:r>
+            <w:r>
+              <w:t>Project</w:t>
+            </w:r>
+            <w:r>
+              <w:t xml:space="preserve"> objects stored on database in JSON format</w:t>
+            </w:r>
+          </w:p>
+          <w:p/>
+        </w:tc>
+      </w:tr>
+      <w:tr>
+        <w:tc>
+          <w:tcPr>
+            <w:tcW w:w="4509" w:type="dxa"/>
+          </w:tcPr>
+          <w:p>
+            <w:r>
+              <w:t xml:space="preserve">+ </w:t>
+            </w:r>
+            <w:proofErr w:type="spellStart"/>
+            <w:proofErr w:type="gramStart"/>
+            <w:r>
+              <w:t>selectProjectByID</w:t>
+            </w:r>
+            <w:proofErr w:type="spellEnd"/>
+            <w:r>
+              <w:t>(</w:t>
+            </w:r>
+            <w:proofErr w:type="gramEnd"/>
+            <w:r>
+              <w:t xml:space="preserve">String </w:t>
+            </w:r>
+            <w:proofErr w:type="spellStart"/>
+            <w:r>
+              <w:t>projectID</w:t>
+            </w:r>
+            <w:proofErr w:type="spellEnd"/>
+            <w:r>
+              <w:t>)</w:t>
+            </w:r>
+          </w:p>
+        </w:tc>
+        <w:tc>
+          <w:tcPr>
+            <w:tcW w:w="4510" w:type="dxa"/>
+          </w:tcPr>
+          <w:p>
+            <w:r>
+              <w:t xml:space="preserve">When given the licenceID of a </w:t>
+            </w:r>
+            <w:r>
+              <w:t>Project</w:t>
+            </w:r>
+            <w:r>
+              <w:t xml:space="preserve"> object that has been stored, get the </w:t>
+            </w:r>
+            <w:r>
+              <w:t>Project</w:t>
+            </w:r>
+            <w:r>
+              <w:t xml:space="preserve"> object and select it for below functions. If appropriate Contractor with licenceID searched has not been found, return nothing</w:t>
+            </w:r>
+          </w:p>
+          <w:p/>
+          <w:p/>
+        </w:tc>
+      </w:tr>
+      <w:tr>
+        <w:tc>
+          <w:tcPr>
+            <w:tcW w:w="4509" w:type="dxa"/>
+          </w:tcPr>
+          <w:p>
+            <w:r>
+              <w:lastRenderedPageBreak/>
+              <w:t xml:space="preserve">+ </w:t>
+            </w:r>
+            <w:proofErr w:type="spellStart"/>
+            <w:proofErr w:type="gramStart"/>
+            <w:r>
+              <w:t>deleteProjectByID</w:t>
+            </w:r>
+            <w:proofErr w:type="spellEnd"/>
+            <w:r>
+              <w:t>(</w:t>
+            </w:r>
+            <w:proofErr w:type="gramEnd"/>
+            <w:r>
+              <w:t xml:space="preserve">String </w:t>
+            </w:r>
+            <w:proofErr w:type="spellStart"/>
+            <w:r>
+              <w:t>projectID</w:t>
+            </w:r>
+            <w:proofErr w:type="spellEnd"/>
+            <w:r>
+              <w:t>)</w:t>
+            </w:r>
+          </w:p>
+        </w:tc>
+        <w:tc>
+          <w:tcPr>
+            <w:tcW w:w="4510" w:type="dxa"/>
+          </w:tcPr>
+          <w:p>
+            <w:r>
+              <w:t xml:space="preserve">Given a </w:t>
+            </w:r>
+            <w:r>
+              <w:t>project</w:t>
+            </w:r>
+            <w:r>
+              <w:t xml:space="preserve"> object that has been previously selected using the above method, delete the object from database</w:t>
             </w:r>
           </w:p>
           <w:p/>
@@ -4977,7 +5398,10 @@
         <w:pStyle w:val="Heading3"/>
       </w:pPr>
       <w:r>
-        <w:t>Plans to implement success criteria</w:t>
+        <w:t>Implementation plan to meet</w:t>
+      </w:r>
+      <w:r>
+        <w:t xml:space="preserve"> success criteria</w:t>
       </w:r>
     </w:p>
     <w:p/>
@@ -5058,7 +5482,7 @@
           </w:tcPr>
           <w:p>
             <w:r>
-              <w:t>Implement a back-end data base in order to store appropriate data that the client wants to store (such as a project name, photos, and to-do list items), and ensure that the database is secure, and can be accessed from the client-side</w:t>
+              <w:t>Implement a back-end data base in order to store appropriate data that the client wants to store (such as a project name, photos, and to-do list items), and can be accessed from the client-side</w:t>
             </w:r>
           </w:p>
           <w:p/>
@@ -5071,7 +5495,7 @@
           </w:tcPr>
           <w:p>
             <w:r>
-              <w:t>Client can get appropriate information from Service NSW API</w:t>
+              <w:t>Search the list of projects to find the desired one</w:t>
             </w:r>
           </w:p>
           <w:p/>
@@ -5082,62 +5506,7 @@
           </w:tcPr>
           <w:p>
             <w:r>
-              <w:t>Implement some way to authorise and contact the NSW Trades API in order to get appropriate information about contractors, and integrate this with the earlier database as to store everything in one place</w:t>
-            </w:r>
-          </w:p>
-          <w:p/>
-        </w:tc>
-      </w:tr>
-      <w:tr>
-        <w:tc>
-          <w:tcPr>
-            <w:tcW w:w="3539" w:type="dxa"/>
-          </w:tcPr>
-          <w:p>
-            <w:r>
-              <w:lastRenderedPageBreak/>
-              <w:t>Search the list of projects to find the desired one</w:t>
-            </w:r>
-          </w:p>
-          <w:p/>
-        </w:tc>
-        <w:tc>
-          <w:tcPr>
-            <w:tcW w:w="5480" w:type="dxa"/>
-          </w:tcPr>
-          <w:p>
-            <w:r>
-              <w:t>Create a search bar visually and programmatically in a JavaScript front-end which can search through everything that is contained within a particular project (such as the names of contractors, addresses of particular houses, etc.)</w:t>
-            </w:r>
-          </w:p>
-          <w:p/>
-        </w:tc>
-      </w:tr>
-      <w:tr>
-        <w:tc>
-          <w:tcPr>
-            <w:tcW w:w="3539" w:type="dxa"/>
-          </w:tcPr>
-          <w:p>
-            <w:r>
-              <w:t>Show a list of short-term concerns with certifications at a glance for future action</w:t>
-            </w:r>
-          </w:p>
-          <w:p/>
-        </w:tc>
-        <w:tc>
-          <w:tcPr>
-            <w:tcW w:w="5480" w:type="dxa"/>
-          </w:tcPr>
-          <w:p>
-            <w:r>
-              <w:t xml:space="preserve">Implement a variable with each of the contractor values in the database if there is a point of action that is to be </w:t>
-            </w:r>
-            <w:r>
-              <w:t>completed and</w:t>
-            </w:r>
-            <w:r>
-              <w:t xml:space="preserve"> implement a system to see these concerns for the client to then appropriately respond to. </w:t>
+              <w:t>Create a search bar in a JavaScript front-end which can search through everything that is contained within a particular project (such as the names of contractors, addresses of particular houses, etc.)</w:t>
             </w:r>
           </w:p>
           <w:p/>
@@ -5171,7 +5540,19 @@
           </w:tcPr>
           <w:p>
             <w:r>
-              <w:t>Throughout development, continually use desktop and mobile versions of the website to ensure that usage is fine. Make sure website is somewhat lightweight and can handle weaker the weaker hardware of phones</w:t>
+              <w:t xml:space="preserve">Throughout development, continually use desktop and mobile versions of the website to ensure that usage is fine. Make sure </w:t>
+            </w:r>
+            <w:r>
+              <w:t>application</w:t>
+            </w:r>
+            <w:r>
+              <w:t xml:space="preserve"> is somewhat lightweight and can handle </w:t>
+            </w:r>
+            <w:r>
+              <w:t>weaker phone</w:t>
+            </w:r>
+            <w:r>
+              <w:t xml:space="preserve"> hardware</w:t>
             </w:r>
           </w:p>
           <w:p/>
@@ -5184,13 +5565,13 @@
           </w:tcPr>
           <w:p>
             <w:r>
-              <w:t xml:space="preserve">Be able to download data into a spreadsheet format for storage in already-established cloud storage system as a </w:t>
-            </w:r>
-            <w:r>
-              <w:t>TXT</w:t>
-            </w:r>
-            <w:r>
-              <w:t xml:space="preserve"> file</w:t>
+              <w:t xml:space="preserve">Be able to download data into a </w:t>
+            </w:r>
+            <w:r>
+              <w:t>JSON file</w:t>
+            </w:r>
+            <w:r>
+              <w:t xml:space="preserve"> format for storage in already-established cloud storage system </w:t>
             </w:r>
           </w:p>
           <w:p/>
@@ -5204,12 +5585,85 @@
               <w:t xml:space="preserve">Ensure that the database, and the client, have access to a method in which the database is downloaded into a </w:t>
             </w:r>
             <w:r>
-              <w:t>TXT</w:t>
-            </w:r>
-            <w:r>
-              <w:t xml:space="preserve"> file through a button on the website</w:t>
-            </w:r>
-          </w:p>
+              <w:t>JSON</w:t>
+            </w:r>
+            <w:r>
+              <w:t xml:space="preserve"> file through a button on the </w:t>
+            </w:r>
+            <w:r>
+              <w:t>application</w:t>
+            </w:r>
+          </w:p>
+        </w:tc>
+      </w:tr>
+      <w:tr>
+        <w:tc>
+          <w:tcPr>
+            <w:tcW w:w="3539" w:type="dxa"/>
+          </w:tcPr>
+          <w:p>
+            <w:r>
+              <w:t>Have the functionality to read, create, and delete Projects</w:t>
+            </w:r>
+          </w:p>
+          <w:p/>
+        </w:tc>
+        <w:tc>
+          <w:tcPr>
+            <w:tcW w:w="5480" w:type="dxa"/>
+          </w:tcPr>
+          <w:p>
+            <w:r>
+              <w:t xml:space="preserve">Develop REST API for Project using Java and </w:t>
+            </w:r>
+            <w:proofErr w:type="spellStart"/>
+            <w:r>
+              <w:t>Springboot</w:t>
+            </w:r>
+            <w:proofErr w:type="spellEnd"/>
+            <w:r>
+              <w:t>, using their appropriate methods (GET, POST, and DELETE)</w:t>
+            </w:r>
+          </w:p>
+          <w:p/>
+        </w:tc>
+      </w:tr>
+      <w:tr>
+        <w:tc>
+          <w:tcPr>
+            <w:tcW w:w="3539" w:type="dxa"/>
+          </w:tcPr>
+          <w:p>
+            <w:r>
+              <w:t>Have the functionality to read, create, and delete Contractors</w:t>
+            </w:r>
+          </w:p>
+          <w:p/>
+        </w:tc>
+        <w:tc>
+          <w:tcPr>
+            <w:tcW w:w="5480" w:type="dxa"/>
+          </w:tcPr>
+          <w:p>
+            <w:r>
+              <w:t xml:space="preserve">Develop REST API for </w:t>
+            </w:r>
+            <w:r>
+              <w:t>Contractors</w:t>
+            </w:r>
+            <w:r>
+              <w:t xml:space="preserve"> using Java and </w:t>
+            </w:r>
+            <w:proofErr w:type="spellStart"/>
+            <w:r>
+              <w:t>Springboot</w:t>
+            </w:r>
+            <w:proofErr w:type="spellEnd"/>
+            <w:r>
+              <w:t>, using their appropriate methods (GET, POST, and DELETE)</w:t>
+            </w:r>
+          </w:p>
+          <w:p/>
         </w:tc>
       </w:tr>
     </w:tbl>
@@ -5360,6 +5814,7 @@
           </w:tcPr>
           <w:p>
             <w:r>
+              <w:lastRenderedPageBreak/>
               <w:t>Only the project with the searched project name can shows up</w:t>
             </w:r>
           </w:p>
@@ -5503,11 +5958,7 @@
           </w:tcPr>
           <w:p>
             <w:r>
-              <w:t xml:space="preserve">Contractor that is selected can be updated using their appropriate licenceID and </w:t>
-            </w:r>
-            <w:r>
-              <w:lastRenderedPageBreak/>
-              <w:t>valid JSON data to change to</w:t>
+              <w:t>Contractor that is selected can be updated using their appropriate licenceID and valid JSON data to change to</w:t>
             </w:r>
           </w:p>
         </w:tc>
@@ -5517,12 +5968,7 @@
           </w:tcPr>
           <w:p>
             <w:r>
-              <w:lastRenderedPageBreak/>
-              <w:t xml:space="preserve">Input sample contractor licenceID, and new JSON </w:t>
-            </w:r>
-            <w:r>
-              <w:lastRenderedPageBreak/>
-              <w:t>dataset for contractor/new Contractor object</w:t>
+              <w:t>Input sample contractor licenceID, and new JSON dataset for contractor/new Contractor object</w:t>
             </w:r>
           </w:p>
         </w:tc>
@@ -5532,12 +5978,7 @@
           </w:tcPr>
           <w:p>
             <w:r>
-              <w:lastRenderedPageBreak/>
-              <w:t xml:space="preserve">Contractor’s JSON data set is changed according to new </w:t>
-            </w:r>
-            <w:r>
-              <w:lastRenderedPageBreak/>
-              <w:t>JSON values/new Contractor object</w:t>
+              <w:t>Contractor’s JSON data set is changed according to new JSON values/new Contractor object</w:t>
             </w:r>
           </w:p>
         </w:tc>

</xml_diff>

<commit_message>
Criterion B proofread and complete
</commit_message>
<xml_diff>
--- a/Gautam M - Computer Science IA.docx
+++ b/Gautam M - Computer Science IA.docx
@@ -4284,6 +4284,9 @@
         <w:gridCol w:w="4510"/>
       </w:tblGrid>
       <w:tr>
+        <w:trPr>
+          <w:tblHeader/>
+        </w:trPr>
         <w:tc>
           <w:tcPr>
             <w:tcW w:w="4509" w:type="dxa"/>
@@ -5691,6 +5694,9 @@
         <w:gridCol w:w="3007"/>
       </w:tblGrid>
       <w:tr>
+        <w:trPr>
+          <w:tblHeader/>
+        </w:trPr>
         <w:tc>
           <w:tcPr>
             <w:tcW w:w="3006" w:type="dxa"/>
@@ -5727,7 +5733,14 @@
                 <w:b/>
                 <w:bCs/>
               </w:rPr>
-              <w:t>Testing methodology</w:t>
+              <w:t>Testing meth</w:t>
+            </w:r>
+            <w:r>
+              <w:rPr>
+                <w:b/>
+                <w:bCs/>
+              </w:rPr>
+              <w:t>od</w:t>
             </w:r>
           </w:p>
         </w:tc>
@@ -5769,7 +5782,13 @@
           </w:tcPr>
           <w:p>
             <w:r>
-              <w:t>Click on project view when contracted and expanded</w:t>
+              <w:t xml:space="preserve">Click on project view when </w:t>
+            </w:r>
+            <w:r>
+              <w:t>collapsed</w:t>
+            </w:r>
+            <w:r>
+              <w:t xml:space="preserve"> and expanded</w:t>
             </w:r>
           </w:p>
           <w:p/>
@@ -5780,7 +5799,22 @@
           </w:tcPr>
           <w:p>
             <w:r>
-              <w:t>Project view expands when contracted, and contracts when expanded</w:t>
+              <w:t>Projec</w:t>
+            </w:r>
+            <w:r>
+              <w:t xml:space="preserve">t view expands when already </w:t>
+            </w:r>
+            <w:r>
+              <w:t>collapsed</w:t>
+            </w:r>
+            <w:r>
+              <w:t xml:space="preserve">, and </w:t>
+            </w:r>
+            <w:r>
+              <w:t>collapses</w:t>
+            </w:r>
+            <w:r>
+              <w:t xml:space="preserve"> when already expanded</w:t>
             </w:r>
           </w:p>
           <w:p/>
@@ -5793,6 +5827,7 @@
           </w:tcPr>
           <w:p>
             <w:r>
+              <w:lastRenderedPageBreak/>
               <w:t>Projects can be searched</w:t>
             </w:r>
           </w:p>
@@ -5814,8 +5849,7 @@
           </w:tcPr>
           <w:p>
             <w:r>
-              <w:lastRenderedPageBreak/>
-              <w:t>Only the project with the searched project name can shows up</w:t>
+              <w:t>Only the project with the searched project name shows up</w:t>
             </w:r>
           </w:p>
         </w:tc>
@@ -5848,7 +5882,13 @@
           </w:tcPr>
           <w:p>
             <w:r>
-              <w:t>Contractor shows up on external database</w:t>
+              <w:t>Contractor</w:t>
+            </w:r>
+            <w:r>
+              <w:t xml:space="preserve"> is inserted into </w:t>
+            </w:r>
+            <w:r>
+              <w:t>database</w:t>
             </w:r>
           </w:p>
         </w:tc>
@@ -5860,7 +5900,7 @@
           </w:tcPr>
           <w:p>
             <w:r>
-              <w:t>Contractor can be retrieved from external database</w:t>
+              <w:t>Contractor can be retrieved from database</w:t>
             </w:r>
           </w:p>
         </w:tc>
@@ -5893,7 +5933,13 @@
           </w:tcPr>
           <w:p>
             <w:r>
-              <w:t>Contractor can be selected using their appropriate licenceID</w:t>
+              <w:t xml:space="preserve">Contractor can be </w:t>
+            </w:r>
+            <w:r>
+              <w:t>added</w:t>
+            </w:r>
+            <w:r>
+              <w:t xml:space="preserve"> using their appropriate licenceID</w:t>
             </w:r>
           </w:p>
         </w:tc>
@@ -5904,6 +5950,12 @@
           <w:p>
             <w:r>
               <w:t>Input sample contractor licenceID</w:t>
+            </w:r>
+            <w:r>
+              <w:t xml:space="preserve"> </w:t>
+            </w:r>
+            <w:r>
+              <w:t>and all other appropriate fields</w:t>
             </w:r>
           </w:p>
         </w:tc>
@@ -5945,7 +5997,7 @@
           </w:tcPr>
           <w:p>
             <w:r>
-              <w:t>Contractor with appropriate licenceID is deleted from remote database</w:t>
+              <w:t>Contractor with appropriate licenceID is deleted from database</w:t>
             </w:r>
           </w:p>
           <w:p/>
@@ -5958,7 +6010,10 @@
           </w:tcPr>
           <w:p>
             <w:r>
-              <w:t>Contractor that is selected can be updated using their appropriate licenceID and valid JSON data to change to</w:t>
+              <w:t>Project</w:t>
+            </w:r>
+            <w:r>
+              <w:t xml:space="preserve"> can be retrieved from database</w:t>
             </w:r>
           </w:p>
         </w:tc>
@@ -5968,8 +6023,13 @@
           </w:tcPr>
           <w:p>
             <w:r>
-              <w:t>Input sample contractor licenceID, and new JSON dataset for contractor/new Contractor object</w:t>
-            </w:r>
+              <w:t xml:space="preserve">Input sample project </w:t>
+            </w:r>
+            <w:proofErr w:type="spellStart"/>
+            <w:r>
+              <w:t>projectID</w:t>
+            </w:r>
+            <w:proofErr w:type="spellEnd"/>
           </w:p>
         </w:tc>
         <w:tc>
@@ -5978,9 +6038,126 @@
           </w:tcPr>
           <w:p>
             <w:r>
-              <w:t>Contractor’s JSON data set is changed according to new JSON values/new Contractor object</w:t>
-            </w:r>
-          </w:p>
+              <w:t>Project’s</w:t>
+            </w:r>
+            <w:r>
+              <w:t xml:space="preserve"> JSON data values are shown</w:t>
+            </w:r>
+          </w:p>
+        </w:tc>
+      </w:tr>
+      <w:tr>
+        <w:tc>
+          <w:tcPr>
+            <w:tcW w:w="3006" w:type="dxa"/>
+          </w:tcPr>
+          <w:p>
+            <w:r>
+              <w:t>Project</w:t>
+            </w:r>
+            <w:r>
+              <w:t xml:space="preserve"> can be </w:t>
+            </w:r>
+            <w:r>
+              <w:t>added</w:t>
+            </w:r>
+            <w:r>
+              <w:t xml:space="preserve"> using their appropriate </w:t>
+            </w:r>
+            <w:proofErr w:type="spellStart"/>
+            <w:r>
+              <w:t>projectID</w:t>
+            </w:r>
+            <w:proofErr w:type="spellEnd"/>
+          </w:p>
+        </w:tc>
+        <w:tc>
+          <w:tcPr>
+            <w:tcW w:w="3006" w:type="dxa"/>
+          </w:tcPr>
+          <w:p>
+            <w:r>
+              <w:t xml:space="preserve">Input sample project </w:t>
+            </w:r>
+            <w:proofErr w:type="spellStart"/>
+            <w:r>
+              <w:t>projectID</w:t>
+            </w:r>
+            <w:proofErr w:type="spellEnd"/>
+            <w:r>
+              <w:t xml:space="preserve"> and all other appropriate fields</w:t>
+            </w:r>
+          </w:p>
+        </w:tc>
+        <w:tc>
+          <w:tcPr>
+            <w:tcW w:w="3007" w:type="dxa"/>
+          </w:tcPr>
+          <w:p>
+            <w:r>
+              <w:t>Project’s</w:t>
+            </w:r>
+            <w:r>
+              <w:t xml:space="preserve"> JSON data values are shown</w:t>
+            </w:r>
+          </w:p>
+        </w:tc>
+      </w:tr>
+      <w:tr>
+        <w:tc>
+          <w:tcPr>
+            <w:tcW w:w="3006" w:type="dxa"/>
+          </w:tcPr>
+          <w:p>
+            <w:r>
+              <w:t>Project</w:t>
+            </w:r>
+            <w:r>
+              <w:t xml:space="preserve"> that is selected can be deleted using their appropriate </w:t>
+            </w:r>
+            <w:proofErr w:type="spellStart"/>
+            <w:r>
+              <w:t>projectID</w:t>
+            </w:r>
+            <w:proofErr w:type="spellEnd"/>
+          </w:p>
+        </w:tc>
+        <w:tc>
+          <w:tcPr>
+            <w:tcW w:w="3006" w:type="dxa"/>
+          </w:tcPr>
+          <w:p>
+            <w:r>
+              <w:t xml:space="preserve">Input sample project </w:t>
+            </w:r>
+            <w:proofErr w:type="spellStart"/>
+            <w:r>
+              <w:t>projectID</w:t>
+            </w:r>
+            <w:proofErr w:type="spellEnd"/>
+          </w:p>
+        </w:tc>
+        <w:tc>
+          <w:tcPr>
+            <w:tcW w:w="3007" w:type="dxa"/>
+          </w:tcPr>
+          <w:p>
+            <w:r>
+              <w:t>Project</w:t>
+            </w:r>
+            <w:r>
+              <w:t xml:space="preserve"> with appropriate </w:t>
+            </w:r>
+            <w:proofErr w:type="spellStart"/>
+            <w:r>
+              <w:t>projectID</w:t>
+            </w:r>
+            <w:proofErr w:type="spellEnd"/>
+            <w:r>
+              <w:t xml:space="preserve"> is deleted from database</w:t>
+            </w:r>
+          </w:p>
+          <w:p/>
         </w:tc>
       </w:tr>
     </w:tbl>

</xml_diff>

<commit_message>
Criterion C of documetation proofread
</commit_message>
<xml_diff>
--- a/Gautam M - Computer Science IA.docx
+++ b/Gautam M - Computer Science IA.docx
@@ -6307,6 +6307,7 @@
         <w:t xml:space="preserve"> expanded or contracted</w:t>
       </w:r>
     </w:p>
+    <w:p/>
     <w:p>
       <w:pPr>
         <w:tabs>
@@ -6318,26 +6319,10 @@
           <w:noProof/>
         </w:rPr>
         <w:drawing>
-          <wp:anchor distT="0" distB="0" distL="114300" distR="114300" simplePos="0" relativeHeight="251659264" behindDoc="1" locked="0" layoutInCell="1" allowOverlap="1" wp14:anchorId="088462FA" wp14:editId="6061F806">
-            <wp:simplePos x="0" y="0"/>
-            <wp:positionH relativeFrom="column">
-              <wp:posOffset>1905</wp:posOffset>
-            </wp:positionH>
-            <wp:positionV relativeFrom="paragraph">
-              <wp:posOffset>180079</wp:posOffset>
-            </wp:positionV>
-            <wp:extent cx="5733415" cy="1259205"/>
-            <wp:effectExtent l="0" t="0" r="0" b="0"/>
-            <wp:wrapTight wrapText="bothSides">
-              <wp:wrapPolygon edited="0">
-                <wp:start x="0" y="0"/>
-                <wp:lineTo x="0" y="21349"/>
-                <wp:lineTo x="21531" y="21349"/>
-                <wp:lineTo x="21531" y="0"/>
-                <wp:lineTo x="0" y="0"/>
-              </wp:wrapPolygon>
-            </wp:wrapTight>
-            <wp:docPr id="7" name="Picture 7" descr="A screenshot of a cell phone&#10;&#10;Description automatically generated"/>
+          <wp:inline distT="0" distB="0" distL="0" distR="0" wp14:anchorId="09FC4D5E" wp14:editId="764EEF8F">
+            <wp:extent cx="3697176" cy="2421652"/>
+            <wp:effectExtent l="0" t="0" r="0" b="4445"/>
+            <wp:docPr id="32" name="Picture 32" descr="A screenshot of a cell phone&#10;&#10;Description automatically generated"/>
             <wp:cNvGraphicFramePr>
               <a:graphicFrameLocks xmlns:a="http://schemas.openxmlformats.org/drawingml/2006/main" noChangeAspect="1"/>
             </wp:cNvGraphicFramePr>
@@ -6345,11 +6330,11 @@
               <a:graphicData uri="http://schemas.openxmlformats.org/drawingml/2006/picture">
                 <pic:pic xmlns:pic="http://schemas.openxmlformats.org/drawingml/2006/picture">
                   <pic:nvPicPr>
-                    <pic:cNvPr id="7" name="Javascript Search.jpg"/>
+                    <pic:cNvPr id="32" name="Screen Shot 2020-06-21 at 1.36.14 pm.jpg"/>
                     <pic:cNvPicPr/>
                   </pic:nvPicPr>
                   <pic:blipFill>
-                    <a:blip r:embed="rId18">
+                    <a:blip r:embed="rId18" cstate="print">
                       <a:extLst>
                         <a:ext uri="{28A0092B-C50C-407E-A947-70E740481C1C}">
                           <a14:useLocalDpi xmlns:a14="http://schemas.microsoft.com/office/drawing/2010/main" val="0"/>
@@ -6363,7 +6348,7 @@
                   <pic:spPr>
                     <a:xfrm>
                       <a:off x="0" y="0"/>
-                      <a:ext cx="5733415" cy="1259205"/>
+                      <a:ext cx="3704960" cy="2426751"/>
                     </a:xfrm>
                     <a:prstGeom prst="rect">
                       <a:avLst/>
@@ -6372,14 +6357,29 @@
                 </pic:pic>
               </a:graphicData>
             </a:graphic>
-            <wp14:sizeRelH relativeFrom="page">
-              <wp14:pctWidth>0</wp14:pctWidth>
-            </wp14:sizeRelH>
-            <wp14:sizeRelV relativeFrom="page">
-              <wp14:pctHeight>0</wp14:pctHeight>
-            </wp14:sizeRelV>
-          </wp:anchor>
+          </wp:inline>
         </w:drawing>
+      </w:r>
+    </w:p>
+    <w:p>
+      <w:pPr>
+        <w:pStyle w:val="ListParagraph"/>
+        <w:numPr>
+          <w:ilvl w:val="0"/>
+          <w:numId w:val="1"/>
+        </w:numPr>
+        <w:tabs>
+          <w:tab w:val="left" w:pos="2412"/>
+        </w:tabs>
+        <w:rPr>
+          <w:lang w:val="en-AU"/>
+        </w:rPr>
+      </w:pPr>
+      <w:r>
+        <w:rPr>
+          <w:lang w:val="en-AU"/>
+        </w:rPr>
+        <w:t>Search menu functionality to search through projects in View</w:t>
       </w:r>
     </w:p>
     <w:p>
@@ -6664,7 +6664,25 @@
         <w:rPr>
           <w:lang w:val="en-AU"/>
         </w:rPr>
-        <w:t>private final variables according to the NSW Trades API in order to be encapsulated, such that unintentional access/change does not occur</w:t>
+        <w:t>private final variables</w:t>
+      </w:r>
+      <w:r>
+        <w:rPr>
+          <w:lang w:val="en-AU"/>
+        </w:rPr>
+        <w:t xml:space="preserve"> for Contractors</w:t>
+      </w:r>
+      <w:r>
+        <w:rPr>
+          <w:lang w:val="en-AU"/>
+        </w:rPr>
+        <w:t xml:space="preserve"> </w:t>
+      </w:r>
+      <w:r>
+        <w:rPr>
+          <w:lang w:val="en-AU"/>
+        </w:rPr>
+        <w:t>in order to be encapsulated, such that unintentional access/change does not occur</w:t>
       </w:r>
     </w:p>
     <w:p>
@@ -6798,13 +6816,31 @@
         <w:rPr>
           <w:lang w:val="en-AU"/>
         </w:rPr>
+        <w:t xml:space="preserve"> for Contractors</w:t>
+      </w:r>
+      <w:r>
+        <w:rPr>
+          <w:lang w:val="en-AU"/>
+        </w:rPr>
         <w:t>; setter</w:t>
       </w:r>
       <w:r>
         <w:rPr>
           <w:lang w:val="en-AU"/>
         </w:rPr>
-        <w:t xml:space="preserve"> variables not needed, as API always provides correct information, and doesn’t need to be changed</w:t>
+        <w:t xml:space="preserve"> variables not needed, as API always provides correct </w:t>
+      </w:r>
+      <w:r>
+        <w:rPr>
+          <w:lang w:val="en-AU"/>
+        </w:rPr>
+        <w:t>input data</w:t>
+      </w:r>
+      <w:r>
+        <w:rPr>
+          <w:lang w:val="en-AU"/>
+        </w:rPr>
+        <w:t>, and doesn’t need to change</w:t>
       </w:r>
     </w:p>
     <w:p>
@@ -6944,6 +6980,12 @@
         </w:rPr>
         <w:t>, in order to initialise the earlier private final variables, and declare the variables as JSON such that they can be sent to database</w:t>
       </w:r>
+      <w:r>
+        <w:rPr>
+          <w:lang w:val="en-AU"/>
+        </w:rPr>
+        <w:t xml:space="preserve"> for Contractors</w:t>
+      </w:r>
     </w:p>
     <w:p>
       <w:pPr>
@@ -7147,7 +7189,13 @@
         <w:rPr>
           <w:lang w:val="en-AU"/>
         </w:rPr>
-        <w:t xml:space="preserve"> for database connectivity, with appropriate POST, GET, PUT, and DELETE functionality to change database using JSON data</w:t>
+        <w:t xml:space="preserve"> for database connectivity, with appropriate POST, GET, and DELETE functionality to change database using JSON data</w:t>
+      </w:r>
+      <w:r>
+        <w:rPr>
+          <w:lang w:val="en-AU"/>
+        </w:rPr>
+        <w:t xml:space="preserve"> for Contractors</w:t>
       </w:r>
     </w:p>
     <w:p>
@@ -7379,10 +7427,12 @@
       <w:pPr>
         <w:pStyle w:val="ListParagraph"/>
         <w:numPr>
-          <w:ilvl w:val="2"/>
+          <w:ilvl w:val="1"/>
           <w:numId w:val="1"/>
         </w:numPr>
         <w:rPr>
+          <w:i/>
+          <w:iCs/>
           <w:sz w:val="32"/>
           <w:szCs w:val="32"/>
           <w:lang w:val="en-AU"/>
@@ -7390,6 +7440,8 @@
       </w:pPr>
       <w:r>
         <w:rPr>
+          <w:i/>
+          <w:iCs/>
           <w:lang w:val="en-AU"/>
         </w:rPr>
         <w:t>Similar methods were created for the “projects” class, with all appropriate private variables, encapsulation, constructors, JSON properties, and REST APIs developed</w:t>
@@ -7458,13 +7510,6 @@
     </w:p>
     <w:p>
       <w:pPr>
-        <w:rPr>
-          <w:lang w:val="en-AU"/>
-        </w:rPr>
-      </w:pPr>
-    </w:p>
-    <w:p>
-      <w:pPr>
         <w:pStyle w:val="ListParagraph"/>
         <w:numPr>
           <w:ilvl w:val="0"/>
@@ -7490,7 +7535,19 @@
         <w:rPr>
           <w:lang w:val="en-AU"/>
         </w:rPr>
-        <w:t xml:space="preserve"> XML HTTP Request to GET information about contractors from a locally established server</w:t>
+        <w:t xml:space="preserve"> XML HTTP Request to GET information about </w:t>
+      </w:r>
+      <w:r>
+        <w:rPr>
+          <w:lang w:val="en-AU"/>
+        </w:rPr>
+        <w:t>C</w:t>
+      </w:r>
+      <w:r>
+        <w:rPr>
+          <w:lang w:val="en-AU"/>
+        </w:rPr>
+        <w:t>ontractors from a locally established server</w:t>
       </w:r>
     </w:p>
     <w:p>
@@ -7574,14 +7631,6 @@
     <w:p>
       <w:pPr>
         <w:pStyle w:val="ListParagraph"/>
-        <w:rPr>
-          <w:lang w:val="en-AU"/>
-        </w:rPr>
-      </w:pPr>
-    </w:p>
-    <w:p>
-      <w:pPr>
-        <w:pStyle w:val="ListParagraph"/>
         <w:numPr>
           <w:ilvl w:val="0"/>
           <w:numId w:val="1"/>
@@ -7594,7 +7643,19 @@
         <w:rPr>
           <w:lang w:val="en-AU"/>
         </w:rPr>
-        <w:t>JavaScript used in front-end to create an XML HTTP Request to GET information about projects from a locally established server</w:t>
+        <w:t xml:space="preserve">JavaScript used in front-end to create an XML HTTP Request to GET information about </w:t>
+      </w:r>
+      <w:r>
+        <w:rPr>
+          <w:lang w:val="en-AU"/>
+        </w:rPr>
+        <w:t>P</w:t>
+      </w:r>
+      <w:r>
+        <w:rPr>
+          <w:lang w:val="en-AU"/>
+        </w:rPr>
+        <w:t>rojects from a locally established server</w:t>
       </w:r>
     </w:p>
     <w:p>
@@ -7678,13 +7739,6 @@
     </w:p>
     <w:p>
       <w:pPr>
-        <w:rPr>
-          <w:lang w:val="en-AU"/>
-        </w:rPr>
-      </w:pPr>
-    </w:p>
-    <w:p>
-      <w:pPr>
         <w:pStyle w:val="ListParagraph"/>
         <w:numPr>
           <w:ilvl w:val="0"/>
@@ -7698,7 +7752,6 @@
         <w:rPr>
           <w:lang w:val="en-AU"/>
         </w:rPr>
-        <w:lastRenderedPageBreak/>
         <w:t>JavaScript used in front-end to create a</w:t>
       </w:r>
       <w:r>
@@ -7711,7 +7764,31 @@
         <w:rPr>
           <w:lang w:val="en-AU"/>
         </w:rPr>
-        <w:t xml:space="preserve"> XML HTTP Request to POST user-inputted contractor information to local API</w:t>
+        <w:t xml:space="preserve"> XML HTTP Request to POST user-inputted </w:t>
+      </w:r>
+      <w:r>
+        <w:rPr>
+          <w:lang w:val="en-AU"/>
+        </w:rPr>
+        <w:t>C</w:t>
+      </w:r>
+      <w:r>
+        <w:rPr>
+          <w:lang w:val="en-AU"/>
+        </w:rPr>
+        <w:t xml:space="preserve">ontractor </w:t>
+      </w:r>
+      <w:r>
+        <w:rPr>
+          <w:lang w:val="en-AU"/>
+        </w:rPr>
+        <w:t>data</w:t>
+      </w:r>
+      <w:r>
+        <w:rPr>
+          <w:lang w:val="en-AU"/>
+        </w:rPr>
+        <w:t xml:space="preserve"> to local API</w:t>
       </w:r>
     </w:p>
     <w:p>
@@ -7750,6 +7827,7 @@
           <w:noProof/>
           <w:lang w:val="en-AU"/>
         </w:rPr>
+        <w:lastRenderedPageBreak/>
         <w:drawing>
           <wp:inline distT="0" distB="0" distL="0" distR="0" wp14:anchorId="721C4F6F" wp14:editId="193DE8A6">
             <wp:extent cx="5733415" cy="903605"/>
@@ -7795,13 +7873,6 @@
     </w:p>
     <w:p>
       <w:pPr>
-        <w:rPr>
-          <w:lang w:val="en-AU"/>
-        </w:rPr>
-      </w:pPr>
-    </w:p>
-    <w:p>
-      <w:pPr>
         <w:pStyle w:val="ListParagraph"/>
         <w:numPr>
           <w:ilvl w:val="0"/>
@@ -7827,7 +7898,31 @@
         <w:rPr>
           <w:lang w:val="en-AU"/>
         </w:rPr>
-        <w:t xml:space="preserve"> XML HTTP Request to DELETE user-inputted contractor information to local API</w:t>
+        <w:t xml:space="preserve"> XML HTTP Request to DELETE user-inputted </w:t>
+      </w:r>
+      <w:r>
+        <w:rPr>
+          <w:lang w:val="en-AU"/>
+        </w:rPr>
+        <w:t>C</w:t>
+      </w:r>
+      <w:r>
+        <w:rPr>
+          <w:lang w:val="en-AU"/>
+        </w:rPr>
+        <w:t xml:space="preserve">ontractor </w:t>
+      </w:r>
+      <w:r>
+        <w:rPr>
+          <w:lang w:val="en-AU"/>
+        </w:rPr>
+        <w:t>data</w:t>
+      </w:r>
+      <w:r>
+        <w:rPr>
+          <w:lang w:val="en-AU"/>
+        </w:rPr>
+        <w:t xml:space="preserve"> to local API</w:t>
       </w:r>
     </w:p>
     <w:p>
@@ -7911,13 +8006,6 @@
     </w:p>
     <w:p>
       <w:pPr>
-        <w:rPr>
-          <w:lang w:val="en-AU"/>
-        </w:rPr>
-      </w:pPr>
-    </w:p>
-    <w:p>
-      <w:pPr>
         <w:pStyle w:val="ListParagraph"/>
         <w:numPr>
           <w:ilvl w:val="0"/>
@@ -7943,7 +8031,31 @@
         <w:rPr>
           <w:lang w:val="en-AU"/>
         </w:rPr>
-        <w:t xml:space="preserve"> XML HTTP Request to POST user-inputted project information to local API</w:t>
+        <w:t xml:space="preserve"> XML HTTP Request to POST user-inputted </w:t>
+      </w:r>
+      <w:r>
+        <w:rPr>
+          <w:lang w:val="en-AU"/>
+        </w:rPr>
+        <w:t>P</w:t>
+      </w:r>
+      <w:r>
+        <w:rPr>
+          <w:lang w:val="en-AU"/>
+        </w:rPr>
+        <w:t xml:space="preserve">roject </w:t>
+      </w:r>
+      <w:r>
+        <w:rPr>
+          <w:lang w:val="en-AU"/>
+        </w:rPr>
+        <w:t>data</w:t>
+      </w:r>
+      <w:r>
+        <w:rPr>
+          <w:lang w:val="en-AU"/>
+        </w:rPr>
+        <w:t xml:space="preserve"> to local API</w:t>
       </w:r>
     </w:p>
     <w:p>
@@ -8027,13 +8139,6 @@
     </w:p>
     <w:p>
       <w:pPr>
-        <w:rPr>
-          <w:lang w:val="en-AU"/>
-        </w:rPr>
-      </w:pPr>
-    </w:p>
-    <w:p>
-      <w:pPr>
         <w:pStyle w:val="ListParagraph"/>
         <w:numPr>
           <w:ilvl w:val="0"/>
@@ -8059,7 +8164,31 @@
         <w:rPr>
           <w:lang w:val="en-AU"/>
         </w:rPr>
-        <w:t xml:space="preserve"> XML HTTP Request to DELETE user-inputted project information to local API</w:t>
+        <w:t xml:space="preserve"> XML HTTP Request to DELETE user-inputted </w:t>
+      </w:r>
+      <w:r>
+        <w:rPr>
+          <w:lang w:val="en-AU"/>
+        </w:rPr>
+        <w:t>P</w:t>
+      </w:r>
+      <w:r>
+        <w:rPr>
+          <w:lang w:val="en-AU"/>
+        </w:rPr>
+        <w:t xml:space="preserve">roject </w:t>
+      </w:r>
+      <w:r>
+        <w:rPr>
+          <w:lang w:val="en-AU"/>
+        </w:rPr>
+        <w:t>data</w:t>
+      </w:r>
+      <w:r>
+        <w:rPr>
+          <w:lang w:val="en-AU"/>
+        </w:rPr>
+        <w:t xml:space="preserve"> to local API</w:t>
       </w:r>
     </w:p>
     <w:p>
@@ -8191,8 +8320,34 @@
         <w:rPr>
           <w:lang w:val="en-AU"/>
         </w:rPr>
-        <w:t>/Projects</w:t>
-      </w:r>
+        <w:t xml:space="preserve"> </w:t>
+      </w:r>
+      <w:r>
+        <w:rPr>
+          <w:lang w:val="en-AU"/>
+        </w:rPr>
+        <w:t>/</w:t>
+      </w:r>
+      <w:r>
+        <w:rPr>
+          <w:lang w:val="en-AU"/>
+        </w:rPr>
+        <w:t xml:space="preserve"> </w:t>
+      </w:r>
+      <w:proofErr w:type="spellStart"/>
+      <w:r>
+        <w:rPr>
+          <w:lang w:val="en-AU"/>
+        </w:rPr>
+        <w:t>addWritten</w:t>
+      </w:r>
+      <w:r>
+        <w:rPr>
+          <w:lang w:val="en-AU"/>
+        </w:rPr>
+        <w:t>Projects</w:t>
+      </w:r>
+      <w:proofErr w:type="spellEnd"/>
     </w:p>
     <w:p>
       <w:pPr>
@@ -8209,21 +8364,7 @@
         <w:rPr>
           <w:lang w:val="en-AU"/>
         </w:rPr>
-        <w:t xml:space="preserve">A GET XML HTTP Request is made to the file to get </w:t>
-      </w:r>
-      <w:proofErr w:type="gramStart"/>
-      <w:r>
-        <w:rPr>
-          <w:lang w:val="en-AU"/>
-        </w:rPr>
-        <w:t>it’s</w:t>
-      </w:r>
-      <w:proofErr w:type="gramEnd"/>
-      <w:r>
-        <w:rPr>
-          <w:lang w:val="en-AU"/>
-        </w:rPr>
-        <w:t xml:space="preserve"> recorded data, and then split into the </w:t>
+        <w:t xml:space="preserve">A GET XML HTTP Request is made to the file to get its recorded data, and then split into the </w:t>
       </w:r>
       <w:proofErr w:type="spellStart"/>
       <w:r>
@@ -8276,7 +8417,7 @@
       <w:pPr>
         <w:pStyle w:val="ListParagraph"/>
         <w:numPr>
-          <w:ilvl w:val="1"/>
+          <w:ilvl w:val="0"/>
           <w:numId w:val="1"/>
         </w:numPr>
         <w:rPr>
@@ -8285,6 +8426,8 @@
       </w:pPr>
       <w:r>
         <w:rPr>
+          <w:i/>
+          <w:iCs/>
           <w:lang w:val="en-AU"/>
         </w:rPr>
         <w:t xml:space="preserve">A similar method to </w:t>
@@ -8292,6 +8435,8 @@
       <w:proofErr w:type="spellStart"/>
       <w:r>
         <w:rPr>
+          <w:i/>
+          <w:iCs/>
           <w:lang w:val="en-AU"/>
         </w:rPr>
         <w:t>addWrittenProjects</w:t>
@@ -8299,12 +8444,16 @@
       <w:proofErr w:type="spellEnd"/>
       <w:r>
         <w:rPr>
+          <w:i/>
+          <w:iCs/>
           <w:lang w:val="en-AU"/>
         </w:rPr>
         <w:t xml:space="preserve"> has been </w:t>
       </w:r>
       <w:r>
         <w:rPr>
+          <w:i/>
+          <w:iCs/>
           <w:lang w:val="en-AU"/>
         </w:rPr>
         <w:t>developed</w:t>
@@ -8394,7 +8543,19 @@
           <w:lang w:val="en-AU"/>
         </w:rPr>
         <w:lastRenderedPageBreak/>
-        <w:t>To programmatically create new buttons for each project, a “div” element is created and other elements are appended to it</w:t>
+        <w:t>To programmatically create new buttons for each project, a</w:t>
+      </w:r>
+      <w:r>
+        <w:rPr>
+          <w:lang w:val="en-AU"/>
+        </w:rPr>
+        <w:t xml:space="preserve"> HTML</w:t>
+      </w:r>
+      <w:r>
+        <w:rPr>
+          <w:lang w:val="en-AU"/>
+        </w:rPr>
+        <w:t xml:space="preserve"> “div” element is created and other elements are appended to it</w:t>
       </w:r>
     </w:p>
     <w:p>
@@ -8444,7 +8605,19 @@
         <w:rPr>
           <w:lang w:val="en-AU"/>
         </w:rPr>
-        <w:t>Depending on what the id of the element is, and the number of projects created, the program will change id to avoid duplicate HTML ids</w:t>
+        <w:t xml:space="preserve">Depending on what the id of the </w:t>
+      </w:r>
+      <w:r>
+        <w:rPr>
+          <w:lang w:val="en-AU"/>
+        </w:rPr>
+        <w:t xml:space="preserve">HTML </w:t>
+      </w:r>
+      <w:r>
+        <w:rPr>
+          <w:lang w:val="en-AU"/>
+        </w:rPr>
+        <w:t>element is, and the number of projects created, the program will change id to avoid duplicate HTML ids</w:t>
       </w:r>
       <w:r>
         <w:rPr>

</xml_diff>

<commit_message>
Completed Criterion E in documentation, needs proofreading
</commit_message>
<xml_diff>
--- a/Gautam M - Computer Science IA.docx
+++ b/Gautam M - Computer Science IA.docx
@@ -8687,6 +8687,185 @@
     </w:p>
     <w:p>
       <w:pPr>
+        <w:ind w:firstLine="720"/>
+        <w:rPr>
+          <w:lang w:val="en-AU"/>
+        </w:rPr>
+      </w:pPr>
+      <w:r>
+        <w:rPr>
+          <w:lang w:val="en-AU"/>
+        </w:rPr>
+        <w:t xml:space="preserve">Upon speaking to the client in Interviews 4 &amp; 5, it was “clear” that all of the previously outlined success criteria had been met, and the needs of the client were fulfilled. Already “being familiar” with websites allowed the </w:t>
+      </w:r>
+      <w:r>
+        <w:rPr>
+          <w:lang w:val="en-AU"/>
+        </w:rPr>
+        <w:t>client to read, create, and delete contractors and projects with ease</w:t>
+      </w:r>
+      <w:r>
+        <w:rPr>
+          <w:lang w:val="en-AU"/>
+        </w:rPr>
+        <w:t xml:space="preserve">. All of the </w:t>
+      </w:r>
+      <w:r>
+        <w:rPr>
+          <w:lang w:val="en-AU"/>
+        </w:rPr>
+        <w:t xml:space="preserve">data points for contractors and projects </w:t>
+      </w:r>
+      <w:r>
+        <w:rPr>
+          <w:lang w:val="en-AU"/>
+        </w:rPr>
+        <w:t>“</w:t>
+      </w:r>
+      <w:r>
+        <w:rPr>
+          <w:lang w:val="en-AU"/>
+        </w:rPr>
+        <w:t>were addressed</w:t>
+      </w:r>
+      <w:r>
+        <w:rPr>
+          <w:lang w:val="en-AU"/>
+        </w:rPr>
+        <w:t>”</w:t>
+      </w:r>
+      <w:r>
+        <w:rPr>
+          <w:lang w:val="en-AU"/>
+        </w:rPr>
+        <w:t>, and available to use. Similarly, the search bar was usable, and it took the client little time to get used to searching for projects. The output files “contractorData” and “projectData” worked “well enough” for the client, and the application worked well within the space and performance constraints of his phone.</w:t>
+      </w:r>
+      <w:r>
+        <w:rPr>
+          <w:lang w:val="en-AU"/>
+        </w:rPr>
+        <w:t xml:space="preserve"> Within the success criteria, the client couldn’t find many faults in the application, and just suggested to “slightly tweak” the interface to make it more aesthetically pleasing, which would be ideal if he were to adopt the application for other people in his business.</w:t>
+      </w:r>
+    </w:p>
+    <w:p>
+      <w:pPr>
+        <w:rPr>
+          <w:lang w:val="en-AU"/>
+        </w:rPr>
+      </w:pPr>
+    </w:p>
+    <w:p>
+      <w:pPr>
+        <w:ind w:firstLine="720"/>
+        <w:rPr>
+          <w:lang w:val="en-AU"/>
+        </w:rPr>
+      </w:pPr>
+      <w:r>
+        <w:rPr>
+          <w:lang w:val="en-AU"/>
+        </w:rPr>
+        <w:t>One of the possible improvements brought up was the use of external, “government-created” APIs to get information about contractors. In manually adding data, there is a chance that provided contractor data “could be wrong”, which could cause issues with taxation and licensing. Additionally, this would also allow for the client to use the application in other states where APIs are available,</w:t>
+      </w:r>
+      <w:r>
+        <w:rPr>
+          <w:lang w:val="en-AU"/>
+        </w:rPr>
+        <w:t xml:space="preserve"> as he doesn’t know contractors from outside NSW</w:t>
+      </w:r>
+      <w:r>
+        <w:rPr>
+          <w:lang w:val="en-AU"/>
+        </w:rPr>
+        <w:t>, which was a “possibility” for him in the future</w:t>
+      </w:r>
+      <w:r>
+        <w:rPr>
+          <w:lang w:val="en-AU"/>
+        </w:rPr>
+        <w:t>.</w:t>
+      </w:r>
+      <w:r>
+        <w:rPr>
+          <w:lang w:val="en-AU"/>
+        </w:rPr>
+        <w:t xml:space="preserve"> </w:t>
+      </w:r>
+    </w:p>
+    <w:p>
+      <w:pPr>
+        <w:ind w:firstLine="720"/>
+        <w:rPr>
+          <w:lang w:val="en-AU"/>
+        </w:rPr>
+      </w:pPr>
+      <w:r>
+        <w:rPr>
+          <w:lang w:val="en-AU"/>
+        </w:rPr>
+        <w:t>Another possible addition would be the “automated reminders” to a cal</w:t>
+      </w:r>
+      <w:r>
+        <w:rPr>
+          <w:lang w:val="en-AU"/>
+        </w:rPr>
+        <w:t>endar or phone.</w:t>
+      </w:r>
+      <w:r>
+        <w:rPr>
+          <w:lang w:val="en-AU"/>
+        </w:rPr>
+        <w:t xml:space="preserve"> The client already has a “online Google Calendar” solution and adding the functionality of being able to append a project to this solution could function to alert him more easily of when certain projects should be completed. This would use the Google Calendar API from the “Controller” section to send POST calls. </w:t>
+      </w:r>
+    </w:p>
+    <w:p>
+      <w:pPr>
+        <w:ind w:firstLine="720"/>
+        <w:rPr>
+          <w:lang w:val="en-AU"/>
+        </w:rPr>
+      </w:pPr>
+      <w:r>
+        <w:rPr>
+          <w:lang w:val="en-AU"/>
+        </w:rPr>
+        <w:t>Additionally,</w:t>
+      </w:r>
+      <w:r>
+        <w:rPr>
+          <w:lang w:val="en-AU"/>
+        </w:rPr>
+        <w:t xml:space="preserve"> another feature that was removed between Interviews 4 and 5 was to-do lists. Although the client had no need for the functionality, having to-do lists for each project would allow users to be more proactive, and not rely on other applications to perform the same functionality. To-do lists could also be responsive to the statuses of contractors in a project, and dynamically create to-do lists if the status of the contractor requires action (e.g. if their licence were to expire).</w:t>
+      </w:r>
+    </w:p>
+    <w:p>
+      <w:pPr>
+        <w:rPr>
+          <w:lang w:val="en-AU"/>
+        </w:rPr>
+      </w:pPr>
+    </w:p>
+    <w:p>
+      <w:pPr>
+        <w:rPr>
+          <w:lang w:val="en-AU"/>
+        </w:rPr>
+      </w:pPr>
+      <w:r>
+        <w:rPr>
+          <w:lang w:val="en-AU"/>
+        </w:rPr>
+        <w:t>Words:</w:t>
+      </w:r>
+      <w:r>
+        <w:rPr>
+          <w:lang w:val="en-AU"/>
+        </w:rPr>
+        <w:t xml:space="preserve"> 379 words</w:t>
+      </w:r>
+    </w:p>
+    <w:p>
+      <w:pPr>
         <w:rPr>
           <w:lang w:val="en-AU"/>
         </w:rPr>
@@ -9938,6 +10117,230 @@
       </w:pPr>
       <w:r>
         <w:t>Interview 5</w:t>
+      </w:r>
+    </w:p>
+    <w:p>
+      <w:r>
+        <w:tab/>
+      </w:r>
+    </w:p>
+    <w:p>
+      <w:pPr>
+        <w:ind w:left="720"/>
+      </w:pPr>
+      <w:r>
+        <w:rPr>
+          <w:b/>
+          <w:bCs/>
+        </w:rPr>
+        <w:t xml:space="preserve">Me: </w:t>
+      </w:r>
+      <w:r>
+        <w:t>Hi again, thanks for being here for the final interview. I’m going to ask you a series of questions about the application and what you think of it. If I could also ask, please be as honest as possible when answering.</w:t>
+      </w:r>
+    </w:p>
+    <w:p>
+      <w:pPr>
+        <w:ind w:left="720"/>
+      </w:pPr>
+    </w:p>
+    <w:p>
+      <w:pPr>
+        <w:ind w:left="720"/>
+      </w:pPr>
+      <w:r>
+        <w:rPr>
+          <w:b/>
+          <w:bCs/>
+        </w:rPr>
+        <w:t xml:space="preserve">Client: </w:t>
+      </w:r>
+      <w:r>
+        <w:t>That’s fine.</w:t>
+      </w:r>
+    </w:p>
+    <w:p>
+      <w:pPr>
+        <w:ind w:left="720"/>
+      </w:pPr>
+    </w:p>
+    <w:p>
+      <w:pPr>
+        <w:ind w:left="720"/>
+      </w:pPr>
+      <w:r>
+        <w:rPr>
+          <w:b/>
+          <w:bCs/>
+        </w:rPr>
+        <w:t xml:space="preserve">Me: </w:t>
+      </w:r>
+      <w:r>
+        <w:t>Do you think that the functionality of the application matched the success criteria we established earlier, and your general use cases?</w:t>
+      </w:r>
+    </w:p>
+    <w:p>
+      <w:pPr>
+        <w:ind w:left="720"/>
+      </w:pPr>
+    </w:p>
+    <w:p>
+      <w:pPr>
+        <w:ind w:left="720"/>
+        <w:rPr>
+          <w:b/>
+          <w:bCs/>
+        </w:rPr>
+      </w:pPr>
+      <w:r>
+        <w:rPr>
+          <w:b/>
+          <w:bCs/>
+        </w:rPr>
+        <w:t>Client:</w:t>
+      </w:r>
+    </w:p>
+    <w:p>
+      <w:pPr>
+        <w:ind w:left="720"/>
+        <w:rPr>
+          <w:b/>
+          <w:bCs/>
+        </w:rPr>
+      </w:pPr>
+    </w:p>
+    <w:p>
+      <w:pPr>
+        <w:ind w:left="720"/>
+      </w:pPr>
+      <w:r>
+        <w:rPr>
+          <w:b/>
+          <w:bCs/>
+        </w:rPr>
+        <w:t xml:space="preserve">Me: </w:t>
+      </w:r>
+      <w:r>
+        <w:t>Do you think that the application is genuinely better than the system that you use now? And if so, how?</w:t>
+      </w:r>
+    </w:p>
+    <w:p>
+      <w:pPr>
+        <w:ind w:left="720"/>
+        <w:rPr>
+          <w:b/>
+          <w:bCs/>
+        </w:rPr>
+      </w:pPr>
+    </w:p>
+    <w:p>
+      <w:pPr>
+        <w:ind w:left="720"/>
+        <w:rPr>
+          <w:b/>
+          <w:bCs/>
+        </w:rPr>
+      </w:pPr>
+      <w:r>
+        <w:rPr>
+          <w:b/>
+          <w:bCs/>
+        </w:rPr>
+        <w:t>Client:</w:t>
+      </w:r>
+    </w:p>
+    <w:p>
+      <w:pPr>
+        <w:ind w:left="720"/>
+        <w:rPr>
+          <w:b/>
+          <w:bCs/>
+        </w:rPr>
+      </w:pPr>
+    </w:p>
+    <w:p>
+      <w:pPr>
+        <w:ind w:left="720"/>
+      </w:pPr>
+      <w:r>
+        <w:rPr>
+          <w:b/>
+          <w:bCs/>
+        </w:rPr>
+        <w:t xml:space="preserve">Me: </w:t>
+      </w:r>
+      <w:r>
+        <w:t>Do you think that, within the success criteria, any part of the project could be improved? If so, what, and how?</w:t>
+      </w:r>
+    </w:p>
+    <w:p>
+      <w:pPr>
+        <w:ind w:left="720"/>
+        <w:rPr>
+          <w:b/>
+          <w:bCs/>
+        </w:rPr>
+      </w:pPr>
+    </w:p>
+    <w:p>
+      <w:pPr>
+        <w:ind w:left="720"/>
+        <w:rPr>
+          <w:b/>
+          <w:bCs/>
+        </w:rPr>
+      </w:pPr>
+      <w:r>
+        <w:rPr>
+          <w:b/>
+          <w:bCs/>
+        </w:rPr>
+        <w:t>Client:</w:t>
+      </w:r>
+    </w:p>
+    <w:p>
+      <w:pPr>
+        <w:ind w:left="720"/>
+        <w:rPr>
+          <w:b/>
+          <w:bCs/>
+        </w:rPr>
+      </w:pPr>
+    </w:p>
+    <w:p>
+      <w:pPr>
+        <w:ind w:left="720"/>
+      </w:pPr>
+      <w:r>
+        <w:rPr>
+          <w:b/>
+          <w:bCs/>
+        </w:rPr>
+        <w:t xml:space="preserve">Me: </w:t>
+      </w:r>
+      <w:r>
+        <w:t>Outside of the success criteria we established a while ago, what do you think could be improved about the project?</w:t>
+      </w:r>
+    </w:p>
+    <w:p>
+      <w:pPr>
+        <w:ind w:left="720"/>
+      </w:pPr>
+    </w:p>
+    <w:p>
+      <w:pPr>
+        <w:ind w:left="720"/>
+        <w:rPr>
+          <w:b/>
+          <w:bCs/>
+        </w:rPr>
+      </w:pPr>
+      <w:r>
+        <w:rPr>
+          <w:b/>
+          <w:bCs/>
+        </w:rPr>
+        <w:t>Client:</w:t>
       </w:r>
     </w:p>
     <w:sectPr>

</xml_diff>

<commit_message>
Completed final interview 5 in documentation
</commit_message>
<xml_diff>
--- a/Gautam M - Computer Science IA.docx
+++ b/Gautam M - Computer Science IA.docx
@@ -8744,15 +8744,8 @@
         <w:rPr>
           <w:lang w:val="en-AU"/>
         </w:rPr>
-        <w:t xml:space="preserve"> Within the success criteria, the client couldn’t find many faults in the application, and just suggested to “slightly tweak” the interface to make it more aesthetically pleasing, which would be ideal if he were to adopt the application for other people in his business.</w:t>
-      </w:r>
-    </w:p>
-    <w:p>
-      <w:pPr>
-        <w:rPr>
-          <w:lang w:val="en-AU"/>
-        </w:rPr>
-      </w:pPr>
+        <w:t xml:space="preserve"> </w:t>
+      </w:r>
     </w:p>
     <w:p>
       <w:pPr>
@@ -8765,6 +8758,39 @@
         <w:rPr>
           <w:lang w:val="en-AU"/>
         </w:rPr>
+        <w:t xml:space="preserve">Within the success criteria, the client couldn’t find </w:t>
+      </w:r>
+      <w:r>
+        <w:rPr>
+          <w:lang w:val="en-AU"/>
+        </w:rPr>
+        <w:t>any “drastic”</w:t>
+      </w:r>
+      <w:r>
+        <w:rPr>
+          <w:lang w:val="en-AU"/>
+        </w:rPr>
+        <w:t xml:space="preserve"> faults in the application, and just suggested to “slightly tweak” the interface to make it more aesthetically pleasing, which would be ideal if he were to adopt the application for other people in his business.</w:t>
+      </w:r>
+    </w:p>
+    <w:p>
+      <w:pPr>
+        <w:rPr>
+          <w:lang w:val="en-AU"/>
+        </w:rPr>
+      </w:pPr>
+    </w:p>
+    <w:p>
+      <w:pPr>
+        <w:ind w:firstLine="720"/>
+        <w:rPr>
+          <w:lang w:val="en-AU"/>
+        </w:rPr>
+      </w:pPr>
+      <w:r>
+        <w:rPr>
+          <w:lang w:val="en-AU"/>
+        </w:rPr>
         <w:t>One of the possible improvements brought up was the use of external, “government-created” APIs to get information about contractors. In manually adding data, there is a chance that provided contractor data “could be wrong”, which could cause issues with taxation and licensing. Additionally, this would also allow for the client to use the application in other states where APIs are available,</w:t>
       </w:r>
       <w:r>
@@ -8835,11 +8861,42 @@
         <w:rPr>
           <w:lang w:val="en-AU"/>
         </w:rPr>
-        <w:t xml:space="preserve"> another feature that was removed between Interviews 4 and 5 was to-do lists. Although the client had no need for the functionality, having to-do lists for each project would allow users to be more proactive, and not rely on other applications to perform the same functionality. To-do lists could also be responsive to the statuses of contractors in a project, and dynamically create to-do lists if the status of the contractor requires action (e.g. if their licence were to expire).</w:t>
-      </w:r>
-    </w:p>
-    <w:p>
-      <w:pPr>
+        <w:t xml:space="preserve"> another feature that was removed between Interviews 4 and 5 was to-do lists. Although the client had no need for the functionality, having to-do lists for each project would allow users to be more proactive, and </w:t>
+      </w:r>
+      <w:r>
+        <w:rPr>
+          <w:lang w:val="en-AU"/>
+        </w:rPr>
+        <w:t>“</w:t>
+      </w:r>
+      <w:r>
+        <w:rPr>
+          <w:lang w:val="en-AU"/>
+        </w:rPr>
+        <w:t>not rely on other applications</w:t>
+      </w:r>
+      <w:r>
+        <w:rPr>
+          <w:lang w:val="en-AU"/>
+        </w:rPr>
+        <w:t>”</w:t>
+      </w:r>
+      <w:r>
+        <w:rPr>
+          <w:lang w:val="en-AU"/>
+        </w:rPr>
+        <w:t xml:space="preserve"> to perform the same functionality. To-do lists could also be responsive to the statuses of contractors in a project, and dynamically create to-do lists if the status of the contractor requires action (e.g. if their licence were to expire).</w:t>
+      </w:r>
+      <w:r>
+        <w:rPr>
+          <w:lang w:val="en-AU"/>
+        </w:rPr>
+        <w:t xml:space="preserve"> This would be “especially useful” if the client were to adopt this application for the rest of his employees, which could decrease “costs” for other to-do applications.</w:t>
+      </w:r>
+    </w:p>
+    <w:p>
+      <w:pPr>
+        <w:ind w:firstLine="720"/>
         <w:rPr>
           <w:lang w:val="en-AU"/>
         </w:rPr>
@@ -8861,7 +8918,19 @@
         <w:rPr>
           <w:lang w:val="en-AU"/>
         </w:rPr>
-        <w:t xml:space="preserve"> 379 words</w:t>
+        <w:t xml:space="preserve"> </w:t>
+      </w:r>
+      <w:r>
+        <w:rPr>
+          <w:lang w:val="en-AU"/>
+        </w:rPr>
+        <w:t>406</w:t>
+      </w:r>
+      <w:r>
+        <w:rPr>
+          <w:lang w:val="en-AU"/>
+        </w:rPr>
+        <w:t xml:space="preserve"> words</w:t>
       </w:r>
     </w:p>
     <w:p>
@@ -10187,17 +10256,23 @@
     <w:p>
       <w:pPr>
         <w:ind w:left="720"/>
+      </w:pPr>
+      <w:r>
         <w:rPr>
           <w:b/>
           <w:bCs/>
         </w:rPr>
-      </w:pPr>
+        <w:t>Client:</w:t>
+      </w:r>
       <w:r>
         <w:rPr>
           <w:b/>
           <w:bCs/>
         </w:rPr>
-        <w:t>Client:</w:t>
+        <w:t xml:space="preserve"> </w:t>
+      </w:r>
+      <w:r>
+        <w:t>Yeah, I do think so. It’s pretty clear that through our demonstration last interview that everything has been addressed from the success criteria. Let’s see... Well, I have been using applications like this, which has helped me in being more familiar with this application quickly. Everything that I could want was addressed, especially with the contractor and project data file storages – they work well enough for us. And... yeah, it would work for us.</w:t>
       </w:r>
     </w:p>
     <w:p>
@@ -10236,17 +10311,23 @@
     <w:p>
       <w:pPr>
         <w:ind w:left="720"/>
+      </w:pPr>
+      <w:r>
         <w:rPr>
           <w:b/>
           <w:bCs/>
         </w:rPr>
-      </w:pPr>
+        <w:t>Client:</w:t>
+      </w:r>
       <w:r>
         <w:rPr>
           <w:b/>
           <w:bCs/>
         </w:rPr>
-        <w:t>Client:</w:t>
+        <w:t xml:space="preserve"> </w:t>
+      </w:r>
+      <w:r>
+        <w:t>For sure. Using physical records is quite out of date, and your application actually allows us to be able to not be at risk of damaging our physical records when on building sites. Also, environmental reasons, being able to use the files on my phone, and backing them up make your solution a lot better than our current one.</w:t>
       </w:r>
     </w:p>
     <w:p>
@@ -10267,6 +10348,7 @@
           <w:b/>
           <w:bCs/>
         </w:rPr>
+        <w:lastRenderedPageBreak/>
         <w:t xml:space="preserve">Me: </w:t>
       </w:r>
       <w:r>
@@ -10285,17 +10367,36 @@
     <w:p>
       <w:pPr>
         <w:ind w:left="720"/>
+      </w:pPr>
+      <w:r>
         <w:rPr>
           <w:b/>
           <w:bCs/>
         </w:rPr>
-      </w:pPr>
+        <w:t>Client:</w:t>
+      </w:r>
       <w:r>
         <w:rPr>
           <w:b/>
           <w:bCs/>
         </w:rPr>
-        <w:t>Client:</w:t>
+        <w:t xml:space="preserve"> </w:t>
+      </w:r>
+      <w:r>
+        <w:t xml:space="preserve">... </w:t>
+      </w:r>
+      <w:r>
+        <w:t xml:space="preserve">There aren’t any </w:t>
+      </w:r>
+      <w:r>
+        <w:rPr>
+          <w:i/>
+          <w:iCs/>
+        </w:rPr>
+        <w:t>drastic</w:t>
+      </w:r>
+      <w:r>
+        <w:t xml:space="preserve"> things that I can think of that I want, maybe just a slight tweak of the app interface so that it’s a bit cleaner? I’m thinking of using this for more of our projects, and that would mean involving more employees, who would probably appreciate that. Other than that, though... no, nothing.</w:t>
       </w:r>
     </w:p>
     <w:p>
@@ -10330,17 +10431,72 @@
     <w:p>
       <w:pPr>
         <w:ind w:left="720"/>
+      </w:pPr>
+      <w:r>
         <w:rPr>
           <w:b/>
           <w:bCs/>
         </w:rPr>
-      </w:pPr>
+        <w:t>Client:</w:t>
+      </w:r>
       <w:r>
         <w:rPr>
           <w:b/>
           <w:bCs/>
         </w:rPr>
-        <w:t>Client:</w:t>
+        <w:t xml:space="preserve"> </w:t>
+      </w:r>
+      <w:r>
+        <w:t xml:space="preserve">I had a few ideas but after we completed our previous interview, but I didn’t bother speaking up about them because it was too late. Recently, the company has been thinking about expanding our building operations to other states; mainly Victoria. Now, I don’t know many contractors that are outside of NSW, so it would be nice to have an official... government-created list to find contractors from. Information that could be wrong, and not being able to find the right contractors for the job would have significant implications on the work that we do here, so that would be useful. Also, especially if we were to widely use this solution for all of our projects, having some kind of Google Calendar and to-do list functionality would be useful. We already have a Google Calendar solution for our office, and although I said that I don’t personally need to-do list functionality, it could decrease the entire office’s reliance on other applications and decrease costs for getting other </w:t>
+      </w:r>
+      <w:r>
+        <w:t>software</w:t>
+      </w:r>
+      <w:r>
+        <w:t>.</w:t>
+      </w:r>
+      <w:r>
+        <w:t xml:space="preserve"> As I said, I already have to-do list functionality which shows me what I have to address with regards to my contractors, but implementing something like that for all of our employees to use; something that would automate reminders for impending tasks would be really useful I imagine.</w:t>
+      </w:r>
+    </w:p>
+    <w:p>
+      <w:pPr>
+        <w:ind w:left="720"/>
+      </w:pPr>
+    </w:p>
+    <w:p>
+      <w:pPr>
+        <w:ind w:left="720"/>
+      </w:pPr>
+      <w:r>
+        <w:rPr>
+          <w:b/>
+          <w:bCs/>
+        </w:rPr>
+        <w:t xml:space="preserve">Me: </w:t>
+      </w:r>
+      <w:r>
+        <w:t>Thanks for that, and that concludes our interview. Thanks for being with me on the project.</w:t>
+      </w:r>
+    </w:p>
+    <w:p>
+      <w:pPr>
+        <w:ind w:left="720"/>
+      </w:pPr>
+    </w:p>
+    <w:p>
+      <w:pPr>
+        <w:ind w:left="720"/>
+      </w:pPr>
+      <w:r>
+        <w:rPr>
+          <w:b/>
+          <w:bCs/>
+        </w:rPr>
+        <w:t xml:space="preserve">Client: </w:t>
+      </w:r>
+      <w:r>
+        <w:t>The pleasure is mine.</w:t>
       </w:r>
     </w:p>
     <w:sectPr>

</xml_diff>

<commit_message>
Entire proofreading completed, basically done!
</commit_message>
<xml_diff>
--- a/Gautam M - Computer Science IA.docx
+++ b/Gautam M - Computer Science IA.docx
@@ -26,190 +26,25 @@
         <w:ind w:firstLine="720"/>
       </w:pPr>
       <w:r>
-        <w:t xml:space="preserve">The client and adviser, </w:t>
-      </w:r>
-      <w:r>
-        <w:t>[REDACTED]</w:t>
-      </w:r>
-      <w:r>
-        <w:t xml:space="preserve">, is the owner and CEO of </w:t>
-      </w:r>
-      <w:r>
-        <w:t>[REDACTED]</w:t>
-      </w:r>
-      <w:r>
-        <w:t xml:space="preserve"> Pty</w:t>
-      </w:r>
-      <w:r>
-        <w:t xml:space="preserve">. </w:t>
-      </w:r>
-      <w:r>
-        <w:t>Ltd</w:t>
-      </w:r>
-      <w:r>
-        <w:t xml:space="preserve">, which </w:t>
-      </w:r>
-      <w:r>
-        <w:t>is a</w:t>
-      </w:r>
-      <w:r>
-        <w:t xml:space="preserve"> </w:t>
-      </w:r>
-      <w:r>
-        <w:t xml:space="preserve">housing </w:t>
-      </w:r>
-      <w:r>
-        <w:t>construction company that operates in Sydney, New South Wales</w:t>
-      </w:r>
-      <w:r>
-        <w:t xml:space="preserve"> (NSW)</w:t>
-      </w:r>
-      <w:r>
-        <w:t>, Australia</w:t>
-      </w:r>
-      <w:r>
-        <w:t>.</w:t>
+        <w:t>The client and adviser, [REDACTED], is the owner and CEO of [REDACTED] Pty. Ltd, which is a housing construction company that operates in Sydney, New South Wales (NSW), Australia.</w:t>
       </w:r>
     </w:p>
     <w:p/>
     <w:p>
-      <w:r>
-        <w:t>I</w:t>
-      </w:r>
-      <w:r>
-        <w:t>n NSW</w:t>
-      </w:r>
-      <w:r>
-        <w:t>, contractor</w:t>
-      </w:r>
-      <w:r>
-        <w:t>s</w:t>
-      </w:r>
-      <w:r>
-        <w:t xml:space="preserve"> working on a building site </w:t>
-      </w:r>
-      <w:r>
-        <w:t>must have</w:t>
-      </w:r>
-      <w:r>
-        <w:t xml:space="preserve"> appropriate and up-to-date certification</w:t>
-      </w:r>
-      <w:r>
-        <w:t xml:space="preserve">. Certification includes a valid and up-to-date Australian Business Number (ABN) and </w:t>
-      </w:r>
-      <w:r>
-        <w:t xml:space="preserve">Service NSW licence. </w:t>
-      </w:r>
-      <w:r>
-        <w:t>Otherwise, the company</w:t>
-      </w:r>
-      <w:r>
-        <w:t xml:space="preserve"> </w:t>
-      </w:r>
-      <w:r>
-        <w:t>hiring the contractor has to pay the contractor’s business taxes. This has substantial implications on my clien</w:t>
-      </w:r>
-      <w:r>
-        <w:t>t</w:t>
-      </w:r>
-      <w:r>
-        <w:t>, as he would have to pay</w:t>
-      </w:r>
-      <w:r>
-        <w:t xml:space="preserve"> </w:t>
-      </w:r>
-      <w:r>
-        <w:t>“</w:t>
-      </w:r>
-      <w:r>
-        <w:t>tens of thousands of dollars in</w:t>
-      </w:r>
-      <w:r>
-        <w:t xml:space="preserve"> contractor’s taxes every year</w:t>
-      </w:r>
-      <w:r>
-        <w:t>”</w:t>
-      </w:r>
-      <w:r>
-        <w:t>.</w:t>
+      <w:pPr>
+        <w:ind w:firstLine="720"/>
+      </w:pPr>
+      <w:r>
+        <w:t>In NSW, contractors working on a building site must have appropriate and up-to-date certification. Certification includes a valid and up-to-date Australian Business Number (ABN) and Service NSW licence. Otherwise, the company hiring the contractor has to pay the contractor’s business taxes. This has substantial implications on the client, as he would have to pay “tens of thousands of dollars in contractor’s taxes every year”.</w:t>
       </w:r>
     </w:p>
     <w:p/>
     <w:p>
-      <w:r>
-        <w:t>Currently, there is no easy way to check whether a contractor has appropriate</w:t>
-      </w:r>
-      <w:r>
-        <w:t xml:space="preserve">ly valid </w:t>
-      </w:r>
-      <w:r>
-        <w:t>licence</w:t>
-      </w:r>
-      <w:r>
-        <w:t xml:space="preserve"> to work. </w:t>
-      </w:r>
-      <w:r>
-        <w:t xml:space="preserve">The current system </w:t>
-      </w:r>
-      <w:r>
-        <w:t xml:space="preserve">involves </w:t>
-      </w:r>
-      <w:r>
-        <w:t>the</w:t>
-      </w:r>
-      <w:r>
-        <w:t xml:space="preserve"> client’s </w:t>
-      </w:r>
-      <w:r>
-        <w:t>partner</w:t>
-      </w:r>
-      <w:r>
-        <w:t xml:space="preserve"> logging each </w:t>
-      </w:r>
-      <w:r>
-        <w:t>contractor</w:t>
-      </w:r>
-      <w:r>
-        <w:t xml:space="preserve"> </w:t>
-      </w:r>
-      <w:r>
-        <w:t>in</w:t>
-      </w:r>
-      <w:r>
-        <w:t xml:space="preserve"> a spreadsheet weekly and confirming</w:t>
-      </w:r>
-      <w:r>
-        <w:t xml:space="preserve"> </w:t>
-      </w:r>
-      <w:r>
-        <w:t>contractor’s</w:t>
-      </w:r>
-      <w:r>
-        <w:t xml:space="preserve"> status</w:t>
-      </w:r>
-      <w:r>
-        <w:t>’</w:t>
-      </w:r>
-      <w:r>
-        <w:t xml:space="preserve"> weekly</w:t>
-      </w:r>
-      <w:r>
-        <w:t xml:space="preserve"> which</w:t>
-      </w:r>
-      <w:r>
-        <w:t xml:space="preserve"> is stored on a cloud drive account once confirmed</w:t>
-      </w:r>
-      <w:r>
-        <w:t>.</w:t>
-      </w:r>
-      <w:r>
-        <w:t xml:space="preserve"> “It’s not ideal”</w:t>
-      </w:r>
-      <w:r>
-        <w:t>,</w:t>
-      </w:r>
-      <w:r>
-        <w:t xml:space="preserve"> the client states, and if she didn’t have to do this task, she could allocate “time to do [...] productive things in the company.”</w:t>
+      <w:pPr>
+        <w:ind w:firstLine="720"/>
+      </w:pPr>
+      <w:r>
+        <w:t>Currently, there is no easy way to check whether a contractor has appropriately valid licence to work. The current system involves the client’s partner logging each contractor in a spreadsheet weekly and confirming the contractor’s status’ weekly, which is stored on a cloud drive account once confirmed. “It is not ideal”, the client states, and if she did not have to do this task, she could allocate “time to do [...] productive things in the company.”</w:t>
       </w:r>
     </w:p>
     <w:p>
@@ -228,127 +63,25 @@
         <w:ind w:firstLine="720"/>
       </w:pPr>
       <w:r>
-        <w:t xml:space="preserve">In “Interview 1”, we discussed possible solutions to use fewer human resources. The main goal we established was it should store and validate certification on a </w:t>
-      </w:r>
-      <w:r>
-        <w:t>project</w:t>
-      </w:r>
-      <w:r>
-        <w:t>-by-</w:t>
-      </w:r>
-      <w:r>
-        <w:t>project</w:t>
-      </w:r>
-      <w:r>
-        <w:t xml:space="preserve"> basis. Supplementary goals we established were that the </w:t>
-      </w:r>
-      <w:r>
-        <w:t xml:space="preserve">software should be easily </w:t>
-      </w:r>
-      <w:r>
-        <w:t>maintai</w:t>
-      </w:r>
-      <w:r>
-        <w:t>nable</w:t>
-      </w:r>
-      <w:r>
-        <w:t>, and it should be easy to use</w:t>
-      </w:r>
-      <w:r>
-        <w:t>. Additionally, the software must be able to source data from a reliable position.</w:t>
+        <w:t xml:space="preserve">In “Interview 1”, we discussed possible solutions to use fewer human resources. The main goal we established was that it should store and validate certification on a project-by-project basis. Supplementary goals we established were that the software should be easily maintainable, and it should be easy to use. Additionally, the software must be able to source data from reliable </w:t>
+      </w:r>
+      <w:r>
+        <w:t>storage</w:t>
+      </w:r>
+      <w:r>
+        <w:t>. Losing data would be a great detriment for operations and cause them to “receive [big fines]”. As the client already has a pre-established cloud storage workflow that works “well”, just the downloading of data is sufficient. This will allow the client to access their necessary information if there is a hardware failure/breakage. It should be available for use “on the go”- as they currently use mobile devices “when calling contractors and clients”. Also, a “to-do list” for further items of action to be noted is required.</w:t>
+      </w:r>
+    </w:p>
+    <w:p/>
+    <w:p>
+      <w:pPr>
+        <w:ind w:firstLine="720"/>
+      </w:pPr>
+      <w:r>
+        <w:t xml:space="preserve">In “Interview 2” we discussed the implementation details of a solution. Often the client is away from his computer and accessing/validifying contractor’s information “on the go” is ideal. A front-end website (developed in HTML, CSS &amp; JavaScript) functional on both a phone and laptop would ensure this workflow is possible. The client could create a project on their main computer and save it to the cloud to download on their phone. The use of Java in the backend will allow for the storage and sorting of data for project database management and searching. Java also allows for data collection using APIs, and for the importing and formatting of collected data to a JSON file. </w:t>
       </w:r>
       <w:r>
         <w:t xml:space="preserve"> </w:t>
-      </w:r>
-      <w:r>
-        <w:t>L</w:t>
-      </w:r>
-      <w:r>
-        <w:t xml:space="preserve">osing data would be a great detriment for operations and cause them to “receive [big fines]”. </w:t>
-      </w:r>
-      <w:r>
-        <w:t xml:space="preserve">As the client already has a pre-established cloud storage workflow that works “well”, just the downloading of data is sufficient. This would allow the client to access their important information if there is a hardware failure/breakage. </w:t>
-      </w:r>
-      <w:r>
-        <w:t>It should be available for use “on the go”- as they currently use mobile devices “when calling contractors and clients”. Also, a “to-do list” for further items of action to be noted is required.</w:t>
-      </w:r>
-    </w:p>
-    <w:p/>
-    <w:p>
-      <w:r>
-        <w:t>In “Interview 2” we discussed the implementation details of a solution. Often the client is away from his computer and accessing/validifying contractor’s information “on the go” is ideal</w:t>
-      </w:r>
-      <w:r>
-        <w:t>. A</w:t>
-      </w:r>
-      <w:r>
-        <w:t xml:space="preserve"> front-end</w:t>
-      </w:r>
-      <w:r>
-        <w:t xml:space="preserve"> website </w:t>
-      </w:r>
-      <w:r>
-        <w:t>(</w:t>
-      </w:r>
-      <w:r>
-        <w:t>developed in</w:t>
-      </w:r>
-      <w:r>
-        <w:t xml:space="preserve"> HTML</w:t>
-      </w:r>
-      <w:r>
-        <w:t>,</w:t>
-      </w:r>
-      <w:r>
-        <w:t xml:space="preserve"> CSS</w:t>
-      </w:r>
-      <w:r>
-        <w:t xml:space="preserve"> &amp; JavaScript</w:t>
-      </w:r>
-      <w:r>
-        <w:t xml:space="preserve">) </w:t>
-      </w:r>
-      <w:r>
-        <w:t xml:space="preserve">functional on both a phone and laptop would ensure this workflow </w:t>
-      </w:r>
-      <w:r>
-        <w:t>is possible</w:t>
-      </w:r>
-      <w:r>
-        <w:t>.</w:t>
-      </w:r>
-      <w:r>
-        <w:t xml:space="preserve"> The</w:t>
-      </w:r>
-      <w:r>
-        <w:t xml:space="preserve"> client could create a project on their main computer and save it to the cloud</w:t>
-      </w:r>
-      <w:r>
-        <w:t xml:space="preserve"> to download on their phone, etc</w:t>
-      </w:r>
-      <w:r>
-        <w:t>.</w:t>
-      </w:r>
-      <w:r>
-        <w:t xml:space="preserve"> The use of Java in the backend will</w:t>
-      </w:r>
-      <w:r>
-        <w:t xml:space="preserve"> allow for the storage and sorting of data for project database management and searching. Java also allows for data collection</w:t>
-      </w:r>
-      <w:r>
-        <w:t xml:space="preserve"> using</w:t>
-      </w:r>
-      <w:r>
-        <w:t xml:space="preserve"> </w:t>
-      </w:r>
-      <w:r>
-        <w:t xml:space="preserve">APIs, and for the importing and formatting of collected data to a </w:t>
-      </w:r>
-      <w:r>
-        <w:t>JSON file</w:t>
-      </w:r>
-      <w:r>
-        <w:t xml:space="preserve">. </w:t>
       </w:r>
     </w:p>
     <w:p>
@@ -399,7 +132,10 @@
         <w:t xml:space="preserve">title or address, </w:t>
       </w:r>
       <w:r>
-        <w:t>description, image of the project, future items to do about the project</w:t>
+        <w:t xml:space="preserve">description, </w:t>
+      </w:r>
+      <w:r>
+        <w:t>address, suburb, and contractors</w:t>
       </w:r>
     </w:p>
     <w:p>
@@ -414,7 +150,13 @@
         <w:t>Client can get appropriate information</w:t>
       </w:r>
       <w:r>
-        <w:t xml:space="preserve"> for contractors and projects</w:t>
+        <w:t xml:space="preserve"> for contractors </w:t>
+      </w:r>
+      <w:r>
+        <w:t>on</w:t>
+      </w:r>
+      <w:r>
+        <w:t xml:space="preserve"> projects</w:t>
       </w:r>
     </w:p>
     <w:p>
@@ -571,10 +313,13 @@
     <w:p/>
     <w:p>
       <w:r>
-        <w:t>Words: 42</w:t>
-      </w:r>
-      <w:r>
-        <w:t>7</w:t>
+        <w:t xml:space="preserve">Words: </w:t>
+      </w:r>
+      <w:r>
+        <w:t>4</w:t>
+      </w:r>
+      <w:r>
+        <w:t>29</w:t>
       </w:r>
       <w:r>
         <w:br w:type="page"/>
@@ -2207,6 +1952,9 @@
             <w:r>
               <w:t>Work through developing the backend in Java</w:t>
             </w:r>
+            <w:r>
+              <w:t xml:space="preserve"> using REST APIs</w:t>
+            </w:r>
           </w:p>
         </w:tc>
         <w:tc>
@@ -3274,6 +3022,13 @@
         </w:rPr>
         <w:t>Model-View-Controller (MVC) diagram</w:t>
       </w:r>
+      <w:r>
+        <w:rPr>
+          <w:b/>
+          <w:bCs/>
+        </w:rPr>
+        <w:t xml:space="preserve"> (List of References, 1)</w:t>
+      </w:r>
     </w:p>
     <w:p/>
     <w:p>
@@ -3290,10 +3045,10 @@
           <w:noProof/>
         </w:rPr>
         <w:drawing>
-          <wp:inline distT="0" distB="0" distL="0" distR="0" wp14:anchorId="02584712" wp14:editId="6E112EE8">
-            <wp:extent cx="5277678" cy="3598418"/>
-            <wp:effectExtent l="0" t="0" r="5715" b="0"/>
-            <wp:docPr id="29" name="Picture 29" descr="A screenshot of a cell phone&#10;&#10;Description automatically generated"/>
+          <wp:inline distT="0" distB="0" distL="0" distR="0" wp14:anchorId="4275C9A8" wp14:editId="54420454">
+            <wp:extent cx="5496674" cy="4197460"/>
+            <wp:effectExtent l="0" t="0" r="2540" b="6350"/>
+            <wp:docPr id="5" name="Picture 5" descr="A picture containing screenshot&#10;&#10;Description automatically generated"/>
             <wp:cNvGraphicFramePr>
               <a:graphicFrameLocks xmlns:a="http://schemas.openxmlformats.org/drawingml/2006/main" noChangeAspect="1"/>
             </wp:cNvGraphicFramePr>
@@ -3301,11 +3056,11 @@
               <a:graphicData uri="http://schemas.openxmlformats.org/drawingml/2006/picture">
                 <pic:pic xmlns:pic="http://schemas.openxmlformats.org/drawingml/2006/picture">
                   <pic:nvPicPr>
-                    <pic:cNvPr id="29" name="MVC Diagram.png"/>
+                    <pic:cNvPr id="5" name="MVC Diagram (1).png"/>
                     <pic:cNvPicPr/>
                   </pic:nvPicPr>
                   <pic:blipFill>
-                    <a:blip r:embed="rId7">
+                    <a:blip r:embed="rId8">
                       <a:extLst>
                         <a:ext uri="{28A0092B-C50C-407E-A947-70E740481C1C}">
                           <a14:useLocalDpi xmlns:a14="http://schemas.microsoft.com/office/drawing/2010/main" val="0"/>
@@ -3319,7 +3074,7 @@
                   <pic:spPr>
                     <a:xfrm>
                       <a:off x="0" y="0"/>
-                      <a:ext cx="5314401" cy="3623457"/>
+                      <a:ext cx="5520970" cy="4216013"/>
                     </a:xfrm>
                     <a:prstGeom prst="rect">
                       <a:avLst/>
@@ -3396,7 +3151,7 @@
                     <pic:cNvPicPr/>
                   </pic:nvPicPr>
                   <pic:blipFill>
-                    <a:blip r:embed="rId8" cstate="print">
+                    <a:blip r:embed="rId9" cstate="print">
                       <a:extLst>
                         <a:ext uri="{28A0092B-C50C-407E-A947-70E740481C1C}">
                           <a14:useLocalDpi xmlns:a14="http://schemas.microsoft.com/office/drawing/2010/main" val="0"/>
@@ -3467,78 +3222,6 @@
                 <pic:pic xmlns:pic="http://schemas.openxmlformats.org/drawingml/2006/picture">
                   <pic:nvPicPr>
                     <pic:cNvPr id="12" name="Figure 2 Initial In-depth Project View.png"/>
-                    <pic:cNvPicPr/>
-                  </pic:nvPicPr>
-                  <pic:blipFill>
-                    <a:blip r:embed="rId9" cstate="print">
-                      <a:extLst>
-                        <a:ext uri="{28A0092B-C50C-407E-A947-70E740481C1C}">
-                          <a14:useLocalDpi xmlns:a14="http://schemas.microsoft.com/office/drawing/2010/main" val="0"/>
-                        </a:ext>
-                      </a:extLst>
-                    </a:blip>
-                    <a:stretch>
-                      <a:fillRect/>
-                    </a:stretch>
-                  </pic:blipFill>
-                  <pic:spPr>
-                    <a:xfrm>
-                      <a:off x="0" y="0"/>
-                      <a:ext cx="5733415" cy="3225165"/>
-                    </a:xfrm>
-                    <a:prstGeom prst="rect">
-                      <a:avLst/>
-                    </a:prstGeom>
-                  </pic:spPr>
-                </pic:pic>
-              </a:graphicData>
-            </a:graphic>
-          </wp:inline>
-        </w:drawing>
-      </w:r>
-    </w:p>
-    <w:p>
-      <w:pPr>
-        <w:ind w:firstLine="720"/>
-      </w:pPr>
-    </w:p>
-    <w:p>
-      <w:pPr>
-        <w:ind w:firstLine="720"/>
-      </w:pPr>
-      <w:r>
-        <w:t xml:space="preserve">Figure 3: Initial Add New Project </w:t>
-      </w:r>
-      <w:r>
-        <w:t>UI</w:t>
-      </w:r>
-    </w:p>
-    <w:p>
-      <w:pPr>
-        <w:ind w:firstLine="720"/>
-      </w:pPr>
-    </w:p>
-    <w:p>
-      <w:pPr>
-        <w:ind w:firstLine="720"/>
-      </w:pPr>
-      <w:r>
-        <w:rPr>
-          <w:noProof/>
-        </w:rPr>
-        <w:drawing>
-          <wp:inline distT="0" distB="0" distL="0" distR="0" wp14:anchorId="5DB0063A" wp14:editId="44EBC5F2">
-            <wp:extent cx="5733415" cy="3225165"/>
-            <wp:effectExtent l="0" t="0" r="0" b="635"/>
-            <wp:docPr id="13" name="Picture 13" descr="A screenshot of a cell phone&#10;&#10;Description automatically generated"/>
-            <wp:cNvGraphicFramePr>
-              <a:graphicFrameLocks xmlns:a="http://schemas.openxmlformats.org/drawingml/2006/main" noChangeAspect="1"/>
-            </wp:cNvGraphicFramePr>
-            <a:graphic xmlns:a="http://schemas.openxmlformats.org/drawingml/2006/main">
-              <a:graphicData uri="http://schemas.openxmlformats.org/drawingml/2006/picture">
-                <pic:pic xmlns:pic="http://schemas.openxmlformats.org/drawingml/2006/picture">
-                  <pic:nvPicPr>
-                    <pic:cNvPr id="13" name="Figure 3 Initial Add New Project View.png"/>
                     <pic:cNvPicPr/>
                   </pic:nvPicPr>
                   <pic:blipFill>
@@ -3575,6 +3258,78 @@
       </w:pPr>
     </w:p>
     <w:p>
+      <w:pPr>
+        <w:ind w:firstLine="720"/>
+      </w:pPr>
+      <w:r>
+        <w:t xml:space="preserve">Figure 3: Initial Add New Project </w:t>
+      </w:r>
+      <w:r>
+        <w:t>UI</w:t>
+      </w:r>
+    </w:p>
+    <w:p>
+      <w:pPr>
+        <w:ind w:firstLine="720"/>
+      </w:pPr>
+    </w:p>
+    <w:p>
+      <w:pPr>
+        <w:ind w:firstLine="720"/>
+      </w:pPr>
+      <w:r>
+        <w:rPr>
+          <w:noProof/>
+        </w:rPr>
+        <w:drawing>
+          <wp:inline distT="0" distB="0" distL="0" distR="0" wp14:anchorId="5DB0063A" wp14:editId="44EBC5F2">
+            <wp:extent cx="5733415" cy="3225165"/>
+            <wp:effectExtent l="0" t="0" r="0" b="635"/>
+            <wp:docPr id="13" name="Picture 13" descr="A screenshot of a cell phone&#10;&#10;Description automatically generated"/>
+            <wp:cNvGraphicFramePr>
+              <a:graphicFrameLocks xmlns:a="http://schemas.openxmlformats.org/drawingml/2006/main" noChangeAspect="1"/>
+            </wp:cNvGraphicFramePr>
+            <a:graphic xmlns:a="http://schemas.openxmlformats.org/drawingml/2006/main">
+              <a:graphicData uri="http://schemas.openxmlformats.org/drawingml/2006/picture">
+                <pic:pic xmlns:pic="http://schemas.openxmlformats.org/drawingml/2006/picture">
+                  <pic:nvPicPr>
+                    <pic:cNvPr id="13" name="Figure 3 Initial Add New Project View.png"/>
+                    <pic:cNvPicPr/>
+                  </pic:nvPicPr>
+                  <pic:blipFill>
+                    <a:blip r:embed="rId11" cstate="print">
+                      <a:extLst>
+                        <a:ext uri="{28A0092B-C50C-407E-A947-70E740481C1C}">
+                          <a14:useLocalDpi xmlns:a14="http://schemas.microsoft.com/office/drawing/2010/main" val="0"/>
+                        </a:ext>
+                      </a:extLst>
+                    </a:blip>
+                    <a:stretch>
+                      <a:fillRect/>
+                    </a:stretch>
+                  </pic:blipFill>
+                  <pic:spPr>
+                    <a:xfrm>
+                      <a:off x="0" y="0"/>
+                      <a:ext cx="5733415" cy="3225165"/>
+                    </a:xfrm>
+                    <a:prstGeom prst="rect">
+                      <a:avLst/>
+                    </a:prstGeom>
+                  </pic:spPr>
+                </pic:pic>
+              </a:graphicData>
+            </a:graphic>
+          </wp:inline>
+        </w:drawing>
+      </w:r>
+    </w:p>
+    <w:p>
+      <w:pPr>
+        <w:ind w:firstLine="720"/>
+      </w:pPr>
+    </w:p>
+    <w:p>
       <w:r>
         <w:br w:type="page"/>
       </w:r>
@@ -3625,7 +3380,7 @@
                     <pic:cNvPicPr/>
                   </pic:nvPicPr>
                   <pic:blipFill>
-                    <a:blip r:embed="rId11">
+                    <a:blip r:embed="rId12">
                       <a:extLst>
                         <a:ext uri="{28A0092B-C50C-407E-A947-70E740481C1C}">
                           <a14:useLocalDpi xmlns:a14="http://schemas.microsoft.com/office/drawing/2010/main" val="0"/>
@@ -3703,7 +3458,7 @@
                     <pic:cNvPicPr/>
                   </pic:nvPicPr>
                   <pic:blipFill>
-                    <a:blip r:embed="rId8" cstate="print">
+                    <a:blip r:embed="rId9" cstate="print">
                       <a:extLst>
                         <a:ext uri="{28A0092B-C50C-407E-A947-70E740481C1C}">
                           <a14:useLocalDpi xmlns:a14="http://schemas.microsoft.com/office/drawing/2010/main" val="0"/>
@@ -3783,78 +3538,6 @@
                 <pic:pic xmlns:pic="http://schemas.openxmlformats.org/drawingml/2006/picture">
                   <pic:nvPicPr>
                     <pic:cNvPr id="16" name="Figure 6 Final In-depth Project View.png"/>
-                    <pic:cNvPicPr/>
-                  </pic:nvPicPr>
-                  <pic:blipFill>
-                    <a:blip r:embed="rId12" cstate="print">
-                      <a:extLst>
-                        <a:ext uri="{28A0092B-C50C-407E-A947-70E740481C1C}">
-                          <a14:useLocalDpi xmlns:a14="http://schemas.microsoft.com/office/drawing/2010/main" val="0"/>
-                        </a:ext>
-                      </a:extLst>
-                    </a:blip>
-                    <a:stretch>
-                      <a:fillRect/>
-                    </a:stretch>
-                  </pic:blipFill>
-                  <pic:spPr>
-                    <a:xfrm>
-                      <a:off x="0" y="0"/>
-                      <a:ext cx="5733415" cy="3225165"/>
-                    </a:xfrm>
-                    <a:prstGeom prst="rect">
-                      <a:avLst/>
-                    </a:prstGeom>
-                  </pic:spPr>
-                </pic:pic>
-              </a:graphicData>
-            </a:graphic>
-          </wp:inline>
-        </w:drawing>
-      </w:r>
-    </w:p>
-    <w:p>
-      <w:pPr>
-        <w:ind w:firstLine="720"/>
-      </w:pPr>
-    </w:p>
-    <w:p>
-      <w:pPr>
-        <w:ind w:firstLine="720"/>
-      </w:pPr>
-      <w:r>
-        <w:t xml:space="preserve">Figure 7: Final Add New Project </w:t>
-      </w:r>
-      <w:r>
-        <w:t>UI</w:t>
-      </w:r>
-    </w:p>
-    <w:p>
-      <w:pPr>
-        <w:ind w:firstLine="720"/>
-      </w:pPr>
-    </w:p>
-    <w:p>
-      <w:pPr>
-        <w:ind w:firstLine="720"/>
-      </w:pPr>
-      <w:r>
-        <w:rPr>
-          <w:noProof/>
-        </w:rPr>
-        <w:drawing>
-          <wp:inline distT="0" distB="0" distL="0" distR="0" wp14:anchorId="1016688C" wp14:editId="46B58685">
-            <wp:extent cx="5733415" cy="3225165"/>
-            <wp:effectExtent l="0" t="0" r="0" b="635"/>
-            <wp:docPr id="17" name="Picture 17" descr="A screenshot of a cell phone&#10;&#10;Description automatically generated"/>
-            <wp:cNvGraphicFramePr>
-              <a:graphicFrameLocks xmlns:a="http://schemas.openxmlformats.org/drawingml/2006/main" noChangeAspect="1"/>
-            </wp:cNvGraphicFramePr>
-            <a:graphic xmlns:a="http://schemas.openxmlformats.org/drawingml/2006/main">
-              <a:graphicData uri="http://schemas.openxmlformats.org/drawingml/2006/picture">
-                <pic:pic xmlns:pic="http://schemas.openxmlformats.org/drawingml/2006/picture">
-                  <pic:nvPicPr>
-                    <pic:cNvPr id="17" name="Figure 7 Final Add Project View.png"/>
                     <pic:cNvPicPr/>
                   </pic:nvPicPr>
                   <pic:blipFill>
@@ -3891,6 +3574,78 @@
       </w:pPr>
     </w:p>
     <w:p>
+      <w:pPr>
+        <w:ind w:firstLine="720"/>
+      </w:pPr>
+      <w:r>
+        <w:t xml:space="preserve">Figure 7: Final Add New Project </w:t>
+      </w:r>
+      <w:r>
+        <w:t>UI</w:t>
+      </w:r>
+    </w:p>
+    <w:p>
+      <w:pPr>
+        <w:ind w:firstLine="720"/>
+      </w:pPr>
+    </w:p>
+    <w:p>
+      <w:pPr>
+        <w:ind w:firstLine="720"/>
+      </w:pPr>
+      <w:r>
+        <w:rPr>
+          <w:noProof/>
+        </w:rPr>
+        <w:drawing>
+          <wp:inline distT="0" distB="0" distL="0" distR="0" wp14:anchorId="1016688C" wp14:editId="46B58685">
+            <wp:extent cx="5733415" cy="3225165"/>
+            <wp:effectExtent l="0" t="0" r="0" b="635"/>
+            <wp:docPr id="17" name="Picture 17" descr="A screenshot of a cell phone&#10;&#10;Description automatically generated"/>
+            <wp:cNvGraphicFramePr>
+              <a:graphicFrameLocks xmlns:a="http://schemas.openxmlformats.org/drawingml/2006/main" noChangeAspect="1"/>
+            </wp:cNvGraphicFramePr>
+            <a:graphic xmlns:a="http://schemas.openxmlformats.org/drawingml/2006/main">
+              <a:graphicData uri="http://schemas.openxmlformats.org/drawingml/2006/picture">
+                <pic:pic xmlns:pic="http://schemas.openxmlformats.org/drawingml/2006/picture">
+                  <pic:nvPicPr>
+                    <pic:cNvPr id="17" name="Figure 7 Final Add Project View.png"/>
+                    <pic:cNvPicPr/>
+                  </pic:nvPicPr>
+                  <pic:blipFill>
+                    <a:blip r:embed="rId14" cstate="print">
+                      <a:extLst>
+                        <a:ext uri="{28A0092B-C50C-407E-A947-70E740481C1C}">
+                          <a14:useLocalDpi xmlns:a14="http://schemas.microsoft.com/office/drawing/2010/main" val="0"/>
+                        </a:ext>
+                      </a:extLst>
+                    </a:blip>
+                    <a:stretch>
+                      <a:fillRect/>
+                    </a:stretch>
+                  </pic:blipFill>
+                  <pic:spPr>
+                    <a:xfrm>
+                      <a:off x="0" y="0"/>
+                      <a:ext cx="5733415" cy="3225165"/>
+                    </a:xfrm>
+                    <a:prstGeom prst="rect">
+                      <a:avLst/>
+                    </a:prstGeom>
+                  </pic:spPr>
+                </pic:pic>
+              </a:graphicData>
+            </a:graphic>
+          </wp:inline>
+        </w:drawing>
+      </w:r>
+    </w:p>
+    <w:p>
+      <w:pPr>
+        <w:ind w:firstLine="720"/>
+      </w:pPr>
+    </w:p>
+    <w:p>
       <w:r>
         <w:br w:type="page"/>
       </w:r>
@@ -3933,7 +3688,7 @@
                     <pic:cNvPicPr/>
                   </pic:nvPicPr>
                   <pic:blipFill>
-                    <a:blip r:embed="rId11">
+                    <a:blip r:embed="rId12">
                       <a:extLst>
                         <a:ext uri="{28A0092B-C50C-407E-A947-70E740481C1C}">
                           <a14:useLocalDpi xmlns:a14="http://schemas.microsoft.com/office/drawing/2010/main" val="0"/>
@@ -4027,7 +3782,7 @@
                     <pic:cNvPicPr/>
                   </pic:nvPicPr>
                   <pic:blipFill>
-                    <a:blip r:embed="rId14">
+                    <a:blip r:embed="rId15">
                       <a:extLst>
                         <a:ext uri="{28A0092B-C50C-407E-A947-70E740481C1C}">
                           <a14:useLocalDpi xmlns:a14="http://schemas.microsoft.com/office/drawing/2010/main" val="0"/>
@@ -4136,7 +3891,7 @@
                     <pic:cNvPicPr/>
                   </pic:nvPicPr>
                   <pic:blipFill>
-                    <a:blip r:embed="rId15">
+                    <a:blip r:embed="rId16">
                       <a:extLst>
                         <a:ext uri="{28A0092B-C50C-407E-A947-70E740481C1C}">
                           <a14:useLocalDpi xmlns:a14="http://schemas.microsoft.com/office/drawing/2010/main" val="0"/>
@@ -4231,7 +3986,7 @@
                     <pic:cNvPicPr/>
                   </pic:nvPicPr>
                   <pic:blipFill>
-                    <a:blip r:embed="rId16">
+                    <a:blip r:embed="rId17">
                       <a:extLst>
                         <a:ext uri="{28A0092B-C50C-407E-A947-70E740481C1C}">
                           <a14:useLocalDpi xmlns:a14="http://schemas.microsoft.com/office/drawing/2010/main" val="0"/>
@@ -4849,10 +4604,7 @@
           </w:tcPr>
           <w:p>
             <w:r>
-              <w:t>Retrieve the encapsulated</w:t>
-            </w:r>
-            <w:r>
-              <w:t xml:space="preserve"> </w:t>
+              <w:t xml:space="preserve">Retrieve the encapsulated </w:t>
             </w:r>
             <w:proofErr w:type="spellStart"/>
             <w:r>
@@ -4895,10 +4647,7 @@
           </w:tcPr>
           <w:p>
             <w:r>
-              <w:t>Retrieve the encapsulated</w:t>
-            </w:r>
-            <w:r>
-              <w:t xml:space="preserve"> </w:t>
+              <w:t xml:space="preserve">Retrieve the encapsulated </w:t>
             </w:r>
             <w:proofErr w:type="spellStart"/>
             <w:r>
@@ -4941,10 +4690,7 @@
           </w:tcPr>
           <w:p>
             <w:r>
-              <w:t>Retrieve the encapsulated</w:t>
-            </w:r>
-            <w:r>
-              <w:t xml:space="preserve"> </w:t>
+              <w:t xml:space="preserve">Retrieve the encapsulated </w:t>
             </w:r>
             <w:proofErr w:type="spellStart"/>
             <w:r>
@@ -4987,10 +4733,7 @@
           </w:tcPr>
           <w:p>
             <w:r>
-              <w:t>Retrieve the encapsulated</w:t>
-            </w:r>
-            <w:r>
-              <w:t xml:space="preserve"> suburb variable</w:t>
+              <w:t>Retrieve the encapsulated suburb variable</w:t>
             </w:r>
           </w:p>
         </w:tc>
@@ -5025,10 +4768,7 @@
           </w:tcPr>
           <w:p>
             <w:r>
-              <w:t>Retrieve the encapsulated</w:t>
-            </w:r>
-            <w:r>
-              <w:t xml:space="preserve"> description variable</w:t>
+              <w:t>Retrieve the encapsulated description variable</w:t>
             </w:r>
           </w:p>
         </w:tc>
@@ -5063,10 +4803,7 @@
           </w:tcPr>
           <w:p>
             <w:r>
-              <w:t>Retrieve the encapsulated</w:t>
-            </w:r>
-            <w:r>
-              <w:t xml:space="preserve"> </w:t>
+              <w:t xml:space="preserve">Retrieve the encapsulated </w:t>
             </w:r>
             <w:proofErr w:type="spellStart"/>
             <w:r>
@@ -5233,13 +4970,7 @@
           </w:tcPr>
           <w:p>
             <w:r>
-              <w:t xml:space="preserve">When given a </w:t>
-            </w:r>
-            <w:r>
-              <w:t>Project</w:t>
-            </w:r>
-            <w:r>
-              <w:t xml:space="preserve"> object, add a contractor to a database in JSON format</w:t>
+              <w:t>When given a Project object, add a contractor to a database in JSON format</w:t>
             </w:r>
           </w:p>
           <w:p/>
@@ -5275,13 +5006,7 @@
           </w:tcPr>
           <w:p>
             <w:r>
-              <w:t xml:space="preserve">Retrieve all </w:t>
-            </w:r>
-            <w:r>
-              <w:t>Project</w:t>
-            </w:r>
-            <w:r>
-              <w:t xml:space="preserve"> objects stored on database in JSON format</w:t>
+              <w:t>Retrieve all Project objects stored on database in JSON format</w:t>
             </w:r>
           </w:p>
           <w:p/>
@@ -5325,19 +5050,7 @@
           </w:tcPr>
           <w:p>
             <w:r>
-              <w:t xml:space="preserve">When given the licenceID of a </w:t>
-            </w:r>
-            <w:r>
-              <w:t>Project</w:t>
-            </w:r>
-            <w:r>
-              <w:t xml:space="preserve"> object that has been stored, get the </w:t>
-            </w:r>
-            <w:r>
-              <w:t>Project</w:t>
-            </w:r>
-            <w:r>
-              <w:t xml:space="preserve"> object and select it for below functions. If appropriate Contractor with licenceID searched has not been found, return nothing</w:t>
+              <w:t>When given the licenceID of a Project object that has been stored, get the Project object and select it for below functions. If appropriate Contractor with licenceID searched has not been found, return nothing</w:t>
             </w:r>
           </w:p>
           <w:p/>
@@ -5351,7 +5064,6 @@
           </w:tcPr>
           <w:p>
             <w:r>
-              <w:lastRenderedPageBreak/>
               <w:t xml:space="preserve">+ </w:t>
             </w:r>
             <w:proofErr w:type="spellStart"/>
@@ -5383,13 +5095,7 @@
           </w:tcPr>
           <w:p>
             <w:r>
-              <w:t xml:space="preserve">Given a </w:t>
-            </w:r>
-            <w:r>
-              <w:t>project</w:t>
-            </w:r>
-            <w:r>
-              <w:t xml:space="preserve"> object that has been previously selected using the above method, delete the object from database</w:t>
+              <w:t>Given a project object that has been previously selected using the above method, delete the object from database</w:t>
             </w:r>
           </w:p>
           <w:p/>
@@ -5649,13 +5355,7 @@
           </w:tcPr>
           <w:p>
             <w:r>
-              <w:t xml:space="preserve">Develop REST API for </w:t>
-            </w:r>
-            <w:r>
-              <w:t>Contractors</w:t>
-            </w:r>
-            <w:r>
-              <w:t xml:space="preserve"> using Java and </w:t>
+              <w:t xml:space="preserve">Develop REST API for Contractors using Java and </w:t>
             </w:r>
             <w:proofErr w:type="spellStart"/>
             <w:r>
@@ -5952,10 +5652,7 @@
               <w:t>Input sample contractor licenceID</w:t>
             </w:r>
             <w:r>
-              <w:t xml:space="preserve"> </w:t>
-            </w:r>
-            <w:r>
-              <w:t>and all other appropriate fields</w:t>
+              <w:t xml:space="preserve"> and all other appropriate fields</w:t>
             </w:r>
           </w:p>
         </w:tc>
@@ -6010,10 +5707,7 @@
           </w:tcPr>
           <w:p>
             <w:r>
-              <w:t>Project</w:t>
-            </w:r>
-            <w:r>
-              <w:t xml:space="preserve"> can be retrieved from database</w:t>
+              <w:t>Project can be retrieved from database</w:t>
             </w:r>
           </w:p>
         </w:tc>
@@ -6038,10 +5732,7 @@
           </w:tcPr>
           <w:p>
             <w:r>
-              <w:t>Project’s</w:t>
-            </w:r>
-            <w:r>
-              <w:t xml:space="preserve"> JSON data values are shown</w:t>
+              <w:t>Project’s JSON data values are shown</w:t>
             </w:r>
           </w:p>
         </w:tc>
@@ -6053,16 +5744,7 @@
           </w:tcPr>
           <w:p>
             <w:r>
-              <w:t>Project</w:t>
-            </w:r>
-            <w:r>
-              <w:t xml:space="preserve"> can be </w:t>
-            </w:r>
-            <w:r>
-              <w:t>added</w:t>
-            </w:r>
-            <w:r>
-              <w:t xml:space="preserve"> using their appropriate </w:t>
+              <w:t xml:space="preserve">Project can be added using their appropriate </w:t>
             </w:r>
             <w:proofErr w:type="spellStart"/>
             <w:r>
@@ -6095,10 +5777,7 @@
           </w:tcPr>
           <w:p>
             <w:r>
-              <w:t>Project’s</w:t>
-            </w:r>
-            <w:r>
-              <w:t xml:space="preserve"> JSON data values are shown</w:t>
+              <w:t>Project’s JSON data values are shown</w:t>
             </w:r>
           </w:p>
         </w:tc>
@@ -6110,10 +5789,7 @@
           </w:tcPr>
           <w:p>
             <w:r>
-              <w:t>Project</w:t>
-            </w:r>
-            <w:r>
-              <w:t xml:space="preserve"> that is selected can be deleted using their appropriate </w:t>
+              <w:t xml:space="preserve">Project that is selected can be deleted using their appropriate </w:t>
             </w:r>
             <w:proofErr w:type="spellStart"/>
             <w:r>
@@ -6143,10 +5819,7 @@
           </w:tcPr>
           <w:p>
             <w:r>
-              <w:t>Project</w:t>
-            </w:r>
-            <w:r>
-              <w:t xml:space="preserve"> with appropriate </w:t>
+              <w:t xml:space="preserve">Project with appropriate </w:t>
             </w:r>
             <w:proofErr w:type="spellStart"/>
             <w:r>
@@ -6228,7 +5901,7 @@
                     <pic:cNvPicPr/>
                   </pic:nvPicPr>
                   <pic:blipFill>
-                    <a:blip r:embed="rId17">
+                    <a:blip r:embed="rId18">
                       <a:extLst>
                         <a:ext uri="{28A0092B-C50C-407E-A947-70E740481C1C}">
                           <a14:useLocalDpi xmlns:a14="http://schemas.microsoft.com/office/drawing/2010/main" val="0"/>
@@ -6334,7 +6007,7 @@
                     <pic:cNvPicPr/>
                   </pic:nvPicPr>
                   <pic:blipFill>
-                    <a:blip r:embed="rId18" cstate="print">
+                    <a:blip r:embed="rId19" cstate="print">
                       <a:extLst>
                         <a:ext uri="{28A0092B-C50C-407E-A947-70E740481C1C}">
                           <a14:useLocalDpi xmlns:a14="http://schemas.microsoft.com/office/drawing/2010/main" val="0"/>
@@ -6464,7 +6137,7 @@
                     <pic:cNvPicPr/>
                   </pic:nvPicPr>
                   <pic:blipFill>
-                    <a:blip r:embed="rId19">
+                    <a:blip r:embed="rId20">
                       <a:extLst>
                         <a:ext uri="{28A0092B-C50C-407E-A947-70E740481C1C}">
                           <a14:useLocalDpi xmlns:a14="http://schemas.microsoft.com/office/drawing/2010/main" val="0"/>
@@ -6610,7 +6283,7 @@
                     <pic:cNvPicPr/>
                   </pic:nvPicPr>
                   <pic:blipFill>
-                    <a:blip r:embed="rId20">
+                    <a:blip r:embed="rId21">
                       <a:extLst>
                         <a:ext uri="{28A0092B-C50C-407E-A947-70E740481C1C}">
                           <a14:useLocalDpi xmlns:a14="http://schemas.microsoft.com/office/drawing/2010/main" val="0"/>
@@ -6756,7 +6429,7 @@
                     <pic:cNvPicPr/>
                   </pic:nvPicPr>
                   <pic:blipFill>
-                    <a:blip r:embed="rId21">
+                    <a:blip r:embed="rId22">
                       <a:extLst>
                         <a:ext uri="{28A0092B-C50C-407E-A947-70E740481C1C}">
                           <a14:useLocalDpi xmlns:a14="http://schemas.microsoft.com/office/drawing/2010/main" val="0"/>
@@ -6906,7 +6579,7 @@
                     <pic:cNvPicPr/>
                   </pic:nvPicPr>
                   <pic:blipFill>
-                    <a:blip r:embed="rId22" cstate="print">
+                    <a:blip r:embed="rId23" cstate="print">
                       <a:extLst>
                         <a:ext uri="{28A0092B-C50C-407E-A947-70E740481C1C}">
                           <a14:useLocalDpi xmlns:a14="http://schemas.microsoft.com/office/drawing/2010/main" val="0"/>
@@ -6972,13 +6645,61 @@
         <w:rPr>
           <w:lang w:val="en-AU"/>
         </w:rPr>
-        <w:t xml:space="preserve"> back-end Object Oriented Programming use</w:t>
-      </w:r>
-      <w:r>
-        <w:rPr>
-          <w:lang w:val="en-AU"/>
-        </w:rPr>
-        <w:t>, in order to initialise the earlier private final variables, and declare the variables as JSON such that they can be sent to database</w:t>
+        <w:t xml:space="preserve"> </w:t>
+      </w:r>
+      <w:r>
+        <w:rPr>
+          <w:lang w:val="en-AU"/>
+        </w:rPr>
+        <w:t xml:space="preserve">(List of References, </w:t>
+      </w:r>
+      <w:r>
+        <w:rPr>
+          <w:lang w:val="en-AU"/>
+        </w:rPr>
+        <w:t>2</w:t>
+      </w:r>
+      <w:r>
+        <w:rPr>
+          <w:lang w:val="en-AU"/>
+        </w:rPr>
+        <w:t xml:space="preserve">) </w:t>
+      </w:r>
+      <w:r>
+        <w:rPr>
+          <w:lang w:val="en-AU"/>
+        </w:rPr>
+        <w:t>back-end Object Oriented Programming use</w:t>
+      </w:r>
+      <w:r>
+        <w:rPr>
+          <w:lang w:val="en-AU"/>
+        </w:rPr>
+        <w:t xml:space="preserve">, </w:t>
+      </w:r>
+      <w:r>
+        <w:rPr>
+          <w:lang w:val="en-AU"/>
+        </w:rPr>
+        <w:t>to</w:t>
+      </w:r>
+      <w:r>
+        <w:rPr>
+          <w:lang w:val="en-AU"/>
+        </w:rPr>
+        <w:t xml:space="preserve"> initialise the earlier private final variables, and declare the variables as JSON such that they </w:t>
+      </w:r>
+      <w:r>
+        <w:rPr>
+          <w:lang w:val="en-AU"/>
+        </w:rPr>
+        <w:t>are</w:t>
+      </w:r>
+      <w:r>
+        <w:rPr>
+          <w:lang w:val="en-AU"/>
+        </w:rPr>
+        <w:t xml:space="preserve"> sent to database</w:t>
       </w:r>
       <w:r>
         <w:rPr>
@@ -7092,7 +6813,7 @@
                     <pic:cNvPicPr/>
                   </pic:nvPicPr>
                   <pic:blipFill>
-                    <a:blip r:embed="rId23">
+                    <a:blip r:embed="rId24">
                       <a:extLst>
                         <a:ext uri="{28A0092B-C50C-407E-A947-70E740481C1C}">
                           <a14:useLocalDpi xmlns:a14="http://schemas.microsoft.com/office/drawing/2010/main" val="0"/>
@@ -7481,7 +7202,7 @@
                     <pic:cNvPicPr/>
                   </pic:nvPicPr>
                   <pic:blipFill>
-                    <a:blip r:embed="rId24" cstate="print">
+                    <a:blip r:embed="rId25" cstate="print">
                       <a:extLst>
                         <a:ext uri="{28A0092B-C50C-407E-A947-70E740481C1C}">
                           <a14:useLocalDpi xmlns:a14="http://schemas.microsoft.com/office/drawing/2010/main" val="0"/>
@@ -7601,7 +7322,7 @@
                     <pic:cNvPicPr/>
                   </pic:nvPicPr>
                   <pic:blipFill>
-                    <a:blip r:embed="rId25" cstate="print">
+                    <a:blip r:embed="rId26" cstate="print">
                       <a:extLst>
                         <a:ext uri="{28A0092B-C50C-407E-A947-70E740481C1C}">
                           <a14:useLocalDpi xmlns:a14="http://schemas.microsoft.com/office/drawing/2010/main" val="0"/>
@@ -7710,7 +7431,7 @@
                     <pic:cNvPicPr/>
                   </pic:nvPicPr>
                   <pic:blipFill>
-                    <a:blip r:embed="rId26" cstate="print">
+                    <a:blip r:embed="rId27" cstate="print">
                       <a:extLst>
                         <a:ext uri="{28A0092B-C50C-407E-A947-70E740481C1C}">
                           <a14:useLocalDpi xmlns:a14="http://schemas.microsoft.com/office/drawing/2010/main" val="0"/>
@@ -7844,7 +7565,7 @@
                     <pic:cNvPicPr/>
                   </pic:nvPicPr>
                   <pic:blipFill>
-                    <a:blip r:embed="rId27" cstate="print">
+                    <a:blip r:embed="rId28" cstate="print">
                       <a:extLst>
                         <a:ext uri="{28A0092B-C50C-407E-A947-70E740481C1C}">
                           <a14:useLocalDpi xmlns:a14="http://schemas.microsoft.com/office/drawing/2010/main" val="0"/>
@@ -7977,7 +7698,7 @@
                     <pic:cNvPicPr/>
                   </pic:nvPicPr>
                   <pic:blipFill>
-                    <a:blip r:embed="rId28" cstate="print">
+                    <a:blip r:embed="rId29" cstate="print">
                       <a:extLst>
                         <a:ext uri="{28A0092B-C50C-407E-A947-70E740481C1C}">
                           <a14:useLocalDpi xmlns:a14="http://schemas.microsoft.com/office/drawing/2010/main" val="0"/>
@@ -8110,7 +7831,7 @@
                     <pic:cNvPicPr/>
                   </pic:nvPicPr>
                   <pic:blipFill>
-                    <a:blip r:embed="rId29" cstate="print">
+                    <a:blip r:embed="rId30" cstate="print">
                       <a:extLst>
                         <a:ext uri="{28A0092B-C50C-407E-A947-70E740481C1C}">
                           <a14:useLocalDpi xmlns:a14="http://schemas.microsoft.com/office/drawing/2010/main" val="0"/>
@@ -8257,7 +7978,7 @@
                     <pic:cNvPicPr/>
                   </pic:nvPicPr>
                   <pic:blipFill>
-                    <a:blip r:embed="rId30" cstate="print">
+                    <a:blip r:embed="rId31" cstate="print">
                       <a:extLst>
                         <a:ext uri="{28A0092B-C50C-407E-A947-70E740481C1C}">
                           <a14:useLocalDpi xmlns:a14="http://schemas.microsoft.com/office/drawing/2010/main" val="0"/>
@@ -8493,7 +8214,7 @@
                     <pic:cNvPicPr/>
                   </pic:nvPicPr>
                   <pic:blipFill>
-                    <a:blip r:embed="rId31" cstate="print">
+                    <a:blip r:embed="rId32" cstate="print">
                       <a:extLst>
                         <a:ext uri="{28A0092B-C50C-407E-A947-70E740481C1C}">
                           <a14:useLocalDpi xmlns:a14="http://schemas.microsoft.com/office/drawing/2010/main" val="0"/>
@@ -8696,49 +8417,92 @@
         <w:rPr>
           <w:lang w:val="en-AU"/>
         </w:rPr>
-        <w:t xml:space="preserve">Upon speaking to the client in Interviews 4 &amp; 5, it was “clear” that all of the previously outlined success criteria had been met, and the needs of the client were fulfilled. Already “being familiar” with websites allowed the </w:t>
-      </w:r>
-      <w:r>
-        <w:rPr>
-          <w:lang w:val="en-AU"/>
-        </w:rPr>
-        <w:t>client to read, create, and delete contractors and projects with ease</w:t>
-      </w:r>
-      <w:r>
-        <w:rPr>
-          <w:lang w:val="en-AU"/>
-        </w:rPr>
-        <w:t xml:space="preserve">. All of the </w:t>
-      </w:r>
-      <w:r>
-        <w:rPr>
-          <w:lang w:val="en-AU"/>
-        </w:rPr>
-        <w:t xml:space="preserve">data points for contractors and projects </w:t>
-      </w:r>
-      <w:r>
-        <w:rPr>
-          <w:lang w:val="en-AU"/>
-        </w:rPr>
-        <w:t>“</w:t>
-      </w:r>
-      <w:r>
-        <w:rPr>
-          <w:lang w:val="en-AU"/>
-        </w:rPr>
-        <w:t>were addressed</w:t>
-      </w:r>
-      <w:r>
-        <w:rPr>
-          <w:lang w:val="en-AU"/>
-        </w:rPr>
-        <w:t>”</w:t>
-      </w:r>
-      <w:r>
-        <w:rPr>
-          <w:lang w:val="en-AU"/>
-        </w:rPr>
-        <w:t>, and available to use. Similarly, the search bar was usable, and it took the client little time to get used to searching for projects. The output files “contractorData” and “projectData” worked “well enough” for the client, and the application worked well within the space and performance constraints of his phone.</w:t>
+        <w:t xml:space="preserve">Upon speaking to the client in Interviews 4 &amp; 5, it was “clear” that all of the previously outlined success criteria had been met, and the needs of the client were fulfilled. Throughout the demonstrations of the functionalities of the application to the client in Interview 4, we addressed all of the test cases established in Criteria B. Already “being familiar” with applications allowed the client to read, create, and delete contractors and projects with ease. All of the data points for contractors and projects “were addressed”, and available to use. Similarly, the search bar was usable, and it took the client little time to get used to searching for projects. The output files “contractorData” and “projectData” worked “well enough” for the client, and the application worked well within the space and performance constraints of his phone. </w:t>
+      </w:r>
+    </w:p>
+    <w:p>
+      <w:pPr>
+        <w:ind w:firstLine="720"/>
+        <w:rPr>
+          <w:lang w:val="en-AU"/>
+        </w:rPr>
+      </w:pPr>
+      <w:r>
+        <w:rPr>
+          <w:lang w:val="en-AU"/>
+        </w:rPr>
+        <w:t>Within the success criteria, the client could not find any “drastic” faults in the application and just suggested to “slightly tweak” the interface to make it more aesthetically pleasing, which would be ideal if he were to adopt the application for other people in his business.</w:t>
+      </w:r>
+    </w:p>
+    <w:p>
+      <w:pPr>
+        <w:ind w:firstLine="720"/>
+        <w:rPr>
+          <w:lang w:val="en-AU"/>
+        </w:rPr>
+      </w:pPr>
+    </w:p>
+    <w:p>
+      <w:pPr>
+        <w:ind w:firstLine="720"/>
+        <w:rPr>
+          <w:lang w:val="en-AU"/>
+        </w:rPr>
+      </w:pPr>
+      <w:r>
+        <w:rPr>
+          <w:lang w:val="en-AU"/>
+        </w:rPr>
+        <w:t xml:space="preserve">In the questionnaire of Interview 5, the client stated that one of the possible improvements brought up was the use of external, “government-created” APIs to get information about contractors. In manually adding data, there is a chance that provided contractor data “could be wrong”, which could cause issues with taxation and licensing. Additionally, this would also allow for the client to use the application in other states where APIs are available, as the client does not know contractors from outside NSW, which was a “possibility” for him in the future. </w:t>
+      </w:r>
+    </w:p>
+    <w:p>
+      <w:pPr>
+        <w:ind w:firstLine="720"/>
+        <w:rPr>
+          <w:lang w:val="en-AU"/>
+        </w:rPr>
+      </w:pPr>
+      <w:r>
+        <w:rPr>
+          <w:lang w:val="en-AU"/>
+        </w:rPr>
+        <w:t xml:space="preserve">Another possible improvement mentioned in the questionnaire of Interview 5 would be the “automated reminders” for licence expiries to a calendar or phone. The client already has an “online Google Calendar” solution and adding the functionality of being able to append a project to this solution could function to alert him more easily of when a particular contractor’s licence is going to expire. This would use the Google Calendar API from the “Controller” section to send POST calls. </w:t>
+      </w:r>
+    </w:p>
+    <w:p>
+      <w:pPr>
+        <w:ind w:firstLine="720"/>
+        <w:rPr>
+          <w:lang w:val="en-AU"/>
+        </w:rPr>
+      </w:pPr>
+      <w:r>
+        <w:rPr>
+          <w:lang w:val="en-AU"/>
+        </w:rPr>
+        <w:t>Finally, another feature raised in the questionnaire of Interview 5 was to-do lists. Although the client did not need the functionality, having to-do lists for each project would allow users to be more proactive, and “not rely on other applications” to perform the same functionality. To-do lists could also be responsive to the statuses of contractors in a project and dynamically create to-do lists if the status of the contractor requires action (e.g. if their licence were to expire). This would be “especially useful” if the client were to adopt this application for the rest of his employees, which could decrease “costs” for other to-do applications.</w:t>
+      </w:r>
+    </w:p>
+    <w:p>
+      <w:pPr>
+        <w:ind w:firstLine="720"/>
+        <w:rPr>
+          <w:lang w:val="en-AU"/>
+        </w:rPr>
+      </w:pPr>
+    </w:p>
+    <w:p>
+      <w:pPr>
+        <w:rPr>
+          <w:lang w:val="en-AU"/>
+        </w:rPr>
+      </w:pPr>
+      <w:r>
+        <w:rPr>
+          <w:lang w:val="en-AU"/>
+        </w:rPr>
+        <w:t>Words:</w:t>
       </w:r>
       <w:r>
         <w:rPr>
@@ -8746,185 +8510,11 @@
         </w:rPr>
         <w:t xml:space="preserve"> </w:t>
       </w:r>
-    </w:p>
-    <w:p>
-      <w:pPr>
-        <w:ind w:firstLine="720"/>
-        <w:rPr>
-          <w:lang w:val="en-AU"/>
-        </w:rPr>
-      </w:pPr>
-      <w:r>
-        <w:rPr>
-          <w:lang w:val="en-AU"/>
-        </w:rPr>
-        <w:t xml:space="preserve">Within the success criteria, the client couldn’t find </w:t>
-      </w:r>
-      <w:r>
-        <w:rPr>
-          <w:lang w:val="en-AU"/>
-        </w:rPr>
-        <w:t>any “drastic”</w:t>
-      </w:r>
-      <w:r>
-        <w:rPr>
-          <w:lang w:val="en-AU"/>
-        </w:rPr>
-        <w:t xml:space="preserve"> faults in the application, and just suggested to “slightly tweak” the interface to make it more aesthetically pleasing, which would be ideal if he were to adopt the application for other people in his business.</w:t>
-      </w:r>
-    </w:p>
-    <w:p>
-      <w:pPr>
-        <w:rPr>
-          <w:lang w:val="en-AU"/>
-        </w:rPr>
-      </w:pPr>
-    </w:p>
-    <w:p>
-      <w:pPr>
-        <w:ind w:firstLine="720"/>
-        <w:rPr>
-          <w:lang w:val="en-AU"/>
-        </w:rPr>
-      </w:pPr>
-      <w:r>
-        <w:rPr>
-          <w:lang w:val="en-AU"/>
-        </w:rPr>
-        <w:t>One of the possible improvements brought up was the use of external, “government-created” APIs to get information about contractors. In manually adding data, there is a chance that provided contractor data “could be wrong”, which could cause issues with taxation and licensing. Additionally, this would also allow for the client to use the application in other states where APIs are available,</w:t>
-      </w:r>
-      <w:r>
-        <w:rPr>
-          <w:lang w:val="en-AU"/>
-        </w:rPr>
-        <w:t xml:space="preserve"> as he doesn’t know contractors from outside NSW</w:t>
-      </w:r>
-      <w:r>
-        <w:rPr>
-          <w:lang w:val="en-AU"/>
-        </w:rPr>
-        <w:t>, which was a “possibility” for him in the future</w:t>
-      </w:r>
-      <w:r>
-        <w:rPr>
-          <w:lang w:val="en-AU"/>
-        </w:rPr>
-        <w:t>.</w:t>
-      </w:r>
-      <w:r>
-        <w:rPr>
-          <w:lang w:val="en-AU"/>
-        </w:rPr>
-        <w:t xml:space="preserve"> </w:t>
-      </w:r>
-    </w:p>
-    <w:p>
-      <w:pPr>
-        <w:ind w:firstLine="720"/>
-        <w:rPr>
-          <w:lang w:val="en-AU"/>
-        </w:rPr>
-      </w:pPr>
-      <w:r>
-        <w:rPr>
-          <w:lang w:val="en-AU"/>
-        </w:rPr>
-        <w:t>Another possible addition would be the “automated reminders” to a cal</w:t>
-      </w:r>
-      <w:r>
-        <w:rPr>
-          <w:lang w:val="en-AU"/>
-        </w:rPr>
-        <w:t>endar or phone.</w:t>
-      </w:r>
-      <w:r>
-        <w:rPr>
-          <w:lang w:val="en-AU"/>
-        </w:rPr>
-        <w:t xml:space="preserve"> The client already has a “online Google Calendar” solution and adding the functionality of being able to append a project to this solution could function to alert him more easily of when certain projects should be completed. This would use the Google Calendar API from the “Controller” section to send POST calls. </w:t>
-      </w:r>
-    </w:p>
-    <w:p>
-      <w:pPr>
-        <w:ind w:firstLine="720"/>
-        <w:rPr>
-          <w:lang w:val="en-AU"/>
-        </w:rPr>
-      </w:pPr>
-      <w:r>
-        <w:rPr>
-          <w:lang w:val="en-AU"/>
-        </w:rPr>
-        <w:t>Additionally,</w:t>
-      </w:r>
-      <w:r>
-        <w:rPr>
-          <w:lang w:val="en-AU"/>
-        </w:rPr>
-        <w:t xml:space="preserve"> another feature that was removed between Interviews 4 and 5 was to-do lists. Although the client had no need for the functionality, having to-do lists for each project would allow users to be more proactive, and </w:t>
-      </w:r>
-      <w:r>
-        <w:rPr>
-          <w:lang w:val="en-AU"/>
-        </w:rPr>
-        <w:t>“</w:t>
-      </w:r>
-      <w:r>
-        <w:rPr>
-          <w:lang w:val="en-AU"/>
-        </w:rPr>
-        <w:t>not rely on other applications</w:t>
-      </w:r>
-      <w:r>
-        <w:rPr>
-          <w:lang w:val="en-AU"/>
-        </w:rPr>
-        <w:t>”</w:t>
-      </w:r>
-      <w:r>
-        <w:rPr>
-          <w:lang w:val="en-AU"/>
-        </w:rPr>
-        <w:t xml:space="preserve"> to perform the same functionality. To-do lists could also be responsive to the statuses of contractors in a project, and dynamically create to-do lists if the status of the contractor requires action (e.g. if their licence were to expire).</w:t>
-      </w:r>
-      <w:r>
-        <w:rPr>
-          <w:lang w:val="en-AU"/>
-        </w:rPr>
-        <w:t xml:space="preserve"> This would be “especially useful” if the client were to adopt this application for the rest of his employees, which could decrease “costs” for other to-do applications.</w:t>
-      </w:r>
-    </w:p>
-    <w:p>
-      <w:pPr>
-        <w:ind w:firstLine="720"/>
-        <w:rPr>
-          <w:lang w:val="en-AU"/>
-        </w:rPr>
-      </w:pPr>
-    </w:p>
-    <w:p>
-      <w:pPr>
-        <w:rPr>
-          <w:lang w:val="en-AU"/>
-        </w:rPr>
-      </w:pPr>
-      <w:r>
-        <w:rPr>
-          <w:lang w:val="en-AU"/>
-        </w:rPr>
-        <w:t>Words:</w:t>
-      </w:r>
-      <w:r>
-        <w:rPr>
-          <w:lang w:val="en-AU"/>
-        </w:rPr>
-        <w:t xml:space="preserve"> </w:t>
-      </w:r>
-      <w:r>
-        <w:rPr>
-          <w:lang w:val="en-AU"/>
-        </w:rPr>
-        <w:t>406</w:t>
+      <w:r>
+        <w:rPr>
+          <w:lang w:val="en-AU"/>
+        </w:rPr>
+        <w:t>454</w:t>
       </w:r>
       <w:r>
         <w:rPr>
@@ -8964,1540 +8554,1616 @@
     <w:p>
       <w:pPr>
         <w:pStyle w:val="Heading4"/>
-      </w:pPr>
-      <w:r>
+        <w:rPr>
+          <w:lang w:val="en-AU"/>
+        </w:rPr>
+      </w:pPr>
+      <w:r>
+        <w:rPr>
+          <w:lang w:val="en-AU"/>
+        </w:rPr>
+        <w:t>List of References</w:t>
+      </w:r>
+    </w:p>
+    <w:p>
+      <w:pPr>
+        <w:pStyle w:val="ListParagraph"/>
+        <w:numPr>
+          <w:ilvl w:val="0"/>
+          <w:numId w:val="2"/>
+        </w:numPr>
+        <w:rPr>
+          <w:lang w:val="en-AU"/>
+        </w:rPr>
+      </w:pPr>
+      <w:r>
+        <w:rPr>
+          <w:lang w:val="en-AU"/>
+        </w:rPr>
+        <w:t>Smith, S. (2020, February 12). Overview of ASP.NET Core MVC. Retrieved June 21, 2020, from https://docs.microsoft.com/en-us/aspnet/core/mvc/overview?view=aspnetcore-3.1</w:t>
+      </w:r>
+    </w:p>
+    <w:p>
+      <w:pPr>
+        <w:pStyle w:val="ListParagraph"/>
+        <w:numPr>
+          <w:ilvl w:val="0"/>
+          <w:numId w:val="2"/>
+        </w:numPr>
+        <w:rPr>
+          <w:lang w:val="en-AU"/>
+        </w:rPr>
+      </w:pPr>
+      <w:r>
+        <w:rPr>
+          <w:lang w:val="en-AU"/>
+        </w:rPr>
+        <w:t>Building an Application with Spring Boot. (n.d.). Retrieved June 21, 2020, from https://spring.io/guides/gs/spring-boot/</w:t>
+      </w:r>
+    </w:p>
+    <w:p>
+      <w:pPr>
+        <w:pStyle w:val="Heading4"/>
+        <w:rPr>
+          <w:lang w:val="en-AU"/>
+        </w:rPr>
+      </w:pPr>
+      <w:r>
+        <w:rPr>
+          <w:lang w:val="en-AU"/>
+        </w:rPr>
+        <w:t>Interviews</w:t>
+      </w:r>
+    </w:p>
+    <w:p>
+      <w:pPr>
+        <w:pStyle w:val="Heading4"/>
+        <w:rPr>
+          <w:lang w:val="en-AU"/>
+        </w:rPr>
+      </w:pPr>
+      <w:r>
+        <w:rPr>
+          <w:lang w:val="en-AU"/>
+        </w:rPr>
         <w:t>Interview 1</w:t>
       </w:r>
     </w:p>
-    <w:p/>
-    <w:p>
-      <w:pPr>
-        <w:ind w:left="720"/>
-      </w:pPr>
-      <w:r>
-        <w:rPr>
-          <w:b/>
-          <w:bCs/>
-        </w:rPr>
-        <w:t>Me:</w:t>
-      </w:r>
-      <w:r>
-        <w:t xml:space="preserve"> Good afternoon, in this interview we should be able to establish a general idea of the problem and a solution that would fix it.</w:t>
-      </w:r>
-    </w:p>
-    <w:p>
-      <w:pPr>
-        <w:ind w:left="720"/>
-      </w:pPr>
-    </w:p>
-    <w:p>
-      <w:pPr>
-        <w:ind w:left="720"/>
-      </w:pPr>
-      <w:r>
-        <w:rPr>
-          <w:b/>
-          <w:bCs/>
-        </w:rPr>
-        <w:t>Client:</w:t>
-      </w:r>
-      <w:r>
-        <w:t xml:space="preserve"> Absolutely, good afternoon. Essentially, when working on a project, we hire a lot of contractors for every purpose, you know- tiling, electrical work, plumbing, and whatever else. Each one of those contractors has to have appropriate certification to be able to work, otherwise we get charged for the taxes they have to pay.</w:t>
-      </w:r>
-      <w:r>
-        <w:t xml:space="preserve"> There’s no way currently to easily be able to check whether a contractor has valid certification, and that’s the problem.</w:t>
-      </w:r>
-    </w:p>
-    <w:p>
-      <w:pPr>
-        <w:ind w:left="720"/>
-      </w:pPr>
-    </w:p>
-    <w:p>
-      <w:pPr>
-        <w:ind w:left="720"/>
-      </w:pPr>
-      <w:r>
-        <w:rPr>
-          <w:b/>
-          <w:bCs/>
-        </w:rPr>
-        <w:t xml:space="preserve">Me: </w:t>
-      </w:r>
-      <w:r>
-        <w:t>What certification do you have to manage for the contractors? What is your current method of managing these contracts?</w:t>
-      </w:r>
-    </w:p>
-    <w:p>
-      <w:pPr>
-        <w:ind w:left="720"/>
-      </w:pPr>
-    </w:p>
-    <w:p>
-      <w:pPr>
-        <w:ind w:left="720"/>
-      </w:pPr>
-      <w:r>
-        <w:rPr>
-          <w:b/>
-          <w:bCs/>
-        </w:rPr>
-        <w:t xml:space="preserve">Client: </w:t>
-      </w:r>
-      <w:r>
-        <w:t xml:space="preserve">The certification includes </w:t>
+    <w:p>
+      <w:pPr>
+        <w:rPr>
+          <w:lang w:val="en-AU"/>
+        </w:rPr>
+      </w:pPr>
+    </w:p>
+    <w:p>
+      <w:pPr>
+        <w:rPr>
+          <w:lang w:val="en-AU"/>
+        </w:rPr>
+      </w:pPr>
+      <w:r>
+        <w:rPr>
+          <w:lang w:val="en-AU"/>
+        </w:rPr>
+        <w:t>Me: Good afternoon, in this interview, we should be able to establish a general idea of the problem and a solution that would fix it.</w:t>
+      </w:r>
+    </w:p>
+    <w:p>
+      <w:pPr>
+        <w:rPr>
+          <w:lang w:val="en-AU"/>
+        </w:rPr>
+      </w:pPr>
+    </w:p>
+    <w:p>
+      <w:pPr>
+        <w:rPr>
+          <w:lang w:val="en-AU"/>
+        </w:rPr>
+      </w:pPr>
+      <w:r>
+        <w:rPr>
+          <w:lang w:val="en-AU"/>
+        </w:rPr>
+        <w:t>Client: Absolutely, good afternoon. Primarily, when working on a project, we hire a lot of contractors for every purpose, you know- tiling, electrical work, plumbing, and whatever else. Each one of those contractors has to have the appropriate certification to be able to work. Otherwise, we get charged for the taxes they have to pay. There’s no way currently to easily be able to check whether a contractor has valid certification, and that’s the problem.</w:t>
+      </w:r>
+    </w:p>
+    <w:p>
+      <w:pPr>
+        <w:rPr>
+          <w:lang w:val="en-AU"/>
+        </w:rPr>
+      </w:pPr>
+    </w:p>
+    <w:p>
+      <w:pPr>
+        <w:rPr>
+          <w:lang w:val="en-AU"/>
+        </w:rPr>
+      </w:pPr>
+      <w:r>
+        <w:rPr>
+          <w:lang w:val="en-AU"/>
+        </w:rPr>
+        <w:t>Me: What certification do you have to manage for the contractors? What is your current method of managing these contracts?</w:t>
+      </w:r>
+    </w:p>
+    <w:p>
+      <w:pPr>
+        <w:rPr>
+          <w:lang w:val="en-AU"/>
+        </w:rPr>
+      </w:pPr>
+    </w:p>
+    <w:p>
+      <w:pPr>
+        <w:rPr>
+          <w:lang w:val="en-AU"/>
+        </w:rPr>
+      </w:pPr>
+      <w:r>
+        <w:rPr>
+          <w:lang w:val="en-AU"/>
+        </w:rPr>
+        <w:t>Client: The certification includes an NSW Service licence for whatever job they’ve got to do. Currently, my wife inputs everything into a spreadsheet application after checking everything every week. It’s not ideal, because if she forgets to check everything for one week when we’re on holidays or something we could receive a significant fine – it would be like tens of thousands of dollars a year if at its worst. If she was free to not do this task, she could use that time to do productive things in the company.</w:t>
+      </w:r>
+    </w:p>
+    <w:p>
+      <w:pPr>
+        <w:rPr>
+          <w:lang w:val="en-AU"/>
+        </w:rPr>
+      </w:pPr>
+    </w:p>
+    <w:p>
+      <w:pPr>
+        <w:rPr>
+          <w:lang w:val="en-AU"/>
+        </w:rPr>
+      </w:pPr>
+      <w:r>
+        <w:rPr>
+          <w:lang w:val="en-AU"/>
+        </w:rPr>
+        <w:t>Me: How do you use your current system? Would it have to be available to be used on the go, or would something like a stationary desktop application be more appropriate? How do you use your current system?</w:t>
+      </w:r>
+    </w:p>
+    <w:p>
+      <w:pPr>
+        <w:rPr>
+          <w:lang w:val="en-AU"/>
+        </w:rPr>
+      </w:pPr>
+    </w:p>
+    <w:p>
+      <w:pPr>
+        <w:rPr>
+          <w:lang w:val="en-AU"/>
+        </w:rPr>
+      </w:pPr>
+      <w:r>
+        <w:rPr>
+          <w:lang w:val="en-AU"/>
+        </w:rPr>
+        <w:t>Client: I haven’t thought about that- we mainly use our current system on our laptops at home and bring them out to sites when we have to meet a new contractor. It would be quite useful to have a solution on the go, on our phones. We currently use our phones a great deal when calling contractors and clients for our company, so a way to use the solution on our mobile devices would be nice.</w:t>
+      </w:r>
+    </w:p>
+    <w:p>
+      <w:pPr>
+        <w:rPr>
+          <w:lang w:val="en-AU"/>
+        </w:rPr>
+      </w:pPr>
+    </w:p>
+    <w:p>
+      <w:pPr>
+        <w:rPr>
+          <w:lang w:val="en-AU"/>
+        </w:rPr>
+      </w:pPr>
+      <w:r>
+        <w:rPr>
+          <w:lang w:val="en-AU"/>
+        </w:rPr>
+        <w:t xml:space="preserve">Me: A mobile system sounds doable and a nice solution to your problem. I imagine that you would also want it to run on your computer at home as </w:t>
       </w:r>
       <w:proofErr w:type="gramStart"/>
       <w:r>
-        <w:t>a</w:t>
+        <w:rPr>
+          <w:lang w:val="en-AU"/>
+        </w:rPr>
+        <w:t>well?</w:t>
       </w:r>
       <w:proofErr w:type="gramEnd"/>
-      <w:r>
-        <w:t xml:space="preserve"> NSW [New South Wales] Service licence for whatever job they’ve got to do. Currently, my wife inputs everything into a spreadsheet application after checking everything on a weekly basis. It’s not ideal, because if she forgets to check everything for one week when we’re on holidays or something we could receive a big fine</w:t>
-      </w:r>
-      <w:r>
-        <w:t xml:space="preserve"> – it would be like tens of thousands of dollars a year if at its worst</w:t>
-      </w:r>
-      <w:r>
-        <w:t>. If she was free to not do this task, she could use that time to do actually productive things in the company.</w:t>
-      </w:r>
-    </w:p>
-    <w:p>
-      <w:pPr>
-        <w:ind w:left="720"/>
-      </w:pPr>
-    </w:p>
-    <w:p>
-      <w:pPr>
-        <w:ind w:left="720"/>
-      </w:pPr>
-      <w:r>
-        <w:rPr>
-          <w:b/>
-          <w:bCs/>
-        </w:rPr>
-        <w:t xml:space="preserve">Me: </w:t>
-      </w:r>
-      <w:r>
-        <w:t>How do you use your current system? Would it have to be available to be used on the go, or would something like a stationary desktop application be more appropriate? How do you use your current system?</w:t>
-      </w:r>
-    </w:p>
-    <w:p>
-      <w:pPr>
-        <w:ind w:left="720"/>
-      </w:pPr>
-    </w:p>
-    <w:p>
-      <w:pPr>
-        <w:ind w:left="720"/>
-      </w:pPr>
-      <w:r>
-        <w:rPr>
-          <w:b/>
-          <w:bCs/>
-        </w:rPr>
-        <w:t xml:space="preserve">Client: </w:t>
-      </w:r>
-      <w:r>
-        <w:t>I haven’t thought about that- we mainly use our current system on our laptops at home and bring them out to sites when we have to meet a new contractor. It would be quite useful to have a solution on the go, on our phones. We currently use our phones a great deal when calling contractors and clients for our company, so a way to use the solution on our mobile devices would be nice.</w:t>
-      </w:r>
-    </w:p>
-    <w:p>
-      <w:pPr>
-        <w:ind w:left="720"/>
-      </w:pPr>
-    </w:p>
-    <w:p>
-      <w:pPr>
-        <w:ind w:left="720"/>
-      </w:pPr>
-      <w:r>
-        <w:rPr>
-          <w:b/>
-          <w:bCs/>
-        </w:rPr>
-        <w:t xml:space="preserve">Me: </w:t>
-      </w:r>
-      <w:r>
-        <w:t>A mobile system sounds doable and a nice solution to your problem. I imagine that you would also want it to run on your computer at home as well?</w:t>
-      </w:r>
-    </w:p>
-    <w:p>
-      <w:pPr>
-        <w:ind w:left="720"/>
-      </w:pPr>
-    </w:p>
-    <w:p>
-      <w:pPr>
-        <w:ind w:left="720"/>
-      </w:pPr>
-      <w:r>
-        <w:rPr>
-          <w:b/>
-          <w:bCs/>
-        </w:rPr>
-        <w:t xml:space="preserve">Client: </w:t>
-      </w:r>
-      <w:r>
-        <w:t>That would be nice so that we could rely on both platforms, and it wouldn’t take that much time to learn over our current system.</w:t>
-      </w:r>
-    </w:p>
-    <w:p>
-      <w:pPr>
-        <w:ind w:left="720"/>
-      </w:pPr>
-    </w:p>
-    <w:p>
-      <w:pPr>
-        <w:ind w:left="720"/>
-      </w:pPr>
-      <w:r>
-        <w:rPr>
-          <w:b/>
-          <w:bCs/>
-        </w:rPr>
-        <w:t xml:space="preserve">Me: </w:t>
-      </w:r>
-      <w:r>
-        <w:t>Do you have any other concerns with the operation of the solution? Anything else that you want me to consider when developing it?</w:t>
-      </w:r>
-    </w:p>
-    <w:p>
-      <w:pPr>
-        <w:ind w:left="720"/>
-      </w:pPr>
-    </w:p>
-    <w:p>
-      <w:pPr>
-        <w:ind w:left="720"/>
-      </w:pPr>
-      <w:r>
-        <w:rPr>
-          <w:b/>
-          <w:bCs/>
-        </w:rPr>
-        <w:t xml:space="preserve">Client: </w:t>
-      </w:r>
-      <w:r>
-        <w:t xml:space="preserve">Yeah, a few things. I think it would have to be easy to use for people of our age, and something that we could learn to use in a short amount of time. We’re constantly getting new clients and building more houses, so the less time it takes to </w:t>
-      </w:r>
-      <w:r>
+    </w:p>
+    <w:p>
+      <w:pPr>
+        <w:rPr>
+          <w:lang w:val="en-AU"/>
+        </w:rPr>
+      </w:pPr>
+    </w:p>
+    <w:p>
+      <w:pPr>
+        <w:rPr>
+          <w:lang w:val="en-AU"/>
+        </w:rPr>
+      </w:pPr>
+      <w:r>
+        <w:rPr>
+          <w:lang w:val="en-AU"/>
+        </w:rPr>
         <w:lastRenderedPageBreak/>
-        <w:t xml:space="preserve">learn, the more time we can save and devote to building better houses. Also, it has to be secure and not lose its data or be compromised or something like that. One benefit of our current system is that it’s </w:t>
-      </w:r>
-      <w:r>
-        <w:t>backed up</w:t>
-      </w:r>
-      <w:r>
-        <w:t xml:space="preserve"> on the cloud, and secure. We always know that it’s going to be there and that we’re not going to lose our information.</w:t>
-      </w:r>
-    </w:p>
-    <w:p>
-      <w:pPr>
-        <w:ind w:left="720"/>
-      </w:pPr>
-    </w:p>
-    <w:p>
-      <w:pPr>
-        <w:ind w:left="720"/>
-      </w:pPr>
-      <w:r>
-        <w:rPr>
-          <w:b/>
-          <w:bCs/>
-        </w:rPr>
-        <w:t xml:space="preserve">Me: </w:t>
-      </w:r>
-      <w:r>
-        <w:t xml:space="preserve">Absolutely, I imagine that you might want a similar cloud-based system with the new solution as well. Anything else to add to the solution? </w:t>
-      </w:r>
-    </w:p>
-    <w:p>
-      <w:pPr>
-        <w:ind w:left="720"/>
-      </w:pPr>
-    </w:p>
-    <w:p>
-      <w:pPr>
-        <w:ind w:left="720"/>
-      </w:pPr>
-      <w:r>
-        <w:rPr>
-          <w:b/>
-          <w:bCs/>
-        </w:rPr>
-        <w:t xml:space="preserve">Client: </w:t>
-      </w:r>
-      <w:r>
-        <w:t>...Oh</w:t>
-      </w:r>
-      <w:r>
-        <w:t>- like a small to-do list for each project so that we have actionable points to plan out our projects and any further action to do with contractors. And,</w:t>
-      </w:r>
-      <w:r>
-        <w:t xml:space="preserve"> yeah, I think we’re good.</w:t>
-      </w:r>
-    </w:p>
-    <w:p>
-      <w:pPr>
-        <w:ind w:left="720"/>
-      </w:pPr>
-    </w:p>
-    <w:p>
-      <w:pPr>
-        <w:ind w:left="720"/>
-      </w:pPr>
-      <w:r>
-        <w:rPr>
-          <w:b/>
-          <w:bCs/>
-        </w:rPr>
-        <w:t xml:space="preserve">Me: </w:t>
-      </w:r>
-      <w:r>
-        <w:t xml:space="preserve">A to-do list sounds like a good idea. </w:t>
-      </w:r>
-      <w:r>
-        <w:t>Thanks for your time, we will schedule a meeting after I’ve made some concept designs and mock</w:t>
-      </w:r>
-      <w:r>
-        <w:t>-</w:t>
-      </w:r>
-      <w:r>
-        <w:t>ups.</w:t>
-      </w:r>
-    </w:p>
-    <w:p>
-      <w:pPr>
-        <w:ind w:left="720"/>
-      </w:pPr>
-    </w:p>
-    <w:p>
-      <w:pPr>
-        <w:ind w:left="720"/>
-      </w:pPr>
-      <w:r>
-        <w:rPr>
-          <w:b/>
-          <w:bCs/>
-        </w:rPr>
-        <w:t xml:space="preserve">Client: </w:t>
-      </w:r>
-      <w:r>
-        <w:t>Thanks, until</w:t>
-      </w:r>
-      <w:r>
-        <w:t xml:space="preserve"> next time.</w:t>
+        <w:t>Client: That would be nice so that we could rely on both platforms, and it wouldn’t take that much time to learn over our current system.</w:t>
+      </w:r>
+    </w:p>
+    <w:p>
+      <w:pPr>
+        <w:rPr>
+          <w:lang w:val="en-AU"/>
+        </w:rPr>
+      </w:pPr>
+    </w:p>
+    <w:p>
+      <w:pPr>
+        <w:rPr>
+          <w:lang w:val="en-AU"/>
+        </w:rPr>
+      </w:pPr>
+      <w:r>
+        <w:rPr>
+          <w:lang w:val="en-AU"/>
+        </w:rPr>
+        <w:t>Me: Do you have any other concerns with the operation of the solution? Anything else that you want me to consider when developing it?</w:t>
+      </w:r>
+    </w:p>
+    <w:p>
+      <w:pPr>
+        <w:rPr>
+          <w:lang w:val="en-AU"/>
+        </w:rPr>
+      </w:pPr>
+    </w:p>
+    <w:p>
+      <w:pPr>
+        <w:rPr>
+          <w:lang w:val="en-AU"/>
+        </w:rPr>
+      </w:pPr>
+      <w:r>
+        <w:rPr>
+          <w:lang w:val="en-AU"/>
+        </w:rPr>
+        <w:t>Client: Yeah, a few things. I think it would have to be easy to use for people of our age, and something that we could learn to use in a short amount of time. We’re always getting new clients and building more houses, so the less time it takes to learn, the more time we can save and devote to building better houses. Also, it has to be secure and not lose its data or be compromised or something like that. One benefit of our current system is that it’s backed up on the cloud, and secure. We always know that it’s going to be there and that we’re not going to lose our information.</w:t>
+      </w:r>
+    </w:p>
+    <w:p>
+      <w:pPr>
+        <w:rPr>
+          <w:lang w:val="en-AU"/>
+        </w:rPr>
+      </w:pPr>
+    </w:p>
+    <w:p>
+      <w:pPr>
+        <w:rPr>
+          <w:lang w:val="en-AU"/>
+        </w:rPr>
+      </w:pPr>
+      <w:r>
+        <w:rPr>
+          <w:lang w:val="en-AU"/>
+        </w:rPr>
+        <w:t>Me: Absolutely, I imagine that you might want a similar cloud-based system with the new solution as well. Anything else to add to the solution? </w:t>
+      </w:r>
+    </w:p>
+    <w:p>
+      <w:pPr>
+        <w:rPr>
+          <w:lang w:val="en-AU"/>
+        </w:rPr>
+      </w:pPr>
+    </w:p>
+    <w:p>
+      <w:pPr>
+        <w:rPr>
+          <w:lang w:val="en-AU"/>
+        </w:rPr>
+      </w:pPr>
+      <w:r>
+        <w:rPr>
+          <w:lang w:val="en-AU"/>
+        </w:rPr>
+        <w:t>Client: ...Oh- like a small to-do list for each project so that we have actionable points to plan out our projects and any further action to do with contractors. And, yeah, I think we’re good.</w:t>
+      </w:r>
+    </w:p>
+    <w:p>
+      <w:pPr>
+        <w:rPr>
+          <w:lang w:val="en-AU"/>
+        </w:rPr>
+      </w:pPr>
+    </w:p>
+    <w:p>
+      <w:pPr>
+        <w:rPr>
+          <w:lang w:val="en-AU"/>
+        </w:rPr>
+      </w:pPr>
+      <w:r>
+        <w:rPr>
+          <w:lang w:val="en-AU"/>
+        </w:rPr>
+        <w:t>Me: A to-do list sounds like a good idea. Thanks for your time. We will schedule a meeting after I’ve made some concept designs and mock-ups.</w:t>
+      </w:r>
+    </w:p>
+    <w:p>
+      <w:pPr>
+        <w:rPr>
+          <w:lang w:val="en-AU"/>
+        </w:rPr>
+      </w:pPr>
+    </w:p>
+    <w:p>
+      <w:pPr>
+        <w:rPr>
+          <w:lang w:val="en-AU"/>
+        </w:rPr>
+      </w:pPr>
+      <w:r>
+        <w:rPr>
+          <w:lang w:val="en-AU"/>
+        </w:rPr>
+        <w:t>Client: Thanks, until next time.</w:t>
       </w:r>
     </w:p>
     <w:p>
       <w:pPr>
         <w:pStyle w:val="Heading4"/>
-      </w:pPr>
-      <w:r>
+        <w:rPr>
+          <w:lang w:val="en-AU"/>
+        </w:rPr>
+      </w:pPr>
+      <w:r>
+        <w:rPr>
+          <w:lang w:val="en-AU"/>
+        </w:rPr>
         <w:t>Interview 2</w:t>
       </w:r>
     </w:p>
-    <w:p/>
-    <w:p>
-      <w:pPr>
-        <w:ind w:left="720"/>
-      </w:pPr>
-      <w:r>
-        <w:rPr>
-          <w:b/>
-          <w:bCs/>
-        </w:rPr>
-        <w:t xml:space="preserve">Me: </w:t>
-      </w:r>
-      <w:r>
-        <w:t>Thanks for making time again. I have come back with mock diagrams using all the information you gave me last interview, and here they are.</w:t>
-      </w:r>
-    </w:p>
-    <w:p>
-      <w:pPr>
-        <w:ind w:left="720"/>
-      </w:pPr>
-    </w:p>
-    <w:p>
-      <w:pPr>
-        <w:ind w:left="720"/>
-      </w:pPr>
-      <w:r>
+    <w:p>
+      <w:pPr>
+        <w:rPr>
+          <w:lang w:val="en-AU"/>
+        </w:rPr>
+      </w:pPr>
+    </w:p>
+    <w:p>
+      <w:pPr>
+        <w:rPr>
+          <w:lang w:val="en-AU"/>
+        </w:rPr>
+      </w:pPr>
+      <w:r>
+        <w:rPr>
+          <w:lang w:val="en-AU"/>
+        </w:rPr>
+        <w:t>Me: Thanks for making time again. I have come back with mock diagrams using all the information you gave me the last interview, and here they are.</w:t>
+      </w:r>
+    </w:p>
+    <w:p>
+      <w:pPr>
+        <w:rPr>
+          <w:lang w:val="en-AU"/>
+        </w:rPr>
+      </w:pPr>
+    </w:p>
+    <w:p>
+      <w:pPr>
+        <w:rPr>
+          <w:lang w:val="en-AU"/>
+        </w:rPr>
+      </w:pPr>
+      <w:r>
+        <w:rPr>
+          <w:lang w:val="en-AU"/>
+        </w:rPr>
         <w:t>*Refer to Figure 1 in Mock Diagrams – Appendix*</w:t>
       </w:r>
     </w:p>
     <w:p>
       <w:pPr>
-        <w:ind w:left="720"/>
-      </w:pPr>
-    </w:p>
-    <w:p>
-      <w:pPr>
-        <w:ind w:left="720"/>
-      </w:pPr>
-      <w:r>
-        <w:rPr>
-          <w:b/>
-          <w:bCs/>
-        </w:rPr>
-        <w:t xml:space="preserve">Me: </w:t>
-      </w:r>
-      <w:r>
-        <w:t>Would something like this be appropriate for the main view on a laptop?</w:t>
-      </w:r>
-    </w:p>
-    <w:p>
-      <w:pPr>
-        <w:ind w:left="720"/>
-      </w:pPr>
-    </w:p>
-    <w:p>
-      <w:pPr>
-        <w:ind w:left="720"/>
-      </w:pPr>
-      <w:r>
-        <w:rPr>
-          <w:b/>
-          <w:bCs/>
-        </w:rPr>
-        <w:t xml:space="preserve">Client: </w:t>
-      </w:r>
-      <w:r>
-        <w:t>Yeah, this looks nice. I think it contains everything that we would need to use. Is this just the only screen? Or does something happen if you click on one of the project boxes?</w:t>
-      </w:r>
-    </w:p>
-    <w:p>
-      <w:pPr>
-        <w:ind w:left="720"/>
-      </w:pPr>
-    </w:p>
-    <w:p>
-      <w:pPr>
-        <w:ind w:left="720"/>
-      </w:pPr>
-      <w:r>
-        <w:rPr>
-          <w:b/>
-          <w:bCs/>
-        </w:rPr>
-        <w:t xml:space="preserve">Me: </w:t>
-      </w:r>
-      <w:r>
-        <w:t>So this is just the main screen that’s used to give you information about everything that’s stored on the website, and then you will be able to click on each of the projects to get a better view of them and edit whatever you need to.</w:t>
-      </w:r>
-    </w:p>
-    <w:p>
-      <w:pPr>
-        <w:ind w:left="720"/>
-      </w:pPr>
-    </w:p>
-    <w:p>
-      <w:pPr>
-        <w:ind w:left="720"/>
-      </w:pPr>
-      <w:r>
-        <w:rPr>
-          <w:b/>
-          <w:bCs/>
-        </w:rPr>
-        <w:t xml:space="preserve">Client: </w:t>
-      </w:r>
-      <w:r>
-        <w:t>Brilliant. If we’re talking about looking at everything from a glance, would it be possible to get a box up the top or somewhere that rounds up all possible problems in each of the projects? Like if a contractor was to have an item of certification expire soon?</w:t>
-      </w:r>
-    </w:p>
-    <w:p>
-      <w:pPr>
-        <w:ind w:left="720"/>
-      </w:pPr>
-    </w:p>
-    <w:p>
-      <w:pPr>
-        <w:ind w:left="720"/>
-        <w:rPr>
-          <w:bCs/>
-        </w:rPr>
-      </w:pPr>
-      <w:r>
-        <w:rPr>
-          <w:b/>
-        </w:rPr>
-        <w:t xml:space="preserve">Me: </w:t>
-      </w:r>
-      <w:r>
-        <w:rPr>
-          <w:bCs/>
-        </w:rPr>
-        <w:t>Yes, that would be a great idea. I will put that in the final mock-up. I could probably implement upcoming to-do items as well if you want those throughout the project too- I believe I did not add those in the mock-ups.</w:t>
-      </w:r>
-    </w:p>
-    <w:p>
-      <w:pPr>
-        <w:ind w:left="720"/>
-        <w:rPr>
-          <w:bCs/>
-        </w:rPr>
-      </w:pPr>
-    </w:p>
-    <w:p>
-      <w:pPr>
-        <w:ind w:left="720"/>
-        <w:rPr>
-          <w:bCs/>
-        </w:rPr>
-      </w:pPr>
-      <w:r>
-        <w:rPr>
-          <w:b/>
-        </w:rPr>
-        <w:t xml:space="preserve">Client: </w:t>
-      </w:r>
-      <w:r>
-        <w:rPr>
-          <w:bCs/>
-        </w:rPr>
-        <w:t>That would be great, cheers.</w:t>
-      </w:r>
-    </w:p>
-    <w:p>
-      <w:pPr>
-        <w:ind w:left="720"/>
-      </w:pPr>
-    </w:p>
-    <w:p>
-      <w:pPr>
-        <w:ind w:left="720"/>
-      </w:pPr>
-      <w:r>
+        <w:rPr>
+          <w:lang w:val="en-AU"/>
+        </w:rPr>
+      </w:pPr>
+    </w:p>
+    <w:p>
+      <w:pPr>
+        <w:rPr>
+          <w:lang w:val="en-AU"/>
+        </w:rPr>
+      </w:pPr>
+      <w:r>
+        <w:rPr>
+          <w:lang w:val="en-AU"/>
+        </w:rPr>
+        <w:t>Me: Would something like this be appropriate for the main view on a laptop?</w:t>
+      </w:r>
+    </w:p>
+    <w:p>
+      <w:pPr>
+        <w:rPr>
+          <w:lang w:val="en-AU"/>
+        </w:rPr>
+      </w:pPr>
+    </w:p>
+    <w:p>
+      <w:pPr>
+        <w:rPr>
+          <w:lang w:val="en-AU"/>
+        </w:rPr>
+      </w:pPr>
+      <w:r>
+        <w:rPr>
+          <w:lang w:val="en-AU"/>
+        </w:rPr>
+        <w:t>Client: Yeah, this looks nice. I think it contains everything that we would need to use. Is this just the only screen? Or does something happen if you click on one of the project boxes?</w:t>
+      </w:r>
+    </w:p>
+    <w:p>
+      <w:pPr>
+        <w:rPr>
+          <w:lang w:val="en-AU"/>
+        </w:rPr>
+      </w:pPr>
+    </w:p>
+    <w:p>
+      <w:pPr>
+        <w:rPr>
+          <w:lang w:val="en-AU"/>
+        </w:rPr>
+      </w:pPr>
+      <w:r>
+        <w:rPr>
+          <w:lang w:val="en-AU"/>
+        </w:rPr>
+        <w:t>Me: So this is just the main screen that’s used to give you information about everything that’s stored on the website, and then you will be able to click on each of the projects to get a better view of them and edit whatever you need to.</w:t>
+      </w:r>
+    </w:p>
+    <w:p>
+      <w:pPr>
+        <w:rPr>
+          <w:lang w:val="en-AU"/>
+        </w:rPr>
+      </w:pPr>
+    </w:p>
+    <w:p>
+      <w:pPr>
+        <w:rPr>
+          <w:lang w:val="en-AU"/>
+        </w:rPr>
+      </w:pPr>
+      <w:r>
+        <w:rPr>
+          <w:lang w:val="en-AU"/>
+        </w:rPr>
+        <w:t>Client: Brilliant. If we’re talking about looking at everything from a glance, would it be possible to get a box up the top or somewhere that rounds up all possible problems in each of the projects? Like if a contractor was to have an item of certification expire soon?</w:t>
+      </w:r>
+    </w:p>
+    <w:p>
+      <w:pPr>
+        <w:rPr>
+          <w:lang w:val="en-AU"/>
+        </w:rPr>
+      </w:pPr>
+    </w:p>
+    <w:p>
+      <w:pPr>
+        <w:rPr>
+          <w:lang w:val="en-AU"/>
+        </w:rPr>
+      </w:pPr>
+      <w:r>
+        <w:rPr>
+          <w:lang w:val="en-AU"/>
+        </w:rPr>
+        <w:lastRenderedPageBreak/>
+        <w:t>Me: Yes, that would be a great idea. I will put that in the final mock-up. I could probably implement upcoming to-do items as well if you want those throughout the project too- I believe I did not add those in the mock-ups.</w:t>
+      </w:r>
+    </w:p>
+    <w:p>
+      <w:pPr>
+        <w:rPr>
+          <w:lang w:val="en-AU"/>
+        </w:rPr>
+      </w:pPr>
+    </w:p>
+    <w:p>
+      <w:pPr>
+        <w:rPr>
+          <w:lang w:val="en-AU"/>
+        </w:rPr>
+      </w:pPr>
+      <w:r>
+        <w:rPr>
+          <w:lang w:val="en-AU"/>
+        </w:rPr>
+        <w:t>Client: That would be great. Cheers.</w:t>
+      </w:r>
+    </w:p>
+    <w:p>
+      <w:pPr>
+        <w:rPr>
+          <w:lang w:val="en-AU"/>
+        </w:rPr>
+      </w:pPr>
+    </w:p>
+    <w:p>
+      <w:pPr>
+        <w:rPr>
+          <w:lang w:val="en-AU"/>
+        </w:rPr>
+      </w:pPr>
+      <w:r>
+        <w:rPr>
+          <w:lang w:val="en-AU"/>
+        </w:rPr>
         <w:t>*Refer to changes in blue in Figure 5 in Mock Diagrams - Appendix*</w:t>
       </w:r>
     </w:p>
     <w:p>
       <w:pPr>
-        <w:ind w:left="720"/>
-      </w:pPr>
-    </w:p>
-    <w:p>
-      <w:pPr>
-        <w:ind w:left="720"/>
-      </w:pPr>
-      <w:r>
-        <w:rPr>
-          <w:b/>
-          <w:bCs/>
-        </w:rPr>
-        <w:t xml:space="preserve">Me: </w:t>
-      </w:r>
-      <w:r>
-        <w:t>Onto the next, this is the screen that you will get after clicking on any particular project.</w:t>
-      </w:r>
-    </w:p>
-    <w:p>
-      <w:pPr>
-        <w:ind w:left="720"/>
-      </w:pPr>
-    </w:p>
-    <w:p>
-      <w:pPr>
-        <w:ind w:left="720"/>
-      </w:pPr>
-      <w:r>
+        <w:rPr>
+          <w:lang w:val="en-AU"/>
+        </w:rPr>
+      </w:pPr>
+    </w:p>
+    <w:p>
+      <w:pPr>
+        <w:rPr>
+          <w:lang w:val="en-AU"/>
+        </w:rPr>
+      </w:pPr>
+      <w:r>
+        <w:rPr>
+          <w:lang w:val="en-AU"/>
+        </w:rPr>
+        <w:t>Me: Onto the next, this is the screen that you will get after clicking on any particular project.</w:t>
+      </w:r>
+    </w:p>
+    <w:p>
+      <w:pPr>
+        <w:rPr>
+          <w:lang w:val="en-AU"/>
+        </w:rPr>
+      </w:pPr>
+    </w:p>
+    <w:p>
+      <w:pPr>
+        <w:rPr>
+          <w:lang w:val="en-AU"/>
+        </w:rPr>
+      </w:pPr>
+      <w:r>
+        <w:rPr>
+          <w:lang w:val="en-AU"/>
+        </w:rPr>
         <w:t>*Refer to Figure 2 in Mock Diagrams - Appendix*</w:t>
       </w:r>
     </w:p>
     <w:p>
       <w:pPr>
-        <w:ind w:left="720"/>
-      </w:pPr>
-    </w:p>
-    <w:p>
-      <w:pPr>
-        <w:ind w:left="720"/>
-      </w:pPr>
-      <w:r>
-        <w:rPr>
-          <w:b/>
-          <w:bCs/>
-        </w:rPr>
-        <w:t xml:space="preserve">Me: </w:t>
-      </w:r>
-      <w:r>
-        <w:t>This is what it would look like when you click on a specific project. If you want me to add time stamps for each to-do item that would be possible in the to-do items box.</w:t>
-      </w:r>
-    </w:p>
-    <w:p>
-      <w:pPr>
-        <w:ind w:left="720"/>
-      </w:pPr>
-    </w:p>
-    <w:p>
-      <w:pPr>
-        <w:ind w:left="720"/>
-      </w:pPr>
-      <w:r>
-        <w:rPr>
-          <w:b/>
-          <w:bCs/>
-        </w:rPr>
-        <w:t xml:space="preserve">Client: </w:t>
-      </w:r>
-      <w:r>
-        <w:t>Yep, that would be good. Also, we need to go through what information to display in the contractor’s box. Do you know what you can find online and where to find it?</w:t>
-      </w:r>
-    </w:p>
-    <w:p>
-      <w:pPr>
-        <w:ind w:left="720"/>
-      </w:pPr>
-      <w:r>
-        <w:rPr>
-          <w:b/>
-          <w:bCs/>
-        </w:rPr>
-        <w:t xml:space="preserve">Me: </w:t>
-      </w:r>
-      <w:r>
-        <w:t>Yes, I had a look through all of the websites and APIs that could lend data, and I think that getting the expiry date of their NSW Services licence and ABN. What else would be required?</w:t>
-      </w:r>
-      <w:r>
-        <w:br/>
-      </w:r>
-    </w:p>
-    <w:p>
-      <w:pPr>
-        <w:ind w:left="720"/>
-      </w:pPr>
-      <w:r>
-        <w:rPr>
-          <w:b/>
-          <w:bCs/>
-        </w:rPr>
-        <w:t xml:space="preserve">Client: </w:t>
-      </w:r>
-      <w:r>
-        <w:t>Something like the role or job that they’re registered to do, because if they do something else that they don’t have a proper license for the same tax issues come into play.</w:t>
-      </w:r>
-    </w:p>
-    <w:p>
-      <w:pPr>
-        <w:ind w:left="720"/>
-      </w:pPr>
-    </w:p>
-    <w:p>
-      <w:pPr>
-        <w:ind w:left="720"/>
-      </w:pPr>
-      <w:r>
-        <w:rPr>
-          <w:b/>
-          <w:bCs/>
-        </w:rPr>
-        <w:t xml:space="preserve">Me: </w:t>
-      </w:r>
-      <w:r>
-        <w:t>Oh, ok. I will make a note of all of those for the final mock-ups. Anything else on this page?</w:t>
-      </w:r>
-    </w:p>
-    <w:p>
-      <w:pPr>
-        <w:ind w:left="720"/>
-      </w:pPr>
-    </w:p>
-    <w:p>
-      <w:pPr>
-        <w:ind w:left="720"/>
-      </w:pPr>
-      <w:r>
-        <w:rPr>
-          <w:b/>
-          <w:bCs/>
-        </w:rPr>
-        <w:t xml:space="preserve">Client: </w:t>
-      </w:r>
-      <w:r>
-        <w:t>Nothing else, onto the next one.</w:t>
-      </w:r>
-    </w:p>
-    <w:p>
-      <w:pPr>
-        <w:ind w:left="720"/>
-      </w:pPr>
-    </w:p>
-    <w:p>
-      <w:pPr>
-        <w:ind w:left="720"/>
-      </w:pPr>
-      <w:r>
+        <w:rPr>
+          <w:lang w:val="en-AU"/>
+        </w:rPr>
+      </w:pPr>
+    </w:p>
+    <w:p>
+      <w:pPr>
+        <w:rPr>
+          <w:lang w:val="en-AU"/>
+        </w:rPr>
+      </w:pPr>
+      <w:r>
+        <w:rPr>
+          <w:lang w:val="en-AU"/>
+        </w:rPr>
+        <w:t>Me: This is what it would look like when you click on a specific project. If you want me to add timestamps for each to-do item that would be possible in the to-do items box.</w:t>
+      </w:r>
+    </w:p>
+    <w:p>
+      <w:pPr>
+        <w:rPr>
+          <w:lang w:val="en-AU"/>
+        </w:rPr>
+      </w:pPr>
+    </w:p>
+    <w:p>
+      <w:pPr>
+        <w:rPr>
+          <w:lang w:val="en-AU"/>
+        </w:rPr>
+      </w:pPr>
+      <w:r>
+        <w:rPr>
+          <w:lang w:val="en-AU"/>
+        </w:rPr>
+        <w:t>Client: Yep, that would be good. Also, we need to go through what information to display in the contractor’s box. Do you know what you can find online and where to find it?</w:t>
+      </w:r>
+    </w:p>
+    <w:p>
+      <w:pPr>
+        <w:rPr>
+          <w:lang w:val="en-AU"/>
+        </w:rPr>
+      </w:pPr>
+      <w:r>
+        <w:rPr>
+          <w:lang w:val="en-AU"/>
+        </w:rPr>
+        <w:t>Me: Yes, I had a look through all of the websites and APIs that could lend data, and I think that getting the expiry date of their NSW Services licence and ABN. What else would be required?</w:t>
+      </w:r>
+    </w:p>
+    <w:p>
+      <w:pPr>
+        <w:rPr>
+          <w:lang w:val="en-AU"/>
+        </w:rPr>
+      </w:pPr>
+      <w:r>
+        <w:rPr>
+          <w:lang w:val="en-AU"/>
+        </w:rPr>
+        <w:t> </w:t>
+      </w:r>
+    </w:p>
+    <w:p>
+      <w:pPr>
+        <w:rPr>
+          <w:lang w:val="en-AU"/>
+        </w:rPr>
+      </w:pPr>
+      <w:r>
+        <w:rPr>
+          <w:lang w:val="en-AU"/>
+        </w:rPr>
+        <w:t>Client: Something like the role or job that they’re registered to do, because if they do something else that they don’t have a proper license for the same tax issues come into play.</w:t>
+      </w:r>
+    </w:p>
+    <w:p>
+      <w:pPr>
+        <w:rPr>
+          <w:lang w:val="en-AU"/>
+        </w:rPr>
+      </w:pPr>
+    </w:p>
+    <w:p>
+      <w:pPr>
+        <w:rPr>
+          <w:lang w:val="en-AU"/>
+        </w:rPr>
+      </w:pPr>
+      <w:r>
+        <w:rPr>
+          <w:lang w:val="en-AU"/>
+        </w:rPr>
+        <w:t>Me: Oh, ok. I will make a note of all of those for the final mock-ups. Anything else on this page?</w:t>
+      </w:r>
+    </w:p>
+    <w:p>
+      <w:pPr>
+        <w:rPr>
+          <w:lang w:val="en-AU"/>
+        </w:rPr>
+      </w:pPr>
+    </w:p>
+    <w:p>
+      <w:pPr>
+        <w:rPr>
+          <w:lang w:val="en-AU"/>
+        </w:rPr>
+      </w:pPr>
+      <w:r>
+        <w:rPr>
+          <w:lang w:val="en-AU"/>
+        </w:rPr>
+        <w:t>Client: Nothing else, onto the next one.</w:t>
+      </w:r>
+    </w:p>
+    <w:p>
+      <w:pPr>
+        <w:rPr>
+          <w:lang w:val="en-AU"/>
+        </w:rPr>
+      </w:pPr>
+    </w:p>
+    <w:p>
+      <w:pPr>
+        <w:rPr>
+          <w:lang w:val="en-AU"/>
+        </w:rPr>
+      </w:pPr>
+      <w:r>
+        <w:rPr>
+          <w:lang w:val="en-AU"/>
+        </w:rPr>
         <w:t>*Refer to changes in blue in Figure 6 in Mock Diagrams - Appendix*</w:t>
       </w:r>
     </w:p>
     <w:p>
       <w:pPr>
-        <w:ind w:left="720"/>
-      </w:pPr>
-    </w:p>
-    <w:p>
-      <w:pPr>
-        <w:ind w:left="720"/>
-      </w:pPr>
-      <w:r>
+        <w:rPr>
+          <w:lang w:val="en-AU"/>
+        </w:rPr>
+      </w:pPr>
+    </w:p>
+    <w:p>
+      <w:pPr>
+        <w:rPr>
+          <w:lang w:val="en-AU"/>
+        </w:rPr>
+      </w:pPr>
+      <w:r>
+        <w:rPr>
+          <w:lang w:val="en-AU"/>
+        </w:rPr>
         <w:t>*Refer to Figure 3 in Mock Diagrams - Appendix*</w:t>
       </w:r>
     </w:p>
     <w:p>
       <w:pPr>
-        <w:ind w:left="720"/>
-      </w:pPr>
-    </w:p>
-    <w:p>
-      <w:pPr>
-        <w:ind w:left="720"/>
-      </w:pPr>
-      <w:r>
-        <w:rPr>
-          <w:b/>
-          <w:bCs/>
-        </w:rPr>
-        <w:t xml:space="preserve">Me: </w:t>
-      </w:r>
-      <w:r>
-        <w:t xml:space="preserve">This is the screen that you would get when </w:t>
-      </w:r>
-      <w:r>
-        <w:t>you add a new project from the main screen that we looked at earlier. As you said, the dates have to be added to the to-do list section. Anything else you can see that you would want?</w:t>
-      </w:r>
-      <w:r>
-        <w:br/>
-      </w:r>
-    </w:p>
-    <w:p>
-      <w:pPr>
-        <w:ind w:left="720"/>
-      </w:pPr>
-      <w:r>
-        <w:rPr>
-          <w:b/>
-          <w:bCs/>
-        </w:rPr>
-        <w:t xml:space="preserve">Client: </w:t>
-      </w:r>
-      <w:r>
-        <w:t>Again, with the contractor’s section, could we be a little more specific? Like, could you get it to give me a list of everyone with a specific name, Service NSW or ABN? Other than that, and the date added thing, it looks good.</w:t>
-      </w:r>
-    </w:p>
-    <w:p>
-      <w:pPr>
-        <w:ind w:left="720"/>
-      </w:pPr>
-    </w:p>
-    <w:p>
-      <w:pPr>
-        <w:ind w:left="720"/>
-      </w:pPr>
-      <w:r>
-        <w:rPr>
-          <w:b/>
-          <w:bCs/>
-        </w:rPr>
-        <w:t xml:space="preserve">Me: </w:t>
-      </w:r>
-      <w:r>
-        <w:t>I do not think that we would easily be able to get API calls on the go for the ABN because of the way the government has structured the API, but I think that should be fine to do with the Service NSW and names.</w:t>
-      </w:r>
-    </w:p>
-    <w:p>
-      <w:pPr>
-        <w:ind w:left="720"/>
-      </w:pPr>
-    </w:p>
-    <w:p>
-      <w:pPr>
-        <w:ind w:left="720"/>
-      </w:pPr>
-      <w:r>
-        <w:rPr>
-          <w:b/>
-          <w:bCs/>
-        </w:rPr>
-        <w:t xml:space="preserve">Client: </w:t>
-      </w:r>
-      <w:r>
-        <w:t>Ok, that’s alright.</w:t>
-      </w:r>
-    </w:p>
-    <w:p>
-      <w:pPr>
-        <w:ind w:left="720"/>
-      </w:pPr>
-    </w:p>
-    <w:p>
-      <w:pPr>
-        <w:ind w:left="720"/>
-      </w:pPr>
-      <w:r>
+        <w:rPr>
+          <w:lang w:val="en-AU"/>
+        </w:rPr>
+      </w:pPr>
+    </w:p>
+    <w:p>
+      <w:pPr>
+        <w:rPr>
+          <w:lang w:val="en-AU"/>
+        </w:rPr>
+      </w:pPr>
+      <w:r>
+        <w:rPr>
+          <w:lang w:val="en-AU"/>
+        </w:rPr>
+        <w:t xml:space="preserve">Me: This is the screen that you would get when you add a new project from the main screen that we looked at earlier. As you said, the dates have to be added to the to-do list section. Anything else you can see that you would </w:t>
+      </w:r>
+      <w:proofErr w:type="gramStart"/>
+      <w:r>
+        <w:rPr>
+          <w:lang w:val="en-AU"/>
+        </w:rPr>
+        <w:t>want?</w:t>
+      </w:r>
+      <w:proofErr w:type="gramEnd"/>
+    </w:p>
+    <w:p>
+      <w:pPr>
+        <w:rPr>
+          <w:lang w:val="en-AU"/>
+        </w:rPr>
+      </w:pPr>
+      <w:r>
+        <w:rPr>
+          <w:lang w:val="en-AU"/>
+        </w:rPr>
+        <w:t> </w:t>
+      </w:r>
+    </w:p>
+    <w:p>
+      <w:pPr>
+        <w:rPr>
+          <w:lang w:val="en-AU"/>
+        </w:rPr>
+      </w:pPr>
+      <w:r>
+        <w:rPr>
+          <w:lang w:val="en-AU"/>
+        </w:rPr>
+        <w:t>Client: Again, with the contractor’s section, could we be a little more specific? Like, could you get it to give me a list of everyone with a specific name, Service NSW or ABN? Other than that, and the date added thing, it looks good.</w:t>
+      </w:r>
+    </w:p>
+    <w:p>
+      <w:pPr>
+        <w:rPr>
+          <w:lang w:val="en-AU"/>
+        </w:rPr>
+      </w:pPr>
+    </w:p>
+    <w:p>
+      <w:pPr>
+        <w:rPr>
+          <w:lang w:val="en-AU"/>
+        </w:rPr>
+      </w:pPr>
+      <w:r>
+        <w:rPr>
+          <w:lang w:val="en-AU"/>
+        </w:rPr>
+        <w:t>Me: I do not think that we would easily be able to get API calls on the go for the ABN because of the way the government has structured the API, but I think that should be fine to do with the Service NSW and names.</w:t>
+      </w:r>
+    </w:p>
+    <w:p>
+      <w:pPr>
+        <w:rPr>
+          <w:lang w:val="en-AU"/>
+        </w:rPr>
+      </w:pPr>
+    </w:p>
+    <w:p>
+      <w:pPr>
+        <w:rPr>
+          <w:lang w:val="en-AU"/>
+        </w:rPr>
+      </w:pPr>
+      <w:r>
+        <w:rPr>
+          <w:lang w:val="en-AU"/>
+        </w:rPr>
+        <w:t>Client: Ok, that’s all right.</w:t>
+      </w:r>
+    </w:p>
+    <w:p>
+      <w:pPr>
+        <w:rPr>
+          <w:lang w:val="en-AU"/>
+        </w:rPr>
+      </w:pPr>
+    </w:p>
+    <w:p>
+      <w:pPr>
+        <w:rPr>
+          <w:lang w:val="en-AU"/>
+        </w:rPr>
+      </w:pPr>
+      <w:r>
+        <w:rPr>
+          <w:lang w:val="en-AU"/>
+        </w:rPr>
         <w:t>*Refer to changes in blue in Figure 7 in Mock Diagrams - Appendix*</w:t>
       </w:r>
     </w:p>
     <w:p>
       <w:pPr>
-        <w:ind w:left="720"/>
-      </w:pPr>
-    </w:p>
-    <w:p>
-      <w:pPr>
-        <w:ind w:left="720"/>
-      </w:pPr>
-      <w:r>
-        <w:rPr>
-          <w:b/>
-          <w:bCs/>
+        <w:rPr>
+          <w:lang w:val="en-AU"/>
+        </w:rPr>
+      </w:pPr>
+    </w:p>
+    <w:p>
+      <w:pPr>
+        <w:rPr>
+          <w:lang w:val="en-AU"/>
+        </w:rPr>
+      </w:pPr>
+      <w:r>
+        <w:rPr>
+          <w:lang w:val="en-AU"/>
+        </w:rPr>
+        <w:t>Me: The final mock-up is just of what I think it would look on your phone if you wanted to go mobile. There’s no real difference between this and the main view, just optimised to look better on a smaller screen.</w:t>
+      </w:r>
+    </w:p>
+    <w:p>
+      <w:pPr>
+        <w:rPr>
+          <w:lang w:val="en-AU"/>
+        </w:rPr>
+      </w:pPr>
+    </w:p>
+    <w:p>
+      <w:pPr>
+        <w:rPr>
+          <w:lang w:val="en-AU"/>
+        </w:rPr>
+      </w:pPr>
+      <w:r>
+        <w:rPr>
+          <w:lang w:val="en-AU"/>
+        </w:rPr>
+        <w:t>Client: Yeah, that looks fine. I imagine that the rest of the functionality will do the same thing, like adding new projects and all that?</w:t>
+      </w:r>
+    </w:p>
+    <w:p>
+      <w:pPr>
+        <w:rPr>
+          <w:lang w:val="en-AU"/>
+        </w:rPr>
+      </w:pPr>
+    </w:p>
+    <w:p>
+      <w:pPr>
+        <w:rPr>
+          <w:lang w:val="en-AU"/>
+        </w:rPr>
+      </w:pPr>
+      <w:r>
+        <w:rPr>
+          <w:lang w:val="en-AU"/>
+        </w:rPr>
+        <w:t>Me: Yes, that’s the aim.</w:t>
+      </w:r>
+    </w:p>
+    <w:p>
+      <w:pPr>
+        <w:rPr>
+          <w:lang w:val="en-AU"/>
+        </w:rPr>
+      </w:pPr>
+    </w:p>
+    <w:p>
+      <w:pPr>
+        <w:rPr>
+          <w:lang w:val="en-AU"/>
+        </w:rPr>
+      </w:pPr>
+      <w:r>
+        <w:rPr>
+          <w:lang w:val="en-AU"/>
+        </w:rPr>
+        <w:t>Client: Too easy.</w:t>
+      </w:r>
+    </w:p>
+    <w:p>
+      <w:pPr>
+        <w:rPr>
+          <w:lang w:val="en-AU"/>
+        </w:rPr>
+      </w:pPr>
+    </w:p>
+    <w:p>
+      <w:pPr>
+        <w:rPr>
+          <w:lang w:val="en-AU"/>
+        </w:rPr>
+      </w:pPr>
+      <w:r>
+        <w:rPr>
+          <w:lang w:val="en-AU"/>
+        </w:rPr>
+        <w:t>Me: As for the logistics with how to develop it, I’m planning on developing a website. That way, it will be accessible to you both on your laptop and your phone easily, and I have previous experience developing- so debugging and development will take less time.</w:t>
+      </w:r>
+    </w:p>
+    <w:p>
+      <w:pPr>
+        <w:rPr>
+          <w:lang w:val="en-AU"/>
+        </w:rPr>
+      </w:pPr>
+    </w:p>
+    <w:p>
+      <w:pPr>
+        <w:rPr>
+          <w:lang w:val="en-AU"/>
+        </w:rPr>
+      </w:pPr>
+      <w:r>
+        <w:rPr>
+          <w:lang w:val="en-AU"/>
+        </w:rPr>
+        <w:t>Client: What about cyber-attacks and other things with compromising data? As I think I said in the first interview, if we lose our data, then we’re screwed.</w:t>
+      </w:r>
+    </w:p>
+    <w:p>
+      <w:pPr>
+        <w:rPr>
+          <w:lang w:val="en-AU"/>
+        </w:rPr>
+      </w:pPr>
+    </w:p>
+    <w:p>
+      <w:pPr>
+        <w:rPr>
+          <w:lang w:val="en-AU"/>
+        </w:rPr>
+      </w:pPr>
+      <w:r>
+        <w:rPr>
+          <w:lang w:val="en-AU"/>
+        </w:rPr>
+        <w:t>Me: I was thinking about that. I’ll try my best to make the website as secure as possible, and I have had previous experience working on websites so that shouldn’t be too hard to cover. There are backup methods of security that we will have to use, however. Can you think of a way that you would use to do that?</w:t>
+      </w:r>
+    </w:p>
+    <w:p>
+      <w:pPr>
+        <w:rPr>
+          <w:lang w:val="en-AU"/>
+        </w:rPr>
+      </w:pPr>
+    </w:p>
+    <w:p>
+      <w:pPr>
+        <w:rPr>
+          <w:lang w:val="en-AU"/>
+        </w:rPr>
+      </w:pPr>
+      <w:r>
+        <w:rPr>
+          <w:lang w:val="en-AU"/>
+        </w:rPr>
+        <w:t>Client: ... Could we download the data or something so that we could store it in the cloud?</w:t>
+      </w:r>
+    </w:p>
+    <w:p>
+      <w:pPr>
+        <w:rPr>
+          <w:lang w:val="en-AU"/>
+        </w:rPr>
+      </w:pPr>
+    </w:p>
+    <w:p>
+      <w:pPr>
+        <w:rPr>
+          <w:lang w:val="en-AU"/>
+        </w:rPr>
+      </w:pPr>
+      <w:r>
+        <w:rPr>
+          <w:lang w:val="en-AU"/>
+        </w:rPr>
+        <w:t>Me: Yes, something like implementing a download as a spreadsheet system could be implemented. Would you prefer to use that over a system inbuilt into the app?</w:t>
+      </w:r>
+    </w:p>
+    <w:p>
+      <w:pPr>
+        <w:rPr>
+          <w:lang w:val="en-AU"/>
+        </w:rPr>
+      </w:pPr>
+    </w:p>
+    <w:p>
+      <w:pPr>
+        <w:rPr>
+          <w:lang w:val="en-AU"/>
+        </w:rPr>
+      </w:pPr>
+      <w:r>
+        <w:rPr>
+          <w:lang w:val="en-AU"/>
+        </w:rPr>
+        <w:t>Client: We’ve got our current system that works well, managing cloud storage of data, so I don’t think that we need an implementation of it directly in the app. Other than that, ...I’ve got nothing.</w:t>
+      </w:r>
+    </w:p>
+    <w:p>
+      <w:pPr>
+        <w:rPr>
+          <w:lang w:val="en-AU"/>
+        </w:rPr>
+      </w:pPr>
+    </w:p>
+    <w:p>
+      <w:pPr>
+        <w:rPr>
+          <w:lang w:val="en-AU"/>
+        </w:rPr>
+      </w:pPr>
+      <w:r>
+        <w:rPr>
+          <w:lang w:val="en-AU"/>
+        </w:rPr>
+        <w:t>Me: All right, thanks for that. We’ll schedule another interview when I’ve finished development.</w:t>
+      </w:r>
+    </w:p>
+    <w:p>
+      <w:pPr>
+        <w:rPr>
+          <w:lang w:val="en-AU"/>
+        </w:rPr>
+      </w:pPr>
+    </w:p>
+    <w:p>
+      <w:pPr>
+        <w:rPr>
+          <w:lang w:val="en-AU"/>
+        </w:rPr>
+      </w:pPr>
+      <w:r>
+        <w:rPr>
+          <w:lang w:val="en-AU"/>
+        </w:rPr>
+        <w:t>Client: All right, cheers.</w:t>
+      </w:r>
+    </w:p>
+    <w:p>
+      <w:pPr>
+        <w:rPr>
+          <w:lang w:val="en-AU"/>
+        </w:rPr>
+      </w:pPr>
+    </w:p>
+    <w:p>
+      <w:pPr>
+        <w:pStyle w:val="Heading4"/>
+        <w:rPr>
+          <w:lang w:val="en-AU"/>
+        </w:rPr>
+      </w:pPr>
+      <w:r>
+        <w:rPr>
+          <w:lang w:val="en-AU"/>
+        </w:rPr>
+        <w:t>Interview 4</w:t>
+      </w:r>
+    </w:p>
+    <w:p>
+      <w:pPr>
+        <w:rPr>
+          <w:lang w:val="en-AU"/>
+        </w:rPr>
+      </w:pPr>
+    </w:p>
+    <w:p>
+      <w:pPr>
+        <w:rPr>
+          <w:lang w:val="en-AU"/>
+        </w:rPr>
+      </w:pPr>
+      <w:r>
+        <w:rPr>
+          <w:lang w:val="en-AU"/>
+        </w:rPr>
+        <w:t>Me: Hi there, thanks for being patient and waiting for the final product. Here’s the product and how it functions.</w:t>
+      </w:r>
+    </w:p>
+    <w:p>
+      <w:pPr>
+        <w:rPr>
+          <w:lang w:val="en-AU"/>
+        </w:rPr>
+      </w:pPr>
+    </w:p>
+    <w:p>
+      <w:pPr>
+        <w:rPr>
+          <w:lang w:val="en-AU"/>
+        </w:rPr>
+      </w:pPr>
+      <w:r>
+        <w:rPr>
+          <w:lang w:val="en-AU"/>
+        </w:rPr>
+        <w:t>*Showed the functionality of the product by running it on laptop*</w:t>
+      </w:r>
+    </w:p>
+    <w:p>
+      <w:pPr>
+        <w:rPr>
+          <w:lang w:val="en-AU"/>
+        </w:rPr>
+      </w:pPr>
+    </w:p>
+    <w:p>
+      <w:pPr>
+        <w:rPr>
+          <w:lang w:val="en-AU"/>
+        </w:rPr>
+      </w:pPr>
+      <w:r>
+        <w:rPr>
+          <w:lang w:val="en-AU"/>
         </w:rPr>
         <w:lastRenderedPageBreak/>
-        <w:t xml:space="preserve">Me: </w:t>
-      </w:r>
-      <w:r>
-        <w:t>The final mock-up is just of what I think it would look on your phone if you wanted to go mobile. There’s no real difference between this and the main view, just optimised to look better on a smaller screen.</w:t>
-      </w:r>
-    </w:p>
-    <w:p>
-      <w:pPr>
-        <w:ind w:left="720"/>
-      </w:pPr>
-    </w:p>
-    <w:p>
-      <w:pPr>
-        <w:ind w:left="720"/>
-      </w:pPr>
-      <w:r>
-        <w:rPr>
-          <w:b/>
-          <w:bCs/>
-        </w:rPr>
-        <w:t xml:space="preserve">Client: </w:t>
-      </w:r>
-      <w:r>
-        <w:t>Yeah that looks fine. I imagine that the rest of the functionality will do the same thing, like adding new projects and all that?</w:t>
-      </w:r>
-    </w:p>
-    <w:p>
-      <w:pPr>
-        <w:ind w:left="720"/>
-      </w:pPr>
-    </w:p>
-    <w:p>
-      <w:pPr>
-        <w:ind w:left="720"/>
-      </w:pPr>
-      <w:r>
-        <w:rPr>
-          <w:b/>
-          <w:bCs/>
-        </w:rPr>
-        <w:t xml:space="preserve">Me: </w:t>
-      </w:r>
-      <w:r>
-        <w:t>Yes, that’s the aim.</w:t>
-      </w:r>
-    </w:p>
-    <w:p>
-      <w:pPr>
-        <w:ind w:left="720"/>
-      </w:pPr>
-    </w:p>
-    <w:p>
-      <w:pPr>
-        <w:ind w:left="720"/>
-      </w:pPr>
-      <w:r>
-        <w:rPr>
-          <w:b/>
-          <w:bCs/>
-        </w:rPr>
-        <w:t xml:space="preserve">Client: </w:t>
-      </w:r>
-      <w:r>
-        <w:t>Too easy.</w:t>
-      </w:r>
-    </w:p>
-    <w:p>
-      <w:pPr>
-        <w:ind w:left="720"/>
-      </w:pPr>
-    </w:p>
-    <w:p>
-      <w:pPr>
-        <w:ind w:left="720"/>
-      </w:pPr>
-      <w:r>
-        <w:rPr>
-          <w:b/>
-          <w:bCs/>
-        </w:rPr>
-        <w:t xml:space="preserve">Me: </w:t>
-      </w:r>
-      <w:r>
-        <w:t>As for the logistics with how to develop it, I’m planning on developing a website. That way it will be accessible to you both on your laptop and on your phone easily, and I have previous experience developing- so debugging and development will take less time.</w:t>
-      </w:r>
-    </w:p>
-    <w:p>
-      <w:pPr>
-        <w:ind w:left="720"/>
-      </w:pPr>
-    </w:p>
-    <w:p>
-      <w:pPr>
-        <w:ind w:left="720"/>
-      </w:pPr>
-      <w:r>
-        <w:rPr>
-          <w:b/>
-          <w:bCs/>
-        </w:rPr>
-        <w:t xml:space="preserve">Client: </w:t>
-      </w:r>
-      <w:r>
-        <w:t>What about cyber-attacks and other things with compromising data? As I think I said in the first interview, if we lose our data then we’re screwed.</w:t>
-      </w:r>
-    </w:p>
-    <w:p>
-      <w:pPr>
-        <w:ind w:left="720"/>
-      </w:pPr>
-    </w:p>
-    <w:p>
-      <w:pPr>
-        <w:ind w:left="720"/>
-      </w:pPr>
-      <w:r>
-        <w:rPr>
-          <w:b/>
-          <w:bCs/>
-        </w:rPr>
-        <w:t xml:space="preserve">Me: </w:t>
-      </w:r>
-      <w:r>
-        <w:t>I was thinking about that. I’ll try my best to make the website as secure as possible, and I have had previous experience working on websites so that shouldn’t be too hard to cover. There are backup methods of security that we will have to use, however. Can you think of a way that you would use to do that?</w:t>
-      </w:r>
-    </w:p>
-    <w:p>
-      <w:pPr>
-        <w:ind w:left="720"/>
-      </w:pPr>
-    </w:p>
-    <w:p>
-      <w:pPr>
-        <w:ind w:left="720"/>
-      </w:pPr>
-      <w:r>
-        <w:rPr>
-          <w:b/>
-          <w:bCs/>
-        </w:rPr>
-        <w:t xml:space="preserve">Client: </w:t>
-      </w:r>
-      <w:r>
-        <w:t>... Could we download the data or something so that we could store it in the cloud?</w:t>
-      </w:r>
-    </w:p>
-    <w:p>
-      <w:pPr>
-        <w:ind w:left="720"/>
-      </w:pPr>
-    </w:p>
-    <w:p>
-      <w:pPr>
-        <w:ind w:left="720"/>
-      </w:pPr>
-      <w:r>
-        <w:rPr>
-          <w:b/>
-          <w:bCs/>
-        </w:rPr>
-        <w:t xml:space="preserve">Me: </w:t>
-      </w:r>
-      <w:r>
-        <w:t>Yes, something like implementing a download as spreadsheet system could be implemented</w:t>
-      </w:r>
-      <w:r>
-        <w:t>. Would you prefer to use that over a system inbuilt into the app?</w:t>
-      </w:r>
-    </w:p>
-    <w:p>
-      <w:pPr>
-        <w:ind w:left="720"/>
-      </w:pPr>
-    </w:p>
-    <w:p>
-      <w:pPr>
-        <w:ind w:left="720"/>
-      </w:pPr>
-      <w:r>
-        <w:rPr>
-          <w:b/>
-          <w:bCs/>
-        </w:rPr>
-        <w:t xml:space="preserve">Client: </w:t>
-      </w:r>
-      <w:r>
-        <w:t xml:space="preserve">We’ve got our current system that works </w:t>
-      </w:r>
-      <w:r>
-        <w:t>well</w:t>
-      </w:r>
-      <w:r>
-        <w:t xml:space="preserve"> managing cloud storage of data, so I don’t think that we need an implementation of it directly in the app. </w:t>
-      </w:r>
-      <w:r>
-        <w:t>Other than that, ...I’ve got nothing.</w:t>
-      </w:r>
-    </w:p>
-    <w:p>
-      <w:pPr>
-        <w:ind w:left="720"/>
-      </w:pPr>
-    </w:p>
-    <w:p>
-      <w:pPr>
-        <w:ind w:left="720"/>
-        <w:rPr>
-          <w:bCs/>
-        </w:rPr>
-      </w:pPr>
-      <w:r>
-        <w:rPr>
-          <w:b/>
-          <w:bCs/>
-        </w:rPr>
-        <w:t xml:space="preserve">Me: </w:t>
-      </w:r>
-      <w:r>
-        <w:rPr>
-          <w:bCs/>
-        </w:rPr>
-        <w:t>Alright, thanks for that. We’ll schedule another interview when I’ve finished development.</w:t>
-      </w:r>
-    </w:p>
-    <w:p>
-      <w:pPr>
-        <w:ind w:left="720"/>
-        <w:rPr>
-          <w:bCs/>
-        </w:rPr>
-      </w:pPr>
-    </w:p>
-    <w:p>
-      <w:pPr>
-        <w:ind w:left="720"/>
-        <w:rPr>
-          <w:bCs/>
-        </w:rPr>
-      </w:pPr>
-      <w:r>
-        <w:rPr>
-          <w:b/>
-        </w:rPr>
-        <w:t xml:space="preserve">Client: </w:t>
-      </w:r>
-      <w:r>
-        <w:rPr>
-          <w:bCs/>
-        </w:rPr>
-        <w:t>Alright, cheers.</w:t>
-      </w:r>
-    </w:p>
-    <w:p>
-      <w:pPr>
-        <w:ind w:left="720"/>
+        <w:t xml:space="preserve">Client: Oh, that’s pretty cool. I was now just thinking about it, and I probably wouldn’t need photos. You know, when constructing a new </w:t>
+      </w:r>
+      <w:proofErr w:type="gramStart"/>
+      <w:r>
+        <w:rPr>
+          <w:lang w:val="en-AU"/>
+        </w:rPr>
+        <w:t>project</w:t>
+      </w:r>
+      <w:proofErr w:type="gramEnd"/>
+      <w:r>
+        <w:rPr>
+          <w:lang w:val="en-AU"/>
+        </w:rPr>
+        <w:t xml:space="preserve"> it’s nothing more than a hole in the ground, so it probably isn’t necessary. And now that you mention it, we just bought a to-do list application last week so we probably wouldn’t need that feature in there anyways.</w:t>
+      </w:r>
+    </w:p>
+    <w:p>
+      <w:pPr>
+        <w:rPr>
+          <w:lang w:val="en-AU"/>
+        </w:rPr>
+      </w:pPr>
+    </w:p>
+    <w:p>
+      <w:pPr>
+        <w:rPr>
+          <w:lang w:val="en-AU"/>
+        </w:rPr>
+      </w:pPr>
+      <w:r>
+        <w:rPr>
+          <w:lang w:val="en-AU"/>
+        </w:rPr>
+        <w:t>Me: Oh, ok. I can remove those things... that should be no worries. The data is all downloaded to a central file – those being called contractorData.txt and projectData.txt. The project would also function when used in mobile.</w:t>
+      </w:r>
+    </w:p>
+    <w:p>
+      <w:pPr>
+        <w:rPr>
+          <w:lang w:val="en-AU"/>
+        </w:rPr>
+      </w:pPr>
+    </w:p>
+    <w:p>
+      <w:pPr>
+        <w:rPr>
+          <w:lang w:val="en-AU"/>
+        </w:rPr>
+      </w:pPr>
+      <w:r>
+        <w:rPr>
+          <w:lang w:val="en-AU"/>
+        </w:rPr>
+        <w:t>*Demonstration of those two things*</w:t>
+      </w:r>
+    </w:p>
+    <w:p>
+      <w:pPr>
+        <w:rPr>
+          <w:lang w:val="en-AU"/>
+        </w:rPr>
+      </w:pPr>
+    </w:p>
+    <w:p>
+      <w:pPr>
+        <w:rPr>
+          <w:lang w:val="en-AU"/>
+        </w:rPr>
+      </w:pPr>
+      <w:r>
+        <w:rPr>
+          <w:lang w:val="en-AU"/>
+        </w:rPr>
+        <w:t>Client: Oh, that’s good. Could we sample some of the information that I would put in for one of the projects I’m doing?</w:t>
+      </w:r>
+    </w:p>
+    <w:p>
+      <w:pPr>
+        <w:rPr>
+          <w:lang w:val="en-AU"/>
+        </w:rPr>
+      </w:pPr>
+    </w:p>
+    <w:p>
+      <w:pPr>
+        <w:rPr>
+          <w:lang w:val="en-AU"/>
+        </w:rPr>
+      </w:pPr>
+      <w:r>
+        <w:rPr>
+          <w:lang w:val="en-AU"/>
+        </w:rPr>
+        <w:t>Me: Sure.</w:t>
+      </w:r>
+    </w:p>
+    <w:p>
+      <w:pPr>
+        <w:rPr>
+          <w:lang w:val="en-AU"/>
+        </w:rPr>
+      </w:pPr>
+    </w:p>
+    <w:p>
+      <w:pPr>
+        <w:rPr>
+          <w:lang w:val="en-AU"/>
+        </w:rPr>
+      </w:pPr>
+      <w:r>
+        <w:rPr>
+          <w:lang w:val="en-AU"/>
+        </w:rPr>
+        <w:t>*Proceeded to complete successfully and end interview*</w:t>
+      </w:r>
+    </w:p>
+    <w:p>
+      <w:pPr>
+        <w:rPr>
+          <w:lang w:val="en-AU"/>
+        </w:rPr>
       </w:pPr>
     </w:p>
     <w:p>
       <w:pPr>
         <w:pStyle w:val="Heading4"/>
-      </w:pPr>
-      <w:r>
-        <w:t>Interview 4</w:t>
-      </w:r>
-    </w:p>
-    <w:p/>
-    <w:p>
-      <w:pPr>
-        <w:ind w:left="720"/>
-      </w:pPr>
-      <w:r>
-        <w:rPr>
-          <w:b/>
-          <w:bCs/>
-        </w:rPr>
-        <w:t xml:space="preserve">Me: </w:t>
-      </w:r>
-      <w:r>
-        <w:t>Hi there, thanks for being patient and waiting for the final product. Here’s the product and how it functions.</w:t>
-      </w:r>
-    </w:p>
-    <w:p>
-      <w:pPr>
-        <w:ind w:left="720"/>
-      </w:pPr>
-    </w:p>
-    <w:p>
-      <w:pPr>
-        <w:ind w:left="720"/>
-      </w:pPr>
-      <w:r>
-        <w:t xml:space="preserve">*Showed </w:t>
-      </w:r>
-      <w:r>
-        <w:t>the functionality of the product by running it on laptop</w:t>
-      </w:r>
-      <w:r>
-        <w:t>*</w:t>
-      </w:r>
-    </w:p>
-    <w:p>
-      <w:pPr>
-        <w:ind w:left="720"/>
-      </w:pPr>
-    </w:p>
-    <w:p>
-      <w:pPr>
-        <w:ind w:left="720"/>
-      </w:pPr>
-      <w:r>
-        <w:rPr>
-          <w:b/>
-          <w:bCs/>
+        <w:rPr>
+          <w:lang w:val="en-AU"/>
+        </w:rPr>
+      </w:pPr>
+      <w:r>
+        <w:rPr>
+          <w:lang w:val="en-AU"/>
+        </w:rPr>
+        <w:t>Interview 5</w:t>
+      </w:r>
+    </w:p>
+    <w:p>
+      <w:pPr>
+        <w:rPr>
+          <w:lang w:val="en-AU"/>
+        </w:rPr>
+      </w:pPr>
+      <w:r>
+        <w:rPr>
+          <w:lang w:val="en-AU"/>
+        </w:rPr>
+        <w:t>           </w:t>
+      </w:r>
+    </w:p>
+    <w:p>
+      <w:pPr>
+        <w:rPr>
+          <w:lang w:val="en-AU"/>
+        </w:rPr>
+      </w:pPr>
+      <w:r>
+        <w:rPr>
+          <w:lang w:val="en-AU"/>
+        </w:rPr>
+        <w:t>Me: Hi again, thanks for being here for the final interview. I’m going to ask you a series of questions about the application and what you think of it. If I could also ask, please be as honest as possible when answering.</w:t>
+      </w:r>
+    </w:p>
+    <w:p>
+      <w:pPr>
+        <w:rPr>
+          <w:lang w:val="en-AU"/>
+        </w:rPr>
+      </w:pPr>
+    </w:p>
+    <w:p>
+      <w:pPr>
+        <w:rPr>
+          <w:lang w:val="en-AU"/>
+        </w:rPr>
+      </w:pPr>
+      <w:r>
+        <w:rPr>
+          <w:lang w:val="en-AU"/>
+        </w:rPr>
+        <w:t>Client: That’s fine.</w:t>
+      </w:r>
+    </w:p>
+    <w:p>
+      <w:pPr>
+        <w:rPr>
+          <w:lang w:val="en-AU"/>
+        </w:rPr>
+      </w:pPr>
+    </w:p>
+    <w:p>
+      <w:pPr>
+        <w:rPr>
+          <w:lang w:val="en-AU"/>
+        </w:rPr>
+      </w:pPr>
+      <w:r>
+        <w:rPr>
+          <w:lang w:val="en-AU"/>
+        </w:rPr>
+        <w:t>Me: Do you think that the functionality of the application matched the success criteria we established earlier, and your general use cases?</w:t>
+      </w:r>
+    </w:p>
+    <w:p>
+      <w:pPr>
+        <w:rPr>
+          <w:lang w:val="en-AU"/>
+        </w:rPr>
+      </w:pPr>
+    </w:p>
+    <w:p>
+      <w:pPr>
+        <w:rPr>
+          <w:lang w:val="en-AU"/>
+        </w:rPr>
+      </w:pPr>
+      <w:r>
+        <w:rPr>
+          <w:lang w:val="en-AU"/>
+        </w:rPr>
+        <w:t>Client: Yeah, I do think so. It’s pretty clear that through our demonstration last interview that everything has been addressed from the success criteria. Let’s see... Well, I have been using applications like this, which has helped me in being more familiar with this application quickly. Everything that I could want was addressed, especially with the contractor and project data file storages – they work well enough for us. And... yeah, it would work for us.</w:t>
+      </w:r>
+    </w:p>
+    <w:p>
+      <w:pPr>
+        <w:rPr>
+          <w:lang w:val="en-AU"/>
+        </w:rPr>
+      </w:pPr>
+    </w:p>
+    <w:p>
+      <w:pPr>
+        <w:rPr>
+          <w:lang w:val="en-AU"/>
+        </w:rPr>
+      </w:pPr>
+      <w:r>
+        <w:rPr>
+          <w:lang w:val="en-AU"/>
+        </w:rPr>
+        <w:t>Me: Do you think that the application is genuinely better than the system that you use now? And if so, how?</w:t>
+      </w:r>
+    </w:p>
+    <w:p>
+      <w:pPr>
+        <w:rPr>
+          <w:lang w:val="en-AU"/>
+        </w:rPr>
+      </w:pPr>
+    </w:p>
+    <w:p>
+      <w:pPr>
+        <w:rPr>
+          <w:lang w:val="en-AU"/>
+        </w:rPr>
+      </w:pPr>
+      <w:r>
+        <w:rPr>
+          <w:lang w:val="en-AU"/>
+        </w:rPr>
+        <w:t>Client: For sure. Using physical records is entirely out of date, and your application allows us to be able to not be at risk of damaging our physical records when on building sites. Also, environmental reasons, being able to use the files on my phone and backing them up all make your solution a lot better than our current one.</w:t>
+      </w:r>
+    </w:p>
+    <w:p>
+      <w:pPr>
+        <w:rPr>
+          <w:lang w:val="en-AU"/>
+        </w:rPr>
+      </w:pPr>
+    </w:p>
+    <w:p>
+      <w:pPr>
+        <w:rPr>
+          <w:lang w:val="en-AU"/>
+        </w:rPr>
+      </w:pPr>
+      <w:r>
+        <w:rPr>
+          <w:lang w:val="en-AU"/>
+        </w:rPr>
+        <w:t>Me: Do you think that, within the success criteria, any part of the project could be improved? If so, what, and how?</w:t>
+      </w:r>
+    </w:p>
+    <w:p>
+      <w:pPr>
+        <w:rPr>
+          <w:lang w:val="en-AU"/>
+        </w:rPr>
+      </w:pPr>
+    </w:p>
+    <w:p>
+      <w:pPr>
+        <w:rPr>
+          <w:lang w:val="en-AU"/>
+        </w:rPr>
+      </w:pPr>
+      <w:r>
+        <w:rPr>
+          <w:lang w:val="en-AU"/>
         </w:rPr>
         <w:lastRenderedPageBreak/>
-        <w:t xml:space="preserve">Client: </w:t>
-      </w:r>
-      <w:r>
-        <w:t xml:space="preserve">Oh, that’s pretty cool. I was now just thinking about it, and I probably wouldn’t need photos. You know, when constructing a new </w:t>
-      </w:r>
-      <w:proofErr w:type="gramStart"/>
-      <w:r>
-        <w:t>project</w:t>
-      </w:r>
-      <w:proofErr w:type="gramEnd"/>
-      <w:r>
-        <w:t xml:space="preserve"> it’s nothing more than a whole in the ground, so it probably isn’t necessary. And now that you mention it, we just bought a to-do list application last week so we probably wouldn’t need that feature in there anyways.</w:t>
-      </w:r>
-    </w:p>
-    <w:p>
-      <w:pPr>
-        <w:ind w:left="720"/>
-      </w:pPr>
-    </w:p>
-    <w:p>
-      <w:pPr>
-        <w:ind w:left="720"/>
-      </w:pPr>
-      <w:r>
-        <w:rPr>
-          <w:b/>
-          <w:bCs/>
-        </w:rPr>
-        <w:t xml:space="preserve">Me: </w:t>
-      </w:r>
-      <w:r>
-        <w:t>Oh, ok. I can remove those things... that should be no worries. The data is all downloaded to a central file – those being called contractorData.txt and projectData.txt, and the project would function when used in mobile.</w:t>
-      </w:r>
-    </w:p>
-    <w:p>
-      <w:pPr>
-        <w:ind w:left="720"/>
-      </w:pPr>
-    </w:p>
-    <w:p>
-      <w:pPr>
-        <w:ind w:left="720"/>
-      </w:pPr>
-      <w:r>
-        <w:t>*Demonstration of those two things*</w:t>
-      </w:r>
-    </w:p>
-    <w:p>
-      <w:pPr>
-        <w:ind w:left="720"/>
-      </w:pPr>
-    </w:p>
-    <w:p>
-      <w:pPr>
-        <w:ind w:left="720"/>
-      </w:pPr>
-      <w:r>
-        <w:rPr>
-          <w:b/>
-          <w:bCs/>
-        </w:rPr>
-        <w:t xml:space="preserve">Client: </w:t>
-      </w:r>
-      <w:r>
-        <w:t>Oh</w:t>
-      </w:r>
-      <w:r>
-        <w:t>,</w:t>
-      </w:r>
-      <w:r>
-        <w:t xml:space="preserve"> that’s good. Could we sample some of the information that I would put in for one of the projects I’m doing?</w:t>
-      </w:r>
-    </w:p>
-    <w:p>
-      <w:pPr>
-        <w:ind w:left="720"/>
-      </w:pPr>
-    </w:p>
-    <w:p>
-      <w:pPr>
-        <w:ind w:left="720"/>
-      </w:pPr>
-      <w:r>
-        <w:rPr>
-          <w:b/>
-          <w:bCs/>
-        </w:rPr>
-        <w:t xml:space="preserve">Me: </w:t>
-      </w:r>
-      <w:r>
-        <w:t>Sure.</w:t>
-      </w:r>
-    </w:p>
-    <w:p>
-      <w:pPr>
-        <w:ind w:left="720"/>
-      </w:pPr>
-    </w:p>
-    <w:p>
-      <w:pPr>
-        <w:ind w:left="720"/>
-      </w:pPr>
-      <w:r>
-        <w:t>*Proceeded to complete successfully and end interview*</w:t>
-      </w:r>
-    </w:p>
-    <w:p>
-      <w:pPr>
-        <w:ind w:left="720"/>
-      </w:pPr>
-    </w:p>
-    <w:p>
-      <w:pPr>
-        <w:pStyle w:val="Heading4"/>
-      </w:pPr>
-      <w:r>
-        <w:t>Interview 5</w:t>
-      </w:r>
-    </w:p>
-    <w:p>
-      <w:r>
-        <w:tab/>
-      </w:r>
-    </w:p>
-    <w:p>
-      <w:pPr>
-        <w:ind w:left="720"/>
-      </w:pPr>
-      <w:r>
-        <w:rPr>
-          <w:b/>
-          <w:bCs/>
-        </w:rPr>
-        <w:t xml:space="preserve">Me: </w:t>
-      </w:r>
-      <w:r>
-        <w:t>Hi again, thanks for being here for the final interview. I’m going to ask you a series of questions about the application and what you think of it. If I could also ask, please be as honest as possible when answering.</w:t>
-      </w:r>
-    </w:p>
-    <w:p>
-      <w:pPr>
-        <w:ind w:left="720"/>
-      </w:pPr>
-    </w:p>
-    <w:p>
-      <w:pPr>
-        <w:ind w:left="720"/>
-      </w:pPr>
-      <w:r>
-        <w:rPr>
-          <w:b/>
-          <w:bCs/>
-        </w:rPr>
-        <w:t xml:space="preserve">Client: </w:t>
-      </w:r>
-      <w:r>
-        <w:t>That’s fine.</w:t>
-      </w:r>
-    </w:p>
-    <w:p>
-      <w:pPr>
-        <w:ind w:left="720"/>
-      </w:pPr>
-    </w:p>
-    <w:p>
-      <w:pPr>
-        <w:ind w:left="720"/>
-      </w:pPr>
-      <w:r>
-        <w:rPr>
-          <w:b/>
-          <w:bCs/>
-        </w:rPr>
-        <w:t xml:space="preserve">Me: </w:t>
-      </w:r>
-      <w:r>
-        <w:t>Do you think that the functionality of the application matched the success criteria we established earlier, and your general use cases?</w:t>
-      </w:r>
-    </w:p>
-    <w:p>
-      <w:pPr>
-        <w:ind w:left="720"/>
-      </w:pPr>
-    </w:p>
-    <w:p>
-      <w:pPr>
-        <w:ind w:left="720"/>
-      </w:pPr>
-      <w:r>
-        <w:rPr>
-          <w:b/>
-          <w:bCs/>
-        </w:rPr>
-        <w:t>Client:</w:t>
-      </w:r>
-      <w:r>
-        <w:rPr>
-          <w:b/>
-          <w:bCs/>
-        </w:rPr>
-        <w:t xml:space="preserve"> </w:t>
-      </w:r>
-      <w:r>
-        <w:t>Yeah, I do think so. It’s pretty clear that through our demonstration last interview that everything has been addressed from the success criteria. Let’s see... Well, I have been using applications like this, which has helped me in being more familiar with this application quickly. Everything that I could want was addressed, especially with the contractor and project data file storages – they work well enough for us. And... yeah, it would work for us.</w:t>
-      </w:r>
-    </w:p>
-    <w:p>
-      <w:pPr>
-        <w:ind w:left="720"/>
-        <w:rPr>
-          <w:b/>
-          <w:bCs/>
-        </w:rPr>
-      </w:pPr>
-    </w:p>
-    <w:p>
-      <w:pPr>
-        <w:ind w:left="720"/>
-      </w:pPr>
-      <w:r>
-        <w:rPr>
-          <w:b/>
-          <w:bCs/>
-        </w:rPr>
-        <w:t xml:space="preserve">Me: </w:t>
-      </w:r>
-      <w:r>
-        <w:t>Do you think that the application is genuinely better than the system that you use now? And if so, how?</w:t>
-      </w:r>
-    </w:p>
-    <w:p>
-      <w:pPr>
-        <w:ind w:left="720"/>
-        <w:rPr>
-          <w:b/>
-          <w:bCs/>
-        </w:rPr>
-      </w:pPr>
-    </w:p>
-    <w:p>
-      <w:pPr>
-        <w:ind w:left="720"/>
-      </w:pPr>
-      <w:r>
-        <w:rPr>
-          <w:b/>
-          <w:bCs/>
-        </w:rPr>
-        <w:t>Client:</w:t>
-      </w:r>
-      <w:r>
-        <w:rPr>
-          <w:b/>
-          <w:bCs/>
-        </w:rPr>
-        <w:t xml:space="preserve"> </w:t>
-      </w:r>
-      <w:r>
-        <w:t>For sure. Using physical records is quite out of date, and your application actually allows us to be able to not be at risk of damaging our physical records when on building sites. Also, environmental reasons, being able to use the files on my phone, and backing them up make your solution a lot better than our current one.</w:t>
-      </w:r>
-    </w:p>
-    <w:p>
-      <w:pPr>
-        <w:ind w:left="720"/>
-        <w:rPr>
-          <w:b/>
-          <w:bCs/>
-        </w:rPr>
-      </w:pPr>
-    </w:p>
-    <w:p>
-      <w:pPr>
-        <w:ind w:left="720"/>
-      </w:pPr>
-      <w:r>
-        <w:rPr>
-          <w:b/>
-          <w:bCs/>
-        </w:rPr>
-        <w:lastRenderedPageBreak/>
-        <w:t xml:space="preserve">Me: </w:t>
-      </w:r>
-      <w:r>
-        <w:t>Do you think that, within the success criteria, any part of the project could be improved? If so, what, and how?</w:t>
-      </w:r>
-    </w:p>
-    <w:p>
-      <w:pPr>
-        <w:ind w:left="720"/>
-        <w:rPr>
-          <w:b/>
-          <w:bCs/>
-        </w:rPr>
-      </w:pPr>
-    </w:p>
-    <w:p>
-      <w:pPr>
-        <w:ind w:left="720"/>
-      </w:pPr>
-      <w:r>
-        <w:rPr>
-          <w:b/>
-          <w:bCs/>
-        </w:rPr>
-        <w:t>Client:</w:t>
-      </w:r>
-      <w:r>
-        <w:rPr>
-          <w:b/>
-          <w:bCs/>
-        </w:rPr>
-        <w:t xml:space="preserve"> </w:t>
-      </w:r>
-      <w:r>
-        <w:t xml:space="preserve">... </w:t>
-      </w:r>
-      <w:r>
-        <w:t xml:space="preserve">There aren’t any </w:t>
+        <w:t>Client: ... There aren’t any </w:t>
       </w:r>
       <w:r>
         <w:rPr>
           <w:i/>
           <w:iCs/>
+          <w:lang w:val="en-AU"/>
         </w:rPr>
         <w:t>drastic</w:t>
       </w:r>
       <w:r>
-        <w:t xml:space="preserve"> things that I can think of that I want, maybe just a slight tweak of the app interface so that it’s a bit cleaner? I’m thinking of using this for more of our projects, and that would mean involving more employees, who would probably appreciate that. Other than that, though... no, nothing.</w:t>
-      </w:r>
-    </w:p>
-    <w:p>
-      <w:pPr>
-        <w:ind w:left="720"/>
-        <w:rPr>
-          <w:b/>
-          <w:bCs/>
-        </w:rPr>
-      </w:pPr>
-    </w:p>
-    <w:p>
-      <w:pPr>
-        <w:ind w:left="720"/>
-      </w:pPr>
-      <w:r>
-        <w:rPr>
-          <w:b/>
-          <w:bCs/>
-        </w:rPr>
-        <w:t xml:space="preserve">Me: </w:t>
-      </w:r>
-      <w:r>
-        <w:t>Outside of the success criteria we established a while ago, what do you think could be improved about the project?</w:t>
-      </w:r>
-    </w:p>
-    <w:p>
-      <w:pPr>
-        <w:ind w:left="720"/>
-      </w:pPr>
-    </w:p>
-    <w:p>
-      <w:pPr>
-        <w:ind w:left="720"/>
-      </w:pPr>
-      <w:r>
-        <w:rPr>
-          <w:b/>
-          <w:bCs/>
-        </w:rPr>
-        <w:t>Client:</w:t>
-      </w:r>
-      <w:r>
-        <w:rPr>
-          <w:b/>
-          <w:bCs/>
-        </w:rPr>
-        <w:t xml:space="preserve"> </w:t>
-      </w:r>
-      <w:r>
-        <w:t xml:space="preserve">I had a few ideas but after we completed our previous interview, but I didn’t bother speaking up about them because it was too late. Recently, the company has been thinking about expanding our building operations to other states; mainly Victoria. Now, I don’t know many contractors that are outside of NSW, so it would be nice to have an official... government-created list to find contractors from. Information that could be wrong, and not being able to find the right contractors for the job would have significant implications on the work that we do here, so that would be useful. Also, especially if we were to widely use this solution for all of our projects, having some kind of Google Calendar and to-do list functionality would be useful. We already have a Google Calendar solution for our office, and although I said that I don’t personally need to-do list functionality, it could decrease the entire office’s reliance on other applications and decrease costs for getting other </w:t>
-      </w:r>
-      <w:r>
-        <w:t>software</w:t>
-      </w:r>
-      <w:r>
-        <w:t>.</w:t>
-      </w:r>
-      <w:r>
-        <w:t xml:space="preserve"> As I said, I already have to-do list functionality which shows me what I have to address with regards to my contractors, but implementing something like that for all of our employees to use; something that would automate reminders for impending tasks would be really useful I imagine.</w:t>
-      </w:r>
-    </w:p>
-    <w:p>
-      <w:pPr>
-        <w:ind w:left="720"/>
-      </w:pPr>
-    </w:p>
-    <w:p>
-      <w:pPr>
-        <w:ind w:left="720"/>
-      </w:pPr>
-      <w:r>
-        <w:rPr>
-          <w:b/>
-          <w:bCs/>
-        </w:rPr>
-        <w:t xml:space="preserve">Me: </w:t>
-      </w:r>
-      <w:r>
-        <w:t>Thanks for that, and that concludes our interview. Thanks for being with me on the project.</w:t>
-      </w:r>
-    </w:p>
-    <w:p>
-      <w:pPr>
-        <w:ind w:left="720"/>
-      </w:pPr>
-    </w:p>
-    <w:p>
-      <w:pPr>
-        <w:ind w:left="720"/>
-      </w:pPr>
-      <w:r>
-        <w:rPr>
-          <w:b/>
-          <w:bCs/>
-        </w:rPr>
-        <w:t xml:space="preserve">Client: </w:t>
-      </w:r>
-      <w:r>
-        <w:t>The pleasure is mine.</w:t>
-      </w:r>
+        <w:rPr>
+          <w:lang w:val="en-AU"/>
+        </w:rPr>
+        <w:t> things that I can think of that I want, maybe just a slight tweak of the app interface so that it’s a bit cleaner? I’m thinking of using this for more of our projects, and that would mean involving more employees, who would probably appreciate that. Other than that, though... no, nothing.</w:t>
+      </w:r>
+    </w:p>
+    <w:p>
+      <w:pPr>
+        <w:rPr>
+          <w:lang w:val="en-AU"/>
+        </w:rPr>
+      </w:pPr>
+    </w:p>
+    <w:p>
+      <w:pPr>
+        <w:rPr>
+          <w:lang w:val="en-AU"/>
+        </w:rPr>
+      </w:pPr>
+      <w:r>
+        <w:rPr>
+          <w:lang w:val="en-AU"/>
+        </w:rPr>
+        <w:t>Me: Outside of the success criteria we established a while ago, what do you think could be improved about the project?</w:t>
+      </w:r>
+    </w:p>
+    <w:p>
+      <w:pPr>
+        <w:rPr>
+          <w:lang w:val="en-AU"/>
+        </w:rPr>
+      </w:pPr>
+    </w:p>
+    <w:p>
+      <w:pPr>
+        <w:rPr>
+          <w:lang w:val="en-AU"/>
+        </w:rPr>
+      </w:pPr>
+      <w:r>
+        <w:rPr>
+          <w:lang w:val="en-AU"/>
+        </w:rPr>
+        <w:t xml:space="preserve">Client: I had a few ideas, but after we completed our previous interview, but I didn’t bother speaking up about them because it was too late. Recently, the company has been thinking about expanding our building operations to other states; mainly Victoria. Now, I don’t know many contractors that are outside of NSW, so it would be nice to have an official... government-created list to find contractors from. Information that could be wrong, and not being able to find the right contractors for the job would have significant implications on the work that we do here, so that would be useful. Also, especially if we were to widely use this solution for all of our projects, having some kind of Google Calendar and to-do list functionality would be useful. We already have a Google Calendar solution for our office, and although I said that I don’t personally need to-do list functionality, it could decrease the entire office’s reliance on other applications and decrease costs for getting other software. As I said, I already have to-do list functionality which shows me what I have to address with regards to my </w:t>
+      </w:r>
+      <w:proofErr w:type="gramStart"/>
+      <w:r>
+        <w:rPr>
+          <w:lang w:val="en-AU"/>
+        </w:rPr>
+        <w:t>contractors, but</w:t>
+      </w:r>
+      <w:proofErr w:type="gramEnd"/>
+      <w:r>
+        <w:rPr>
+          <w:lang w:val="en-AU"/>
+        </w:rPr>
+        <w:t xml:space="preserve"> implementing something like that for all of our employees to use; something that would automate reminders for impending tasks would be beneficial I imagine.</w:t>
+      </w:r>
+    </w:p>
+    <w:p>
+      <w:pPr>
+        <w:rPr>
+          <w:lang w:val="en-AU"/>
+        </w:rPr>
+      </w:pPr>
+    </w:p>
+    <w:p>
+      <w:pPr>
+        <w:rPr>
+          <w:lang w:val="en-AU"/>
+        </w:rPr>
+      </w:pPr>
+      <w:r>
+        <w:rPr>
+          <w:lang w:val="en-AU"/>
+        </w:rPr>
+        <w:t>Me: Thanks for that, and that concludes our interview. Thanks for being with me on the project.</w:t>
+      </w:r>
+    </w:p>
+    <w:p>
+      <w:pPr>
+        <w:rPr>
+          <w:lang w:val="en-AU"/>
+        </w:rPr>
+      </w:pPr>
+    </w:p>
+    <w:p>
+      <w:pPr>
+        <w:rPr>
+          <w:lang w:val="en-AU"/>
+        </w:rPr>
+      </w:pPr>
+      <w:r>
+        <w:rPr>
+          <w:lang w:val="en-AU"/>
+        </w:rPr>
+        <w:t>Client: The pleasure is mine.</w:t>
+      </w:r>
+    </w:p>
+    <w:p>
+      <w:pPr>
+        <w:rPr>
+          <w:lang w:val="en-AU"/>
+        </w:rPr>
+      </w:pPr>
     </w:p>
     <w:sectPr>
       <w:pgSz w:w="11909" w:h="16834"/>
@@ -10674,8 +10340,100 @@
       </w:rPr>
     </w:lvl>
   </w:abstractNum>
+  <w:abstractNum w:abstractNumId="1" w15:restartNumberingAfterBreak="0">
+    <w:nsid w:val="7DFC0F6A"/>
+    <w:multiLevelType w:val="hybridMultilevel"/>
+    <w:tmpl w:val="AFE0D2A6"/>
+    <w:lvl w:ilvl="0" w:tplc="0809000F">
+      <w:start w:val="1"/>
+      <w:numFmt w:val="decimal"/>
+      <w:lvlText w:val="%1."/>
+      <w:lvlJc w:val="left"/>
+      <w:pPr>
+        <w:ind w:left="720" w:hanging="360"/>
+      </w:pPr>
+      <w:rPr>
+        <w:rFonts w:hint="default"/>
+      </w:rPr>
+    </w:lvl>
+    <w:lvl w:ilvl="1" w:tplc="08090019" w:tentative="1">
+      <w:start w:val="1"/>
+      <w:numFmt w:val="lowerLetter"/>
+      <w:lvlText w:val="%2."/>
+      <w:lvlJc w:val="left"/>
+      <w:pPr>
+        <w:ind w:left="1440" w:hanging="360"/>
+      </w:pPr>
+    </w:lvl>
+    <w:lvl w:ilvl="2" w:tplc="0809001B" w:tentative="1">
+      <w:start w:val="1"/>
+      <w:numFmt w:val="lowerRoman"/>
+      <w:lvlText w:val="%3."/>
+      <w:lvlJc w:val="right"/>
+      <w:pPr>
+        <w:ind w:left="2160" w:hanging="180"/>
+      </w:pPr>
+    </w:lvl>
+    <w:lvl w:ilvl="3" w:tplc="0809000F" w:tentative="1">
+      <w:start w:val="1"/>
+      <w:numFmt w:val="decimal"/>
+      <w:lvlText w:val="%4."/>
+      <w:lvlJc w:val="left"/>
+      <w:pPr>
+        <w:ind w:left="2880" w:hanging="360"/>
+      </w:pPr>
+    </w:lvl>
+    <w:lvl w:ilvl="4" w:tplc="08090019" w:tentative="1">
+      <w:start w:val="1"/>
+      <w:numFmt w:val="lowerLetter"/>
+      <w:lvlText w:val="%5."/>
+      <w:lvlJc w:val="left"/>
+      <w:pPr>
+        <w:ind w:left="3600" w:hanging="360"/>
+      </w:pPr>
+    </w:lvl>
+    <w:lvl w:ilvl="5" w:tplc="0809001B" w:tentative="1">
+      <w:start w:val="1"/>
+      <w:numFmt w:val="lowerRoman"/>
+      <w:lvlText w:val="%6."/>
+      <w:lvlJc w:val="right"/>
+      <w:pPr>
+        <w:ind w:left="4320" w:hanging="180"/>
+      </w:pPr>
+    </w:lvl>
+    <w:lvl w:ilvl="6" w:tplc="0809000F" w:tentative="1">
+      <w:start w:val="1"/>
+      <w:numFmt w:val="decimal"/>
+      <w:lvlText w:val="%7."/>
+      <w:lvlJc w:val="left"/>
+      <w:pPr>
+        <w:ind w:left="5040" w:hanging="360"/>
+      </w:pPr>
+    </w:lvl>
+    <w:lvl w:ilvl="7" w:tplc="08090019" w:tentative="1">
+      <w:start w:val="1"/>
+      <w:numFmt w:val="lowerLetter"/>
+      <w:lvlText w:val="%8."/>
+      <w:lvlJc w:val="left"/>
+      <w:pPr>
+        <w:ind w:left="5760" w:hanging="360"/>
+      </w:pPr>
+    </w:lvl>
+    <w:lvl w:ilvl="8" w:tplc="0809001B" w:tentative="1">
+      <w:start w:val="1"/>
+      <w:numFmt w:val="lowerRoman"/>
+      <w:lvlText w:val="%9."/>
+      <w:lvlJc w:val="right"/>
+      <w:pPr>
+        <w:ind w:left="6480" w:hanging="180"/>
+      </w:pPr>
+    </w:lvl>
+  </w:abstractNum>
   <w:num w:numId="1">
     <w:abstractNumId w:val="0"/>
+  </w:num>
+  <w:num w:numId="2">
+    <w:abstractNumId w:val="1"/>
   </w:num>
 </w:numbering>
 </file>
@@ -11465,6 +11223,47 @@
       <w:bCs/>
     </w:rPr>
   </w:style>
+  <w:style w:type="paragraph" w:styleId="FootnoteText">
+    <w:name w:val="footnote text"/>
+    <w:basedOn w:val="Normal"/>
+    <w:link w:val="FootnoteTextChar"/>
+    <w:uiPriority w:val="99"/>
+    <w:semiHidden/>
+    <w:unhideWhenUsed/>
+    <w:rsid w:val="00D90101"/>
+    <w:pPr>
+      <w:spacing w:line="240" w:lineRule="auto"/>
+    </w:pPr>
+    <w:rPr>
+      <w:rFonts w:cs="Mangal"/>
+      <w:sz w:val="20"/>
+      <w:szCs w:val="18"/>
+    </w:rPr>
+  </w:style>
+  <w:style w:type="character" w:customStyle="1" w:styleId="FootnoteTextChar">
+    <w:name w:val="Footnote Text Char"/>
+    <w:basedOn w:val="DefaultParagraphFont"/>
+    <w:link w:val="FootnoteText"/>
+    <w:uiPriority w:val="99"/>
+    <w:semiHidden/>
+    <w:rsid w:val="00D90101"/>
+    <w:rPr>
+      <w:rFonts w:cs="Mangal"/>
+      <w:sz w:val="20"/>
+      <w:szCs w:val="18"/>
+    </w:rPr>
+  </w:style>
+  <w:style w:type="character" w:styleId="FootnoteReference">
+    <w:name w:val="footnote reference"/>
+    <w:basedOn w:val="DefaultParagraphFont"/>
+    <w:uiPriority w:val="99"/>
+    <w:semiHidden/>
+    <w:unhideWhenUsed/>
+    <w:rsid w:val="00D90101"/>
+    <w:rPr>
+      <w:vertAlign w:val="superscript"/>
+    </w:rPr>
+  </w:style>
 </w:styles>
 </file>
 
@@ -11786,4 +11585,16 @@
   </a:objectDefaults>
   <a:extraClrSchemeLst/>
 </a:theme>
+</file>
+
+<file path=customXml/item1.xml><?xml version="1.0" encoding="utf-8"?>
+<b:Sources xmlns:b="http://schemas.openxmlformats.org/officeDocument/2006/bibliography" xmlns="http://schemas.openxmlformats.org/officeDocument/2006/bibliography" SelectedStyle="/CHICAGO.XSL" StyleName="Chicago" Version="16"/>
+</file>
+
+<file path=customXml/itemProps1.xml><?xml version="1.0" encoding="utf-8"?>
+<ds:datastoreItem xmlns:ds="http://schemas.openxmlformats.org/officeDocument/2006/customXml" ds:itemID="{DEADB61A-3EEA-374B-A451-8DA84C14362F}">
+  <ds:schemaRefs>
+    <ds:schemaRef ds:uri="http://schemas.openxmlformats.org/officeDocument/2006/bibliography"/>
+  </ds:schemaRefs>
+</ds:datastoreItem>
 </file>
</xml_diff>

<commit_message>
Basically final version of documentation, need to update formatting as IB guidelines suggests
</commit_message>
<xml_diff>
--- a/Gautam M - Computer Science IA.docx
+++ b/Gautam M - Computer Science IA.docx
@@ -5787,25 +5787,32 @@
           </w:tcPr>
           <w:p>
             <w:r>
-              <w:t>Saves information for contractors per building project for multiple building projects</w:t>
+              <w:t>Manage projects</w:t>
             </w:r>
           </w:p>
           <w:p/>
-          <w:p>
-            <w:r>
-              <w:t>Client can get a title or address, description, image of the project, future items to do about the project</w:t>
+        </w:tc>
+        <w:tc>
+          <w:tcPr>
+            <w:tcW w:w="5480" w:type="dxa"/>
+          </w:tcPr>
+          <w:p>
+            <w:r>
+              <w:t>Implement a back-end data base in order to store appropriate data that the client wants to store (such as a project name, photos, and to-do list items), and can be accessed from the client-side</w:t>
             </w:r>
           </w:p>
           <w:p/>
-          <w:p/>
-        </w:tc>
-        <w:tc>
-          <w:tcPr>
-            <w:tcW w:w="5480" w:type="dxa"/>
-          </w:tcPr>
-          <w:p>
-            <w:r>
-              <w:t>Implement a back-end data base in order to store appropriate data that the client wants to store (such as a project name, photos, and to-do list items), and can be accessed from the client-side</w:t>
+          <w:p>
+            <w:r>
+              <w:t xml:space="preserve">Develop REST API for Project using Java and </w:t>
+            </w:r>
+            <w:proofErr w:type="spellStart"/>
+            <w:r>
+              <w:t>Springboot</w:t>
+            </w:r>
+            <w:proofErr w:type="spellEnd"/>
+            <w:r>
+              <w:t>, using their appropriate methods (GET, POST, and DELETE)</w:t>
             </w:r>
           </w:p>
           <w:p/>
@@ -5818,7 +5825,7 @@
           </w:tcPr>
           <w:p>
             <w:r>
-              <w:t>Search the list of projects to find the desired one</w:t>
+              <w:t xml:space="preserve">Manage contractors </w:t>
             </w:r>
           </w:p>
           <w:p/>
@@ -5829,7 +5836,27 @@
           </w:tcPr>
           <w:p>
             <w:r>
-              <w:t>Create a search bar in a JavaScript front-end which can search through everything that is contained within a particular project (such as the names of contractors, addresses of particular houses, etc.)</w:t>
+              <w:t xml:space="preserve">Implement a back-end data base in order to store appropriate data that the client wants to store (such as a </w:t>
+            </w:r>
+            <w:r>
+              <w:t>contractor ID, business names, and classes</w:t>
+            </w:r>
+            <w:r>
+              <w:t>), and can be accessed from the client-side</w:t>
+            </w:r>
+          </w:p>
+          <w:p/>
+          <w:p>
+            <w:r>
+              <w:t xml:space="preserve">Develop REST API for Contractors using Java and </w:t>
+            </w:r>
+            <w:proofErr w:type="spellStart"/>
+            <w:r>
+              <w:t>Springboot</w:t>
+            </w:r>
+            <w:proofErr w:type="spellEnd"/>
+            <w:r>
+              <w:t>, using their appropriate methods (GET, POST, and DELETE)</w:t>
             </w:r>
           </w:p>
           <w:p/>
@@ -5842,17 +5869,10 @@
           </w:tcPr>
           <w:p>
             <w:r>
-              <w:t xml:space="preserve">Looks appropriate and functions well on mobile devices </w:t>
-            </w:r>
-            <w:r>
-              <w:rPr>
-                <w:i/>
-                <w:iCs/>
-              </w:rPr>
-              <w:t>and</w:t>
-            </w:r>
-            <w:r>
-              <w:t xml:space="preserve"> desktop; performs well on both</w:t>
+              <w:t>Search the list of projec</w:t>
+            </w:r>
+            <w:r>
+              <w:t>ts and contained contractors to find a desirable one</w:t>
             </w:r>
           </w:p>
           <w:p/>
@@ -5863,19 +5883,7 @@
           </w:tcPr>
           <w:p>
             <w:r>
-              <w:t xml:space="preserve">Throughout development, continually use desktop and mobile versions of the website to ensure that usage is fine. Make sure </w:t>
-            </w:r>
-            <w:r>
-              <w:t>application</w:t>
-            </w:r>
-            <w:r>
-              <w:t xml:space="preserve"> is somewhat lightweight and can handle </w:t>
-            </w:r>
-            <w:r>
-              <w:t>weaker phone</w:t>
-            </w:r>
-            <w:r>
-              <w:t xml:space="preserve"> hardware</w:t>
+              <w:t>Create a search bar in a JavaScript front-end which can search through everything that is contained within a particular project (such as the names of contractors, addresses of particular houses, etc.)</w:t>
             </w:r>
           </w:p>
           <w:p/>
@@ -5888,17 +5896,8 @@
           </w:tcPr>
           <w:p>
             <w:r>
-              <w:t xml:space="preserve">Be able to download data into a </w:t>
-            </w:r>
-            <w:r>
-              <w:t>JSON file</w:t>
-            </w:r>
-            <w:r>
-              <w:t xml:space="preserve"> format for storage in </w:t>
-            </w:r>
-            <w:r>
               <w:lastRenderedPageBreak/>
-              <w:t xml:space="preserve">already-established cloud storage system </w:t>
+              <w:t>Conforms to aforementioned UI expectations</w:t>
             </w:r>
           </w:p>
           <w:p/>
@@ -5909,19 +5908,22 @@
           </w:tcPr>
           <w:p>
             <w:r>
-              <w:lastRenderedPageBreak/>
-              <w:t xml:space="preserve">Ensure that the database, and the client, have access to a method in which the database is downloaded into a </w:t>
-            </w:r>
-            <w:r>
-              <w:t>JSON</w:t>
-            </w:r>
-            <w:r>
-              <w:t xml:space="preserve"> file through a button on the </w:t>
+              <w:t xml:space="preserve">Throughout development, continually use desktop and mobile versions of the website to ensure that usage is fine. Make sure </w:t>
             </w:r>
             <w:r>
               <w:t>application</w:t>
             </w:r>
-          </w:p>
+            <w:r>
+              <w:t xml:space="preserve"> is somewhat lightweight and can handle </w:t>
+            </w:r>
+            <w:r>
+              <w:t>weaker phone</w:t>
+            </w:r>
+            <w:r>
+              <w:t xml:space="preserve"> hardware</w:t>
+            </w:r>
+          </w:p>
+          <w:p/>
         </w:tc>
       </w:tr>
       <w:tr>
@@ -5931,7 +5933,13 @@
           </w:tcPr>
           <w:p>
             <w:r>
-              <w:t>Have the functionality to read, create, and delete Projects</w:t>
+              <w:t xml:space="preserve">Be able to download data into a </w:t>
+            </w:r>
+            <w:r>
+              <w:t>JSON file</w:t>
+            </w:r>
+            <w:r>
+              <w:t xml:space="preserve"> format for storage in already-established cloud storage system </w:t>
             </w:r>
           </w:p>
           <w:p/>
@@ -5942,50 +5950,18 @@
           </w:tcPr>
           <w:p>
             <w:r>
-              <w:t xml:space="preserve">Develop REST API for Project using Java and </w:t>
-            </w:r>
-            <w:proofErr w:type="spellStart"/>
-            <w:r>
-              <w:t>Springboot</w:t>
-            </w:r>
-            <w:proofErr w:type="spellEnd"/>
-            <w:r>
-              <w:t>, using their appropriate methods (GET, POST, and DELETE)</w:t>
-            </w:r>
-          </w:p>
-          <w:p/>
-        </w:tc>
-      </w:tr>
-      <w:tr>
-        <w:tc>
-          <w:tcPr>
-            <w:tcW w:w="3539" w:type="dxa"/>
-          </w:tcPr>
-          <w:p>
-            <w:r>
-              <w:t>Have the functionality to read, create, and delete Contractors</w:t>
-            </w:r>
-          </w:p>
-          <w:p/>
-        </w:tc>
-        <w:tc>
-          <w:tcPr>
-            <w:tcW w:w="5480" w:type="dxa"/>
-          </w:tcPr>
-          <w:p>
-            <w:r>
-              <w:t xml:space="preserve">Develop REST API for Contractors using Java and </w:t>
-            </w:r>
-            <w:proofErr w:type="spellStart"/>
-            <w:r>
-              <w:t>Springboot</w:t>
-            </w:r>
-            <w:proofErr w:type="spellEnd"/>
-            <w:r>
-              <w:t>, using their appropriate methods (GET, POST, and DELETE)</w:t>
-            </w:r>
-          </w:p>
-          <w:p/>
+              <w:t xml:space="preserve">Ensure that the database, and the client, have access to a method in which the database is downloaded into a </w:t>
+            </w:r>
+            <w:r>
+              <w:t>JSON</w:t>
+            </w:r>
+            <w:r>
+              <w:t xml:space="preserve"> file through a button on the </w:t>
+            </w:r>
+            <w:r>
+              <w:t>application</w:t>
+            </w:r>
+          </w:p>
         </w:tc>
       </w:tr>
     </w:tbl>
@@ -6773,6 +6749,44 @@
               <w:t>N/A</w:t>
             </w:r>
           </w:p>
+        </w:tc>
+      </w:tr>
+      <w:tr>
+        <w:tc>
+          <w:tcPr>
+            <w:tcW w:w="2354" w:type="dxa"/>
+          </w:tcPr>
+          <w:p>
+            <w:r>
+              <w:t>Client has entered project or contractor data and wants to see written files</w:t>
+            </w:r>
+          </w:p>
+        </w:tc>
+        <w:tc>
+          <w:tcPr>
+            <w:tcW w:w="2354" w:type="dxa"/>
+          </w:tcPr>
+          <w:p>
+            <w:r>
+              <w:t>Insert real life project/contractor data (as above) and open contractorData.txt or projectData.txt accordingly</w:t>
+            </w:r>
+          </w:p>
+        </w:tc>
+        <w:tc>
+          <w:tcPr>
+            <w:tcW w:w="2383" w:type="dxa"/>
+          </w:tcPr>
+          <w:p>
+            <w:r>
+              <w:t>All of the projects that are inserted into the application can be read in JSON format within their appropriate file.</w:t>
+            </w:r>
+          </w:p>
+        </w:tc>
+        <w:tc>
+          <w:tcPr>
+            <w:tcW w:w="1928" w:type="dxa"/>
+          </w:tcPr>
+          <w:p/>
         </w:tc>
       </w:tr>
     </w:tbl>

</xml_diff>

<commit_message>
Final verision again, not final formatting
</commit_message>
<xml_diff>
--- a/Gautam M - Computer Science IA.docx
+++ b/Gautam M - Computer Science IA.docx
@@ -421,7 +421,13 @@
         </w:numPr>
       </w:pPr>
       <w:r>
-        <w:t>Be able to download data as a JSON file format for storage in already-established cloud storage system consistently</w:t>
+        <w:t xml:space="preserve">Be able to </w:t>
+      </w:r>
+      <w:r>
+        <w:t>store</w:t>
+      </w:r>
+      <w:r>
+        <w:t xml:space="preserve"> data as a JSON file format for storage in already-established cloud storage system consistently</w:t>
       </w:r>
     </w:p>
     <w:p/>
@@ -5804,15 +5810,13 @@
           <w:p/>
           <w:p>
             <w:r>
-              <w:t xml:space="preserve">Develop REST API for Project using Java and </w:t>
-            </w:r>
-            <w:proofErr w:type="spellStart"/>
-            <w:r>
-              <w:t>Springboot</w:t>
-            </w:r>
-            <w:proofErr w:type="spellEnd"/>
-            <w:r>
-              <w:t>, using their appropriate methods (GET, POST, and DELETE)</w:t>
+              <w:t>Develop REST API for Project using Java and Spring</w:t>
+            </w:r>
+            <w:r>
+              <w:t>B</w:t>
+            </w:r>
+            <w:r>
+              <w:t>oot, using their appropriate methods (GET, POST, and DELETE)</w:t>
             </w:r>
           </w:p>
           <w:p/>
@@ -5848,15 +5852,13 @@
           <w:p/>
           <w:p>
             <w:r>
-              <w:t xml:space="preserve">Develop REST API for Contractors using Java and </w:t>
-            </w:r>
-            <w:proofErr w:type="spellStart"/>
-            <w:r>
-              <w:t>Springboot</w:t>
-            </w:r>
-            <w:proofErr w:type="spellEnd"/>
-            <w:r>
-              <w:t>, using their appropriate methods (GET, POST, and DELETE)</w:t>
+              <w:t>Develop REST API for Contractors using Java and Spring</w:t>
+            </w:r>
+            <w:r>
+              <w:t>B</w:t>
+            </w:r>
+            <w:r>
+              <w:t>oot, using their appropriate methods (GET, POST, and DELETE)</w:t>
             </w:r>
           </w:p>
           <w:p/>
@@ -5933,7 +5935,13 @@
           </w:tcPr>
           <w:p>
             <w:r>
-              <w:t xml:space="preserve">Be able to download data into a </w:t>
+              <w:t xml:space="preserve">Be able to </w:t>
+            </w:r>
+            <w:r>
+              <w:t>store</w:t>
+            </w:r>
+            <w:r>
+              <w:t xml:space="preserve"> data into a </w:t>
             </w:r>
             <w:r>
               <w:t>JSON file</w:t>
@@ -6162,7 +6170,18 @@
           <w:p/>
           <w:p>
             <w:r>
-              <w:t>Middle word of description – “in”</w:t>
+              <w:t>Middle word of description – “</w:t>
+            </w:r>
+            <w:proofErr w:type="gramStart"/>
+            <w:r>
+              <w:t>one bedroom</w:t>
+            </w:r>
+            <w:proofErr w:type="gramEnd"/>
+            <w:r>
+              <w:t xml:space="preserve"> house</w:t>
+            </w:r>
+            <w:r>
+              <w:t>”</w:t>
             </w:r>
           </w:p>
         </w:tc>
@@ -6790,8 +6809,90 @@
         </w:tc>
       </w:tr>
     </w:tbl>
-    <w:p>
-      <w:pPr>
+    <w:p/>
+    <w:p>
+      <w:r>
+        <w:t>URL List:</w:t>
+      </w:r>
+    </w:p>
+    <w:p>
+      <w:pPr>
+        <w:pStyle w:val="ListParagraph"/>
+        <w:numPr>
+          <w:ilvl w:val="0"/>
+          <w:numId w:val="21"/>
+        </w:numPr>
+        <w:rPr>
+          <w:sz w:val="32"/>
+          <w:szCs w:val="32"/>
+        </w:rPr>
+      </w:pPr>
+      <w:hyperlink r:id="rId20" w:history="1">
+        <w:r>
+          <w:rPr>
+            <w:rStyle w:val="Hyperlink"/>
+          </w:rPr>
+          <w:t>http://localhost8080/</w:t>
+        </w:r>
+      </w:hyperlink>
+    </w:p>
+    <w:p>
+      <w:pPr>
+        <w:pStyle w:val="ListParagraph"/>
+        <w:numPr>
+          <w:ilvl w:val="0"/>
+          <w:numId w:val="21"/>
+        </w:numPr>
+        <w:rPr>
+          <w:sz w:val="32"/>
+          <w:szCs w:val="32"/>
+        </w:rPr>
+      </w:pPr>
+      <w:hyperlink r:id="rId21" w:history="1">
+        <w:r>
+          <w:rPr>
+            <w:rStyle w:val="Hyperlink"/>
+          </w:rPr>
+          <w:t>http://localhost8080/api/project</w:t>
+        </w:r>
+      </w:hyperlink>
+    </w:p>
+    <w:p>
+      <w:pPr>
+        <w:pStyle w:val="ListParagraph"/>
+        <w:numPr>
+          <w:ilvl w:val="0"/>
+          <w:numId w:val="21"/>
+        </w:numPr>
+        <w:rPr>
+          <w:sz w:val="32"/>
+          <w:szCs w:val="32"/>
+        </w:rPr>
+      </w:pPr>
+      <w:hyperlink r:id="rId22" w:history="1">
+        <w:r>
+          <w:rPr>
+            <w:rStyle w:val="Hyperlink"/>
+          </w:rPr>
+          <w:t>http://localhost8080/api/contractor</w:t>
+        </w:r>
+      </w:hyperlink>
+    </w:p>
+    <w:p>
+      <w:pPr>
+        <w:rPr>
+          <w:sz w:val="32"/>
+          <w:szCs w:val="32"/>
+        </w:rPr>
+      </w:pPr>
+    </w:p>
+    <w:p>
+      <w:pPr>
+        <w:pStyle w:val="ListParagraph"/>
+        <w:numPr>
+          <w:ilvl w:val="0"/>
+          <w:numId w:val="21"/>
+        </w:numPr>
         <w:rPr>
           <w:sz w:val="32"/>
           <w:szCs w:val="32"/>
@@ -6892,7 +6993,7 @@
                     <pic:cNvPicPr/>
                   </pic:nvPicPr>
                   <pic:blipFill>
-                    <a:blip r:embed="rId20">
+                    <a:blip r:embed="rId23">
                       <a:extLst>
                         <a:ext uri="{28A0092B-C50C-407E-A947-70E740481C1C}">
                           <a14:useLocalDpi xmlns:a14="http://schemas.microsoft.com/office/drawing/2010/main" val="0"/>
@@ -7034,7 +7135,7 @@
                     <pic:cNvPicPr/>
                   </pic:nvPicPr>
                   <pic:blipFill>
-                    <a:blip r:embed="rId21" cstate="print">
+                    <a:blip r:embed="rId24" cstate="print">
                       <a:extLst>
                         <a:ext uri="{28A0092B-C50C-407E-A947-70E740481C1C}">
                           <a14:useLocalDpi xmlns:a14="http://schemas.microsoft.com/office/drawing/2010/main" val="0"/>
@@ -7222,7 +7323,7 @@
                     <pic:cNvPicPr/>
                   </pic:nvPicPr>
                   <pic:blipFill>
-                    <a:blip r:embed="rId22">
+                    <a:blip r:embed="rId25">
                       <a:extLst>
                         <a:ext uri="{28A0092B-C50C-407E-A947-70E740481C1C}">
                           <a14:useLocalDpi xmlns:a14="http://schemas.microsoft.com/office/drawing/2010/main" val="0"/>
@@ -7343,7 +7444,7 @@
                     <pic:cNvPicPr/>
                   </pic:nvPicPr>
                   <pic:blipFill>
-                    <a:blip r:embed="rId23" cstate="print">
+                    <a:blip r:embed="rId26" cstate="print">
                       <a:extLst>
                         <a:ext uri="{28A0092B-C50C-407E-A947-70E740481C1C}">
                           <a14:useLocalDpi xmlns:a14="http://schemas.microsoft.com/office/drawing/2010/main" val="0"/>
@@ -7594,7 +7695,7 @@
                     <pic:cNvPicPr/>
                   </pic:nvPicPr>
                   <pic:blipFill>
-                    <a:blip r:embed="rId24" cstate="print">
+                    <a:blip r:embed="rId27" cstate="print">
                       <a:extLst>
                         <a:ext uri="{28A0092B-C50C-407E-A947-70E740481C1C}">
                           <a14:useLocalDpi xmlns:a14="http://schemas.microsoft.com/office/drawing/2010/main" val="0"/>
@@ -7808,7 +7909,7 @@
                     <pic:cNvPicPr/>
                   </pic:nvPicPr>
                   <pic:blipFill>
-                    <a:blip r:embed="rId25" cstate="print">
+                    <a:blip r:embed="rId28" cstate="print">
                       <a:extLst>
                         <a:ext uri="{28A0092B-C50C-407E-A947-70E740481C1C}">
                           <a14:useLocalDpi xmlns:a14="http://schemas.microsoft.com/office/drawing/2010/main" val="0"/>
@@ -8014,7 +8115,7 @@
                     <pic:cNvPicPr/>
                   </pic:nvPicPr>
                   <pic:blipFill>
-                    <a:blip r:embed="rId26" cstate="print">
+                    <a:blip r:embed="rId29" cstate="print">
                       <a:extLst>
                         <a:ext uri="{28A0092B-C50C-407E-A947-70E740481C1C}">
                           <a14:useLocalDpi xmlns:a14="http://schemas.microsoft.com/office/drawing/2010/main" val="0"/>
@@ -8195,7 +8296,7 @@
                     <pic:cNvPicPr/>
                   </pic:nvPicPr>
                   <pic:blipFill>
-                    <a:blip r:embed="rId27" cstate="print">
+                    <a:blip r:embed="rId30" cstate="print">
                       <a:extLst>
                         <a:ext uri="{28A0092B-C50C-407E-A947-70E740481C1C}">
                           <a14:useLocalDpi xmlns:a14="http://schemas.microsoft.com/office/drawing/2010/main" val="0"/>
@@ -8374,7 +8475,7 @@
                     <pic:cNvPicPr/>
                   </pic:nvPicPr>
                   <pic:blipFill>
-                    <a:blip r:embed="rId28" cstate="print">
+                    <a:blip r:embed="rId31" cstate="print">
                       <a:extLst>
                         <a:ext uri="{28A0092B-C50C-407E-A947-70E740481C1C}">
                           <a14:useLocalDpi xmlns:a14="http://schemas.microsoft.com/office/drawing/2010/main" val="0"/>
@@ -8559,7 +8660,7 @@
                     <pic:cNvPicPr/>
                   </pic:nvPicPr>
                   <pic:blipFill>
-                    <a:blip r:embed="rId29" cstate="print">
+                    <a:blip r:embed="rId32" cstate="print">
                       <a:extLst>
                         <a:ext uri="{28A0092B-C50C-407E-A947-70E740481C1C}">
                           <a14:useLocalDpi xmlns:a14="http://schemas.microsoft.com/office/drawing/2010/main" val="0"/>
@@ -8764,7 +8865,7 @@
                     <pic:cNvPicPr/>
                   </pic:nvPicPr>
                   <pic:blipFill>
-                    <a:blip r:embed="rId30">
+                    <a:blip r:embed="rId33">
                       <a:extLst>
                         <a:ext uri="{28A0092B-C50C-407E-A947-70E740481C1C}">
                           <a14:useLocalDpi xmlns:a14="http://schemas.microsoft.com/office/drawing/2010/main" val="0"/>
@@ -8932,7 +9033,7 @@
                     <pic:cNvPicPr/>
                   </pic:nvPicPr>
                   <pic:blipFill>
-                    <a:blip r:embed="rId31">
+                    <a:blip r:embed="rId34">
                       <a:extLst>
                         <a:ext uri="{28A0092B-C50C-407E-A947-70E740481C1C}">
                           <a14:useLocalDpi xmlns:a14="http://schemas.microsoft.com/office/drawing/2010/main" val="0"/>
@@ -9136,7 +9237,7 @@
                     <pic:cNvPicPr/>
                   </pic:nvPicPr>
                   <pic:blipFill>
-                    <a:blip r:embed="rId32" cstate="print">
+                    <a:blip r:embed="rId35" cstate="print">
                       <a:extLst>
                         <a:ext uri="{28A0092B-C50C-407E-A947-70E740481C1C}">
                           <a14:useLocalDpi xmlns:a14="http://schemas.microsoft.com/office/drawing/2010/main" val="0"/>
@@ -9390,7 +9491,7 @@
                     <pic:cNvPicPr/>
                   </pic:nvPicPr>
                   <pic:blipFill>
-                    <a:blip r:embed="rId33" cstate="print">
+                    <a:blip r:embed="rId36" cstate="print">
                       <a:extLst>
                         <a:ext uri="{28A0092B-C50C-407E-A947-70E740481C1C}">
                           <a14:useLocalDpi xmlns:a14="http://schemas.microsoft.com/office/drawing/2010/main" val="0"/>
@@ -9809,7 +9910,7 @@
                     <pic:cNvPicPr/>
                   </pic:nvPicPr>
                   <pic:blipFill>
-                    <a:blip r:embed="rId34" cstate="print">
+                    <a:blip r:embed="rId37" cstate="print">
                       <a:extLst>
                         <a:ext uri="{28A0092B-C50C-407E-A947-70E740481C1C}">
                           <a14:useLocalDpi xmlns:a14="http://schemas.microsoft.com/office/drawing/2010/main" val="0"/>
@@ -10169,7 +10270,7 @@
           <w:lang w:val="en-AU"/>
         </w:rPr>
       </w:pPr>
-      <w:hyperlink r:id="rId35" w:history="1">
+      <w:hyperlink r:id="rId38" w:history="1">
         <w:r>
           <w:rPr>
             <w:rStyle w:val="Hyperlink"/>
@@ -10392,7 +10493,7 @@
         </w:rPr>
         <w:t xml:space="preserve">Smith, S. (2020, February 12). Overview of ASP.NET Core MVC. Retrieved June 21, 2020, from </w:t>
       </w:r>
-      <w:hyperlink r:id="rId36" w:history="1">
+      <w:hyperlink r:id="rId39" w:history="1">
         <w:r>
           <w:rPr>
             <w:rStyle w:val="Hyperlink"/>
@@ -10419,7 +10520,7 @@
         </w:rPr>
         <w:t xml:space="preserve">Building an Application with Spring Boot. (n.d.). Retrieved June 21, 2020, from </w:t>
       </w:r>
-      <w:hyperlink r:id="rId37" w:history="1">
+      <w:hyperlink r:id="rId40" w:history="1">
         <w:r>
           <w:rPr>
             <w:rStyle w:val="Hyperlink"/>
@@ -10446,7 +10547,7 @@
         </w:rPr>
         <w:t xml:space="preserve">JavaScript Tutorials. (2020). Retrieved 24 June 2020, from </w:t>
       </w:r>
-      <w:hyperlink r:id="rId38" w:history="1">
+      <w:hyperlink r:id="rId41" w:history="1">
         <w:r>
           <w:rPr>
             <w:rStyle w:val="Hyperlink"/>
@@ -10473,7 +10574,7 @@
         </w:rPr>
         <w:t xml:space="preserve">JSON Tutorials. (2020). Retrieved 24 June 2020, from </w:t>
       </w:r>
-      <w:hyperlink r:id="rId39" w:history="1">
+      <w:hyperlink r:id="rId42" w:history="1">
         <w:r>
           <w:rPr>
             <w:rStyle w:val="Hyperlink"/>
@@ -10500,7 +10601,7 @@
         </w:rPr>
         <w:t xml:space="preserve">The Java™ Tutorials. (2020). Retrieved 24 June 2020, from </w:t>
       </w:r>
-      <w:hyperlink r:id="rId40" w:history="1">
+      <w:hyperlink r:id="rId43" w:history="1">
         <w:r>
           <w:rPr>
             <w:rStyle w:val="Hyperlink"/>
@@ -10527,7 +10628,7 @@
         </w:rPr>
         <w:t xml:space="preserve">Todd Fredrich, P. (2020). REST API Tutorial. Retrieved 24 June 2020, from </w:t>
       </w:r>
-      <w:hyperlink r:id="rId41" w:history="1">
+      <w:hyperlink r:id="rId44" w:history="1">
         <w:r>
           <w:rPr>
             <w:rStyle w:val="Hyperlink"/>
@@ -10554,7 +10655,7 @@
         </w:rPr>
         <w:t xml:space="preserve">The 4 Golden Rules of UI Design | Adobe XD Ideas. (2020). Retrieved 24 June 2020, from </w:t>
       </w:r>
-      <w:hyperlink r:id="rId42" w:history="1">
+      <w:hyperlink r:id="rId45" w:history="1">
         <w:r>
           <w:rPr>
             <w:rStyle w:val="Hyperlink"/>
@@ -10581,7 +10682,7 @@
         </w:rPr>
         <w:t xml:space="preserve">Search List. (2020). Retrieved 24 June 2020, from </w:t>
       </w:r>
-      <w:hyperlink r:id="rId43" w:history="1">
+      <w:hyperlink r:id="rId46" w:history="1">
         <w:r>
           <w:rPr>
             <w:rStyle w:val="Hyperlink"/>
@@ -10608,7 +10709,7 @@
         </w:rPr>
         <w:t xml:space="preserve">George, J. (2020). Encapsulation as a Concept. Retrieved 24 June 2020, from </w:t>
       </w:r>
-      <w:hyperlink r:id="rId44" w:history="1">
+      <w:hyperlink r:id="rId47" w:history="1">
         <w:r>
           <w:rPr>
             <w:rStyle w:val="Hyperlink"/>
@@ -10655,7 +10756,7 @@
         </w:rPr>
         <w:t xml:space="preserve"> Retrieved 24 June 2020, from </w:t>
       </w:r>
-      <w:hyperlink r:id="rId45" w:history="1">
+      <w:hyperlink r:id="rId48" w:history="1">
         <w:r>
           <w:rPr>
             <w:rStyle w:val="Hyperlink"/>
@@ -10696,7 +10797,7 @@
         </w:rPr>
         <w:t xml:space="preserve"> Retrieved 24 June 2020, from </w:t>
       </w:r>
-      <w:hyperlink r:id="rId46" w:history="1">
+      <w:hyperlink r:id="rId49" w:history="1">
         <w:r>
           <w:rPr>
             <w:rStyle w:val="Hyperlink"/>
@@ -10765,7 +10866,7 @@
         </w:rPr>
         <w:t xml:space="preserve">, O. (2020). Split String into Array. Retrieved 24 June 2020, from </w:t>
       </w:r>
-      <w:hyperlink r:id="rId47" w:history="1">
+      <w:hyperlink r:id="rId50" w:history="1">
         <w:r>
           <w:rPr>
             <w:rStyle w:val="Hyperlink"/>
@@ -14026,6 +14127,96 @@
     </w:lvl>
   </w:abstractNum>
   <w:abstractNum w:abstractNumId="17" w15:restartNumberingAfterBreak="0">
+    <w:nsid w:val="73B6536B"/>
+    <w:multiLevelType w:val="hybridMultilevel"/>
+    <w:tmpl w:val="F6C69E6E"/>
+    <w:lvl w:ilvl="0" w:tplc="76760F5E">
+      <w:start w:val="1"/>
+      <w:numFmt w:val="decimal"/>
+      <w:lvlText w:val="%1)"/>
+      <w:lvlJc w:val="left"/>
+      <w:pPr>
+        <w:ind w:left="720" w:hanging="360"/>
+      </w:pPr>
+      <w:rPr>
+        <w:rFonts w:hint="default"/>
+        <w:sz w:val="22"/>
+      </w:rPr>
+    </w:lvl>
+    <w:lvl w:ilvl="1" w:tplc="08090019" w:tentative="1">
+      <w:start w:val="1"/>
+      <w:numFmt w:val="lowerLetter"/>
+      <w:lvlText w:val="%2."/>
+      <w:lvlJc w:val="left"/>
+      <w:pPr>
+        <w:ind w:left="1440" w:hanging="360"/>
+      </w:pPr>
+    </w:lvl>
+    <w:lvl w:ilvl="2" w:tplc="0809001B" w:tentative="1">
+      <w:start w:val="1"/>
+      <w:numFmt w:val="lowerRoman"/>
+      <w:lvlText w:val="%3."/>
+      <w:lvlJc w:val="right"/>
+      <w:pPr>
+        <w:ind w:left="2160" w:hanging="180"/>
+      </w:pPr>
+    </w:lvl>
+    <w:lvl w:ilvl="3" w:tplc="0809000F" w:tentative="1">
+      <w:start w:val="1"/>
+      <w:numFmt w:val="decimal"/>
+      <w:lvlText w:val="%4."/>
+      <w:lvlJc w:val="left"/>
+      <w:pPr>
+        <w:ind w:left="2880" w:hanging="360"/>
+      </w:pPr>
+    </w:lvl>
+    <w:lvl w:ilvl="4" w:tplc="08090019" w:tentative="1">
+      <w:start w:val="1"/>
+      <w:numFmt w:val="lowerLetter"/>
+      <w:lvlText w:val="%5."/>
+      <w:lvlJc w:val="left"/>
+      <w:pPr>
+        <w:ind w:left="3600" w:hanging="360"/>
+      </w:pPr>
+    </w:lvl>
+    <w:lvl w:ilvl="5" w:tplc="0809001B" w:tentative="1">
+      <w:start w:val="1"/>
+      <w:numFmt w:val="lowerRoman"/>
+      <w:lvlText w:val="%6."/>
+      <w:lvlJc w:val="right"/>
+      <w:pPr>
+        <w:ind w:left="4320" w:hanging="180"/>
+      </w:pPr>
+    </w:lvl>
+    <w:lvl w:ilvl="6" w:tplc="0809000F" w:tentative="1">
+      <w:start w:val="1"/>
+      <w:numFmt w:val="decimal"/>
+      <w:lvlText w:val="%7."/>
+      <w:lvlJc w:val="left"/>
+      <w:pPr>
+        <w:ind w:left="5040" w:hanging="360"/>
+      </w:pPr>
+    </w:lvl>
+    <w:lvl w:ilvl="7" w:tplc="08090019" w:tentative="1">
+      <w:start w:val="1"/>
+      <w:numFmt w:val="lowerLetter"/>
+      <w:lvlText w:val="%8."/>
+      <w:lvlJc w:val="left"/>
+      <w:pPr>
+        <w:ind w:left="5760" w:hanging="360"/>
+      </w:pPr>
+    </w:lvl>
+    <w:lvl w:ilvl="8" w:tplc="0809001B" w:tentative="1">
+      <w:start w:val="1"/>
+      <w:numFmt w:val="lowerRoman"/>
+      <w:lvlText w:val="%9."/>
+      <w:lvlJc w:val="right"/>
+      <w:pPr>
+        <w:ind w:left="6480" w:hanging="180"/>
+      </w:pPr>
+    </w:lvl>
+  </w:abstractNum>
+  <w:abstractNum w:abstractNumId="18" w15:restartNumberingAfterBreak="0">
     <w:nsid w:val="748C6E5E"/>
     <w:multiLevelType w:val="hybridMultilevel"/>
     <w:tmpl w:val="D9F07FF8"/>
@@ -14114,7 +14305,7 @@
       </w:pPr>
     </w:lvl>
   </w:abstractNum>
-  <w:abstractNum w:abstractNumId="18" w15:restartNumberingAfterBreak="0">
+  <w:abstractNum w:abstractNumId="19" w15:restartNumberingAfterBreak="0">
     <w:nsid w:val="7C535C17"/>
     <w:multiLevelType w:val="multilevel"/>
     <w:tmpl w:val="0409001D"/>
@@ -14200,7 +14391,7 @@
       </w:pPr>
     </w:lvl>
   </w:abstractNum>
-  <w:abstractNum w:abstractNumId="19" w15:restartNumberingAfterBreak="0">
+  <w:abstractNum w:abstractNumId="20" w15:restartNumberingAfterBreak="0">
     <w:nsid w:val="7DFC0F6A"/>
     <w:multiLevelType w:val="hybridMultilevel"/>
     <w:tmpl w:val="AFE0D2A6"/>
@@ -14293,7 +14484,7 @@
     <w:abstractNumId w:val="13"/>
   </w:num>
   <w:num w:numId="2">
-    <w:abstractNumId w:val="19"/>
+    <w:abstractNumId w:val="20"/>
   </w:num>
   <w:num w:numId="3">
     <w:abstractNumId w:val="14"/>
@@ -14308,13 +14499,13 @@
     <w:abstractNumId w:val="10"/>
   </w:num>
   <w:num w:numId="7">
-    <w:abstractNumId w:val="18"/>
+    <w:abstractNumId w:val="19"/>
   </w:num>
   <w:num w:numId="8">
     <w:abstractNumId w:val="8"/>
   </w:num>
   <w:num w:numId="9">
-    <w:abstractNumId w:val="17"/>
+    <w:abstractNumId w:val="18"/>
   </w:num>
   <w:num w:numId="10">
     <w:abstractNumId w:val="6"/>
@@ -14348,6 +14539,9 @@
   </w:num>
   <w:num w:numId="20">
     <w:abstractNumId w:val="4"/>
+  </w:num>
+  <w:num w:numId="21">
+    <w:abstractNumId w:val="17"/>
   </w:num>
 </w:numbering>
 </file>
@@ -15201,6 +15395,18 @@
       <w:shd w:val="clear" w:color="auto" w:fill="E1DFDD"/>
     </w:rPr>
   </w:style>
+  <w:style w:type="character" w:styleId="FollowedHyperlink">
+    <w:name w:val="FollowedHyperlink"/>
+    <w:basedOn w:val="DefaultParagraphFont"/>
+    <w:uiPriority w:val="99"/>
+    <w:semiHidden/>
+    <w:unhideWhenUsed/>
+    <w:rsid w:val="00AA3FC0"/>
+    <w:rPr>
+      <w:color w:val="800080" w:themeColor="followedHyperlink"/>
+      <w:u w:val="single"/>
+    </w:rPr>
+  </w:style>
 </w:styles>
 </file>
 

</xml_diff>